<commit_message>
working on the nbstates
</commit_message>
<xml_diff>
--- a/writing/Purdue_RC.docx
+++ b/writing/Purdue_RC.docx
@@ -14612,20 +14612,6 @@
     </w:tbl>
     <w:p>
       <w:pPr>
-        <w:rPr>
-          <w:rFonts w:eastAsiaTheme="minorEastAsia"/>
-          <w:iCs/>
-          <w:lang w:eastAsia="zh-CN"/>
-        </w:rPr>
-      </w:pPr>
-    </w:p>
-    <w:p>
-      <w:pPr>
-        <w:jc w:val="both"/>
-      </w:pPr>
-    </w:p>
-    <w:p>
-      <w:pPr>
         <w:jc w:val="both"/>
       </w:pPr>
     </w:p>
@@ -16230,6 +16216,9 @@
       <w:r>
         <w:t xml:space="preserve"> Comparison of proposed model</w:t>
       </w:r>
+      <w:r>
+        <w:t>s</w:t>
+      </w:r>
     </w:p>
     <w:tbl>
       <w:tblPr>
@@ -16807,7 +16796,6 @@
         <w:pStyle w:val="Heading1"/>
       </w:pPr>
       <w:r>
-        <w:lastRenderedPageBreak/>
         <w:t>NOMENCLATURE</w:t>
       </w:r>
     </w:p>
@@ -16858,6 +16846,7 @@
                   <w:rPr>
                     <w:rFonts w:ascii="Cambria Math" w:hAnsi="Cambria Math"/>
                   </w:rPr>
+                  <w:lastRenderedPageBreak/>
                   <m:t>A</m:t>
                 </m:r>
               </m:oMath>

</xml_diff>

<commit_message>
updating rc function call
</commit_message>
<xml_diff>
--- a/writing/Purdue_RC.docx
+++ b/writing/Purdue_RC.docx
@@ -5,11 +5,12 @@
     <w:p>
       <w:pPr>
         <w:rPr>
-          <w:rFonts w:ascii="Comic Sans MS" w:hAnsi="Comic Sans MS"/>
+          <w:rFonts w:ascii="Comic Sans MS" w:eastAsiaTheme="minorEastAsia" w:hAnsi="Comic Sans MS" w:hint="eastAsia"/>
           <w:b/>
           <w:color w:val="3333CC"/>
           <w:sz w:val="22"/>
           <w:szCs w:val="22"/>
+          <w:lang w:eastAsia="zh-CN"/>
         </w:rPr>
       </w:pPr>
     </w:p>
@@ -899,14 +900,27 @@
             <w:r>
               <w:t>(</w:t>
             </w:r>
-            <w:fldSimple w:instr=" SEQ Eq \* MERGEFORMAT ">
-              <w:r>
-                <w:rPr>
-                  <w:noProof/>
-                </w:rPr>
-                <w:t>1</w:t>
-              </w:r>
-            </w:fldSimple>
+            <w:r>
+              <w:fldChar w:fldCharType="begin"/>
+            </w:r>
+            <w:r>
+              <w:instrText xml:space="preserve"> SEQ Eq \* MERGEFORMAT </w:instrText>
+            </w:r>
+            <w:r>
+              <w:fldChar w:fldCharType="separate"/>
+            </w:r>
+            <w:r>
+              <w:rPr>
+                <w:noProof/>
+              </w:rPr>
+              <w:t>1</w:t>
+            </w:r>
+            <w:r>
+              <w:rPr>
+                <w:noProof/>
+              </w:rPr>
+              <w:fldChar w:fldCharType="end"/>
+            </w:r>
             <w:r>
               <w:t>)</w:t>
             </w:r>
@@ -1434,14 +1448,27 @@
             <w:r>
               <w:t>(</w:t>
             </w:r>
-            <w:fldSimple w:instr=" SEQ Eq \* MERGEFORMAT ">
-              <w:r>
-                <w:rPr>
-                  <w:noProof/>
-                </w:rPr>
-                <w:t>3</w:t>
-              </w:r>
-            </w:fldSimple>
+            <w:r>
+              <w:fldChar w:fldCharType="begin"/>
+            </w:r>
+            <w:r>
+              <w:instrText xml:space="preserve"> SEQ Eq \* MERGEFORMAT </w:instrText>
+            </w:r>
+            <w:r>
+              <w:fldChar w:fldCharType="separate"/>
+            </w:r>
+            <w:r>
+              <w:rPr>
+                <w:noProof/>
+              </w:rPr>
+              <w:t>3</w:t>
+            </w:r>
+            <w:r>
+              <w:rPr>
+                <w:noProof/>
+              </w:rPr>
+              <w:fldChar w:fldCharType="end"/>
+            </w:r>
             <w:r>
               <w:t>)</w:t>
             </w:r>
@@ -1659,14 +1686,27 @@
             <w:r>
               <w:t>(</w:t>
             </w:r>
-            <w:fldSimple w:instr=" SEQ Eq \* MERGEFORMAT ">
-              <w:r>
-                <w:rPr>
-                  <w:noProof/>
-                </w:rPr>
-                <w:t>4</w:t>
-              </w:r>
-            </w:fldSimple>
+            <w:r>
+              <w:fldChar w:fldCharType="begin"/>
+            </w:r>
+            <w:r>
+              <w:instrText xml:space="preserve"> SEQ Eq \* MERGEFORMAT </w:instrText>
+            </w:r>
+            <w:r>
+              <w:fldChar w:fldCharType="separate"/>
+            </w:r>
+            <w:r>
+              <w:rPr>
+                <w:noProof/>
+              </w:rPr>
+              <w:t>4</w:t>
+            </w:r>
+            <w:r>
+              <w:rPr>
+                <w:noProof/>
+              </w:rPr>
+              <w:fldChar w:fldCharType="end"/>
+            </w:r>
             <w:r>
               <w:t>)</w:t>
             </w:r>
@@ -1940,14 +1980,27 @@
             <w:r>
               <w:t>(</w:t>
             </w:r>
-            <w:fldSimple w:instr=" SEQ Eq \* MERGEFORMAT ">
-              <w:r>
-                <w:rPr>
-                  <w:noProof/>
-                </w:rPr>
-                <w:t>5</w:t>
-              </w:r>
-            </w:fldSimple>
+            <w:r>
+              <w:fldChar w:fldCharType="begin"/>
+            </w:r>
+            <w:r>
+              <w:instrText xml:space="preserve"> SEQ Eq \* MERGEFORMAT </w:instrText>
+            </w:r>
+            <w:r>
+              <w:fldChar w:fldCharType="separate"/>
+            </w:r>
+            <w:r>
+              <w:rPr>
+                <w:noProof/>
+              </w:rPr>
+              <w:t>5</w:t>
+            </w:r>
+            <w:r>
+              <w:rPr>
+                <w:noProof/>
+              </w:rPr>
+              <w:fldChar w:fldCharType="end"/>
+            </w:r>
             <w:r>
               <w:t>)</w:t>
             </w:r>
@@ -2047,6 +2100,12 @@
           <w:bCs/>
         </w:rPr>
         <w:instrText xml:space="preserve"> \* MERGEFORMAT </w:instrText>
+      </w:r>
+      <w:r>
+        <w:rPr>
+          <w:b/>
+          <w:bCs/>
+        </w:rPr>
       </w:r>
       <w:r>
         <w:rPr>
@@ -2391,27 +2450,14 @@
             <w:r>
               <w:t>(</w:t>
             </w:r>
-            <w:r>
-              <w:fldChar w:fldCharType="begin"/>
-            </w:r>
-            <w:r>
-              <w:instrText xml:space="preserve"> SEQ Eq \* MERGEFORMAT </w:instrText>
-            </w:r>
-            <w:r>
-              <w:fldChar w:fldCharType="separate"/>
-            </w:r>
-            <w:r>
-              <w:rPr>
-                <w:noProof/>
-              </w:rPr>
-              <w:t>6</w:t>
-            </w:r>
-            <w:r>
-              <w:rPr>
-                <w:noProof/>
-              </w:rPr>
-              <w:fldChar w:fldCharType="end"/>
-            </w:r>
+            <w:fldSimple w:instr=" SEQ Eq \* MERGEFORMAT ">
+              <w:r>
+                <w:rPr>
+                  <w:noProof/>
+                </w:rPr>
+                <w:t>6</w:t>
+              </w:r>
+            </w:fldSimple>
             <w:r>
               <w:t>)</w:t>
             </w:r>
@@ -2839,7 +2885,7 @@
                               <w:rPr>
                                 <w:rFonts w:ascii="Cambria Math" w:hAnsi="Cambria Math"/>
                               </w:rPr>
-                              <m:t>scource</m:t>
+                              <m:t>source</m:t>
                             </m:r>
                           </m:sub>
                         </m:sSub>
@@ -2874,27 +2920,14 @@
             <w:r>
               <w:t>(</w:t>
             </w:r>
-            <w:r>
-              <w:fldChar w:fldCharType="begin"/>
-            </w:r>
-            <w:r>
-              <w:instrText xml:space="preserve"> SEQ Eq \* MERGEFORMAT </w:instrText>
-            </w:r>
-            <w:r>
-              <w:fldChar w:fldCharType="separate"/>
-            </w:r>
-            <w:r>
-              <w:rPr>
-                <w:noProof/>
-              </w:rPr>
-              <w:t>7</w:t>
-            </w:r>
-            <w:r>
-              <w:rPr>
-                <w:noProof/>
-              </w:rPr>
-              <w:fldChar w:fldCharType="end"/>
-            </w:r>
+            <w:fldSimple w:instr=" SEQ Eq \* MERGEFORMAT ">
+              <w:r>
+                <w:rPr>
+                  <w:noProof/>
+                </w:rPr>
+                <w:t>7</w:t>
+              </w:r>
+            </w:fldSimple>
             <w:r>
               <w:t>)</w:t>
             </w:r>
@@ -3298,27 +3331,14 @@
             <w:r>
               <w:t>(</w:t>
             </w:r>
-            <w:r>
-              <w:fldChar w:fldCharType="begin"/>
-            </w:r>
-            <w:r>
-              <w:instrText xml:space="preserve"> SEQ Eq \* MERGEFORMAT </w:instrText>
-            </w:r>
-            <w:r>
-              <w:fldChar w:fldCharType="separate"/>
-            </w:r>
-            <w:r>
-              <w:rPr>
-                <w:noProof/>
-              </w:rPr>
-              <w:t>8</w:t>
-            </w:r>
-            <w:r>
-              <w:rPr>
-                <w:noProof/>
-              </w:rPr>
-              <w:fldChar w:fldCharType="end"/>
-            </w:r>
+            <w:fldSimple w:instr=" SEQ Eq \* MERGEFORMAT ">
+              <w:r>
+                <w:rPr>
+                  <w:noProof/>
+                </w:rPr>
+                <w:t>8</w:t>
+              </w:r>
+            </w:fldSimple>
             <w:r>
               <w:t>)</w:t>
             </w:r>
@@ -3533,27 +3553,14 @@
             <w:r>
               <w:t>(</w:t>
             </w:r>
-            <w:r>
-              <w:fldChar w:fldCharType="begin"/>
-            </w:r>
-            <w:r>
-              <w:instrText xml:space="preserve"> SEQ Eq \* MERGEFORMAT </w:instrText>
-            </w:r>
-            <w:r>
-              <w:fldChar w:fldCharType="separate"/>
-            </w:r>
-            <w:r>
-              <w:rPr>
-                <w:noProof/>
-              </w:rPr>
-              <w:t>9</w:t>
-            </w:r>
-            <w:r>
-              <w:rPr>
-                <w:noProof/>
-              </w:rPr>
-              <w:fldChar w:fldCharType="end"/>
-            </w:r>
+            <w:fldSimple w:instr=" SEQ Eq \* MERGEFORMAT ">
+              <w:r>
+                <w:rPr>
+                  <w:noProof/>
+                </w:rPr>
+                <w:t>9</w:t>
+              </w:r>
+            </w:fldSimple>
             <w:r>
               <w:t>)</w:t>
             </w:r>
@@ -3746,27 +3753,14 @@
             <w:r>
               <w:t>(</w:t>
             </w:r>
-            <w:r>
-              <w:fldChar w:fldCharType="begin"/>
-            </w:r>
-            <w:r>
-              <w:instrText xml:space="preserve"> SEQ Eq \* MERGEFORMAT </w:instrText>
-            </w:r>
-            <w:r>
-              <w:fldChar w:fldCharType="separate"/>
-            </w:r>
-            <w:r>
-              <w:rPr>
-                <w:noProof/>
-              </w:rPr>
-              <w:t>10</w:t>
-            </w:r>
-            <w:r>
-              <w:rPr>
-                <w:noProof/>
-              </w:rPr>
-              <w:fldChar w:fldCharType="end"/>
-            </w:r>
+            <w:fldSimple w:instr=" SEQ Eq \* MERGEFORMAT ">
+              <w:r>
+                <w:rPr>
+                  <w:noProof/>
+                </w:rPr>
+                <w:t>10</w:t>
+              </w:r>
+            </w:fldSimple>
             <w:r>
               <w:t>)</w:t>
             </w:r>
@@ -5335,16 +5329,7 @@
         <w:fldChar w:fldCharType="end"/>
       </w:r>
       <w:r>
-        <w:t xml:space="preserve"> Comparison of proposed </w:t>
-      </w:r>
-      <w:r>
-        <w:t xml:space="preserve">RC </w:t>
-      </w:r>
-      <w:r>
-        <w:t>model</w:t>
-      </w:r>
-      <w:r>
-        <w:t>s</w:t>
+        <w:t xml:space="preserve"> Comparison of proposed RC models</w:t>
       </w:r>
     </w:p>
     <w:tbl>
@@ -6305,14 +6290,27 @@
             <w:r>
               <w:t>(</w:t>
             </w:r>
-            <w:fldSimple w:instr=" SEQ Eq \* MERGEFORMAT ">
-              <w:r>
-                <w:rPr>
-                  <w:noProof/>
-                </w:rPr>
-                <w:t>11</w:t>
-              </w:r>
-            </w:fldSimple>
+            <w:r>
+              <w:fldChar w:fldCharType="begin"/>
+            </w:r>
+            <w:r>
+              <w:instrText xml:space="preserve"> SEQ Eq \* MERGEFORMAT </w:instrText>
+            </w:r>
+            <w:r>
+              <w:fldChar w:fldCharType="separate"/>
+            </w:r>
+            <w:r>
+              <w:rPr>
+                <w:noProof/>
+              </w:rPr>
+              <w:t>11</w:t>
+            </w:r>
+            <w:r>
+              <w:rPr>
+                <w:noProof/>
+              </w:rPr>
+              <w:fldChar w:fldCharType="end"/>
+            </w:r>
             <w:r>
               <w:t>)</w:t>
             </w:r>
@@ -7759,14 +7757,27 @@
             <w:r>
               <w:t>(</w:t>
             </w:r>
-            <w:fldSimple w:instr=" SEQ Eq \* MERGEFORMAT ">
-              <w:r>
-                <w:rPr>
-                  <w:noProof/>
-                </w:rPr>
-                <w:t>12</w:t>
-              </w:r>
-            </w:fldSimple>
+            <w:r>
+              <w:fldChar w:fldCharType="begin"/>
+            </w:r>
+            <w:r>
+              <w:instrText xml:space="preserve"> SEQ Eq \* MERGEFORMAT </w:instrText>
+            </w:r>
+            <w:r>
+              <w:fldChar w:fldCharType="separate"/>
+            </w:r>
+            <w:r>
+              <w:rPr>
+                <w:noProof/>
+              </w:rPr>
+              <w:t>12</w:t>
+            </w:r>
+            <w:r>
+              <w:rPr>
+                <w:noProof/>
+              </w:rPr>
+              <w:fldChar w:fldCharType="end"/>
+            </w:r>
             <w:r>
               <w:t>)</w:t>
             </w:r>
@@ -8015,14 +8026,27 @@
             <w:r>
               <w:t>(</w:t>
             </w:r>
-            <w:fldSimple w:instr=" SEQ Eq \* MERGEFORMAT ">
-              <w:r>
-                <w:rPr>
-                  <w:noProof/>
-                </w:rPr>
-                <w:t>13</w:t>
-              </w:r>
-            </w:fldSimple>
+            <w:r>
+              <w:fldChar w:fldCharType="begin"/>
+            </w:r>
+            <w:r>
+              <w:instrText xml:space="preserve"> SEQ Eq \* MERGEFORMAT </w:instrText>
+            </w:r>
+            <w:r>
+              <w:fldChar w:fldCharType="separate"/>
+            </w:r>
+            <w:r>
+              <w:rPr>
+                <w:noProof/>
+              </w:rPr>
+              <w:t>13</w:t>
+            </w:r>
+            <w:r>
+              <w:rPr>
+                <w:noProof/>
+              </w:rPr>
+              <w:fldChar w:fldCharType="end"/>
+            </w:r>
             <w:r>
               <w:t>)</w:t>
             </w:r>
@@ -8499,14 +8523,27 @@
             <w:r>
               <w:t>(</w:t>
             </w:r>
-            <w:fldSimple w:instr=" SEQ Eq \* MERGEFORMAT ">
-              <w:r>
-                <w:rPr>
-                  <w:noProof/>
-                </w:rPr>
-                <w:t>14</w:t>
-              </w:r>
-            </w:fldSimple>
+            <w:r>
+              <w:fldChar w:fldCharType="begin"/>
+            </w:r>
+            <w:r>
+              <w:instrText xml:space="preserve"> SEQ Eq \* MERGEFORMAT </w:instrText>
+            </w:r>
+            <w:r>
+              <w:fldChar w:fldCharType="separate"/>
+            </w:r>
+            <w:r>
+              <w:rPr>
+                <w:noProof/>
+              </w:rPr>
+              <w:t>14</w:t>
+            </w:r>
+            <w:r>
+              <w:rPr>
+                <w:noProof/>
+              </w:rPr>
+              <w:fldChar w:fldCharType="end"/>
+            </w:r>
             <w:r>
               <w:t>)</w:t>
             </w:r>
@@ -8923,14 +8960,27 @@
             <w:r>
               <w:t>(</w:t>
             </w:r>
-            <w:fldSimple w:instr=" SEQ Eq \* MERGEFORMAT ">
-              <w:r>
-                <w:rPr>
-                  <w:noProof/>
-                </w:rPr>
-                <w:t>15</w:t>
-              </w:r>
-            </w:fldSimple>
+            <w:r>
+              <w:fldChar w:fldCharType="begin"/>
+            </w:r>
+            <w:r>
+              <w:instrText xml:space="preserve"> SEQ Eq \* MERGEFORMAT </w:instrText>
+            </w:r>
+            <w:r>
+              <w:fldChar w:fldCharType="separate"/>
+            </w:r>
+            <w:r>
+              <w:rPr>
+                <w:noProof/>
+              </w:rPr>
+              <w:t>15</w:t>
+            </w:r>
+            <w:r>
+              <w:rPr>
+                <w:noProof/>
+              </w:rPr>
+              <w:fldChar w:fldCharType="end"/>
+            </w:r>
             <w:r>
               <w:t>)</w:t>
             </w:r>
@@ -9267,14 +9317,27 @@
             <w:r>
               <w:t>(</w:t>
             </w:r>
-            <w:fldSimple w:instr=" SEQ Eq \* MERGEFORMAT ">
-              <w:r>
-                <w:rPr>
-                  <w:noProof/>
-                </w:rPr>
-                <w:t>16</w:t>
-              </w:r>
-            </w:fldSimple>
+            <w:r>
+              <w:fldChar w:fldCharType="begin"/>
+            </w:r>
+            <w:r>
+              <w:instrText xml:space="preserve"> SEQ Eq \* MERGEFORMAT </w:instrText>
+            </w:r>
+            <w:r>
+              <w:fldChar w:fldCharType="separate"/>
+            </w:r>
+            <w:r>
+              <w:rPr>
+                <w:noProof/>
+              </w:rPr>
+              <w:t>16</w:t>
+            </w:r>
+            <w:r>
+              <w:rPr>
+                <w:noProof/>
+              </w:rPr>
+              <w:fldChar w:fldCharType="end"/>
+            </w:r>
             <w:r>
               <w:t>)</w:t>
             </w:r>
@@ -10046,14 +10109,27 @@
             <w:r>
               <w:t>(</w:t>
             </w:r>
-            <w:fldSimple w:instr=" SEQ Eq \* MERGEFORMAT ">
-              <w:r>
-                <w:rPr>
-                  <w:noProof/>
-                </w:rPr>
-                <w:t>17</w:t>
-              </w:r>
-            </w:fldSimple>
+            <w:r>
+              <w:fldChar w:fldCharType="begin"/>
+            </w:r>
+            <w:r>
+              <w:instrText xml:space="preserve"> SEQ Eq \* MERGEFORMAT </w:instrText>
+            </w:r>
+            <w:r>
+              <w:fldChar w:fldCharType="separate"/>
+            </w:r>
+            <w:r>
+              <w:rPr>
+                <w:noProof/>
+              </w:rPr>
+              <w:t>17</w:t>
+            </w:r>
+            <w:r>
+              <w:rPr>
+                <w:noProof/>
+              </w:rPr>
+              <w:fldChar w:fldCharType="end"/>
+            </w:r>
             <w:r>
               <w:t>)</w:t>
             </w:r>
@@ -10490,14 +10566,27 @@
             <w:r>
               <w:t>(</w:t>
             </w:r>
-            <w:fldSimple w:instr=" SEQ Eq \* MERGEFORMAT ">
-              <w:r>
-                <w:rPr>
-                  <w:noProof/>
-                </w:rPr>
-                <w:t>18</w:t>
-              </w:r>
-            </w:fldSimple>
+            <w:r>
+              <w:fldChar w:fldCharType="begin"/>
+            </w:r>
+            <w:r>
+              <w:instrText xml:space="preserve"> SEQ Eq \* MERGEFORMAT </w:instrText>
+            </w:r>
+            <w:r>
+              <w:fldChar w:fldCharType="separate"/>
+            </w:r>
+            <w:r>
+              <w:rPr>
+                <w:noProof/>
+              </w:rPr>
+              <w:t>18</w:t>
+            </w:r>
+            <w:r>
+              <w:rPr>
+                <w:noProof/>
+              </w:rPr>
+              <w:fldChar w:fldCharType="end"/>
+            </w:r>
             <w:r>
               <w:t>)</w:t>
             </w:r>
@@ -10689,14 +10778,27 @@
             <w:r>
               <w:t>(</w:t>
             </w:r>
-            <w:fldSimple w:instr=" SEQ Eq \* MERGEFORMAT ">
-              <w:r>
-                <w:rPr>
-                  <w:noProof/>
-                </w:rPr>
-                <w:t>19</w:t>
-              </w:r>
-            </w:fldSimple>
+            <w:r>
+              <w:fldChar w:fldCharType="begin"/>
+            </w:r>
+            <w:r>
+              <w:instrText xml:space="preserve"> SEQ Eq \* MERGEFORMAT </w:instrText>
+            </w:r>
+            <w:r>
+              <w:fldChar w:fldCharType="separate"/>
+            </w:r>
+            <w:r>
+              <w:rPr>
+                <w:noProof/>
+              </w:rPr>
+              <w:t>19</w:t>
+            </w:r>
+            <w:r>
+              <w:rPr>
+                <w:noProof/>
+              </w:rPr>
+              <w:fldChar w:fldCharType="end"/>
+            </w:r>
             <w:r>
               <w:t>)</w:t>
             </w:r>
@@ -10864,14 +10966,27 @@
             <w:r>
               <w:t>(</w:t>
             </w:r>
-            <w:fldSimple w:instr=" SEQ Eq \* MERGEFORMAT ">
-              <w:r>
-                <w:rPr>
-                  <w:noProof/>
-                </w:rPr>
-                <w:t>20</w:t>
-              </w:r>
-            </w:fldSimple>
+            <w:r>
+              <w:fldChar w:fldCharType="begin"/>
+            </w:r>
+            <w:r>
+              <w:instrText xml:space="preserve"> SEQ Eq \* MERGEFORMAT </w:instrText>
+            </w:r>
+            <w:r>
+              <w:fldChar w:fldCharType="separate"/>
+            </w:r>
+            <w:r>
+              <w:rPr>
+                <w:noProof/>
+              </w:rPr>
+              <w:t>20</w:t>
+            </w:r>
+            <w:r>
+              <w:rPr>
+                <w:noProof/>
+              </w:rPr>
+              <w:fldChar w:fldCharType="end"/>
+            </w:r>
             <w:r>
               <w:t>)</w:t>
             </w:r>
@@ -11091,14 +11206,27 @@
             <w:r>
               <w:t>(</w:t>
             </w:r>
-            <w:fldSimple w:instr=" SEQ Eq \* MERGEFORMAT ">
-              <w:r>
-                <w:rPr>
-                  <w:noProof/>
-                </w:rPr>
-                <w:t>21</w:t>
-              </w:r>
-            </w:fldSimple>
+            <w:r>
+              <w:fldChar w:fldCharType="begin"/>
+            </w:r>
+            <w:r>
+              <w:instrText xml:space="preserve"> SEQ Eq \* MERGEFORMAT </w:instrText>
+            </w:r>
+            <w:r>
+              <w:fldChar w:fldCharType="separate"/>
+            </w:r>
+            <w:r>
+              <w:rPr>
+                <w:noProof/>
+              </w:rPr>
+              <w:t>21</w:t>
+            </w:r>
+            <w:r>
+              <w:rPr>
+                <w:noProof/>
+              </w:rPr>
+              <w:fldChar w:fldCharType="end"/>
+            </w:r>
             <w:r>
               <w:t>)</w:t>
             </w:r>
@@ -11304,14 +11432,27 @@
             <w:r>
               <w:t>(</w:t>
             </w:r>
-            <w:fldSimple w:instr=" SEQ Eq \* MERGEFORMAT ">
-              <w:r>
-                <w:rPr>
-                  <w:noProof/>
-                </w:rPr>
-                <w:t>22</w:t>
-              </w:r>
-            </w:fldSimple>
+            <w:r>
+              <w:fldChar w:fldCharType="begin"/>
+            </w:r>
+            <w:r>
+              <w:instrText xml:space="preserve"> SEQ Eq \* MERGEFORMAT </w:instrText>
+            </w:r>
+            <w:r>
+              <w:fldChar w:fldCharType="separate"/>
+            </w:r>
+            <w:r>
+              <w:rPr>
+                <w:noProof/>
+              </w:rPr>
+              <w:t>22</w:t>
+            </w:r>
+            <w:r>
+              <w:rPr>
+                <w:noProof/>
+              </w:rPr>
+              <w:fldChar w:fldCharType="end"/>
+            </w:r>
             <w:r>
               <w:t>)</w:t>
             </w:r>
@@ -11571,14 +11712,27 @@
             <w:r>
               <w:t>(</w:t>
             </w:r>
-            <w:fldSimple w:instr=" SEQ Eq \* MERGEFORMAT ">
-              <w:r>
-                <w:rPr>
-                  <w:noProof/>
-                </w:rPr>
-                <w:t>23</w:t>
-              </w:r>
-            </w:fldSimple>
+            <w:r>
+              <w:fldChar w:fldCharType="begin"/>
+            </w:r>
+            <w:r>
+              <w:instrText xml:space="preserve"> SEQ Eq \* MERGEFORMAT </w:instrText>
+            </w:r>
+            <w:r>
+              <w:fldChar w:fldCharType="separate"/>
+            </w:r>
+            <w:r>
+              <w:rPr>
+                <w:noProof/>
+              </w:rPr>
+              <w:t>23</w:t>
+            </w:r>
+            <w:r>
+              <w:rPr>
+                <w:noProof/>
+              </w:rPr>
+              <w:fldChar w:fldCharType="end"/>
+            </w:r>
             <w:r>
               <w:t>)</w:t>
             </w:r>
@@ -11920,14 +12074,27 @@
             <w:r>
               <w:t>(</w:t>
             </w:r>
-            <w:fldSimple w:instr=" SEQ Eq \* MERGEFORMAT ">
-              <w:r>
-                <w:rPr>
-                  <w:noProof/>
-                </w:rPr>
-                <w:t>24</w:t>
-              </w:r>
-            </w:fldSimple>
+            <w:r>
+              <w:fldChar w:fldCharType="begin"/>
+            </w:r>
+            <w:r>
+              <w:instrText xml:space="preserve"> SEQ Eq \* MERGEFORMAT </w:instrText>
+            </w:r>
+            <w:r>
+              <w:fldChar w:fldCharType="separate"/>
+            </w:r>
+            <w:r>
+              <w:rPr>
+                <w:noProof/>
+              </w:rPr>
+              <w:t>24</w:t>
+            </w:r>
+            <w:r>
+              <w:rPr>
+                <w:noProof/>
+              </w:rPr>
+              <w:fldChar w:fldCharType="end"/>
+            </w:r>
             <w:r>
               <w:t>)</w:t>
             </w:r>
@@ -12059,27 +12226,14 @@
             <w:r>
               <w:t>(</w:t>
             </w:r>
-            <w:r>
-              <w:fldChar w:fldCharType="begin"/>
-            </w:r>
-            <w:r>
-              <w:instrText xml:space="preserve"> SEQ Eq \* MERGEFORMAT </w:instrText>
-            </w:r>
-            <w:r>
-              <w:fldChar w:fldCharType="separate"/>
-            </w:r>
-            <w:r>
-              <w:rPr>
-                <w:noProof/>
-              </w:rPr>
-              <w:t>25</w:t>
-            </w:r>
-            <w:r>
-              <w:rPr>
-                <w:noProof/>
-              </w:rPr>
-              <w:fldChar w:fldCharType="end"/>
-            </w:r>
+            <w:fldSimple w:instr=" SEQ Eq \* MERGEFORMAT ">
+              <w:r>
+                <w:rPr>
+                  <w:noProof/>
+                </w:rPr>
+                <w:t>25</w:t>
+              </w:r>
+            </w:fldSimple>
             <w:r>
               <w:t>)</w:t>
             </w:r>
@@ -12598,27 +12752,14 @@
             <w:r>
               <w:t>(</w:t>
             </w:r>
-            <w:r>
-              <w:fldChar w:fldCharType="begin"/>
-            </w:r>
-            <w:r>
-              <w:instrText xml:space="preserve"> SEQ Eq \* MERGEFORMAT </w:instrText>
-            </w:r>
-            <w:r>
-              <w:fldChar w:fldCharType="separate"/>
-            </w:r>
-            <w:r>
-              <w:rPr>
-                <w:noProof/>
-              </w:rPr>
-              <w:t>26</w:t>
-            </w:r>
-            <w:r>
-              <w:rPr>
-                <w:noProof/>
-              </w:rPr>
-              <w:fldChar w:fldCharType="end"/>
-            </w:r>
+            <w:fldSimple w:instr=" SEQ Eq \* MERGEFORMAT ">
+              <w:r>
+                <w:rPr>
+                  <w:noProof/>
+                </w:rPr>
+                <w:t>26</w:t>
+              </w:r>
+            </w:fldSimple>
             <w:r>
               <w:t>)</w:t>
             </w:r>
@@ -13231,27 +13372,14 @@
             <w:r>
               <w:t>(</w:t>
             </w:r>
-            <w:r>
-              <w:fldChar w:fldCharType="begin"/>
-            </w:r>
-            <w:r>
-              <w:instrText xml:space="preserve"> SEQ Eq \* MERGEFORMAT </w:instrText>
-            </w:r>
-            <w:r>
-              <w:fldChar w:fldCharType="separate"/>
-            </w:r>
-            <w:r>
-              <w:rPr>
-                <w:noProof/>
-              </w:rPr>
-              <w:t>27</w:t>
-            </w:r>
-            <w:r>
-              <w:rPr>
-                <w:noProof/>
-              </w:rPr>
-              <w:fldChar w:fldCharType="end"/>
-            </w:r>
+            <w:fldSimple w:instr=" SEQ Eq \* MERGEFORMAT ">
+              <w:r>
+                <w:rPr>
+                  <w:noProof/>
+                </w:rPr>
+                <w:t>27</w:t>
+              </w:r>
+            </w:fldSimple>
             <w:r>
               <w:t>)</w:t>
             </w:r>
@@ -13594,27 +13722,14 @@
             <w:r>
               <w:t>(</w:t>
             </w:r>
-            <w:r>
-              <w:fldChar w:fldCharType="begin"/>
-            </w:r>
-            <w:r>
-              <w:instrText xml:space="preserve"> SEQ Eq \* MERGEFORMAT </w:instrText>
-            </w:r>
-            <w:r>
-              <w:fldChar w:fldCharType="separate"/>
-            </w:r>
-            <w:r>
-              <w:rPr>
-                <w:noProof/>
-              </w:rPr>
-              <w:t>28</w:t>
-            </w:r>
-            <w:r>
-              <w:rPr>
-                <w:noProof/>
-              </w:rPr>
-              <w:fldChar w:fldCharType="end"/>
-            </w:r>
+            <w:fldSimple w:instr=" SEQ Eq \* MERGEFORMAT ">
+              <w:r>
+                <w:rPr>
+                  <w:noProof/>
+                </w:rPr>
+                <w:t>28</w:t>
+              </w:r>
+            </w:fldSimple>
             <w:r>
               <w:t>)</w:t>
             </w:r>
@@ -14582,27 +14697,14 @@
             <w:r>
               <w:t>(</w:t>
             </w:r>
-            <w:r>
-              <w:fldChar w:fldCharType="begin"/>
-            </w:r>
-            <w:r>
-              <w:instrText xml:space="preserve"> SEQ Eq \* MERGEFORMAT </w:instrText>
-            </w:r>
-            <w:r>
-              <w:fldChar w:fldCharType="separate"/>
-            </w:r>
-            <w:r>
-              <w:rPr>
-                <w:noProof/>
-              </w:rPr>
-              <w:t>29</w:t>
-            </w:r>
-            <w:r>
-              <w:rPr>
-                <w:noProof/>
-              </w:rPr>
-              <w:fldChar w:fldCharType="end"/>
-            </w:r>
+            <w:fldSimple w:instr=" SEQ Eq \* MERGEFORMAT ">
+              <w:r>
+                <w:rPr>
+                  <w:noProof/>
+                </w:rPr>
+                <w:t>29</w:t>
+              </w:r>
+            </w:fldSimple>
             <w:r>
               <w:t>)</w:t>
             </w:r>
@@ -14855,14 +14957,27 @@
             <w:r>
               <w:t>(</w:t>
             </w:r>
-            <w:fldSimple w:instr=" SEQ Eq \* MERGEFORMAT ">
-              <w:r>
-                <w:rPr>
-                  <w:noProof/>
-                </w:rPr>
-                <w:t>30</w:t>
-              </w:r>
-            </w:fldSimple>
+            <w:r>
+              <w:fldChar w:fldCharType="begin"/>
+            </w:r>
+            <w:r>
+              <w:instrText xml:space="preserve"> SEQ Eq \* MERGEFORMAT </w:instrText>
+            </w:r>
+            <w:r>
+              <w:fldChar w:fldCharType="separate"/>
+            </w:r>
+            <w:r>
+              <w:rPr>
+                <w:noProof/>
+              </w:rPr>
+              <w:t>30</w:t>
+            </w:r>
+            <w:r>
+              <w:rPr>
+                <w:noProof/>
+              </w:rPr>
+              <w:fldChar w:fldCharType="end"/>
+            </w:r>
             <w:r>
               <w:t>)</w:t>
             </w:r>
@@ -14982,14 +15097,27 @@
             <w:r>
               <w:t>(</w:t>
             </w:r>
-            <w:fldSimple w:instr=" SEQ Eq \* MERGEFORMAT ">
-              <w:r>
-                <w:rPr>
-                  <w:noProof/>
-                </w:rPr>
-                <w:t>31</w:t>
-              </w:r>
-            </w:fldSimple>
+            <w:r>
+              <w:fldChar w:fldCharType="begin"/>
+            </w:r>
+            <w:r>
+              <w:instrText xml:space="preserve"> SEQ Eq \* MERGEFORMAT </w:instrText>
+            </w:r>
+            <w:r>
+              <w:fldChar w:fldCharType="separate"/>
+            </w:r>
+            <w:r>
+              <w:rPr>
+                <w:noProof/>
+              </w:rPr>
+              <w:t>31</w:t>
+            </w:r>
+            <w:r>
+              <w:rPr>
+                <w:noProof/>
+              </w:rPr>
+              <w:fldChar w:fldCharType="end"/>
+            </w:r>
             <w:r>
               <w:t>)</w:t>
             </w:r>
@@ -15108,14 +15236,27 @@
             <w:r>
               <w:t>(</w:t>
             </w:r>
-            <w:fldSimple w:instr=" SEQ Eq \* MERGEFORMAT ">
-              <w:r>
-                <w:rPr>
-                  <w:noProof/>
-                </w:rPr>
-                <w:t>32</w:t>
-              </w:r>
-            </w:fldSimple>
+            <w:r>
+              <w:fldChar w:fldCharType="begin"/>
+            </w:r>
+            <w:r>
+              <w:instrText xml:space="preserve"> SEQ Eq \* MERGEFORMAT </w:instrText>
+            </w:r>
+            <w:r>
+              <w:fldChar w:fldCharType="separate"/>
+            </w:r>
+            <w:r>
+              <w:rPr>
+                <w:noProof/>
+              </w:rPr>
+              <w:t>32</w:t>
+            </w:r>
+            <w:r>
+              <w:rPr>
+                <w:noProof/>
+              </w:rPr>
+              <w:fldChar w:fldCharType="end"/>
+            </w:r>
             <w:r>
               <w:t>)</w:t>
             </w:r>
@@ -15306,14 +15447,27 @@
             <w:r>
               <w:t>(</w:t>
             </w:r>
-            <w:fldSimple w:instr=" SEQ Eq \* MERGEFORMAT ">
-              <w:r>
-                <w:rPr>
-                  <w:noProof/>
-                </w:rPr>
-                <w:t>33</w:t>
-              </w:r>
-            </w:fldSimple>
+            <w:r>
+              <w:fldChar w:fldCharType="begin"/>
+            </w:r>
+            <w:r>
+              <w:instrText xml:space="preserve"> SEQ Eq \* MERGEFORMAT </w:instrText>
+            </w:r>
+            <w:r>
+              <w:fldChar w:fldCharType="separate"/>
+            </w:r>
+            <w:r>
+              <w:rPr>
+                <w:noProof/>
+              </w:rPr>
+              <w:t>33</w:t>
+            </w:r>
+            <w:r>
+              <w:rPr>
+                <w:noProof/>
+              </w:rPr>
+              <w:fldChar w:fldCharType="end"/>
+            </w:r>
             <w:r>
               <w:t>)</w:t>
             </w:r>
@@ -15562,14 +15716,27 @@
             <w:r>
               <w:t>(</w:t>
             </w:r>
-            <w:fldSimple w:instr=" SEQ Eq \* MERGEFORMAT ">
-              <w:r>
-                <w:rPr>
-                  <w:noProof/>
-                </w:rPr>
-                <w:t>34</w:t>
-              </w:r>
-            </w:fldSimple>
+            <w:r>
+              <w:fldChar w:fldCharType="begin"/>
+            </w:r>
+            <w:r>
+              <w:instrText xml:space="preserve"> SEQ Eq \* MERGEFORMAT </w:instrText>
+            </w:r>
+            <w:r>
+              <w:fldChar w:fldCharType="separate"/>
+            </w:r>
+            <w:r>
+              <w:rPr>
+                <w:noProof/>
+              </w:rPr>
+              <w:t>34</w:t>
+            </w:r>
+            <w:r>
+              <w:rPr>
+                <w:noProof/>
+              </w:rPr>
+              <w:fldChar w:fldCharType="end"/>
+            </w:r>
             <w:r>
               <w:t>)</w:t>
             </w:r>

</xml_diff>

<commit_message>
todo real time communication
</commit_message>
<xml_diff>
--- a/writing/Purdue_RC.docx
+++ b/writing/Purdue_RC.docx
@@ -5,7 +5,7 @@
     <w:p>
       <w:pPr>
         <w:rPr>
-          <w:rFonts w:ascii="Comic Sans MS" w:eastAsiaTheme="minorEastAsia" w:hAnsi="Comic Sans MS" w:hint="eastAsia"/>
+          <w:rFonts w:ascii="Comic Sans MS" w:eastAsiaTheme="minorEastAsia" w:hAnsi="Comic Sans MS"/>
           <w:b/>
           <w:color w:val="3333CC"/>
           <w:sz w:val="22"/>
@@ -310,7 +310,15 @@
         <w:t>15</w:t>
       </w:r>
       <w:r>
-        <w:t xml:space="preserve">%, a coefficient of variation of root mean square error (CVRMSE) of </w:t>
+        <w:t xml:space="preserve">%, a coefficient of variation of root </w:t>
+      </w:r>
+      <w:proofErr w:type="gramStart"/>
+      <w:r>
+        <w:t>mean</w:t>
+      </w:r>
+      <w:proofErr w:type="gramEnd"/>
+      <w:r>
+        <w:t xml:space="preserve"> square error (CVRMSE) of </w:t>
       </w:r>
       <w:r>
         <w:t>21.31%</w:t>
@@ -900,27 +908,14 @@
             <w:r>
               <w:t>(</w:t>
             </w:r>
-            <w:r>
-              <w:fldChar w:fldCharType="begin"/>
-            </w:r>
-            <w:r>
-              <w:instrText xml:space="preserve"> SEQ Eq \* MERGEFORMAT </w:instrText>
-            </w:r>
-            <w:r>
-              <w:fldChar w:fldCharType="separate"/>
-            </w:r>
-            <w:r>
-              <w:rPr>
-                <w:noProof/>
-              </w:rPr>
-              <w:t>1</w:t>
-            </w:r>
-            <w:r>
-              <w:rPr>
-                <w:noProof/>
-              </w:rPr>
-              <w:fldChar w:fldCharType="end"/>
-            </w:r>
+            <w:fldSimple w:instr=" SEQ Eq \* MERGEFORMAT ">
+              <w:r>
+                <w:rPr>
+                  <w:noProof/>
+                </w:rPr>
+                <w:t>1</w:t>
+              </w:r>
+            </w:fldSimple>
             <w:r>
               <w:t>)</w:t>
             </w:r>
@@ -1448,27 +1443,14 @@
             <w:r>
               <w:t>(</w:t>
             </w:r>
-            <w:r>
-              <w:fldChar w:fldCharType="begin"/>
-            </w:r>
-            <w:r>
-              <w:instrText xml:space="preserve"> SEQ Eq \* MERGEFORMAT </w:instrText>
-            </w:r>
-            <w:r>
-              <w:fldChar w:fldCharType="separate"/>
-            </w:r>
-            <w:r>
-              <w:rPr>
-                <w:noProof/>
-              </w:rPr>
-              <w:t>3</w:t>
-            </w:r>
-            <w:r>
-              <w:rPr>
-                <w:noProof/>
-              </w:rPr>
-              <w:fldChar w:fldCharType="end"/>
-            </w:r>
+            <w:fldSimple w:instr=" SEQ Eq \* MERGEFORMAT ">
+              <w:r>
+                <w:rPr>
+                  <w:noProof/>
+                </w:rPr>
+                <w:t>3</w:t>
+              </w:r>
+            </w:fldSimple>
             <w:r>
               <w:t>)</w:t>
             </w:r>
@@ -1686,27 +1668,14 @@
             <w:r>
               <w:t>(</w:t>
             </w:r>
-            <w:r>
-              <w:fldChar w:fldCharType="begin"/>
-            </w:r>
-            <w:r>
-              <w:instrText xml:space="preserve"> SEQ Eq \* MERGEFORMAT </w:instrText>
-            </w:r>
-            <w:r>
-              <w:fldChar w:fldCharType="separate"/>
-            </w:r>
-            <w:r>
-              <w:rPr>
-                <w:noProof/>
-              </w:rPr>
-              <w:t>4</w:t>
-            </w:r>
-            <w:r>
-              <w:rPr>
-                <w:noProof/>
-              </w:rPr>
-              <w:fldChar w:fldCharType="end"/>
-            </w:r>
+            <w:fldSimple w:instr=" SEQ Eq \* MERGEFORMAT ">
+              <w:r>
+                <w:rPr>
+                  <w:noProof/>
+                </w:rPr>
+                <w:t>4</w:t>
+              </w:r>
+            </w:fldSimple>
             <w:r>
               <w:t>)</w:t>
             </w:r>
@@ -1980,27 +1949,14 @@
             <w:r>
               <w:t>(</w:t>
             </w:r>
-            <w:r>
-              <w:fldChar w:fldCharType="begin"/>
-            </w:r>
-            <w:r>
-              <w:instrText xml:space="preserve"> SEQ Eq \* MERGEFORMAT </w:instrText>
-            </w:r>
-            <w:r>
-              <w:fldChar w:fldCharType="separate"/>
-            </w:r>
-            <w:r>
-              <w:rPr>
-                <w:noProof/>
-              </w:rPr>
-              <w:t>5</w:t>
-            </w:r>
-            <w:r>
-              <w:rPr>
-                <w:noProof/>
-              </w:rPr>
-              <w:fldChar w:fldCharType="end"/>
-            </w:r>
+            <w:fldSimple w:instr=" SEQ Eq \* MERGEFORMAT ">
+              <w:r>
+                <w:rPr>
+                  <w:noProof/>
+                </w:rPr>
+                <w:t>5</w:t>
+              </w:r>
+            </w:fldSimple>
             <w:r>
               <w:t>)</w:t>
             </w:r>
@@ -2013,8 +1969,13 @@
         <w:t xml:space="preserve">In terms of the estimate parameter and output variable trajectory, the above gray-box RC model optimization issue is neither linear nor convex. </w:t>
       </w:r>
       <w:r>
-        <w:t>Particle swarm optimization (PSO) from python package (pyswarms</w:t>
-      </w:r>
+        <w:t>Particle swarm optimization (PSO) from python package (</w:t>
+      </w:r>
+      <w:proofErr w:type="spellStart"/>
+      <w:r>
+        <w:t>pyswarms</w:t>
+      </w:r>
+      <w:proofErr w:type="spellEnd"/>
       <w:r>
         <w:t xml:space="preserve"> </w:t>
       </w:r>
@@ -2071,7 +2032,15 @@
         <w:t xml:space="preserve"> 1</w:t>
       </w:r>
       <w:r>
-        <w:t>, including 4-states Model 1, 6-states Model 2 and 5-states Model 3. In Model 1, the detailed structure of radiant flow has been neglected. And Model 2 has higher order than Model 3 to incorporate the temperature state of thermal insulation beneath pipes. Figure</w:t>
+        <w:t xml:space="preserve">, including 4-states Model 1, 6-states Model </w:t>
+      </w:r>
+      <w:proofErr w:type="gramStart"/>
+      <w:r>
+        <w:t>2</w:t>
+      </w:r>
+      <w:proofErr w:type="gramEnd"/>
+      <w:r>
+        <w:t xml:space="preserve"> and 5-states Model 3. In Model 1, the detailed structure of radiant flow has been neglected. And Model 2 has higher order than Model 3 to incorporate the temperature state of thermal insulation beneath pipes. Figure</w:t>
       </w:r>
       <w:r>
         <w:rPr>
@@ -2106,22 +2075,24 @@
           <w:b/>
           <w:bCs/>
         </w:rPr>
-      </w:r>
-      <w:r>
-        <w:rPr>
-          <w:b/>
-          <w:bCs/>
-        </w:rPr>
         <w:fldChar w:fldCharType="separate"/>
       </w:r>
       <w:r>
-        <w:t>Error! Reference source not found.</w:t>
+        <w:t xml:space="preserve">Error! Reference source not </w:t>
+      </w:r>
+      <w:proofErr w:type="spellStart"/>
+      <w:r>
+        <w:t>found.</w:t>
       </w:r>
       <w:r>
         <w:fldChar w:fldCharType="end"/>
       </w:r>
       <w:r>
-        <w:t xml:space="preserve">shows those distinct electrical analogs for the radiant slab systems RC networks, in which  </w:t>
+        <w:t>shows</w:t>
+      </w:r>
+      <w:proofErr w:type="spellEnd"/>
+      <w:r>
+        <w:t xml:space="preserve"> those distinct electrical analogs for the radiant slab systems RC networks, in which  </w:t>
       </w:r>
       <m:oMath>
         <m:r>
@@ -2152,7 +2123,15 @@
         </m:r>
       </m:oMath>
       <w:r>
-        <w:t xml:space="preserve">, represent outdoor air, façade cavity, slab concrete, hot water or chilled water within tubes, insulation below tubes, envelope, room air, internal wall, solar radiation, internal heat, lighting, air handling unit, thermal heat flux load requirements. Figure 2 shows the predicted and measured results during testing period. </w:t>
+        <w:t>, represent outdoor air, façade cavity, slab concrete, hot water or chilled water within tubes, insulation below tubes, envelope, room air, internal wall, solar radiation, internal heat, lighting, air handling unit, thermal heat fl</w:t>
+      </w:r>
+      <w:proofErr w:type="spellStart"/>
+      <w:r>
+        <w:t>ux</w:t>
+      </w:r>
+      <w:proofErr w:type="spellEnd"/>
+      <w:r>
+        <w:t xml:space="preserve"> load requirements. Figure 2 shows the predicted and measured results during testing period. </w:t>
       </w:r>
       <w:r>
         <w:t>Model 2 has a substantially lower MAPE, as demonstrated in Table 2, and has been chosen as the optimum model for the RC network technique</w:t>
@@ -2450,14 +2429,27 @@
             <w:r>
               <w:t>(</w:t>
             </w:r>
-            <w:fldSimple w:instr=" SEQ Eq \* MERGEFORMAT ">
-              <w:r>
-                <w:rPr>
-                  <w:noProof/>
-                </w:rPr>
-                <w:t>6</w:t>
-              </w:r>
-            </w:fldSimple>
+            <w:r>
+              <w:fldChar w:fldCharType="begin"/>
+            </w:r>
+            <w:r>
+              <w:instrText xml:space="preserve"> SEQ Eq \* MERGEFORMAT </w:instrText>
+            </w:r>
+            <w:r>
+              <w:fldChar w:fldCharType="separate"/>
+            </w:r>
+            <w:r>
+              <w:rPr>
+                <w:noProof/>
+              </w:rPr>
+              <w:t>6</w:t>
+            </w:r>
+            <w:r>
+              <w:rPr>
+                <w:noProof/>
+              </w:rPr>
+              <w:fldChar w:fldCharType="end"/>
+            </w:r>
             <w:r>
               <w:t>)</w:t>
             </w:r>
@@ -2920,14 +2912,27 @@
             <w:r>
               <w:t>(</w:t>
             </w:r>
-            <w:fldSimple w:instr=" SEQ Eq \* MERGEFORMAT ">
-              <w:r>
-                <w:rPr>
-                  <w:noProof/>
-                </w:rPr>
-                <w:t>7</w:t>
-              </w:r>
-            </w:fldSimple>
+            <w:r>
+              <w:fldChar w:fldCharType="begin"/>
+            </w:r>
+            <w:r>
+              <w:instrText xml:space="preserve"> SEQ Eq \* MERGEFORMAT </w:instrText>
+            </w:r>
+            <w:r>
+              <w:fldChar w:fldCharType="separate"/>
+            </w:r>
+            <w:r>
+              <w:rPr>
+                <w:noProof/>
+              </w:rPr>
+              <w:t>7</w:t>
+            </w:r>
+            <w:r>
+              <w:rPr>
+                <w:noProof/>
+              </w:rPr>
+              <w:fldChar w:fldCharType="end"/>
+            </w:r>
             <w:r>
               <w:t>)</w:t>
             </w:r>
@@ -3331,14 +3336,30 @@
             <w:r>
               <w:t>(</w:t>
             </w:r>
-            <w:fldSimple w:instr=" SEQ Eq \* MERGEFORMAT ">
-              <w:r>
-                <w:rPr>
-                  <w:noProof/>
-                </w:rPr>
-                <w:t>8</w:t>
-              </w:r>
-            </w:fldSimple>
+            <w:r>
+              <w:fldChar w:fldCharType="begin"/>
+            </w:r>
+            <w:r>
+              <w:instrText xml:space="preserve"> S</w:instrText>
+            </w:r>
+            <w:r>
+              <w:instrText xml:space="preserve">EQ Eq \* MERGEFORMAT </w:instrText>
+            </w:r>
+            <w:r>
+              <w:fldChar w:fldCharType="separate"/>
+            </w:r>
+            <w:r>
+              <w:rPr>
+                <w:noProof/>
+              </w:rPr>
+              <w:t>8</w:t>
+            </w:r>
+            <w:r>
+              <w:rPr>
+                <w:noProof/>
+              </w:rPr>
+              <w:fldChar w:fldCharType="end"/>
+            </w:r>
             <w:r>
               <w:t>)</w:t>
             </w:r>
@@ -3553,14 +3574,27 @@
             <w:r>
               <w:t>(</w:t>
             </w:r>
-            <w:fldSimple w:instr=" SEQ Eq \* MERGEFORMAT ">
-              <w:r>
-                <w:rPr>
-                  <w:noProof/>
-                </w:rPr>
-                <w:t>9</w:t>
-              </w:r>
-            </w:fldSimple>
+            <w:r>
+              <w:fldChar w:fldCharType="begin"/>
+            </w:r>
+            <w:r>
+              <w:instrText xml:space="preserve"> SEQ Eq \* MERGEFORMAT </w:instrText>
+            </w:r>
+            <w:r>
+              <w:fldChar w:fldCharType="separate"/>
+            </w:r>
+            <w:r>
+              <w:rPr>
+                <w:noProof/>
+              </w:rPr>
+              <w:t>9</w:t>
+            </w:r>
+            <w:r>
+              <w:rPr>
+                <w:noProof/>
+              </w:rPr>
+              <w:fldChar w:fldCharType="end"/>
+            </w:r>
             <w:r>
               <w:t>)</w:t>
             </w:r>
@@ -3753,14 +3787,27 @@
             <w:r>
               <w:t>(</w:t>
             </w:r>
-            <w:fldSimple w:instr=" SEQ Eq \* MERGEFORMAT ">
-              <w:r>
-                <w:rPr>
-                  <w:noProof/>
-                </w:rPr>
-                <w:t>10</w:t>
-              </w:r>
-            </w:fldSimple>
+            <w:r>
+              <w:fldChar w:fldCharType="begin"/>
+            </w:r>
+            <w:r>
+              <w:instrText xml:space="preserve"> SEQ Eq \* MERGEFORMAT </w:instrText>
+            </w:r>
+            <w:r>
+              <w:fldChar w:fldCharType="separate"/>
+            </w:r>
+            <w:r>
+              <w:rPr>
+                <w:noProof/>
+              </w:rPr>
+              <w:t>10</w:t>
+            </w:r>
+            <w:r>
+              <w:rPr>
+                <w:noProof/>
+              </w:rPr>
+              <w:fldChar w:fldCharType="end"/>
+            </w:r>
             <w:r>
               <w:t>)</w:t>
             </w:r>
@@ -5263,7 +5310,15 @@
         <w:fldChar w:fldCharType="end"/>
       </w:r>
       <w:r>
-        <w:t xml:space="preserve"> Testing results for Model 1, Model 2 and Model 3</w:t>
+        <w:t xml:space="preserve"> Testing results for Model 1, Model </w:t>
+      </w:r>
+      <w:proofErr w:type="gramStart"/>
+      <w:r>
+        <w:t>2</w:t>
+      </w:r>
+      <w:proofErr w:type="gramEnd"/>
+      <w:r>
+        <w:t xml:space="preserve"> and Model 3</w:t>
       </w:r>
     </w:p>
     <w:p>
@@ -6290,27 +6345,14 @@
             <w:r>
               <w:t>(</w:t>
             </w:r>
-            <w:r>
-              <w:fldChar w:fldCharType="begin"/>
-            </w:r>
-            <w:r>
-              <w:instrText xml:space="preserve"> SEQ Eq \* MERGEFORMAT </w:instrText>
-            </w:r>
-            <w:r>
-              <w:fldChar w:fldCharType="separate"/>
-            </w:r>
-            <w:r>
-              <w:rPr>
-                <w:noProof/>
-              </w:rPr>
-              <w:t>11</w:t>
-            </w:r>
-            <w:r>
-              <w:rPr>
-                <w:noProof/>
-              </w:rPr>
-              <w:fldChar w:fldCharType="end"/>
-            </w:r>
+            <w:fldSimple w:instr=" SEQ Eq \* MERGEFORMAT ">
+              <w:r>
+                <w:rPr>
+                  <w:noProof/>
+                </w:rPr>
+                <w:t>11</w:t>
+              </w:r>
+            </w:fldSimple>
             <w:r>
               <w:t>)</w:t>
             </w:r>
@@ -7757,27 +7799,14 @@
             <w:r>
               <w:t>(</w:t>
             </w:r>
-            <w:r>
-              <w:fldChar w:fldCharType="begin"/>
-            </w:r>
-            <w:r>
-              <w:instrText xml:space="preserve"> SEQ Eq \* MERGEFORMAT </w:instrText>
-            </w:r>
-            <w:r>
-              <w:fldChar w:fldCharType="separate"/>
-            </w:r>
-            <w:r>
-              <w:rPr>
-                <w:noProof/>
-              </w:rPr>
-              <w:t>12</w:t>
-            </w:r>
-            <w:r>
-              <w:rPr>
-                <w:noProof/>
-              </w:rPr>
-              <w:fldChar w:fldCharType="end"/>
-            </w:r>
+            <w:fldSimple w:instr=" SEQ Eq \* MERGEFORMAT ">
+              <w:r>
+                <w:rPr>
+                  <w:noProof/>
+                </w:rPr>
+                <w:t>12</w:t>
+              </w:r>
+            </w:fldSimple>
             <w:r>
               <w:t>)</w:t>
             </w:r>
@@ -8026,27 +8055,14 @@
             <w:r>
               <w:t>(</w:t>
             </w:r>
-            <w:r>
-              <w:fldChar w:fldCharType="begin"/>
-            </w:r>
-            <w:r>
-              <w:instrText xml:space="preserve"> SEQ Eq \* MERGEFORMAT </w:instrText>
-            </w:r>
-            <w:r>
-              <w:fldChar w:fldCharType="separate"/>
-            </w:r>
-            <w:r>
-              <w:rPr>
-                <w:noProof/>
-              </w:rPr>
-              <w:t>13</w:t>
-            </w:r>
-            <w:r>
-              <w:rPr>
-                <w:noProof/>
-              </w:rPr>
-              <w:fldChar w:fldCharType="end"/>
-            </w:r>
+            <w:fldSimple w:instr=" SEQ Eq \* MERGEFORMAT ">
+              <w:r>
+                <w:rPr>
+                  <w:noProof/>
+                </w:rPr>
+                <w:t>13</w:t>
+              </w:r>
+            </w:fldSimple>
             <w:r>
               <w:t>)</w:t>
             </w:r>
@@ -8523,27 +8539,14 @@
             <w:r>
               <w:t>(</w:t>
             </w:r>
-            <w:r>
-              <w:fldChar w:fldCharType="begin"/>
-            </w:r>
-            <w:r>
-              <w:instrText xml:space="preserve"> SEQ Eq \* MERGEFORMAT </w:instrText>
-            </w:r>
-            <w:r>
-              <w:fldChar w:fldCharType="separate"/>
-            </w:r>
-            <w:r>
-              <w:rPr>
-                <w:noProof/>
-              </w:rPr>
-              <w:t>14</w:t>
-            </w:r>
-            <w:r>
-              <w:rPr>
-                <w:noProof/>
-              </w:rPr>
-              <w:fldChar w:fldCharType="end"/>
-            </w:r>
+            <w:fldSimple w:instr=" SEQ Eq \* MERGEFORMAT ">
+              <w:r>
+                <w:rPr>
+                  <w:noProof/>
+                </w:rPr>
+                <w:t>14</w:t>
+              </w:r>
+            </w:fldSimple>
             <w:r>
               <w:t>)</w:t>
             </w:r>
@@ -8557,11 +8560,19 @@
           <w:iCs/>
         </w:rPr>
       </w:pPr>
+      <w:proofErr w:type="gramStart"/>
       <w:r>
         <w:rPr>
           <w:iCs/>
         </w:rPr>
-        <w:t>Thus we can obtain the conditional distribution</w:t>
+        <w:t>Thus</w:t>
+      </w:r>
+      <w:proofErr w:type="gramEnd"/>
+      <w:r>
+        <w:rPr>
+          <w:iCs/>
+        </w:rPr>
+        <w:t xml:space="preserve"> we can obtain the conditional distribution</w:t>
       </w:r>
     </w:p>
     <w:tbl>
@@ -8960,27 +8971,14 @@
             <w:r>
               <w:t>(</w:t>
             </w:r>
-            <w:r>
-              <w:fldChar w:fldCharType="begin"/>
-            </w:r>
-            <w:r>
-              <w:instrText xml:space="preserve"> SEQ Eq \* MERGEFORMAT </w:instrText>
-            </w:r>
-            <w:r>
-              <w:fldChar w:fldCharType="separate"/>
-            </w:r>
-            <w:r>
-              <w:rPr>
-                <w:noProof/>
-              </w:rPr>
-              <w:t>15</w:t>
-            </w:r>
-            <w:r>
-              <w:rPr>
-                <w:noProof/>
-              </w:rPr>
-              <w:fldChar w:fldCharType="end"/>
-            </w:r>
+            <w:fldSimple w:instr=" SEQ Eq \* MERGEFORMAT ">
+              <w:r>
+                <w:rPr>
+                  <w:noProof/>
+                </w:rPr>
+                <w:t>15</w:t>
+              </w:r>
+            </w:fldSimple>
             <w:r>
               <w:t>)</w:t>
             </w:r>
@@ -9317,27 +9315,14 @@
             <w:r>
               <w:t>(</w:t>
             </w:r>
-            <w:r>
-              <w:fldChar w:fldCharType="begin"/>
-            </w:r>
-            <w:r>
-              <w:instrText xml:space="preserve"> SEQ Eq \* MERGEFORMAT </w:instrText>
-            </w:r>
-            <w:r>
-              <w:fldChar w:fldCharType="separate"/>
-            </w:r>
-            <w:r>
-              <w:rPr>
-                <w:noProof/>
-              </w:rPr>
-              <w:t>16</w:t>
-            </w:r>
-            <w:r>
-              <w:rPr>
-                <w:noProof/>
-              </w:rPr>
-              <w:fldChar w:fldCharType="end"/>
-            </w:r>
+            <w:fldSimple w:instr=" SEQ Eq \* MERGEFORMAT ">
+              <w:r>
+                <w:rPr>
+                  <w:noProof/>
+                </w:rPr>
+                <w:t>16</w:t>
+              </w:r>
+            </w:fldSimple>
             <w:r>
               <w:t>)</w:t>
             </w:r>
@@ -9368,7 +9353,25 @@
           <w:iCs/>
           <w:lang w:eastAsia="zh-CN"/>
         </w:rPr>
-        <w:t>According to Bouchachia et al., an advanced version of GMR, Growing Gaussian Mixture Model, enabled by incremental learning has been proposed.</w:t>
+        <w:t xml:space="preserve">According to </w:t>
+      </w:r>
+      <w:proofErr w:type="spellStart"/>
+      <w:r>
+        <w:rPr>
+          <w:rFonts w:eastAsiaTheme="minorEastAsia"/>
+          <w:iCs/>
+          <w:lang w:eastAsia="zh-CN"/>
+        </w:rPr>
+        <w:t>Bouchachia</w:t>
+      </w:r>
+      <w:proofErr w:type="spellEnd"/>
+      <w:r>
+        <w:rPr>
+          <w:rFonts w:eastAsiaTheme="minorEastAsia"/>
+          <w:iCs/>
+          <w:lang w:eastAsia="zh-CN"/>
+        </w:rPr>
+        <w:t xml:space="preserve"> et al., an advanced version of GMR, Growing Gaussian Mixture Model, enabled by incremental learning has been proposed.</w:t>
       </w:r>
       <w:r>
         <w:rPr>
@@ -9404,13 +9407,23 @@
         </w:rPr>
         <w:t xml:space="preserve">posteriors after filtering with </w:t>
       </w:r>
+      <w:proofErr w:type="spellStart"/>
       <w:r>
         <w:rPr>
           <w:rFonts w:eastAsiaTheme="minorEastAsia"/>
           <w:iCs/>
           <w:lang w:eastAsia="zh-CN"/>
         </w:rPr>
-        <w:t>Mahalanobis distance</w:t>
+        <w:t>Mahalanobis</w:t>
+      </w:r>
+      <w:proofErr w:type="spellEnd"/>
+      <w:r>
+        <w:rPr>
+          <w:rFonts w:eastAsiaTheme="minorEastAsia"/>
+          <w:iCs/>
+          <w:lang w:eastAsia="zh-CN"/>
+        </w:rPr>
+        <w:t xml:space="preserve"> distance</w:t>
       </w:r>
       <w:r>
         <w:rPr>
@@ -9521,8 +9534,27 @@
           <w:iCs/>
           <w:lang w:eastAsia="zh-CN"/>
         </w:rPr>
-        <w:t>C. Refinement of the Model. Depending on the calculated volumes and Kullback-Leiber divergence (</w:t>
-      </w:r>
+        <w:t xml:space="preserve">C. Refinement of the Model. Depending on the calculated volumes and </w:t>
+      </w:r>
+      <w:proofErr w:type="spellStart"/>
+      <w:r>
+        <w:rPr>
+          <w:rFonts w:eastAsiaTheme="minorEastAsia"/>
+          <w:iCs/>
+          <w:lang w:eastAsia="zh-CN"/>
+        </w:rPr>
+        <w:t>Kullback-Leiber</w:t>
+      </w:r>
+      <w:proofErr w:type="spellEnd"/>
+      <w:r>
+        <w:rPr>
+          <w:rFonts w:eastAsiaTheme="minorEastAsia"/>
+          <w:iCs/>
+          <w:lang w:eastAsia="zh-CN"/>
+        </w:rPr>
+        <w:t xml:space="preserve"> divergence (</w:t>
+      </w:r>
+      <w:proofErr w:type="spellStart"/>
       <w:r>
         <w:rPr>
           <w:rFonts w:eastAsiaTheme="minorEastAsia"/>
@@ -9531,6 +9563,7 @@
         </w:rPr>
         <w:t>kld</w:t>
       </w:r>
+      <w:proofErr w:type="spellEnd"/>
       <w:r>
         <w:rPr>
           <w:rFonts w:eastAsiaTheme="minorEastAsia"/>
@@ -9554,7 +9587,25 @@
           <w:iCs/>
           <w:lang w:eastAsia="zh-CN"/>
         </w:rPr>
-        <w:t xml:space="preserve">The Mahalanobis distance between an input </w:t>
+        <w:t xml:space="preserve">The </w:t>
+      </w:r>
+      <w:proofErr w:type="spellStart"/>
+      <w:r>
+        <w:rPr>
+          <w:rFonts w:eastAsiaTheme="minorEastAsia"/>
+          <w:iCs/>
+          <w:lang w:eastAsia="zh-CN"/>
+        </w:rPr>
+        <w:t>Mahalanobis</w:t>
+      </w:r>
+      <w:proofErr w:type="spellEnd"/>
+      <w:r>
+        <w:rPr>
+          <w:rFonts w:eastAsiaTheme="minorEastAsia"/>
+          <w:iCs/>
+          <w:lang w:eastAsia="zh-CN"/>
+        </w:rPr>
+        <w:t xml:space="preserve"> distance between an input </w:t>
       </w:r>
       <m:oMath>
         <m:sSub>
@@ -10109,27 +10160,14 @@
             <w:r>
               <w:t>(</w:t>
             </w:r>
-            <w:r>
-              <w:fldChar w:fldCharType="begin"/>
-            </w:r>
-            <w:r>
-              <w:instrText xml:space="preserve"> SEQ Eq \* MERGEFORMAT </w:instrText>
-            </w:r>
-            <w:r>
-              <w:fldChar w:fldCharType="separate"/>
-            </w:r>
-            <w:r>
-              <w:rPr>
-                <w:noProof/>
-              </w:rPr>
-              <w:t>17</w:t>
-            </w:r>
-            <w:r>
-              <w:rPr>
-                <w:noProof/>
-              </w:rPr>
-              <w:fldChar w:fldCharType="end"/>
-            </w:r>
+            <w:fldSimple w:instr=" SEQ Eq \* MERGEFORMAT ">
+              <w:r>
+                <w:rPr>
+                  <w:noProof/>
+                </w:rPr>
+                <w:t>17</w:t>
+              </w:r>
+            </w:fldSimple>
             <w:r>
               <w:t>)</w:t>
             </w:r>
@@ -10566,27 +10604,14 @@
             <w:r>
               <w:t>(</w:t>
             </w:r>
-            <w:r>
-              <w:fldChar w:fldCharType="begin"/>
-            </w:r>
-            <w:r>
-              <w:instrText xml:space="preserve"> SEQ Eq \* MERGEFORMAT </w:instrText>
-            </w:r>
-            <w:r>
-              <w:fldChar w:fldCharType="separate"/>
-            </w:r>
-            <w:r>
-              <w:rPr>
-                <w:noProof/>
-              </w:rPr>
-              <w:t>18</w:t>
-            </w:r>
-            <w:r>
-              <w:rPr>
-                <w:noProof/>
-              </w:rPr>
-              <w:fldChar w:fldCharType="end"/>
-            </w:r>
+            <w:fldSimple w:instr=" SEQ Eq \* MERGEFORMAT ">
+              <w:r>
+                <w:rPr>
+                  <w:noProof/>
+                </w:rPr>
+                <w:t>18</w:t>
+              </w:r>
+            </w:fldSimple>
             <w:r>
               <w:t>)</w:t>
             </w:r>
@@ -10778,27 +10803,14 @@
             <w:r>
               <w:t>(</w:t>
             </w:r>
-            <w:r>
-              <w:fldChar w:fldCharType="begin"/>
-            </w:r>
-            <w:r>
-              <w:instrText xml:space="preserve"> SEQ Eq \* MERGEFORMAT </w:instrText>
-            </w:r>
-            <w:r>
-              <w:fldChar w:fldCharType="separate"/>
-            </w:r>
-            <w:r>
-              <w:rPr>
-                <w:noProof/>
-              </w:rPr>
-              <w:t>19</w:t>
-            </w:r>
-            <w:r>
-              <w:rPr>
-                <w:noProof/>
-              </w:rPr>
-              <w:fldChar w:fldCharType="end"/>
-            </w:r>
+            <w:fldSimple w:instr=" SEQ Eq \* MERGEFORMAT ">
+              <w:r>
+                <w:rPr>
+                  <w:noProof/>
+                </w:rPr>
+                <w:t>19</w:t>
+              </w:r>
+            </w:fldSimple>
             <w:r>
               <w:t>)</w:t>
             </w:r>
@@ -10966,27 +10978,14 @@
             <w:r>
               <w:t>(</w:t>
             </w:r>
-            <w:r>
-              <w:fldChar w:fldCharType="begin"/>
-            </w:r>
-            <w:r>
-              <w:instrText xml:space="preserve"> SEQ Eq \* MERGEFORMAT </w:instrText>
-            </w:r>
-            <w:r>
-              <w:fldChar w:fldCharType="separate"/>
-            </w:r>
-            <w:r>
-              <w:rPr>
-                <w:noProof/>
-              </w:rPr>
-              <w:t>20</w:t>
-            </w:r>
-            <w:r>
-              <w:rPr>
-                <w:noProof/>
-              </w:rPr>
-              <w:fldChar w:fldCharType="end"/>
-            </w:r>
+            <w:fldSimple w:instr=" SEQ Eq \* MERGEFORMAT ">
+              <w:r>
+                <w:rPr>
+                  <w:noProof/>
+                </w:rPr>
+                <w:t>20</w:t>
+              </w:r>
+            </w:fldSimple>
             <w:r>
               <w:t>)</w:t>
             </w:r>
@@ -11206,27 +11205,14 @@
             <w:r>
               <w:t>(</w:t>
             </w:r>
-            <w:r>
-              <w:fldChar w:fldCharType="begin"/>
-            </w:r>
-            <w:r>
-              <w:instrText xml:space="preserve"> SEQ Eq \* MERGEFORMAT </w:instrText>
-            </w:r>
-            <w:r>
-              <w:fldChar w:fldCharType="separate"/>
-            </w:r>
-            <w:r>
-              <w:rPr>
-                <w:noProof/>
-              </w:rPr>
-              <w:t>21</w:t>
-            </w:r>
-            <w:r>
-              <w:rPr>
-                <w:noProof/>
-              </w:rPr>
-              <w:fldChar w:fldCharType="end"/>
-            </w:r>
+            <w:fldSimple w:instr=" SEQ Eq \* MERGEFORMAT ">
+              <w:r>
+                <w:rPr>
+                  <w:noProof/>
+                </w:rPr>
+                <w:t>21</w:t>
+              </w:r>
+            </w:fldSimple>
             <w:r>
               <w:t>)</w:t>
             </w:r>
@@ -11432,27 +11418,14 @@
             <w:r>
               <w:t>(</w:t>
             </w:r>
-            <w:r>
-              <w:fldChar w:fldCharType="begin"/>
-            </w:r>
-            <w:r>
-              <w:instrText xml:space="preserve"> SEQ Eq \* MERGEFORMAT </w:instrText>
-            </w:r>
-            <w:r>
-              <w:fldChar w:fldCharType="separate"/>
-            </w:r>
-            <w:r>
-              <w:rPr>
-                <w:noProof/>
-              </w:rPr>
-              <w:t>22</w:t>
-            </w:r>
-            <w:r>
-              <w:rPr>
-                <w:noProof/>
-              </w:rPr>
-              <w:fldChar w:fldCharType="end"/>
-            </w:r>
+            <w:fldSimple w:instr=" SEQ Eq \* MERGEFORMAT ">
+              <w:r>
+                <w:rPr>
+                  <w:noProof/>
+                </w:rPr>
+                <w:t>22</w:t>
+              </w:r>
+            </w:fldSimple>
             <w:r>
               <w:t>)</w:t>
             </w:r>
@@ -11712,27 +11685,14 @@
             <w:r>
               <w:t>(</w:t>
             </w:r>
-            <w:r>
-              <w:fldChar w:fldCharType="begin"/>
-            </w:r>
-            <w:r>
-              <w:instrText xml:space="preserve"> SEQ Eq \* MERGEFORMAT </w:instrText>
-            </w:r>
-            <w:r>
-              <w:fldChar w:fldCharType="separate"/>
-            </w:r>
-            <w:r>
-              <w:rPr>
-                <w:noProof/>
-              </w:rPr>
-              <w:t>23</w:t>
-            </w:r>
-            <w:r>
-              <w:rPr>
-                <w:noProof/>
-              </w:rPr>
-              <w:fldChar w:fldCharType="end"/>
-            </w:r>
+            <w:fldSimple w:instr=" SEQ Eq \* MERGEFORMAT ">
+              <w:r>
+                <w:rPr>
+                  <w:noProof/>
+                </w:rPr>
+                <w:t>23</w:t>
+              </w:r>
+            </w:fldSimple>
             <w:r>
               <w:t>)</w:t>
             </w:r>
@@ -12074,27 +12034,14 @@
             <w:r>
               <w:t>(</w:t>
             </w:r>
-            <w:r>
-              <w:fldChar w:fldCharType="begin"/>
-            </w:r>
-            <w:r>
-              <w:instrText xml:space="preserve"> SEQ Eq \* MERGEFORMAT </w:instrText>
-            </w:r>
-            <w:r>
-              <w:fldChar w:fldCharType="separate"/>
-            </w:r>
-            <w:r>
-              <w:rPr>
-                <w:noProof/>
-              </w:rPr>
-              <w:t>24</w:t>
-            </w:r>
-            <w:r>
-              <w:rPr>
-                <w:noProof/>
-              </w:rPr>
-              <w:fldChar w:fldCharType="end"/>
-            </w:r>
+            <w:fldSimple w:instr=" SEQ Eq \* MERGEFORMAT ">
+              <w:r>
+                <w:rPr>
+                  <w:noProof/>
+                </w:rPr>
+                <w:t>24</w:t>
+              </w:r>
+            </w:fldSimple>
             <w:r>
               <w:t>)</w:t>
             </w:r>
@@ -12226,14 +12173,27 @@
             <w:r>
               <w:t>(</w:t>
             </w:r>
-            <w:fldSimple w:instr=" SEQ Eq \* MERGEFORMAT ">
-              <w:r>
-                <w:rPr>
-                  <w:noProof/>
-                </w:rPr>
-                <w:t>25</w:t>
-              </w:r>
-            </w:fldSimple>
+            <w:r>
+              <w:fldChar w:fldCharType="begin"/>
+            </w:r>
+            <w:r>
+              <w:instrText xml:space="preserve"> SEQ Eq \* MERGEFORMAT </w:instrText>
+            </w:r>
+            <w:r>
+              <w:fldChar w:fldCharType="separate"/>
+            </w:r>
+            <w:r>
+              <w:rPr>
+                <w:noProof/>
+              </w:rPr>
+              <w:t>25</w:t>
+            </w:r>
+            <w:r>
+              <w:rPr>
+                <w:noProof/>
+              </w:rPr>
+              <w:fldChar w:fldCharType="end"/>
+            </w:r>
             <w:r>
               <w:t>)</w:t>
             </w:r>
@@ -12752,14 +12712,27 @@
             <w:r>
               <w:t>(</w:t>
             </w:r>
-            <w:fldSimple w:instr=" SEQ Eq \* MERGEFORMAT ">
-              <w:r>
-                <w:rPr>
-                  <w:noProof/>
-                </w:rPr>
-                <w:t>26</w:t>
-              </w:r>
-            </w:fldSimple>
+            <w:r>
+              <w:fldChar w:fldCharType="begin"/>
+            </w:r>
+            <w:r>
+              <w:instrText xml:space="preserve"> SEQ Eq \* MERGEFORMAT </w:instrText>
+            </w:r>
+            <w:r>
+              <w:fldChar w:fldCharType="separate"/>
+            </w:r>
+            <w:r>
+              <w:rPr>
+                <w:noProof/>
+              </w:rPr>
+              <w:t>26</w:t>
+            </w:r>
+            <w:r>
+              <w:rPr>
+                <w:noProof/>
+              </w:rPr>
+              <w:fldChar w:fldCharType="end"/>
+            </w:r>
             <w:r>
               <w:t>)</w:t>
             </w:r>
@@ -13372,14 +13345,27 @@
             <w:r>
               <w:t>(</w:t>
             </w:r>
-            <w:fldSimple w:instr=" SEQ Eq \* MERGEFORMAT ">
-              <w:r>
-                <w:rPr>
-                  <w:noProof/>
-                </w:rPr>
-                <w:t>27</w:t>
-              </w:r>
-            </w:fldSimple>
+            <w:r>
+              <w:fldChar w:fldCharType="begin"/>
+            </w:r>
+            <w:r>
+              <w:instrText xml:space="preserve"> SEQ Eq \* MERGEFORMAT </w:instrText>
+            </w:r>
+            <w:r>
+              <w:fldChar w:fldCharType="separate"/>
+            </w:r>
+            <w:r>
+              <w:rPr>
+                <w:noProof/>
+              </w:rPr>
+              <w:t>27</w:t>
+            </w:r>
+            <w:r>
+              <w:rPr>
+                <w:noProof/>
+              </w:rPr>
+              <w:fldChar w:fldCharType="end"/>
+            </w:r>
             <w:r>
               <w:t>)</w:t>
             </w:r>
@@ -13722,14 +13708,27 @@
             <w:r>
               <w:t>(</w:t>
             </w:r>
-            <w:fldSimple w:instr=" SEQ Eq \* MERGEFORMAT ">
-              <w:r>
-                <w:rPr>
-                  <w:noProof/>
-                </w:rPr>
-                <w:t>28</w:t>
-              </w:r>
-            </w:fldSimple>
+            <w:r>
+              <w:fldChar w:fldCharType="begin"/>
+            </w:r>
+            <w:r>
+              <w:instrText xml:space="preserve"> SEQ Eq \* MERGEFORMAT </w:instrText>
+            </w:r>
+            <w:r>
+              <w:fldChar w:fldCharType="separate"/>
+            </w:r>
+            <w:r>
+              <w:rPr>
+                <w:noProof/>
+              </w:rPr>
+              <w:t>28</w:t>
+            </w:r>
+            <w:r>
+              <w:rPr>
+                <w:noProof/>
+              </w:rPr>
+              <w:fldChar w:fldCharType="end"/>
+            </w:r>
             <w:r>
               <w:t>)</w:t>
             </w:r>
@@ -14697,16 +14696,604 @@
             <w:r>
               <w:t>(</w:t>
             </w:r>
-            <w:fldSimple w:instr=" SEQ Eq \* MERGEFORMAT ">
-              <w:r>
-                <w:rPr>
-                  <w:noProof/>
-                </w:rPr>
-                <w:t>29</w:t>
-              </w:r>
-            </w:fldSimple>
+            <w:r>
+              <w:fldChar w:fldCharType="begin"/>
+            </w:r>
+            <w:r>
+              <w:instrText xml:space="preserve"> SEQ Eq \* MERGEFORMAT </w:instrText>
+            </w:r>
+            <w:r>
+              <w:fldChar w:fldCharType="separate"/>
+            </w:r>
+            <w:r>
+              <w:rPr>
+                <w:noProof/>
+              </w:rPr>
+              <w:t>29</w:t>
+            </w:r>
+            <w:r>
+              <w:rPr>
+                <w:noProof/>
+              </w:rPr>
+              <w:fldChar w:fldCharType="end"/>
+            </w:r>
             <w:r>
               <w:t>)</w:t>
+            </w:r>
+          </w:p>
+        </w:tc>
+      </w:tr>
+    </w:tbl>
+    <w:p>
+      <w:pPr>
+        <w:jc w:val="both"/>
+      </w:pPr>
+    </w:p>
+    <w:p>
+      <w:pPr>
+        <w:jc w:val="both"/>
+      </w:pPr>
+    </w:p>
+    <w:p>
+      <w:pPr>
+        <w:pStyle w:val="Caption"/>
+        <w:keepNext/>
+      </w:pPr>
+      <w:r>
+        <w:t xml:space="preserve">Table </w:t>
+      </w:r>
+      <w:fldSimple w:instr=" SEQ Table \* ARABIC ">
+        <w:r>
+          <w:rPr>
+            <w:noProof/>
+          </w:rPr>
+          <w:t>3</w:t>
+        </w:r>
+      </w:fldSimple>
+      <w:r>
+        <w:t xml:space="preserve"> Prediction performance comparison for different G</w:t>
+      </w:r>
+      <w:r>
+        <w:t>/</w:t>
+      </w:r>
+      <w:r>
+        <w:t>GMR inputs</w:t>
+      </w:r>
+    </w:p>
+    <w:tbl>
+      <w:tblPr>
+        <w:tblStyle w:val="TableGrid"/>
+        <w:tblW w:w="0" w:type="auto"/>
+        <w:tblLook w:val="04A0" w:firstRow="1" w:lastRow="0" w:firstColumn="1" w:lastColumn="0" w:noHBand="0" w:noVBand="1"/>
+      </w:tblPr>
+      <w:tblGrid>
+        <w:gridCol w:w="4788"/>
+        <w:gridCol w:w="4788"/>
+      </w:tblGrid>
+      <w:tr>
+        <w:tc>
+          <w:tcPr>
+            <w:tcW w:w="4788" w:type="dxa"/>
+          </w:tcPr>
+          <w:p>
+            <w:pPr>
+              <w:jc w:val="center"/>
+              <w:rPr>
+                <w:b/>
+                <w:bCs/>
+              </w:rPr>
+            </w:pPr>
+            <w:r>
+              <w:rPr>
+                <w:b/>
+                <w:bCs/>
+              </w:rPr>
+              <w:t>Input</w:t>
+            </w:r>
+          </w:p>
+        </w:tc>
+        <w:tc>
+          <w:tcPr>
+            <w:tcW w:w="4788" w:type="dxa"/>
+          </w:tcPr>
+          <w:p>
+            <w:pPr>
+              <w:jc w:val="center"/>
+              <w:rPr>
+                <w:b/>
+                <w:bCs/>
+              </w:rPr>
+            </w:pPr>
+            <w:r>
+              <w:rPr>
+                <w:b/>
+                <w:bCs/>
+              </w:rPr>
+              <w:t>CVRMSE (%)</w:t>
+            </w:r>
+          </w:p>
+        </w:tc>
+      </w:tr>
+      <w:tr>
+        <w:tc>
+          <w:tcPr>
+            <w:tcW w:w="4788" w:type="dxa"/>
+          </w:tcPr>
+          <w:p>
+            <w:pPr>
+              <w:jc w:val="both"/>
+            </w:pPr>
+            <m:oMathPara>
+              <m:oMath>
+                <m:sSub>
+                  <m:sSubPr>
+                    <m:ctrlPr>
+                      <w:rPr>
+                        <w:rFonts w:ascii="Cambria Math" w:hAnsi="Cambria Math"/>
+                      </w:rPr>
+                    </m:ctrlPr>
+                  </m:sSubPr>
+                  <m:e>
+                    <m:r>
+                      <m:rPr>
+                        <m:sty m:val="p"/>
+                      </m:rPr>
+                      <w:rPr>
+                        <w:rFonts w:ascii="Cambria Math" w:hAnsi="Cambria Math"/>
+                      </w:rPr>
+                      <m:t>T</m:t>
+                    </m:r>
+                  </m:e>
+                  <m:sub>
+                    <m:r>
+                      <m:rPr>
+                        <m:sty m:val="p"/>
+                      </m:rPr>
+                      <w:rPr>
+                        <w:rFonts w:ascii="Cambria Math" w:hAnsi="Cambria Math"/>
+                      </w:rPr>
+                      <m:t>out</m:t>
+                    </m:r>
+                  </m:sub>
+                </m:sSub>
+                <m:r>
+                  <m:rPr>
+                    <m:sty m:val="p"/>
+                  </m:rPr>
+                  <w:rPr>
+                    <w:rFonts w:ascii="Cambria Math" w:hAnsi="Cambria Math"/>
+                  </w:rPr>
+                  <m:t>,</m:t>
+                </m:r>
+                <m:sSub>
+                  <m:sSubPr>
+                    <m:ctrlPr>
+                      <w:rPr>
+                        <w:rFonts w:ascii="Cambria Math" w:hAnsi="Cambria Math"/>
+                      </w:rPr>
+                    </m:ctrlPr>
+                  </m:sSubPr>
+                  <m:e>
+                    <m:r>
+                      <m:rPr>
+                        <m:sty m:val="p"/>
+                      </m:rPr>
+                      <w:rPr>
+                        <w:rFonts w:ascii="Cambria Math" w:hAnsi="Cambria Math"/>
+                      </w:rPr>
+                      <m:t>T</m:t>
+                    </m:r>
+                  </m:e>
+                  <m:sub>
+                    <m:r>
+                      <m:rPr>
+                        <m:sty m:val="p"/>
+                      </m:rPr>
+                      <w:rPr>
+                        <w:rFonts w:ascii="Cambria Math" w:hAnsi="Cambria Math"/>
+                      </w:rPr>
+                      <m:t>slabs</m:t>
+                    </m:r>
+                  </m:sub>
+                </m:sSub>
+                <m:r>
+                  <m:rPr>
+                    <m:sty m:val="p"/>
+                  </m:rPr>
+                  <w:rPr>
+                    <w:rFonts w:ascii="Cambria Math" w:hAnsi="Cambria Math"/>
+                  </w:rPr>
+                  <m:t>,</m:t>
+                </m:r>
+                <m:sSub>
+                  <m:sSubPr>
+                    <m:ctrlPr>
+                      <w:rPr>
+                        <w:rFonts w:ascii="Cambria Math" w:hAnsi="Cambria Math"/>
+                      </w:rPr>
+                    </m:ctrlPr>
+                  </m:sSubPr>
+                  <m:e>
+                    <m:r>
+                      <m:rPr>
+                        <m:sty m:val="p"/>
+                      </m:rPr>
+                      <w:rPr>
+                        <w:rFonts w:ascii="Cambria Math" w:hAnsi="Cambria Math"/>
+                      </w:rPr>
+                      <m:t>T</m:t>
+                    </m:r>
+                  </m:e>
+                  <m:sub>
+                    <m:r>
+                      <m:rPr>
+                        <m:sty m:val="p"/>
+                      </m:rPr>
+                      <w:rPr>
+                        <w:rFonts w:ascii="Cambria Math" w:hAnsi="Cambria Math"/>
+                      </w:rPr>
+                      <m:t>cav</m:t>
+                    </m:r>
+                  </m:sub>
+                </m:sSub>
+                <m:r>
+                  <m:rPr>
+                    <m:sty m:val="p"/>
+                  </m:rPr>
+                  <w:rPr>
+                    <w:rFonts w:ascii="Cambria Math" w:hAnsi="Cambria Math"/>
+                  </w:rPr>
+                  <m:t>,</m:t>
+                </m:r>
+                <m:r>
+                  <m:rPr>
+                    <m:sty m:val="p"/>
+                  </m:rPr>
+                  <w:rPr>
+                    <w:rFonts w:ascii="Cambria Math" w:hAnsi="Cambria Math"/>
+                  </w:rPr>
+                  <m:t>Valv</m:t>
+                </m:r>
+                <m:sSub>
+                  <m:sSubPr>
+                    <m:ctrlPr>
+                      <w:rPr>
+                        <w:rFonts w:ascii="Cambria Math" w:hAnsi="Cambria Math"/>
+                      </w:rPr>
+                    </m:ctrlPr>
+                  </m:sSubPr>
+                  <m:e>
+                    <m:r>
+                      <m:rPr>
+                        <m:sty m:val="p"/>
+                      </m:rPr>
+                      <w:rPr>
+                        <w:rFonts w:ascii="Cambria Math" w:hAnsi="Cambria Math"/>
+                      </w:rPr>
+                      <m:t>e</m:t>
+                    </m:r>
+                  </m:e>
+                  <m:sub>
+                    <m:r>
+                      <m:rPr>
+                        <m:sty m:val="p"/>
+                      </m:rPr>
+                      <w:rPr>
+                        <w:rFonts w:ascii="Cambria Math" w:hAnsi="Cambria Math"/>
+                      </w:rPr>
+                      <m:t>cl</m:t>
+                    </m:r>
+                  </m:sub>
+                </m:sSub>
+                <m:r>
+                  <m:rPr>
+                    <m:sty m:val="p"/>
+                  </m:rPr>
+                  <w:rPr>
+                    <w:rFonts w:ascii="Cambria Math" w:hAnsi="Cambria Math"/>
+                  </w:rPr>
+                  <m:t>,</m:t>
+                </m:r>
+                <m:r>
+                  <m:rPr>
+                    <m:sty m:val="p"/>
+                  </m:rPr>
+                  <w:rPr>
+                    <w:rFonts w:ascii="Cambria Math" w:hAnsi="Cambria Math"/>
+                  </w:rPr>
+                  <m:t>Valv</m:t>
+                </m:r>
+                <m:sSub>
+                  <m:sSubPr>
+                    <m:ctrlPr>
+                      <w:rPr>
+                        <w:rFonts w:ascii="Cambria Math" w:hAnsi="Cambria Math"/>
+                      </w:rPr>
+                    </m:ctrlPr>
+                  </m:sSubPr>
+                  <m:e>
+                    <m:r>
+                      <m:rPr>
+                        <m:sty m:val="p"/>
+                      </m:rPr>
+                      <w:rPr>
+                        <w:rFonts w:ascii="Cambria Math" w:hAnsi="Cambria Math"/>
+                      </w:rPr>
+                      <m:t>e</m:t>
+                    </m:r>
+                  </m:e>
+                  <m:sub>
+                    <m:r>
+                      <m:rPr>
+                        <m:sty m:val="p"/>
+                      </m:rPr>
+                      <w:rPr>
+                        <w:rFonts w:ascii="Cambria Math" w:hAnsi="Cambria Math"/>
+                      </w:rPr>
+                      <m:t>ht</m:t>
+                    </m:r>
+                  </m:sub>
+                </m:sSub>
+              </m:oMath>
+            </m:oMathPara>
+          </w:p>
+        </w:tc>
+        <w:tc>
+          <w:tcPr>
+            <w:tcW w:w="4788" w:type="dxa"/>
+          </w:tcPr>
+          <w:p>
+            <w:pPr>
+              <w:jc w:val="center"/>
+            </w:pPr>
+            <w:r>
+              <w:t>GMR: 26%; GGMR 24.8%</w:t>
+            </w:r>
+          </w:p>
+        </w:tc>
+      </w:tr>
+      <w:tr>
+        <w:tc>
+          <w:tcPr>
+            <w:tcW w:w="4788" w:type="dxa"/>
+          </w:tcPr>
+          <w:p>
+            <w:pPr>
+              <w:jc w:val="both"/>
+            </w:pPr>
+            <m:oMathPara>
+              <m:oMath>
+                <m:sSub>
+                  <m:sSubPr>
+                    <m:ctrlPr>
+                      <w:rPr>
+                        <w:rFonts w:ascii="Cambria Math" w:hAnsi="Cambria Math"/>
+                      </w:rPr>
+                    </m:ctrlPr>
+                  </m:sSubPr>
+                  <m:e>
+                    <m:r>
+                      <w:rPr>
+                        <w:rFonts w:ascii="Cambria Math" w:hAnsi="Cambria Math"/>
+                      </w:rPr>
+                      <m:t>T</m:t>
+                    </m:r>
+                  </m:e>
+                  <m:sub>
+                    <m:r>
+                      <w:rPr>
+                        <w:rFonts w:ascii="Cambria Math" w:hAnsi="Cambria Math"/>
+                      </w:rPr>
+                      <m:t>out</m:t>
+                    </m:r>
+                  </m:sub>
+                </m:sSub>
+                <m:r>
+                  <m:rPr>
+                    <m:sty m:val="p"/>
+                  </m:rPr>
+                  <w:rPr>
+                    <w:rFonts w:ascii="Cambria Math" w:hAnsi="Cambria Math"/>
+                  </w:rPr>
+                  <m:t>,</m:t>
+                </m:r>
+                <m:sSub>
+                  <m:sSubPr>
+                    <m:ctrlPr>
+                      <w:rPr>
+                        <w:rFonts w:ascii="Cambria Math" w:hAnsi="Cambria Math"/>
+                      </w:rPr>
+                    </m:ctrlPr>
+                  </m:sSubPr>
+                  <m:e>
+                    <m:r>
+                      <w:rPr>
+                        <w:rFonts w:ascii="Cambria Math" w:hAnsi="Cambria Math"/>
+                      </w:rPr>
+                      <m:t>T</m:t>
+                    </m:r>
+                  </m:e>
+                  <m:sub>
+                    <m:r>
+                      <w:rPr>
+                        <w:rFonts w:ascii="Cambria Math" w:hAnsi="Cambria Math"/>
+                      </w:rPr>
+                      <m:t>slabs</m:t>
+                    </m:r>
+                  </m:sub>
+                </m:sSub>
+                <m:r>
+                  <m:rPr>
+                    <m:sty m:val="p"/>
+                  </m:rPr>
+                  <w:rPr>
+                    <w:rFonts w:ascii="Cambria Math" w:hAnsi="Cambria Math"/>
+                  </w:rPr>
+                  <m:t>,</m:t>
+                </m:r>
+                <m:sSub>
+                  <m:sSubPr>
+                    <m:ctrlPr>
+                      <w:rPr>
+                        <w:rFonts w:ascii="Cambria Math" w:hAnsi="Cambria Math"/>
+                      </w:rPr>
+                    </m:ctrlPr>
+                  </m:sSubPr>
+                  <m:e>
+                    <m:r>
+                      <w:rPr>
+                        <w:rFonts w:ascii="Cambria Math" w:hAnsi="Cambria Math"/>
+                      </w:rPr>
+                      <m:t>T</m:t>
+                    </m:r>
+                  </m:e>
+                  <m:sub>
+                    <m:r>
+                      <w:rPr>
+                        <w:rFonts w:ascii="Cambria Math" w:hAnsi="Cambria Math"/>
+                      </w:rPr>
+                      <m:t>cav</m:t>
+                    </m:r>
+                  </m:sub>
+                </m:sSub>
+                <m:r>
+                  <m:rPr>
+                    <m:sty m:val="p"/>
+                  </m:rPr>
+                  <w:rPr>
+                    <w:rFonts w:ascii="Cambria Math" w:hAnsi="Cambria Math"/>
+                  </w:rPr>
+                  <m:t>,</m:t>
+                </m:r>
+                <m:r>
+                  <w:rPr>
+                    <w:rFonts w:ascii="Cambria Math" w:hAnsi="Cambria Math"/>
+                  </w:rPr>
+                  <m:t>Valv</m:t>
+                </m:r>
+                <m:sSub>
+                  <m:sSubPr>
+                    <m:ctrlPr>
+                      <w:rPr>
+                        <w:rFonts w:ascii="Cambria Math" w:hAnsi="Cambria Math"/>
+                      </w:rPr>
+                    </m:ctrlPr>
+                  </m:sSubPr>
+                  <m:e>
+                    <m:r>
+                      <w:rPr>
+                        <w:rFonts w:ascii="Cambria Math" w:hAnsi="Cambria Math"/>
+                      </w:rPr>
+                      <m:t>e</m:t>
+                    </m:r>
+                  </m:e>
+                  <m:sub>
+                    <m:r>
+                      <w:rPr>
+                        <w:rFonts w:ascii="Cambria Math" w:hAnsi="Cambria Math"/>
+                      </w:rPr>
+                      <m:t>cl</m:t>
+                    </m:r>
+                  </m:sub>
+                </m:sSub>
+                <m:r>
+                  <m:rPr>
+                    <m:sty m:val="p"/>
+                  </m:rPr>
+                  <w:rPr>
+                    <w:rFonts w:ascii="Cambria Math" w:hAnsi="Cambria Math"/>
+                  </w:rPr>
+                  <m:t>,</m:t>
+                </m:r>
+                <m:r>
+                  <w:rPr>
+                    <w:rFonts w:ascii="Cambria Math" w:hAnsi="Cambria Math"/>
+                  </w:rPr>
+                  <m:t>Valv</m:t>
+                </m:r>
+                <m:sSub>
+                  <m:sSubPr>
+                    <m:ctrlPr>
+                      <w:rPr>
+                        <w:rFonts w:ascii="Cambria Math" w:hAnsi="Cambria Math"/>
+                      </w:rPr>
+                    </m:ctrlPr>
+                  </m:sSubPr>
+                  <m:e>
+                    <m:r>
+                      <w:rPr>
+                        <w:rFonts w:ascii="Cambria Math" w:hAnsi="Cambria Math"/>
+                      </w:rPr>
+                      <m:t>e</m:t>
+                    </m:r>
+                  </m:e>
+                  <m:sub>
+                    <m:r>
+                      <w:rPr>
+                        <w:rFonts w:ascii="Cambria Math" w:hAnsi="Cambria Math"/>
+                      </w:rPr>
+                      <m:t>ht</m:t>
+                    </m:r>
+                  </m:sub>
+                </m:sSub>
+                <m:r>
+                  <w:rPr>
+                    <w:rFonts w:ascii="Cambria Math" w:hAnsi="Cambria Math"/>
+                  </w:rPr>
+                  <m:t>,R</m:t>
+                </m:r>
+                <m:sSub>
+                  <m:sSubPr>
+                    <m:ctrlPr>
+                      <w:rPr>
+                        <w:rFonts w:ascii="Cambria Math" w:hAnsi="Cambria Math"/>
+                        <w:i/>
+                      </w:rPr>
+                    </m:ctrlPr>
+                  </m:sSubPr>
+                  <m:e>
+                    <m:r>
+                      <w:rPr>
+                        <w:rFonts w:ascii="Cambria Math" w:hAnsi="Cambria Math"/>
+                      </w:rPr>
+                      <m:t>C</m:t>
+                    </m:r>
+                  </m:e>
+                  <m:sub>
+                    <m:r>
+                      <w:rPr>
+                        <w:rFonts w:ascii="Cambria Math" w:hAnsi="Cambria Math"/>
+                      </w:rPr>
+                      <m:t>predicted</m:t>
+                    </m:r>
+                  </m:sub>
+                </m:sSub>
+              </m:oMath>
+            </m:oMathPara>
+          </w:p>
+        </w:tc>
+        <w:tc>
+          <w:tcPr>
+            <w:tcW w:w="4788" w:type="dxa"/>
+          </w:tcPr>
+          <w:p>
+            <w:pPr>
+              <w:jc w:val="center"/>
+            </w:pPr>
+            <w:r>
+              <w:t xml:space="preserve">GMR: </w:t>
+            </w:r>
+            <w:r>
+              <w:t>13.4 ~ 14.8</w:t>
+            </w:r>
+            <w:r>
+              <w:t>%; GGMR</w:t>
+            </w:r>
+            <w:r>
+              <w:t xml:space="preserve"> 13.7 ~ 12.9</w:t>
+            </w:r>
+            <w:r>
+              <w:t xml:space="preserve"> %</w:t>
             </w:r>
           </w:p>
         </w:tc>
@@ -14725,7 +15312,7 @@
         <w:t>2.</w:t>
       </w:r>
       <w:r>
-        <w:t>2</w:t>
+        <w:t>3</w:t>
       </w:r>
       <w:r>
         <w:t xml:space="preserve"> </w:t>
@@ -14957,27 +15544,14 @@
             <w:r>
               <w:t>(</w:t>
             </w:r>
-            <w:r>
-              <w:fldChar w:fldCharType="begin"/>
-            </w:r>
-            <w:r>
-              <w:instrText xml:space="preserve"> SEQ Eq \* MERGEFORMAT </w:instrText>
-            </w:r>
-            <w:r>
-              <w:fldChar w:fldCharType="separate"/>
-            </w:r>
-            <w:r>
-              <w:rPr>
-                <w:noProof/>
-              </w:rPr>
-              <w:t>30</w:t>
-            </w:r>
-            <w:r>
-              <w:rPr>
-                <w:noProof/>
-              </w:rPr>
-              <w:fldChar w:fldCharType="end"/>
-            </w:r>
+            <w:fldSimple w:instr=" SEQ Eq \* MERGEFORMAT ">
+              <w:r>
+                <w:rPr>
+                  <w:noProof/>
+                </w:rPr>
+                <w:t>30</w:t>
+              </w:r>
+            </w:fldSimple>
             <w:r>
               <w:t>)</w:t>
             </w:r>
@@ -15097,27 +15671,14 @@
             <w:r>
               <w:t>(</w:t>
             </w:r>
-            <w:r>
-              <w:fldChar w:fldCharType="begin"/>
-            </w:r>
-            <w:r>
-              <w:instrText xml:space="preserve"> SEQ Eq \* MERGEFORMAT </w:instrText>
-            </w:r>
-            <w:r>
-              <w:fldChar w:fldCharType="separate"/>
-            </w:r>
-            <w:r>
-              <w:rPr>
-                <w:noProof/>
-              </w:rPr>
-              <w:t>31</w:t>
-            </w:r>
-            <w:r>
-              <w:rPr>
-                <w:noProof/>
-              </w:rPr>
-              <w:fldChar w:fldCharType="end"/>
-            </w:r>
+            <w:fldSimple w:instr=" SEQ Eq \* MERGEFORMAT ">
+              <w:r>
+                <w:rPr>
+                  <w:noProof/>
+                </w:rPr>
+                <w:t>31</w:t>
+              </w:r>
+            </w:fldSimple>
             <w:r>
               <w:t>)</w:t>
             </w:r>
@@ -15236,27 +15797,14 @@
             <w:r>
               <w:t>(</w:t>
             </w:r>
-            <w:r>
-              <w:fldChar w:fldCharType="begin"/>
-            </w:r>
-            <w:r>
-              <w:instrText xml:space="preserve"> SEQ Eq \* MERGEFORMAT </w:instrText>
-            </w:r>
-            <w:r>
-              <w:fldChar w:fldCharType="separate"/>
-            </w:r>
-            <w:r>
-              <w:rPr>
-                <w:noProof/>
-              </w:rPr>
-              <w:t>32</w:t>
-            </w:r>
-            <w:r>
-              <w:rPr>
-                <w:noProof/>
-              </w:rPr>
-              <w:fldChar w:fldCharType="end"/>
-            </w:r>
+            <w:fldSimple w:instr=" SEQ Eq \* MERGEFORMAT ">
+              <w:r>
+                <w:rPr>
+                  <w:noProof/>
+                </w:rPr>
+                <w:t>32</w:t>
+              </w:r>
+            </w:fldSimple>
             <w:r>
               <w:t>)</w:t>
             </w:r>
@@ -15447,27 +15995,14 @@
             <w:r>
               <w:t>(</w:t>
             </w:r>
-            <w:r>
-              <w:fldChar w:fldCharType="begin"/>
-            </w:r>
-            <w:r>
-              <w:instrText xml:space="preserve"> SEQ Eq \* MERGEFORMAT </w:instrText>
-            </w:r>
-            <w:r>
-              <w:fldChar w:fldCharType="separate"/>
-            </w:r>
-            <w:r>
-              <w:rPr>
-                <w:noProof/>
-              </w:rPr>
-              <w:t>33</w:t>
-            </w:r>
-            <w:r>
-              <w:rPr>
-                <w:noProof/>
-              </w:rPr>
-              <w:fldChar w:fldCharType="end"/>
-            </w:r>
+            <w:fldSimple w:instr=" SEQ Eq \* MERGEFORMAT ">
+              <w:r>
+                <w:rPr>
+                  <w:noProof/>
+                </w:rPr>
+                <w:t>33</w:t>
+              </w:r>
+            </w:fldSimple>
             <w:r>
               <w:t>)</w:t>
             </w:r>
@@ -15716,27 +16251,14 @@
             <w:r>
               <w:t>(</w:t>
             </w:r>
-            <w:r>
-              <w:fldChar w:fldCharType="begin"/>
-            </w:r>
-            <w:r>
-              <w:instrText xml:space="preserve"> SEQ Eq \* MERGEFORMAT </w:instrText>
-            </w:r>
-            <w:r>
-              <w:fldChar w:fldCharType="separate"/>
-            </w:r>
-            <w:r>
-              <w:rPr>
-                <w:noProof/>
-              </w:rPr>
-              <w:t>34</w:t>
-            </w:r>
-            <w:r>
-              <w:rPr>
-                <w:noProof/>
-              </w:rPr>
-              <w:fldChar w:fldCharType="end"/>
-            </w:r>
+            <w:fldSimple w:instr=" SEQ Eq \* MERGEFORMAT ">
+              <w:r>
+                <w:rPr>
+                  <w:noProof/>
+                </w:rPr>
+                <w:t>34</w:t>
+              </w:r>
+            </w:fldSimple>
             <w:r>
               <w:t>)</w:t>
             </w:r>
@@ -16371,7 +16893,7 @@
           <w:bCs/>
           <w:noProof/>
         </w:rPr>
-        <w:t>3</w:t>
+        <w:t>4</w:t>
       </w:r>
       <w:r>
         <w:rPr>
@@ -16726,6 +17248,7 @@
               <w:rPr>
                 <w:lang w:eastAsia="zh-CN"/>
               </w:rPr>
+              <w:lastRenderedPageBreak/>
               <w:t>GMR</w:t>
             </w:r>
           </w:p>
@@ -17013,7 +17536,6 @@
                   <w:rPr>
                     <w:rFonts w:ascii="Cambria Math" w:hAnsi="Cambria Math"/>
                   </w:rPr>
-                  <w:lastRenderedPageBreak/>
                   <m:t>A</m:t>
                 </m:r>
               </m:oMath>
@@ -18265,6 +18787,7 @@
                 <w:iCs/>
               </w:rPr>
             </w:pPr>
+            <w:proofErr w:type="spellStart"/>
             <w:r>
               <w:rPr>
                 <w:i/>
@@ -18272,6 +18795,7 @@
               </w:rPr>
               <w:t>intwall</w:t>
             </w:r>
+            <w:proofErr w:type="spellEnd"/>
           </w:p>
         </w:tc>
         <w:tc>
@@ -18471,6 +18995,7 @@
                 <w:iCs/>
               </w:rPr>
             </w:pPr>
+            <w:proofErr w:type="spellStart"/>
             <w:r>
               <w:rPr>
                 <w:i/>
@@ -18485,6 +19010,7 @@
               </w:rPr>
               <w:t>av</w:t>
             </w:r>
+            <w:proofErr w:type="spellEnd"/>
           </w:p>
         </w:tc>
         <w:tc>

</xml_diff>

<commit_message>
Real time communication bugs
</commit_message>
<xml_diff>
--- a/writing/Purdue_RC.docx
+++ b/writing/Purdue_RC.docx
@@ -310,15 +310,7 @@
         <w:t>15</w:t>
       </w:r>
       <w:r>
-        <w:t xml:space="preserve">%, a coefficient of variation of root </w:t>
-      </w:r>
-      <w:proofErr w:type="gramStart"/>
-      <w:r>
-        <w:t>mean</w:t>
-      </w:r>
-      <w:proofErr w:type="gramEnd"/>
-      <w:r>
-        <w:t xml:space="preserve"> square error (CVRMSE) of </w:t>
+        <w:t xml:space="preserve">%, a coefficient of variation of root mean square error (CVRMSE) of </w:t>
       </w:r>
       <w:r>
         <w:t>21.31%</w:t>
@@ -908,14 +900,27 @@
             <w:r>
               <w:t>(</w:t>
             </w:r>
-            <w:fldSimple w:instr=" SEQ Eq \* MERGEFORMAT ">
-              <w:r>
-                <w:rPr>
-                  <w:noProof/>
-                </w:rPr>
-                <w:t>1</w:t>
-              </w:r>
-            </w:fldSimple>
+            <w:r>
+              <w:fldChar w:fldCharType="begin"/>
+            </w:r>
+            <w:r>
+              <w:instrText xml:space="preserve"> SEQ Eq \* MERGEFORMAT </w:instrText>
+            </w:r>
+            <w:r>
+              <w:fldChar w:fldCharType="separate"/>
+            </w:r>
+            <w:r>
+              <w:rPr>
+                <w:noProof/>
+              </w:rPr>
+              <w:t>1</w:t>
+            </w:r>
+            <w:r>
+              <w:rPr>
+                <w:noProof/>
+              </w:rPr>
+              <w:fldChar w:fldCharType="end"/>
+            </w:r>
             <w:r>
               <w:t>)</w:t>
             </w:r>
@@ -1051,7 +1056,16 @@
                   <w:rPr>
                     <w:rFonts w:ascii="Cambria Math" w:hAnsi="Cambria Math"/>
                   </w:rPr>
-                  <m:t>y=</m:t>
+                  <m:t>y</m:t>
+                </m:r>
+                <m:r>
+                  <m:rPr>
+                    <m:sty m:val="p"/>
+                  </m:rPr>
+                  <w:rPr>
+                    <w:rFonts w:ascii="Cambria Math" w:hAnsi="Cambria Math"/>
+                  </w:rPr>
+                  <m:t>=</m:t>
                 </m:r>
                 <m:sSup>
                   <m:sSupPr>
@@ -1091,7 +1105,16 @@
                   <w:rPr>
                     <w:rFonts w:ascii="Cambria Math" w:hAnsi="Cambria Math"/>
                   </w:rPr>
-                  <m:t>x+</m:t>
+                  <m:t>x</m:t>
+                </m:r>
+                <m:r>
+                  <m:rPr>
+                    <m:sty m:val="p"/>
+                  </m:rPr>
+                  <w:rPr>
+                    <w:rFonts w:ascii="Cambria Math" w:hAnsi="Cambria Math"/>
+                  </w:rPr>
+                  <m:t>+</m:t>
                 </m:r>
                 <m:sSup>
                   <m:sSupPr>
@@ -1443,14 +1466,27 @@
             <w:r>
               <w:t>(</w:t>
             </w:r>
-            <w:fldSimple w:instr=" SEQ Eq \* MERGEFORMAT ">
-              <w:r>
-                <w:rPr>
-                  <w:noProof/>
-                </w:rPr>
-                <w:t>3</w:t>
-              </w:r>
-            </w:fldSimple>
+            <w:r>
+              <w:fldChar w:fldCharType="begin"/>
+            </w:r>
+            <w:r>
+              <w:instrText xml:space="preserve"> SEQ Eq \* MERGEFORMAT </w:instrText>
+            </w:r>
+            <w:r>
+              <w:fldChar w:fldCharType="separate"/>
+            </w:r>
+            <w:r>
+              <w:rPr>
+                <w:noProof/>
+              </w:rPr>
+              <w:t>3</w:t>
+            </w:r>
+            <w:r>
+              <w:rPr>
+                <w:noProof/>
+              </w:rPr>
+              <w:fldChar w:fldCharType="end"/>
+            </w:r>
             <w:r>
               <w:t>)</w:t>
             </w:r>
@@ -1668,14 +1704,27 @@
             <w:r>
               <w:t>(</w:t>
             </w:r>
-            <w:fldSimple w:instr=" SEQ Eq \* MERGEFORMAT ">
-              <w:r>
-                <w:rPr>
-                  <w:noProof/>
-                </w:rPr>
-                <w:t>4</w:t>
-              </w:r>
-            </w:fldSimple>
+            <w:r>
+              <w:fldChar w:fldCharType="begin"/>
+            </w:r>
+            <w:r>
+              <w:instrText xml:space="preserve"> SEQ Eq \* MERGEFORMAT </w:instrText>
+            </w:r>
+            <w:r>
+              <w:fldChar w:fldCharType="separate"/>
+            </w:r>
+            <w:r>
+              <w:rPr>
+                <w:noProof/>
+              </w:rPr>
+              <w:t>4</w:t>
+            </w:r>
+            <w:r>
+              <w:rPr>
+                <w:noProof/>
+              </w:rPr>
+              <w:fldChar w:fldCharType="end"/>
+            </w:r>
             <w:r>
               <w:t>)</w:t>
             </w:r>
@@ -1949,14 +1998,27 @@
             <w:r>
               <w:t>(</w:t>
             </w:r>
-            <w:fldSimple w:instr=" SEQ Eq \* MERGEFORMAT ">
-              <w:r>
-                <w:rPr>
-                  <w:noProof/>
-                </w:rPr>
-                <w:t>5</w:t>
-              </w:r>
-            </w:fldSimple>
+            <w:r>
+              <w:fldChar w:fldCharType="begin"/>
+            </w:r>
+            <w:r>
+              <w:instrText xml:space="preserve"> SEQ Eq \* MERGEFORMAT </w:instrText>
+            </w:r>
+            <w:r>
+              <w:fldChar w:fldCharType="separate"/>
+            </w:r>
+            <w:r>
+              <w:rPr>
+                <w:noProof/>
+              </w:rPr>
+              <w:t>5</w:t>
+            </w:r>
+            <w:r>
+              <w:rPr>
+                <w:noProof/>
+              </w:rPr>
+              <w:fldChar w:fldCharType="end"/>
+            </w:r>
             <w:r>
               <w:t>)</w:t>
             </w:r>
@@ -1969,13 +2031,8 @@
         <w:t xml:space="preserve">In terms of the estimate parameter and output variable trajectory, the above gray-box RC model optimization issue is neither linear nor convex. </w:t>
       </w:r>
       <w:r>
-        <w:t>Particle swarm optimization (PSO) from python package (</w:t>
-      </w:r>
-      <w:proofErr w:type="spellStart"/>
-      <w:r>
-        <w:t>pyswarms</w:t>
-      </w:r>
-      <w:proofErr w:type="spellEnd"/>
+        <w:t>Particle swarm optimization (PSO) from python package (pyswarms</w:t>
+      </w:r>
       <w:r>
         <w:t xml:space="preserve"> </w:t>
       </w:r>
@@ -2032,15 +2089,7 @@
         <w:t xml:space="preserve"> 1</w:t>
       </w:r>
       <w:r>
-        <w:t xml:space="preserve">, including 4-states Model 1, 6-states Model </w:t>
-      </w:r>
-      <w:proofErr w:type="gramStart"/>
-      <w:r>
-        <w:t>2</w:t>
-      </w:r>
-      <w:proofErr w:type="gramEnd"/>
-      <w:r>
-        <w:t xml:space="preserve"> and 5-states Model 3. In Model 1, the detailed structure of radiant flow has been neglected. And Model 2 has higher order than Model 3 to incorporate the temperature state of thermal insulation beneath pipes. Figure</w:t>
+        <w:t>, including 4-states Model 1, 6-states Model 2 and 5-states Model 3. In Model 1, the detailed structure of radiant flow has been neglected. And Model 2 has higher order than Model 3 to incorporate the temperature state of thermal insulation beneath pipes. Figure</w:t>
       </w:r>
       <w:r>
         <w:rPr>
@@ -2075,24 +2124,22 @@
           <w:b/>
           <w:bCs/>
         </w:rPr>
+      </w:r>
+      <w:r>
+        <w:rPr>
+          <w:b/>
+          <w:bCs/>
+        </w:rPr>
         <w:fldChar w:fldCharType="separate"/>
       </w:r>
       <w:r>
-        <w:t xml:space="preserve">Error! Reference source not </w:t>
-      </w:r>
-      <w:proofErr w:type="spellStart"/>
-      <w:r>
-        <w:t>found.</w:t>
+        <w:t>Error! Reference source not found.</w:t>
       </w:r>
       <w:r>
         <w:fldChar w:fldCharType="end"/>
       </w:r>
       <w:r>
-        <w:t>shows</w:t>
-      </w:r>
-      <w:proofErr w:type="spellEnd"/>
-      <w:r>
-        <w:t xml:space="preserve"> those distinct electrical analogs for the radiant slab systems RC networks, in which  </w:t>
+        <w:t xml:space="preserve">shows those distinct electrical analogs for the radiant slab systems RC networks, in which  </w:t>
       </w:r>
       <m:oMath>
         <m:r>
@@ -2123,15 +2170,7 @@
         </m:r>
       </m:oMath>
       <w:r>
-        <w:t>, represent outdoor air, façade cavity, slab concrete, hot water or chilled water within tubes, insulation below tubes, envelope, room air, internal wall, solar radiation, internal heat, lighting, air handling unit, thermal heat fl</w:t>
-      </w:r>
-      <w:proofErr w:type="spellStart"/>
-      <w:r>
-        <w:t>ux</w:t>
-      </w:r>
-      <w:proofErr w:type="spellEnd"/>
-      <w:r>
-        <w:t xml:space="preserve"> load requirements. Figure 2 shows the predicted and measured results during testing period. </w:t>
+        <w:t xml:space="preserve">, represent outdoor air, façade cavity, slab concrete, hot water or chilled water within tubes, insulation below tubes, envelope, room air, internal wall, solar radiation, internal heat, lighting, air handling unit, thermal heat flux load requirements. Figure 2 shows the predicted and measured results during testing period. </w:t>
       </w:r>
       <w:r>
         <w:t>Model 2 has a substantially lower MAPE, as demonstrated in Table 2, and has been chosen as the optimum model for the RC network technique</w:t>
@@ -2429,27 +2468,14 @@
             <w:r>
               <w:t>(</w:t>
             </w:r>
-            <w:r>
-              <w:fldChar w:fldCharType="begin"/>
-            </w:r>
-            <w:r>
-              <w:instrText xml:space="preserve"> SEQ Eq \* MERGEFORMAT </w:instrText>
-            </w:r>
-            <w:r>
-              <w:fldChar w:fldCharType="separate"/>
-            </w:r>
-            <w:r>
-              <w:rPr>
-                <w:noProof/>
-              </w:rPr>
-              <w:t>6</w:t>
-            </w:r>
-            <w:r>
-              <w:rPr>
-                <w:noProof/>
-              </w:rPr>
-              <w:fldChar w:fldCharType="end"/>
-            </w:r>
+            <w:fldSimple w:instr=" SEQ Eq \* MERGEFORMAT ">
+              <w:r>
+                <w:rPr>
+                  <w:noProof/>
+                </w:rPr>
+                <w:t>6</w:t>
+              </w:r>
+            </w:fldSimple>
             <w:r>
               <w:t>)</w:t>
             </w:r>
@@ -2912,27 +2938,14 @@
             <w:r>
               <w:t>(</w:t>
             </w:r>
-            <w:r>
-              <w:fldChar w:fldCharType="begin"/>
-            </w:r>
-            <w:r>
-              <w:instrText xml:space="preserve"> SEQ Eq \* MERGEFORMAT </w:instrText>
-            </w:r>
-            <w:r>
-              <w:fldChar w:fldCharType="separate"/>
-            </w:r>
-            <w:r>
-              <w:rPr>
-                <w:noProof/>
-              </w:rPr>
-              <w:t>7</w:t>
-            </w:r>
-            <w:r>
-              <w:rPr>
-                <w:noProof/>
-              </w:rPr>
-              <w:fldChar w:fldCharType="end"/>
-            </w:r>
+            <w:fldSimple w:instr=" SEQ Eq \* MERGEFORMAT ">
+              <w:r>
+                <w:rPr>
+                  <w:noProof/>
+                </w:rPr>
+                <w:t>7</w:t>
+              </w:r>
+            </w:fldSimple>
             <w:r>
               <w:t>)</w:t>
             </w:r>
@@ -3336,30 +3349,14 @@
             <w:r>
               <w:t>(</w:t>
             </w:r>
-            <w:r>
-              <w:fldChar w:fldCharType="begin"/>
-            </w:r>
-            <w:r>
-              <w:instrText xml:space="preserve"> S</w:instrText>
-            </w:r>
-            <w:r>
-              <w:instrText xml:space="preserve">EQ Eq \* MERGEFORMAT </w:instrText>
-            </w:r>
-            <w:r>
-              <w:fldChar w:fldCharType="separate"/>
-            </w:r>
-            <w:r>
-              <w:rPr>
-                <w:noProof/>
-              </w:rPr>
-              <w:t>8</w:t>
-            </w:r>
-            <w:r>
-              <w:rPr>
-                <w:noProof/>
-              </w:rPr>
-              <w:fldChar w:fldCharType="end"/>
-            </w:r>
+            <w:fldSimple w:instr=" SEQ Eq \* MERGEFORMAT ">
+              <w:r>
+                <w:rPr>
+                  <w:noProof/>
+                </w:rPr>
+                <w:t>8</w:t>
+              </w:r>
+            </w:fldSimple>
             <w:r>
               <w:t>)</w:t>
             </w:r>
@@ -3574,27 +3571,14 @@
             <w:r>
               <w:t>(</w:t>
             </w:r>
-            <w:r>
-              <w:fldChar w:fldCharType="begin"/>
-            </w:r>
-            <w:r>
-              <w:instrText xml:space="preserve"> SEQ Eq \* MERGEFORMAT </w:instrText>
-            </w:r>
-            <w:r>
-              <w:fldChar w:fldCharType="separate"/>
-            </w:r>
-            <w:r>
-              <w:rPr>
-                <w:noProof/>
-              </w:rPr>
-              <w:t>9</w:t>
-            </w:r>
-            <w:r>
-              <w:rPr>
-                <w:noProof/>
-              </w:rPr>
-              <w:fldChar w:fldCharType="end"/>
-            </w:r>
+            <w:fldSimple w:instr=" SEQ Eq \* MERGEFORMAT ">
+              <w:r>
+                <w:rPr>
+                  <w:noProof/>
+                </w:rPr>
+                <w:t>9</w:t>
+              </w:r>
+            </w:fldSimple>
             <w:r>
               <w:t>)</w:t>
             </w:r>
@@ -3787,27 +3771,14 @@
             <w:r>
               <w:t>(</w:t>
             </w:r>
-            <w:r>
-              <w:fldChar w:fldCharType="begin"/>
-            </w:r>
-            <w:r>
-              <w:instrText xml:space="preserve"> SEQ Eq \* MERGEFORMAT </w:instrText>
-            </w:r>
-            <w:r>
-              <w:fldChar w:fldCharType="separate"/>
-            </w:r>
-            <w:r>
-              <w:rPr>
-                <w:noProof/>
-              </w:rPr>
-              <w:t>10</w:t>
-            </w:r>
-            <w:r>
-              <w:rPr>
-                <w:noProof/>
-              </w:rPr>
-              <w:fldChar w:fldCharType="end"/>
-            </w:r>
+            <w:fldSimple w:instr=" SEQ Eq \* MERGEFORMAT ">
+              <w:r>
+                <w:rPr>
+                  <w:noProof/>
+                </w:rPr>
+                <w:t>10</w:t>
+              </w:r>
+            </w:fldSimple>
             <w:r>
               <w:t>)</w:t>
             </w:r>
@@ -5310,15 +5281,7 @@
         <w:fldChar w:fldCharType="end"/>
       </w:r>
       <w:r>
-        <w:t xml:space="preserve"> Testing results for Model 1, Model </w:t>
-      </w:r>
-      <w:proofErr w:type="gramStart"/>
-      <w:r>
-        <w:t>2</w:t>
-      </w:r>
-      <w:proofErr w:type="gramEnd"/>
-      <w:r>
-        <w:t xml:space="preserve"> and Model 3</w:t>
+        <w:t xml:space="preserve"> Testing results for Model 1, Model 2 and Model 3</w:t>
       </w:r>
     </w:p>
     <w:p>
@@ -6345,14 +6308,27 @@
             <w:r>
               <w:t>(</w:t>
             </w:r>
-            <w:fldSimple w:instr=" SEQ Eq \* MERGEFORMAT ">
-              <w:r>
-                <w:rPr>
-                  <w:noProof/>
-                </w:rPr>
-                <w:t>11</w:t>
-              </w:r>
-            </w:fldSimple>
+            <w:r>
+              <w:fldChar w:fldCharType="begin"/>
+            </w:r>
+            <w:r>
+              <w:instrText xml:space="preserve"> SEQ Eq \* MERGEFORMAT </w:instrText>
+            </w:r>
+            <w:r>
+              <w:fldChar w:fldCharType="separate"/>
+            </w:r>
+            <w:r>
+              <w:rPr>
+                <w:noProof/>
+              </w:rPr>
+              <w:t>11</w:t>
+            </w:r>
+            <w:r>
+              <w:rPr>
+                <w:noProof/>
+              </w:rPr>
+              <w:fldChar w:fldCharType="end"/>
+            </w:r>
             <w:r>
               <w:t>)</w:t>
             </w:r>
@@ -7799,14 +7775,27 @@
             <w:r>
               <w:t>(</w:t>
             </w:r>
-            <w:fldSimple w:instr=" SEQ Eq \* MERGEFORMAT ">
-              <w:r>
-                <w:rPr>
-                  <w:noProof/>
-                </w:rPr>
-                <w:t>12</w:t>
-              </w:r>
-            </w:fldSimple>
+            <w:r>
+              <w:fldChar w:fldCharType="begin"/>
+            </w:r>
+            <w:r>
+              <w:instrText xml:space="preserve"> SEQ Eq \* MERGEFORMAT </w:instrText>
+            </w:r>
+            <w:r>
+              <w:fldChar w:fldCharType="separate"/>
+            </w:r>
+            <w:r>
+              <w:rPr>
+                <w:noProof/>
+              </w:rPr>
+              <w:t>12</w:t>
+            </w:r>
+            <w:r>
+              <w:rPr>
+                <w:noProof/>
+              </w:rPr>
+              <w:fldChar w:fldCharType="end"/>
+            </w:r>
             <w:r>
               <w:t>)</w:t>
             </w:r>
@@ -8055,14 +8044,27 @@
             <w:r>
               <w:t>(</w:t>
             </w:r>
-            <w:fldSimple w:instr=" SEQ Eq \* MERGEFORMAT ">
-              <w:r>
-                <w:rPr>
-                  <w:noProof/>
-                </w:rPr>
-                <w:t>13</w:t>
-              </w:r>
-            </w:fldSimple>
+            <w:r>
+              <w:fldChar w:fldCharType="begin"/>
+            </w:r>
+            <w:r>
+              <w:instrText xml:space="preserve"> SEQ Eq \* MERGEFORMAT </w:instrText>
+            </w:r>
+            <w:r>
+              <w:fldChar w:fldCharType="separate"/>
+            </w:r>
+            <w:r>
+              <w:rPr>
+                <w:noProof/>
+              </w:rPr>
+              <w:t>13</w:t>
+            </w:r>
+            <w:r>
+              <w:rPr>
+                <w:noProof/>
+              </w:rPr>
+              <w:fldChar w:fldCharType="end"/>
+            </w:r>
             <w:r>
               <w:t>)</w:t>
             </w:r>
@@ -8539,14 +8541,27 @@
             <w:r>
               <w:t>(</w:t>
             </w:r>
-            <w:fldSimple w:instr=" SEQ Eq \* MERGEFORMAT ">
-              <w:r>
-                <w:rPr>
-                  <w:noProof/>
-                </w:rPr>
-                <w:t>14</w:t>
-              </w:r>
-            </w:fldSimple>
+            <w:r>
+              <w:fldChar w:fldCharType="begin"/>
+            </w:r>
+            <w:r>
+              <w:instrText xml:space="preserve"> SEQ Eq \* MERGEFORMAT </w:instrText>
+            </w:r>
+            <w:r>
+              <w:fldChar w:fldCharType="separate"/>
+            </w:r>
+            <w:r>
+              <w:rPr>
+                <w:noProof/>
+              </w:rPr>
+              <w:t>14</w:t>
+            </w:r>
+            <w:r>
+              <w:rPr>
+                <w:noProof/>
+              </w:rPr>
+              <w:fldChar w:fldCharType="end"/>
+            </w:r>
             <w:r>
               <w:t>)</w:t>
             </w:r>
@@ -8560,19 +8575,11 @@
           <w:iCs/>
         </w:rPr>
       </w:pPr>
-      <w:proofErr w:type="gramStart"/>
       <w:r>
         <w:rPr>
           <w:iCs/>
         </w:rPr>
-        <w:t>Thus</w:t>
-      </w:r>
-      <w:proofErr w:type="gramEnd"/>
-      <w:r>
-        <w:rPr>
-          <w:iCs/>
-        </w:rPr>
-        <w:t xml:space="preserve"> we can obtain the conditional distribution</w:t>
+        <w:t>Thus we can obtain the conditional distribution</w:t>
       </w:r>
     </w:p>
     <w:tbl>
@@ -8971,14 +8978,27 @@
             <w:r>
               <w:t>(</w:t>
             </w:r>
-            <w:fldSimple w:instr=" SEQ Eq \* MERGEFORMAT ">
-              <w:r>
-                <w:rPr>
-                  <w:noProof/>
-                </w:rPr>
-                <w:t>15</w:t>
-              </w:r>
-            </w:fldSimple>
+            <w:r>
+              <w:fldChar w:fldCharType="begin"/>
+            </w:r>
+            <w:r>
+              <w:instrText xml:space="preserve"> SEQ Eq \* MERGEFORMAT </w:instrText>
+            </w:r>
+            <w:r>
+              <w:fldChar w:fldCharType="separate"/>
+            </w:r>
+            <w:r>
+              <w:rPr>
+                <w:noProof/>
+              </w:rPr>
+              <w:t>15</w:t>
+            </w:r>
+            <w:r>
+              <w:rPr>
+                <w:noProof/>
+              </w:rPr>
+              <w:fldChar w:fldCharType="end"/>
+            </w:r>
             <w:r>
               <w:t>)</w:t>
             </w:r>
@@ -9315,14 +9335,27 @@
             <w:r>
               <w:t>(</w:t>
             </w:r>
-            <w:fldSimple w:instr=" SEQ Eq \* MERGEFORMAT ">
-              <w:r>
-                <w:rPr>
-                  <w:noProof/>
-                </w:rPr>
-                <w:t>16</w:t>
-              </w:r>
-            </w:fldSimple>
+            <w:r>
+              <w:fldChar w:fldCharType="begin"/>
+            </w:r>
+            <w:r>
+              <w:instrText xml:space="preserve"> SEQ Eq \* MERGEFORMAT </w:instrText>
+            </w:r>
+            <w:r>
+              <w:fldChar w:fldCharType="separate"/>
+            </w:r>
+            <w:r>
+              <w:rPr>
+                <w:noProof/>
+              </w:rPr>
+              <w:t>16</w:t>
+            </w:r>
+            <w:r>
+              <w:rPr>
+                <w:noProof/>
+              </w:rPr>
+              <w:fldChar w:fldCharType="end"/>
+            </w:r>
             <w:r>
               <w:t>)</w:t>
             </w:r>
@@ -9353,25 +9386,7 @@
           <w:iCs/>
           <w:lang w:eastAsia="zh-CN"/>
         </w:rPr>
-        <w:t xml:space="preserve">According to </w:t>
-      </w:r>
-      <w:proofErr w:type="spellStart"/>
-      <w:r>
-        <w:rPr>
-          <w:rFonts w:eastAsiaTheme="minorEastAsia"/>
-          <w:iCs/>
-          <w:lang w:eastAsia="zh-CN"/>
-        </w:rPr>
-        <w:t>Bouchachia</w:t>
-      </w:r>
-      <w:proofErr w:type="spellEnd"/>
-      <w:r>
-        <w:rPr>
-          <w:rFonts w:eastAsiaTheme="minorEastAsia"/>
-          <w:iCs/>
-          <w:lang w:eastAsia="zh-CN"/>
-        </w:rPr>
-        <w:t xml:space="preserve"> et al., an advanced version of GMR, Growing Gaussian Mixture Model, enabled by incremental learning has been proposed.</w:t>
+        <w:t>According to Bouchachia et al., an advanced version of GMR, Growing Gaussian Mixture Model, enabled by incremental learning has been proposed.</w:t>
       </w:r>
       <w:r>
         <w:rPr>
@@ -9407,23 +9422,13 @@
         </w:rPr>
         <w:t xml:space="preserve">posteriors after filtering with </w:t>
       </w:r>
-      <w:proofErr w:type="spellStart"/>
       <w:r>
         <w:rPr>
           <w:rFonts w:eastAsiaTheme="minorEastAsia"/>
           <w:iCs/>
           <w:lang w:eastAsia="zh-CN"/>
         </w:rPr>
-        <w:t>Mahalanobis</w:t>
-      </w:r>
-      <w:proofErr w:type="spellEnd"/>
-      <w:r>
-        <w:rPr>
-          <w:rFonts w:eastAsiaTheme="minorEastAsia"/>
-          <w:iCs/>
-          <w:lang w:eastAsia="zh-CN"/>
-        </w:rPr>
-        <w:t xml:space="preserve"> distance</w:t>
+        <w:t>Mahalanobis distance</w:t>
       </w:r>
       <w:r>
         <w:rPr>
@@ -9534,27 +9539,8 @@
           <w:iCs/>
           <w:lang w:eastAsia="zh-CN"/>
         </w:rPr>
-        <w:t xml:space="preserve">C. Refinement of the Model. Depending on the calculated volumes and </w:t>
-      </w:r>
-      <w:proofErr w:type="spellStart"/>
-      <w:r>
-        <w:rPr>
-          <w:rFonts w:eastAsiaTheme="minorEastAsia"/>
-          <w:iCs/>
-          <w:lang w:eastAsia="zh-CN"/>
-        </w:rPr>
-        <w:t>Kullback-Leiber</w:t>
-      </w:r>
-      <w:proofErr w:type="spellEnd"/>
-      <w:r>
-        <w:rPr>
-          <w:rFonts w:eastAsiaTheme="minorEastAsia"/>
-          <w:iCs/>
-          <w:lang w:eastAsia="zh-CN"/>
-        </w:rPr>
-        <w:t xml:space="preserve"> divergence (</w:t>
-      </w:r>
-      <w:proofErr w:type="spellStart"/>
+        <w:t>C. Refinement of the Model. Depending on the calculated volumes and Kullback-Leiber divergence (</w:t>
+      </w:r>
       <w:r>
         <w:rPr>
           <w:rFonts w:eastAsiaTheme="minorEastAsia"/>
@@ -9563,7 +9549,6 @@
         </w:rPr>
         <w:t>kld</w:t>
       </w:r>
-      <w:proofErr w:type="spellEnd"/>
       <w:r>
         <w:rPr>
           <w:rFonts w:eastAsiaTheme="minorEastAsia"/>
@@ -9587,25 +9572,7 @@
           <w:iCs/>
           <w:lang w:eastAsia="zh-CN"/>
         </w:rPr>
-        <w:t xml:space="preserve">The </w:t>
-      </w:r>
-      <w:proofErr w:type="spellStart"/>
-      <w:r>
-        <w:rPr>
-          <w:rFonts w:eastAsiaTheme="minorEastAsia"/>
-          <w:iCs/>
-          <w:lang w:eastAsia="zh-CN"/>
-        </w:rPr>
-        <w:t>Mahalanobis</w:t>
-      </w:r>
-      <w:proofErr w:type="spellEnd"/>
-      <w:r>
-        <w:rPr>
-          <w:rFonts w:eastAsiaTheme="minorEastAsia"/>
-          <w:iCs/>
-          <w:lang w:eastAsia="zh-CN"/>
-        </w:rPr>
-        <w:t xml:space="preserve"> distance between an input </w:t>
+        <w:t xml:space="preserve">The Mahalanobis distance between an input </w:t>
       </w:r>
       <m:oMath>
         <m:sSub>
@@ -10160,14 +10127,27 @@
             <w:r>
               <w:t>(</w:t>
             </w:r>
-            <w:fldSimple w:instr=" SEQ Eq \* MERGEFORMAT ">
-              <w:r>
-                <w:rPr>
-                  <w:noProof/>
-                </w:rPr>
-                <w:t>17</w:t>
-              </w:r>
-            </w:fldSimple>
+            <w:r>
+              <w:fldChar w:fldCharType="begin"/>
+            </w:r>
+            <w:r>
+              <w:instrText xml:space="preserve"> SEQ Eq \* MERGEFORMAT </w:instrText>
+            </w:r>
+            <w:r>
+              <w:fldChar w:fldCharType="separate"/>
+            </w:r>
+            <w:r>
+              <w:rPr>
+                <w:noProof/>
+              </w:rPr>
+              <w:t>17</w:t>
+            </w:r>
+            <w:r>
+              <w:rPr>
+                <w:noProof/>
+              </w:rPr>
+              <w:fldChar w:fldCharType="end"/>
+            </w:r>
             <w:r>
               <w:t>)</w:t>
             </w:r>
@@ -10604,14 +10584,27 @@
             <w:r>
               <w:t>(</w:t>
             </w:r>
-            <w:fldSimple w:instr=" SEQ Eq \* MERGEFORMAT ">
-              <w:r>
-                <w:rPr>
-                  <w:noProof/>
-                </w:rPr>
-                <w:t>18</w:t>
-              </w:r>
-            </w:fldSimple>
+            <w:r>
+              <w:fldChar w:fldCharType="begin"/>
+            </w:r>
+            <w:r>
+              <w:instrText xml:space="preserve"> SEQ Eq \* MERGEFORMAT </w:instrText>
+            </w:r>
+            <w:r>
+              <w:fldChar w:fldCharType="separate"/>
+            </w:r>
+            <w:r>
+              <w:rPr>
+                <w:noProof/>
+              </w:rPr>
+              <w:t>18</w:t>
+            </w:r>
+            <w:r>
+              <w:rPr>
+                <w:noProof/>
+              </w:rPr>
+              <w:fldChar w:fldCharType="end"/>
+            </w:r>
             <w:r>
               <w:t>)</w:t>
             </w:r>
@@ -10803,14 +10796,27 @@
             <w:r>
               <w:t>(</w:t>
             </w:r>
-            <w:fldSimple w:instr=" SEQ Eq \* MERGEFORMAT ">
-              <w:r>
-                <w:rPr>
-                  <w:noProof/>
-                </w:rPr>
-                <w:t>19</w:t>
-              </w:r>
-            </w:fldSimple>
+            <w:r>
+              <w:fldChar w:fldCharType="begin"/>
+            </w:r>
+            <w:r>
+              <w:instrText xml:space="preserve"> SEQ Eq \* MERGEFORMAT </w:instrText>
+            </w:r>
+            <w:r>
+              <w:fldChar w:fldCharType="separate"/>
+            </w:r>
+            <w:r>
+              <w:rPr>
+                <w:noProof/>
+              </w:rPr>
+              <w:t>19</w:t>
+            </w:r>
+            <w:r>
+              <w:rPr>
+                <w:noProof/>
+              </w:rPr>
+              <w:fldChar w:fldCharType="end"/>
+            </w:r>
             <w:r>
               <w:t>)</w:t>
             </w:r>
@@ -10978,14 +10984,27 @@
             <w:r>
               <w:t>(</w:t>
             </w:r>
-            <w:fldSimple w:instr=" SEQ Eq \* MERGEFORMAT ">
-              <w:r>
-                <w:rPr>
-                  <w:noProof/>
-                </w:rPr>
-                <w:t>20</w:t>
-              </w:r>
-            </w:fldSimple>
+            <w:r>
+              <w:fldChar w:fldCharType="begin"/>
+            </w:r>
+            <w:r>
+              <w:instrText xml:space="preserve"> SEQ Eq \* MERGEFORMAT </w:instrText>
+            </w:r>
+            <w:r>
+              <w:fldChar w:fldCharType="separate"/>
+            </w:r>
+            <w:r>
+              <w:rPr>
+                <w:noProof/>
+              </w:rPr>
+              <w:t>20</w:t>
+            </w:r>
+            <w:r>
+              <w:rPr>
+                <w:noProof/>
+              </w:rPr>
+              <w:fldChar w:fldCharType="end"/>
+            </w:r>
             <w:r>
               <w:t>)</w:t>
             </w:r>
@@ -11205,14 +11224,27 @@
             <w:r>
               <w:t>(</w:t>
             </w:r>
-            <w:fldSimple w:instr=" SEQ Eq \* MERGEFORMAT ">
-              <w:r>
-                <w:rPr>
-                  <w:noProof/>
-                </w:rPr>
-                <w:t>21</w:t>
-              </w:r>
-            </w:fldSimple>
+            <w:r>
+              <w:fldChar w:fldCharType="begin"/>
+            </w:r>
+            <w:r>
+              <w:instrText xml:space="preserve"> SEQ Eq \* MERGEFORMAT </w:instrText>
+            </w:r>
+            <w:r>
+              <w:fldChar w:fldCharType="separate"/>
+            </w:r>
+            <w:r>
+              <w:rPr>
+                <w:noProof/>
+              </w:rPr>
+              <w:t>21</w:t>
+            </w:r>
+            <w:r>
+              <w:rPr>
+                <w:noProof/>
+              </w:rPr>
+              <w:fldChar w:fldCharType="end"/>
+            </w:r>
             <w:r>
               <w:t>)</w:t>
             </w:r>
@@ -11418,14 +11450,27 @@
             <w:r>
               <w:t>(</w:t>
             </w:r>
-            <w:fldSimple w:instr=" SEQ Eq \* MERGEFORMAT ">
-              <w:r>
-                <w:rPr>
-                  <w:noProof/>
-                </w:rPr>
-                <w:t>22</w:t>
-              </w:r>
-            </w:fldSimple>
+            <w:r>
+              <w:fldChar w:fldCharType="begin"/>
+            </w:r>
+            <w:r>
+              <w:instrText xml:space="preserve"> SEQ Eq \* MERGEFORMAT </w:instrText>
+            </w:r>
+            <w:r>
+              <w:fldChar w:fldCharType="separate"/>
+            </w:r>
+            <w:r>
+              <w:rPr>
+                <w:noProof/>
+              </w:rPr>
+              <w:t>22</w:t>
+            </w:r>
+            <w:r>
+              <w:rPr>
+                <w:noProof/>
+              </w:rPr>
+              <w:fldChar w:fldCharType="end"/>
+            </w:r>
             <w:r>
               <w:t>)</w:t>
             </w:r>
@@ -11685,14 +11730,27 @@
             <w:r>
               <w:t>(</w:t>
             </w:r>
-            <w:fldSimple w:instr=" SEQ Eq \* MERGEFORMAT ">
-              <w:r>
-                <w:rPr>
-                  <w:noProof/>
-                </w:rPr>
-                <w:t>23</w:t>
-              </w:r>
-            </w:fldSimple>
+            <w:r>
+              <w:fldChar w:fldCharType="begin"/>
+            </w:r>
+            <w:r>
+              <w:instrText xml:space="preserve"> SEQ Eq \* MERGEFORMAT </w:instrText>
+            </w:r>
+            <w:r>
+              <w:fldChar w:fldCharType="separate"/>
+            </w:r>
+            <w:r>
+              <w:rPr>
+                <w:noProof/>
+              </w:rPr>
+              <w:t>23</w:t>
+            </w:r>
+            <w:r>
+              <w:rPr>
+                <w:noProof/>
+              </w:rPr>
+              <w:fldChar w:fldCharType="end"/>
+            </w:r>
             <w:r>
               <w:t>)</w:t>
             </w:r>
@@ -12034,14 +12092,27 @@
             <w:r>
               <w:t>(</w:t>
             </w:r>
-            <w:fldSimple w:instr=" SEQ Eq \* MERGEFORMAT ">
-              <w:r>
-                <w:rPr>
-                  <w:noProof/>
-                </w:rPr>
-                <w:t>24</w:t>
-              </w:r>
-            </w:fldSimple>
+            <w:r>
+              <w:fldChar w:fldCharType="begin"/>
+            </w:r>
+            <w:r>
+              <w:instrText xml:space="preserve"> SEQ Eq \* MERGEFORMAT </w:instrText>
+            </w:r>
+            <w:r>
+              <w:fldChar w:fldCharType="separate"/>
+            </w:r>
+            <w:r>
+              <w:rPr>
+                <w:noProof/>
+              </w:rPr>
+              <w:t>24</w:t>
+            </w:r>
+            <w:r>
+              <w:rPr>
+                <w:noProof/>
+              </w:rPr>
+              <w:fldChar w:fldCharType="end"/>
+            </w:r>
             <w:r>
               <w:t>)</w:t>
             </w:r>
@@ -12173,27 +12244,14 @@
             <w:r>
               <w:t>(</w:t>
             </w:r>
-            <w:r>
-              <w:fldChar w:fldCharType="begin"/>
-            </w:r>
-            <w:r>
-              <w:instrText xml:space="preserve"> SEQ Eq \* MERGEFORMAT </w:instrText>
-            </w:r>
-            <w:r>
-              <w:fldChar w:fldCharType="separate"/>
-            </w:r>
-            <w:r>
-              <w:rPr>
-                <w:noProof/>
-              </w:rPr>
-              <w:t>25</w:t>
-            </w:r>
-            <w:r>
-              <w:rPr>
-                <w:noProof/>
-              </w:rPr>
-              <w:fldChar w:fldCharType="end"/>
-            </w:r>
+            <w:fldSimple w:instr=" SEQ Eq \* MERGEFORMAT ">
+              <w:r>
+                <w:rPr>
+                  <w:noProof/>
+                </w:rPr>
+                <w:t>25</w:t>
+              </w:r>
+            </w:fldSimple>
             <w:r>
               <w:t>)</w:t>
             </w:r>
@@ -12712,27 +12770,14 @@
             <w:r>
               <w:t>(</w:t>
             </w:r>
-            <w:r>
-              <w:fldChar w:fldCharType="begin"/>
-            </w:r>
-            <w:r>
-              <w:instrText xml:space="preserve"> SEQ Eq \* MERGEFORMAT </w:instrText>
-            </w:r>
-            <w:r>
-              <w:fldChar w:fldCharType="separate"/>
-            </w:r>
-            <w:r>
-              <w:rPr>
-                <w:noProof/>
-              </w:rPr>
-              <w:t>26</w:t>
-            </w:r>
-            <w:r>
-              <w:rPr>
-                <w:noProof/>
-              </w:rPr>
-              <w:fldChar w:fldCharType="end"/>
-            </w:r>
+            <w:fldSimple w:instr=" SEQ Eq \* MERGEFORMAT ">
+              <w:r>
+                <w:rPr>
+                  <w:noProof/>
+                </w:rPr>
+                <w:t>26</w:t>
+              </w:r>
+            </w:fldSimple>
             <w:r>
               <w:t>)</w:t>
             </w:r>
@@ -13345,27 +13390,14 @@
             <w:r>
               <w:t>(</w:t>
             </w:r>
-            <w:r>
-              <w:fldChar w:fldCharType="begin"/>
-            </w:r>
-            <w:r>
-              <w:instrText xml:space="preserve"> SEQ Eq \* MERGEFORMAT </w:instrText>
-            </w:r>
-            <w:r>
-              <w:fldChar w:fldCharType="separate"/>
-            </w:r>
-            <w:r>
-              <w:rPr>
-                <w:noProof/>
-              </w:rPr>
-              <w:t>27</w:t>
-            </w:r>
-            <w:r>
-              <w:rPr>
-                <w:noProof/>
-              </w:rPr>
-              <w:fldChar w:fldCharType="end"/>
-            </w:r>
+            <w:fldSimple w:instr=" SEQ Eq \* MERGEFORMAT ">
+              <w:r>
+                <w:rPr>
+                  <w:noProof/>
+                </w:rPr>
+                <w:t>27</w:t>
+              </w:r>
+            </w:fldSimple>
             <w:r>
               <w:t>)</w:t>
             </w:r>
@@ -13708,27 +13740,14 @@
             <w:r>
               <w:t>(</w:t>
             </w:r>
-            <w:r>
-              <w:fldChar w:fldCharType="begin"/>
-            </w:r>
-            <w:r>
-              <w:instrText xml:space="preserve"> SEQ Eq \* MERGEFORMAT </w:instrText>
-            </w:r>
-            <w:r>
-              <w:fldChar w:fldCharType="separate"/>
-            </w:r>
-            <w:r>
-              <w:rPr>
-                <w:noProof/>
-              </w:rPr>
-              <w:t>28</w:t>
-            </w:r>
-            <w:r>
-              <w:rPr>
-                <w:noProof/>
-              </w:rPr>
-              <w:fldChar w:fldCharType="end"/>
-            </w:r>
+            <w:fldSimple w:instr=" SEQ Eq \* MERGEFORMAT ">
+              <w:r>
+                <w:rPr>
+                  <w:noProof/>
+                </w:rPr>
+                <w:t>28</w:t>
+              </w:r>
+            </w:fldSimple>
             <w:r>
               <w:t>)</w:t>
             </w:r>
@@ -14696,27 +14715,14 @@
             <w:r>
               <w:t>(</w:t>
             </w:r>
-            <w:r>
-              <w:fldChar w:fldCharType="begin"/>
-            </w:r>
-            <w:r>
-              <w:instrText xml:space="preserve"> SEQ Eq \* MERGEFORMAT </w:instrText>
-            </w:r>
-            <w:r>
-              <w:fldChar w:fldCharType="separate"/>
-            </w:r>
-            <w:r>
-              <w:rPr>
-                <w:noProof/>
-              </w:rPr>
-              <w:t>29</w:t>
-            </w:r>
-            <w:r>
-              <w:rPr>
-                <w:noProof/>
-              </w:rPr>
-              <w:fldChar w:fldCharType="end"/>
-            </w:r>
+            <w:fldSimple w:instr=" SEQ Eq \* MERGEFORMAT ">
+              <w:r>
+                <w:rPr>
+                  <w:noProof/>
+                </w:rPr>
+                <w:t>29</w:t>
+              </w:r>
+            </w:fldSimple>
             <w:r>
               <w:t>)</w:t>
             </w:r>
@@ -14742,14 +14748,27 @@
       <w:r>
         <w:t xml:space="preserve">Table </w:t>
       </w:r>
-      <w:fldSimple w:instr=" SEQ Table \* ARABIC ">
-        <w:r>
-          <w:rPr>
-            <w:noProof/>
-          </w:rPr>
-          <w:t>3</w:t>
-        </w:r>
-      </w:fldSimple>
+      <w:r>
+        <w:fldChar w:fldCharType="begin"/>
+      </w:r>
+      <w:r>
+        <w:instrText xml:space="preserve"> SEQ Table \* ARABIC </w:instrText>
+      </w:r>
+      <w:r>
+        <w:fldChar w:fldCharType="separate"/>
+      </w:r>
+      <w:r>
+        <w:rPr>
+          <w:noProof/>
+        </w:rPr>
+        <w:t>3</w:t>
+      </w:r>
+      <w:r>
+        <w:rPr>
+          <w:noProof/>
+        </w:rPr>
+        <w:fldChar w:fldCharType="end"/>
+      </w:r>
       <w:r>
         <w:t xml:space="preserve"> Prediction performance comparison for different G</w:t>
       </w:r>
@@ -15047,7 +15066,19 @@
               <w:jc w:val="center"/>
             </w:pPr>
             <w:r>
-              <w:t>GMR: 26%; GGMR 24.8%</w:t>
+              <w:t>GMR: 26</w:t>
+            </w:r>
+            <w:r>
+              <w:t>.8~30.68</w:t>
+            </w:r>
+            <w:r>
+              <w:t>%; GGMR 2</w:t>
+            </w:r>
+            <w:r>
+              <w:t>0.63~25.16</w:t>
+            </w:r>
+            <w:r>
+              <w:t>%</w:t>
             </w:r>
           </w:p>
         </w:tc>
@@ -15266,6 +15297,12 @@
                       </w:rPr>
                       <m:t>predicted</m:t>
                     </m:r>
+                    <m:r>
+                      <w:rPr>
+                        <w:rFonts w:ascii="Cambria Math" w:hAnsi="Cambria Math"/>
+                      </w:rPr>
+                      <m:t>,OneTime</m:t>
+                    </m:r>
                   </m:sub>
                 </m:sSub>
               </m:oMath>
@@ -15284,13 +15321,301 @@
               <w:t xml:space="preserve">GMR: </w:t>
             </w:r>
             <w:r>
-              <w:t>13.4 ~ 14.8</w:t>
+              <w:t xml:space="preserve">13.4 ~ </w:t>
+            </w:r>
+            <w:r>
+              <w:t>23</w:t>
             </w:r>
             <w:r>
               <w:t>%; GGMR</w:t>
             </w:r>
             <w:r>
-              <w:t xml:space="preserve"> 13.7 ~ 12.9</w:t>
+              <w:t xml:space="preserve"> 1</w:t>
+            </w:r>
+            <w:r>
+              <w:t>2</w:t>
+            </w:r>
+            <w:r>
+              <w:t>.</w:t>
+            </w:r>
+            <w:r>
+              <w:t>8</w:t>
+            </w:r>
+            <w:r>
+              <w:t xml:space="preserve"> ~ </w:t>
+            </w:r>
+            <w:r>
+              <w:t>17</w:t>
+            </w:r>
+            <w:r>
+              <w:t xml:space="preserve"> %</w:t>
+            </w:r>
+          </w:p>
+        </w:tc>
+      </w:tr>
+      <w:tr>
+        <w:tc>
+          <w:tcPr>
+            <w:tcW w:w="4788" w:type="dxa"/>
+          </w:tcPr>
+          <w:p>
+            <w:pPr>
+              <w:jc w:val="both"/>
+            </w:pPr>
+            <m:oMathPara>
+              <m:oMath>
+                <m:sSub>
+                  <m:sSubPr>
+                    <m:ctrlPr>
+                      <w:rPr>
+                        <w:rFonts w:ascii="Cambria Math" w:hAnsi="Cambria Math"/>
+                      </w:rPr>
+                    </m:ctrlPr>
+                  </m:sSubPr>
+                  <m:e>
+                    <m:r>
+                      <w:rPr>
+                        <w:rFonts w:ascii="Cambria Math" w:hAnsi="Cambria Math"/>
+                      </w:rPr>
+                      <m:t>T</m:t>
+                    </m:r>
+                  </m:e>
+                  <m:sub>
+                    <m:r>
+                      <w:rPr>
+                        <w:rFonts w:ascii="Cambria Math" w:hAnsi="Cambria Math"/>
+                      </w:rPr>
+                      <m:t>out</m:t>
+                    </m:r>
+                  </m:sub>
+                </m:sSub>
+                <m:r>
+                  <m:rPr>
+                    <m:sty m:val="p"/>
+                  </m:rPr>
+                  <w:rPr>
+                    <w:rFonts w:ascii="Cambria Math" w:hAnsi="Cambria Math"/>
+                  </w:rPr>
+                  <m:t>,</m:t>
+                </m:r>
+                <m:sSub>
+                  <m:sSubPr>
+                    <m:ctrlPr>
+                      <w:rPr>
+                        <w:rFonts w:ascii="Cambria Math" w:hAnsi="Cambria Math"/>
+                      </w:rPr>
+                    </m:ctrlPr>
+                  </m:sSubPr>
+                  <m:e>
+                    <m:r>
+                      <w:rPr>
+                        <w:rFonts w:ascii="Cambria Math" w:hAnsi="Cambria Math"/>
+                      </w:rPr>
+                      <m:t>T</m:t>
+                    </m:r>
+                  </m:e>
+                  <m:sub>
+                    <m:r>
+                      <w:rPr>
+                        <w:rFonts w:ascii="Cambria Math" w:hAnsi="Cambria Math"/>
+                      </w:rPr>
+                      <m:t>slabs</m:t>
+                    </m:r>
+                  </m:sub>
+                </m:sSub>
+                <m:r>
+                  <m:rPr>
+                    <m:sty m:val="p"/>
+                  </m:rPr>
+                  <w:rPr>
+                    <w:rFonts w:ascii="Cambria Math" w:hAnsi="Cambria Math"/>
+                  </w:rPr>
+                  <m:t>,</m:t>
+                </m:r>
+                <m:sSub>
+                  <m:sSubPr>
+                    <m:ctrlPr>
+                      <w:rPr>
+                        <w:rFonts w:ascii="Cambria Math" w:hAnsi="Cambria Math"/>
+                      </w:rPr>
+                    </m:ctrlPr>
+                  </m:sSubPr>
+                  <m:e>
+                    <m:r>
+                      <w:rPr>
+                        <w:rFonts w:ascii="Cambria Math" w:hAnsi="Cambria Math"/>
+                      </w:rPr>
+                      <m:t>T</m:t>
+                    </m:r>
+                  </m:e>
+                  <m:sub>
+                    <m:r>
+                      <w:rPr>
+                        <w:rFonts w:ascii="Cambria Math" w:hAnsi="Cambria Math"/>
+                      </w:rPr>
+                      <m:t>cav</m:t>
+                    </m:r>
+                  </m:sub>
+                </m:sSub>
+                <m:r>
+                  <m:rPr>
+                    <m:sty m:val="p"/>
+                  </m:rPr>
+                  <w:rPr>
+                    <w:rFonts w:ascii="Cambria Math" w:hAnsi="Cambria Math"/>
+                  </w:rPr>
+                  <m:t>,</m:t>
+                </m:r>
+                <m:r>
+                  <w:rPr>
+                    <w:rFonts w:ascii="Cambria Math" w:hAnsi="Cambria Math"/>
+                  </w:rPr>
+                  <m:t>Valv</m:t>
+                </m:r>
+                <m:sSub>
+                  <m:sSubPr>
+                    <m:ctrlPr>
+                      <w:rPr>
+                        <w:rFonts w:ascii="Cambria Math" w:hAnsi="Cambria Math"/>
+                      </w:rPr>
+                    </m:ctrlPr>
+                  </m:sSubPr>
+                  <m:e>
+                    <m:r>
+                      <w:rPr>
+                        <w:rFonts w:ascii="Cambria Math" w:hAnsi="Cambria Math"/>
+                      </w:rPr>
+                      <m:t>e</m:t>
+                    </m:r>
+                  </m:e>
+                  <m:sub>
+                    <m:r>
+                      <w:rPr>
+                        <w:rFonts w:ascii="Cambria Math" w:hAnsi="Cambria Math"/>
+                      </w:rPr>
+                      <m:t>cl</m:t>
+                    </m:r>
+                  </m:sub>
+                </m:sSub>
+                <m:r>
+                  <m:rPr>
+                    <m:sty m:val="p"/>
+                  </m:rPr>
+                  <w:rPr>
+                    <w:rFonts w:ascii="Cambria Math" w:hAnsi="Cambria Math"/>
+                  </w:rPr>
+                  <m:t>,</m:t>
+                </m:r>
+                <m:r>
+                  <w:rPr>
+                    <w:rFonts w:ascii="Cambria Math" w:hAnsi="Cambria Math"/>
+                  </w:rPr>
+                  <m:t>Valv</m:t>
+                </m:r>
+                <m:sSub>
+                  <m:sSubPr>
+                    <m:ctrlPr>
+                      <w:rPr>
+                        <w:rFonts w:ascii="Cambria Math" w:hAnsi="Cambria Math"/>
+                      </w:rPr>
+                    </m:ctrlPr>
+                  </m:sSubPr>
+                  <m:e>
+                    <m:r>
+                      <w:rPr>
+                        <w:rFonts w:ascii="Cambria Math" w:hAnsi="Cambria Math"/>
+                      </w:rPr>
+                      <m:t>e</m:t>
+                    </m:r>
+                  </m:e>
+                  <m:sub>
+                    <m:r>
+                      <w:rPr>
+                        <w:rFonts w:ascii="Cambria Math" w:hAnsi="Cambria Math"/>
+                      </w:rPr>
+                      <m:t>ht</m:t>
+                    </m:r>
+                  </m:sub>
+                </m:sSub>
+                <m:r>
+                  <w:rPr>
+                    <w:rFonts w:ascii="Cambria Math" w:hAnsi="Cambria Math"/>
+                  </w:rPr>
+                  <m:t>,R</m:t>
+                </m:r>
+                <m:sSub>
+                  <m:sSubPr>
+                    <m:ctrlPr>
+                      <w:rPr>
+                        <w:rFonts w:ascii="Cambria Math" w:hAnsi="Cambria Math"/>
+                        <w:i/>
+                      </w:rPr>
+                    </m:ctrlPr>
+                  </m:sSubPr>
+                  <m:e>
+                    <m:r>
+                      <w:rPr>
+                        <w:rFonts w:ascii="Cambria Math" w:hAnsi="Cambria Math"/>
+                      </w:rPr>
+                      <m:t>C</m:t>
+                    </m:r>
+                  </m:e>
+                  <m:sub>
+                    <m:r>
+                      <w:rPr>
+                        <w:rFonts w:ascii="Cambria Math" w:hAnsi="Cambria Math"/>
+                      </w:rPr>
+                      <m:t>predicted,</m:t>
+                    </m:r>
+                    <m:r>
+                      <w:rPr>
+                        <w:rFonts w:ascii="Cambria Math" w:hAnsi="Cambria Math"/>
+                      </w:rPr>
+                      <m:t>Real</m:t>
+                    </m:r>
+                    <m:r>
+                      <w:rPr>
+                        <w:rFonts w:ascii="Cambria Math" w:hAnsi="Cambria Math"/>
+                      </w:rPr>
+                      <m:t>Time</m:t>
+                    </m:r>
+                  </m:sub>
+                </m:sSub>
+              </m:oMath>
+            </m:oMathPara>
+          </w:p>
+        </w:tc>
+        <w:tc>
+          <w:tcPr>
+            <w:tcW w:w="4788" w:type="dxa"/>
+          </w:tcPr>
+          <w:p>
+            <w:pPr>
+              <w:jc w:val="center"/>
+            </w:pPr>
+            <w:r>
+              <w:t>GMR:</w:t>
+            </w:r>
+            <w:r>
+              <w:t xml:space="preserve">71~92% </w:t>
+            </w:r>
+            <w:r>
+              <w:t xml:space="preserve">; GGMR </w:t>
+            </w:r>
+            <w:r>
+              <w:t>26.</w:t>
+            </w:r>
+            <w:r>
+              <w:t>64</w:t>
+            </w:r>
+            <w:r>
+              <w:t xml:space="preserve"> ~ </w:t>
+            </w:r>
+            <w:r>
+              <w:t>33.</w:t>
+            </w:r>
+            <w:r>
+              <w:t>68</w:t>
             </w:r>
             <w:r>
               <w:t xml:space="preserve"> %</w:t>
@@ -15544,14 +15869,27 @@
             <w:r>
               <w:t>(</w:t>
             </w:r>
-            <w:fldSimple w:instr=" SEQ Eq \* MERGEFORMAT ">
-              <w:r>
-                <w:rPr>
-                  <w:noProof/>
-                </w:rPr>
-                <w:t>30</w:t>
-              </w:r>
-            </w:fldSimple>
+            <w:r>
+              <w:fldChar w:fldCharType="begin"/>
+            </w:r>
+            <w:r>
+              <w:instrText xml:space="preserve"> SEQ Eq \* MERGEFORMAT </w:instrText>
+            </w:r>
+            <w:r>
+              <w:fldChar w:fldCharType="separate"/>
+            </w:r>
+            <w:r>
+              <w:rPr>
+                <w:noProof/>
+              </w:rPr>
+              <w:t>30</w:t>
+            </w:r>
+            <w:r>
+              <w:rPr>
+                <w:noProof/>
+              </w:rPr>
+              <w:fldChar w:fldCharType="end"/>
+            </w:r>
             <w:r>
               <w:t>)</w:t>
             </w:r>
@@ -15671,14 +16009,27 @@
             <w:r>
               <w:t>(</w:t>
             </w:r>
-            <w:fldSimple w:instr=" SEQ Eq \* MERGEFORMAT ">
-              <w:r>
-                <w:rPr>
-                  <w:noProof/>
-                </w:rPr>
-                <w:t>31</w:t>
-              </w:r>
-            </w:fldSimple>
+            <w:r>
+              <w:fldChar w:fldCharType="begin"/>
+            </w:r>
+            <w:r>
+              <w:instrText xml:space="preserve"> SEQ Eq \* MERGEFORMAT </w:instrText>
+            </w:r>
+            <w:r>
+              <w:fldChar w:fldCharType="separate"/>
+            </w:r>
+            <w:r>
+              <w:rPr>
+                <w:noProof/>
+              </w:rPr>
+              <w:t>31</w:t>
+            </w:r>
+            <w:r>
+              <w:rPr>
+                <w:noProof/>
+              </w:rPr>
+              <w:fldChar w:fldCharType="end"/>
+            </w:r>
             <w:r>
               <w:t>)</w:t>
             </w:r>
@@ -15797,14 +16148,27 @@
             <w:r>
               <w:t>(</w:t>
             </w:r>
-            <w:fldSimple w:instr=" SEQ Eq \* MERGEFORMAT ">
-              <w:r>
-                <w:rPr>
-                  <w:noProof/>
-                </w:rPr>
-                <w:t>32</w:t>
-              </w:r>
-            </w:fldSimple>
+            <w:r>
+              <w:fldChar w:fldCharType="begin"/>
+            </w:r>
+            <w:r>
+              <w:instrText xml:space="preserve"> SEQ Eq \* MERGEFORMAT </w:instrText>
+            </w:r>
+            <w:r>
+              <w:fldChar w:fldCharType="separate"/>
+            </w:r>
+            <w:r>
+              <w:rPr>
+                <w:noProof/>
+              </w:rPr>
+              <w:t>32</w:t>
+            </w:r>
+            <w:r>
+              <w:rPr>
+                <w:noProof/>
+              </w:rPr>
+              <w:fldChar w:fldCharType="end"/>
+            </w:r>
             <w:r>
               <w:t>)</w:t>
             </w:r>
@@ -15995,14 +16359,27 @@
             <w:r>
               <w:t>(</w:t>
             </w:r>
-            <w:fldSimple w:instr=" SEQ Eq \* MERGEFORMAT ">
-              <w:r>
-                <w:rPr>
-                  <w:noProof/>
-                </w:rPr>
-                <w:t>33</w:t>
-              </w:r>
-            </w:fldSimple>
+            <w:r>
+              <w:fldChar w:fldCharType="begin"/>
+            </w:r>
+            <w:r>
+              <w:instrText xml:space="preserve"> SEQ Eq \* MERGEFORMAT </w:instrText>
+            </w:r>
+            <w:r>
+              <w:fldChar w:fldCharType="separate"/>
+            </w:r>
+            <w:r>
+              <w:rPr>
+                <w:noProof/>
+              </w:rPr>
+              <w:t>33</w:t>
+            </w:r>
+            <w:r>
+              <w:rPr>
+                <w:noProof/>
+              </w:rPr>
+              <w:fldChar w:fldCharType="end"/>
+            </w:r>
             <w:r>
               <w:t>)</w:t>
             </w:r>
@@ -16251,14 +16628,30 @@
             <w:r>
               <w:t>(</w:t>
             </w:r>
-            <w:fldSimple w:instr=" SEQ Eq \* MERGEFORMAT ">
-              <w:r>
-                <w:rPr>
-                  <w:noProof/>
-                </w:rPr>
-                <w:t>34</w:t>
-              </w:r>
-            </w:fldSimple>
+            <w:r>
+              <w:fldChar w:fldCharType="begin"/>
+            </w:r>
+            <w:r>
+              <w:instrText xml:space="preserve"> SEQ Eq \* MERGEFORMAT</w:instrText>
+            </w:r>
+            <w:r>
+              <w:instrText xml:space="preserve"> </w:instrText>
+            </w:r>
+            <w:r>
+              <w:fldChar w:fldCharType="separate"/>
+            </w:r>
+            <w:r>
+              <w:rPr>
+                <w:noProof/>
+              </w:rPr>
+              <w:t>34</w:t>
+            </w:r>
+            <w:r>
+              <w:rPr>
+                <w:noProof/>
+              </w:rPr>
+              <w:fldChar w:fldCharType="end"/>
+            </w:r>
             <w:r>
               <w:t>)</w:t>
             </w:r>
@@ -16864,6 +17257,7 @@
           <w:b/>
           <w:bCs/>
         </w:rPr>
+        <w:lastRenderedPageBreak/>
         <w:t xml:space="preserve">Table </w:t>
       </w:r>
       <w:r>
@@ -17248,7 +17642,6 @@
               <w:rPr>
                 <w:lang w:eastAsia="zh-CN"/>
               </w:rPr>
-              <w:lastRenderedPageBreak/>
               <w:t>GMR</w:t>
             </w:r>
           </w:p>
@@ -18787,7 +19180,6 @@
                 <w:iCs/>
               </w:rPr>
             </w:pPr>
-            <w:proofErr w:type="spellStart"/>
             <w:r>
               <w:rPr>
                 <w:i/>
@@ -18795,7 +19187,6 @@
               </w:rPr>
               <w:t>intwall</w:t>
             </w:r>
-            <w:proofErr w:type="spellEnd"/>
           </w:p>
         </w:tc>
         <w:tc>
@@ -18995,7 +19386,6 @@
                 <w:iCs/>
               </w:rPr>
             </w:pPr>
-            <w:proofErr w:type="spellStart"/>
             <w:r>
               <w:rPr>
                 <w:i/>
@@ -19010,7 +19400,6 @@
               </w:rPr>
               <w:t>av</w:t>
             </w:r>
-            <w:proofErr w:type="spellEnd"/>
           </w:p>
         </w:tc>
         <w:tc>

</xml_diff>

<commit_message>
time for the IO load optimization
</commit_message>
<xml_diff>
--- a/writing/Purdue_RC.docx
+++ b/writing/Purdue_RC.docx
@@ -900,27 +900,14 @@
             <w:r>
               <w:t>(</w:t>
             </w:r>
-            <w:r>
-              <w:fldChar w:fldCharType="begin"/>
-            </w:r>
-            <w:r>
-              <w:instrText xml:space="preserve"> SEQ Eq \* MERGEFORMAT </w:instrText>
-            </w:r>
-            <w:r>
-              <w:fldChar w:fldCharType="separate"/>
-            </w:r>
-            <w:r>
-              <w:rPr>
-                <w:noProof/>
-              </w:rPr>
-              <w:t>1</w:t>
-            </w:r>
-            <w:r>
-              <w:rPr>
-                <w:noProof/>
-              </w:rPr>
-              <w:fldChar w:fldCharType="end"/>
-            </w:r>
+            <w:fldSimple w:instr=" SEQ Eq \* MERGEFORMAT ">
+              <w:r>
+                <w:rPr>
+                  <w:noProof/>
+                </w:rPr>
+                <w:t>1</w:t>
+              </w:r>
+            </w:fldSimple>
             <w:r>
               <w:t>)</w:t>
             </w:r>
@@ -1056,16 +1043,7 @@
                   <w:rPr>
                     <w:rFonts w:ascii="Cambria Math" w:hAnsi="Cambria Math"/>
                   </w:rPr>
-                  <m:t>y</m:t>
-                </m:r>
-                <m:r>
-                  <m:rPr>
-                    <m:sty m:val="p"/>
-                  </m:rPr>
-                  <w:rPr>
-                    <w:rFonts w:ascii="Cambria Math" w:hAnsi="Cambria Math"/>
-                  </w:rPr>
-                  <m:t>=</m:t>
+                  <m:t>y=</m:t>
                 </m:r>
                 <m:sSup>
                   <m:sSupPr>
@@ -1105,16 +1083,7 @@
                   <w:rPr>
                     <w:rFonts w:ascii="Cambria Math" w:hAnsi="Cambria Math"/>
                   </w:rPr>
-                  <m:t>x</m:t>
-                </m:r>
-                <m:r>
-                  <m:rPr>
-                    <m:sty m:val="p"/>
-                  </m:rPr>
-                  <w:rPr>
-                    <w:rFonts w:ascii="Cambria Math" w:hAnsi="Cambria Math"/>
-                  </w:rPr>
-                  <m:t>+</m:t>
+                  <m:t>x+</m:t>
                 </m:r>
                 <m:sSup>
                   <m:sSupPr>
@@ -1466,27 +1435,14 @@
             <w:r>
               <w:t>(</w:t>
             </w:r>
-            <w:r>
-              <w:fldChar w:fldCharType="begin"/>
-            </w:r>
-            <w:r>
-              <w:instrText xml:space="preserve"> SEQ Eq \* MERGEFORMAT </w:instrText>
-            </w:r>
-            <w:r>
-              <w:fldChar w:fldCharType="separate"/>
-            </w:r>
-            <w:r>
-              <w:rPr>
-                <w:noProof/>
-              </w:rPr>
-              <w:t>3</w:t>
-            </w:r>
-            <w:r>
-              <w:rPr>
-                <w:noProof/>
-              </w:rPr>
-              <w:fldChar w:fldCharType="end"/>
-            </w:r>
+            <w:fldSimple w:instr=" SEQ Eq \* MERGEFORMAT ">
+              <w:r>
+                <w:rPr>
+                  <w:noProof/>
+                </w:rPr>
+                <w:t>3</w:t>
+              </w:r>
+            </w:fldSimple>
             <w:r>
               <w:t>)</w:t>
             </w:r>
@@ -1704,27 +1660,14 @@
             <w:r>
               <w:t>(</w:t>
             </w:r>
-            <w:r>
-              <w:fldChar w:fldCharType="begin"/>
-            </w:r>
-            <w:r>
-              <w:instrText xml:space="preserve"> SEQ Eq \* MERGEFORMAT </w:instrText>
-            </w:r>
-            <w:r>
-              <w:fldChar w:fldCharType="separate"/>
-            </w:r>
-            <w:r>
-              <w:rPr>
-                <w:noProof/>
-              </w:rPr>
-              <w:t>4</w:t>
-            </w:r>
-            <w:r>
-              <w:rPr>
-                <w:noProof/>
-              </w:rPr>
-              <w:fldChar w:fldCharType="end"/>
-            </w:r>
+            <w:fldSimple w:instr=" SEQ Eq \* MERGEFORMAT ">
+              <w:r>
+                <w:rPr>
+                  <w:noProof/>
+                </w:rPr>
+                <w:t>4</w:t>
+              </w:r>
+            </w:fldSimple>
             <w:r>
               <w:t>)</w:t>
             </w:r>
@@ -1998,27 +1941,14 @@
             <w:r>
               <w:t>(</w:t>
             </w:r>
-            <w:r>
-              <w:fldChar w:fldCharType="begin"/>
-            </w:r>
-            <w:r>
-              <w:instrText xml:space="preserve"> SEQ Eq \* MERGEFORMAT </w:instrText>
-            </w:r>
-            <w:r>
-              <w:fldChar w:fldCharType="separate"/>
-            </w:r>
-            <w:r>
-              <w:rPr>
-                <w:noProof/>
-              </w:rPr>
-              <w:t>5</w:t>
-            </w:r>
-            <w:r>
-              <w:rPr>
-                <w:noProof/>
-              </w:rPr>
-              <w:fldChar w:fldCharType="end"/>
-            </w:r>
+            <w:fldSimple w:instr=" SEQ Eq \* MERGEFORMAT ">
+              <w:r>
+                <w:rPr>
+                  <w:noProof/>
+                </w:rPr>
+                <w:t>5</w:t>
+              </w:r>
+            </w:fldSimple>
             <w:r>
               <w:t>)</w:t>
             </w:r>
@@ -2468,14 +2398,27 @@
             <w:r>
               <w:t>(</w:t>
             </w:r>
-            <w:fldSimple w:instr=" SEQ Eq \* MERGEFORMAT ">
-              <w:r>
-                <w:rPr>
-                  <w:noProof/>
-                </w:rPr>
-                <w:t>6</w:t>
-              </w:r>
-            </w:fldSimple>
+            <w:r>
+              <w:fldChar w:fldCharType="begin"/>
+            </w:r>
+            <w:r>
+              <w:instrText xml:space="preserve"> SEQ Eq \* MERGEFORMAT </w:instrText>
+            </w:r>
+            <w:r>
+              <w:fldChar w:fldCharType="separate"/>
+            </w:r>
+            <w:r>
+              <w:rPr>
+                <w:noProof/>
+              </w:rPr>
+              <w:t>6</w:t>
+            </w:r>
+            <w:r>
+              <w:rPr>
+                <w:noProof/>
+              </w:rPr>
+              <w:fldChar w:fldCharType="end"/>
+            </w:r>
             <w:r>
               <w:t>)</w:t>
             </w:r>
@@ -2938,14 +2881,27 @@
             <w:r>
               <w:t>(</w:t>
             </w:r>
-            <w:fldSimple w:instr=" SEQ Eq \* MERGEFORMAT ">
-              <w:r>
-                <w:rPr>
-                  <w:noProof/>
-                </w:rPr>
-                <w:t>7</w:t>
-              </w:r>
-            </w:fldSimple>
+            <w:r>
+              <w:fldChar w:fldCharType="begin"/>
+            </w:r>
+            <w:r>
+              <w:instrText xml:space="preserve"> SEQ Eq \* MERGEFORMAT </w:instrText>
+            </w:r>
+            <w:r>
+              <w:fldChar w:fldCharType="separate"/>
+            </w:r>
+            <w:r>
+              <w:rPr>
+                <w:noProof/>
+              </w:rPr>
+              <w:t>7</w:t>
+            </w:r>
+            <w:r>
+              <w:rPr>
+                <w:noProof/>
+              </w:rPr>
+              <w:fldChar w:fldCharType="end"/>
+            </w:r>
             <w:r>
               <w:t>)</w:t>
             </w:r>
@@ -3349,14 +3305,30 @@
             <w:r>
               <w:t>(</w:t>
             </w:r>
-            <w:fldSimple w:instr=" SEQ Eq \* MERGEFORMAT ">
-              <w:r>
-                <w:rPr>
-                  <w:noProof/>
-                </w:rPr>
-                <w:t>8</w:t>
-              </w:r>
-            </w:fldSimple>
+            <w:r>
+              <w:fldChar w:fldCharType="begin"/>
+            </w:r>
+            <w:r>
+              <w:instrText xml:space="preserve"> S</w:instrText>
+            </w:r>
+            <w:r>
+              <w:instrText xml:space="preserve">EQ Eq \* MERGEFORMAT </w:instrText>
+            </w:r>
+            <w:r>
+              <w:fldChar w:fldCharType="separate"/>
+            </w:r>
+            <w:r>
+              <w:rPr>
+                <w:noProof/>
+              </w:rPr>
+              <w:t>8</w:t>
+            </w:r>
+            <w:r>
+              <w:rPr>
+                <w:noProof/>
+              </w:rPr>
+              <w:fldChar w:fldCharType="end"/>
+            </w:r>
             <w:r>
               <w:t>)</w:t>
             </w:r>
@@ -3571,14 +3543,27 @@
             <w:r>
               <w:t>(</w:t>
             </w:r>
-            <w:fldSimple w:instr=" SEQ Eq \* MERGEFORMAT ">
-              <w:r>
-                <w:rPr>
-                  <w:noProof/>
-                </w:rPr>
-                <w:t>9</w:t>
-              </w:r>
-            </w:fldSimple>
+            <w:r>
+              <w:fldChar w:fldCharType="begin"/>
+            </w:r>
+            <w:r>
+              <w:instrText xml:space="preserve"> SEQ Eq \* MERGEFORMAT </w:instrText>
+            </w:r>
+            <w:r>
+              <w:fldChar w:fldCharType="separate"/>
+            </w:r>
+            <w:r>
+              <w:rPr>
+                <w:noProof/>
+              </w:rPr>
+              <w:t>9</w:t>
+            </w:r>
+            <w:r>
+              <w:rPr>
+                <w:noProof/>
+              </w:rPr>
+              <w:fldChar w:fldCharType="end"/>
+            </w:r>
             <w:r>
               <w:t>)</w:t>
             </w:r>
@@ -3771,14 +3756,27 @@
             <w:r>
               <w:t>(</w:t>
             </w:r>
-            <w:fldSimple w:instr=" SEQ Eq \* MERGEFORMAT ">
-              <w:r>
-                <w:rPr>
-                  <w:noProof/>
-                </w:rPr>
-                <w:t>10</w:t>
-              </w:r>
-            </w:fldSimple>
+            <w:r>
+              <w:fldChar w:fldCharType="begin"/>
+            </w:r>
+            <w:r>
+              <w:instrText xml:space="preserve"> SEQ Eq \* MERGEFORMAT </w:instrText>
+            </w:r>
+            <w:r>
+              <w:fldChar w:fldCharType="separate"/>
+            </w:r>
+            <w:r>
+              <w:rPr>
+                <w:noProof/>
+              </w:rPr>
+              <w:t>10</w:t>
+            </w:r>
+            <w:r>
+              <w:rPr>
+                <w:noProof/>
+              </w:rPr>
+              <w:fldChar w:fldCharType="end"/>
+            </w:r>
             <w:r>
               <w:t>)</w:t>
             </w:r>
@@ -6308,27 +6306,14 @@
             <w:r>
               <w:t>(</w:t>
             </w:r>
-            <w:r>
-              <w:fldChar w:fldCharType="begin"/>
-            </w:r>
-            <w:r>
-              <w:instrText xml:space="preserve"> SEQ Eq \* MERGEFORMAT </w:instrText>
-            </w:r>
-            <w:r>
-              <w:fldChar w:fldCharType="separate"/>
-            </w:r>
-            <w:r>
-              <w:rPr>
-                <w:noProof/>
-              </w:rPr>
-              <w:t>11</w:t>
-            </w:r>
-            <w:r>
-              <w:rPr>
-                <w:noProof/>
-              </w:rPr>
-              <w:fldChar w:fldCharType="end"/>
-            </w:r>
+            <w:fldSimple w:instr=" SEQ Eq \* MERGEFORMAT ">
+              <w:r>
+                <w:rPr>
+                  <w:noProof/>
+                </w:rPr>
+                <w:t>11</w:t>
+              </w:r>
+            </w:fldSimple>
             <w:r>
               <w:t>)</w:t>
             </w:r>
@@ -7775,27 +7760,14 @@
             <w:r>
               <w:t>(</w:t>
             </w:r>
-            <w:r>
-              <w:fldChar w:fldCharType="begin"/>
-            </w:r>
-            <w:r>
-              <w:instrText xml:space="preserve"> SEQ Eq \* MERGEFORMAT </w:instrText>
-            </w:r>
-            <w:r>
-              <w:fldChar w:fldCharType="separate"/>
-            </w:r>
-            <w:r>
-              <w:rPr>
-                <w:noProof/>
-              </w:rPr>
-              <w:t>12</w:t>
-            </w:r>
-            <w:r>
-              <w:rPr>
-                <w:noProof/>
-              </w:rPr>
-              <w:fldChar w:fldCharType="end"/>
-            </w:r>
+            <w:fldSimple w:instr=" SEQ Eq \* MERGEFORMAT ">
+              <w:r>
+                <w:rPr>
+                  <w:noProof/>
+                </w:rPr>
+                <w:t>12</w:t>
+              </w:r>
+            </w:fldSimple>
             <w:r>
               <w:t>)</w:t>
             </w:r>
@@ -8044,27 +8016,14 @@
             <w:r>
               <w:t>(</w:t>
             </w:r>
-            <w:r>
-              <w:fldChar w:fldCharType="begin"/>
-            </w:r>
-            <w:r>
-              <w:instrText xml:space="preserve"> SEQ Eq \* MERGEFORMAT </w:instrText>
-            </w:r>
-            <w:r>
-              <w:fldChar w:fldCharType="separate"/>
-            </w:r>
-            <w:r>
-              <w:rPr>
-                <w:noProof/>
-              </w:rPr>
-              <w:t>13</w:t>
-            </w:r>
-            <w:r>
-              <w:rPr>
-                <w:noProof/>
-              </w:rPr>
-              <w:fldChar w:fldCharType="end"/>
-            </w:r>
+            <w:fldSimple w:instr=" SEQ Eq \* MERGEFORMAT ">
+              <w:r>
+                <w:rPr>
+                  <w:noProof/>
+                </w:rPr>
+                <w:t>13</w:t>
+              </w:r>
+            </w:fldSimple>
             <w:r>
               <w:t>)</w:t>
             </w:r>
@@ -8541,27 +8500,14 @@
             <w:r>
               <w:t>(</w:t>
             </w:r>
-            <w:r>
-              <w:fldChar w:fldCharType="begin"/>
-            </w:r>
-            <w:r>
-              <w:instrText xml:space="preserve"> SEQ Eq \* MERGEFORMAT </w:instrText>
-            </w:r>
-            <w:r>
-              <w:fldChar w:fldCharType="separate"/>
-            </w:r>
-            <w:r>
-              <w:rPr>
-                <w:noProof/>
-              </w:rPr>
-              <w:t>14</w:t>
-            </w:r>
-            <w:r>
-              <w:rPr>
-                <w:noProof/>
-              </w:rPr>
-              <w:fldChar w:fldCharType="end"/>
-            </w:r>
+            <w:fldSimple w:instr=" SEQ Eq \* MERGEFORMAT ">
+              <w:r>
+                <w:rPr>
+                  <w:noProof/>
+                </w:rPr>
+                <w:t>14</w:t>
+              </w:r>
+            </w:fldSimple>
             <w:r>
               <w:t>)</w:t>
             </w:r>
@@ -8978,27 +8924,14 @@
             <w:r>
               <w:t>(</w:t>
             </w:r>
-            <w:r>
-              <w:fldChar w:fldCharType="begin"/>
-            </w:r>
-            <w:r>
-              <w:instrText xml:space="preserve"> SEQ Eq \* MERGEFORMAT </w:instrText>
-            </w:r>
-            <w:r>
-              <w:fldChar w:fldCharType="separate"/>
-            </w:r>
-            <w:r>
-              <w:rPr>
-                <w:noProof/>
-              </w:rPr>
-              <w:t>15</w:t>
-            </w:r>
-            <w:r>
-              <w:rPr>
-                <w:noProof/>
-              </w:rPr>
-              <w:fldChar w:fldCharType="end"/>
-            </w:r>
+            <w:fldSimple w:instr=" SEQ Eq \* MERGEFORMAT ">
+              <w:r>
+                <w:rPr>
+                  <w:noProof/>
+                </w:rPr>
+                <w:t>15</w:t>
+              </w:r>
+            </w:fldSimple>
             <w:r>
               <w:t>)</w:t>
             </w:r>
@@ -9335,27 +9268,14 @@
             <w:r>
               <w:t>(</w:t>
             </w:r>
-            <w:r>
-              <w:fldChar w:fldCharType="begin"/>
-            </w:r>
-            <w:r>
-              <w:instrText xml:space="preserve"> SEQ Eq \* MERGEFORMAT </w:instrText>
-            </w:r>
-            <w:r>
-              <w:fldChar w:fldCharType="separate"/>
-            </w:r>
-            <w:r>
-              <w:rPr>
-                <w:noProof/>
-              </w:rPr>
-              <w:t>16</w:t>
-            </w:r>
-            <w:r>
-              <w:rPr>
-                <w:noProof/>
-              </w:rPr>
-              <w:fldChar w:fldCharType="end"/>
-            </w:r>
+            <w:fldSimple w:instr=" SEQ Eq \* MERGEFORMAT ">
+              <w:r>
+                <w:rPr>
+                  <w:noProof/>
+                </w:rPr>
+                <w:t>16</w:t>
+              </w:r>
+            </w:fldSimple>
             <w:r>
               <w:t>)</w:t>
             </w:r>
@@ -10127,27 +10047,14 @@
             <w:r>
               <w:t>(</w:t>
             </w:r>
-            <w:r>
-              <w:fldChar w:fldCharType="begin"/>
-            </w:r>
-            <w:r>
-              <w:instrText xml:space="preserve"> SEQ Eq \* MERGEFORMAT </w:instrText>
-            </w:r>
-            <w:r>
-              <w:fldChar w:fldCharType="separate"/>
-            </w:r>
-            <w:r>
-              <w:rPr>
-                <w:noProof/>
-              </w:rPr>
-              <w:t>17</w:t>
-            </w:r>
-            <w:r>
-              <w:rPr>
-                <w:noProof/>
-              </w:rPr>
-              <w:fldChar w:fldCharType="end"/>
-            </w:r>
+            <w:fldSimple w:instr=" SEQ Eq \* MERGEFORMAT ">
+              <w:r>
+                <w:rPr>
+                  <w:noProof/>
+                </w:rPr>
+                <w:t>17</w:t>
+              </w:r>
+            </w:fldSimple>
             <w:r>
               <w:t>)</w:t>
             </w:r>
@@ -10584,27 +10491,14 @@
             <w:r>
               <w:t>(</w:t>
             </w:r>
-            <w:r>
-              <w:fldChar w:fldCharType="begin"/>
-            </w:r>
-            <w:r>
-              <w:instrText xml:space="preserve"> SEQ Eq \* MERGEFORMAT </w:instrText>
-            </w:r>
-            <w:r>
-              <w:fldChar w:fldCharType="separate"/>
-            </w:r>
-            <w:r>
-              <w:rPr>
-                <w:noProof/>
-              </w:rPr>
-              <w:t>18</w:t>
-            </w:r>
-            <w:r>
-              <w:rPr>
-                <w:noProof/>
-              </w:rPr>
-              <w:fldChar w:fldCharType="end"/>
-            </w:r>
+            <w:fldSimple w:instr=" SEQ Eq \* MERGEFORMAT ">
+              <w:r>
+                <w:rPr>
+                  <w:noProof/>
+                </w:rPr>
+                <w:t>18</w:t>
+              </w:r>
+            </w:fldSimple>
             <w:r>
               <w:t>)</w:t>
             </w:r>
@@ -10796,27 +10690,14 @@
             <w:r>
               <w:t>(</w:t>
             </w:r>
-            <w:r>
-              <w:fldChar w:fldCharType="begin"/>
-            </w:r>
-            <w:r>
-              <w:instrText xml:space="preserve"> SEQ Eq \* MERGEFORMAT </w:instrText>
-            </w:r>
-            <w:r>
-              <w:fldChar w:fldCharType="separate"/>
-            </w:r>
-            <w:r>
-              <w:rPr>
-                <w:noProof/>
-              </w:rPr>
-              <w:t>19</w:t>
-            </w:r>
-            <w:r>
-              <w:rPr>
-                <w:noProof/>
-              </w:rPr>
-              <w:fldChar w:fldCharType="end"/>
-            </w:r>
+            <w:fldSimple w:instr=" SEQ Eq \* MERGEFORMAT ">
+              <w:r>
+                <w:rPr>
+                  <w:noProof/>
+                </w:rPr>
+                <w:t>19</w:t>
+              </w:r>
+            </w:fldSimple>
             <w:r>
               <w:t>)</w:t>
             </w:r>
@@ -10984,27 +10865,14 @@
             <w:r>
               <w:t>(</w:t>
             </w:r>
-            <w:r>
-              <w:fldChar w:fldCharType="begin"/>
-            </w:r>
-            <w:r>
-              <w:instrText xml:space="preserve"> SEQ Eq \* MERGEFORMAT </w:instrText>
-            </w:r>
-            <w:r>
-              <w:fldChar w:fldCharType="separate"/>
-            </w:r>
-            <w:r>
-              <w:rPr>
-                <w:noProof/>
-              </w:rPr>
-              <w:t>20</w:t>
-            </w:r>
-            <w:r>
-              <w:rPr>
-                <w:noProof/>
-              </w:rPr>
-              <w:fldChar w:fldCharType="end"/>
-            </w:r>
+            <w:fldSimple w:instr=" SEQ Eq \* MERGEFORMAT ">
+              <w:r>
+                <w:rPr>
+                  <w:noProof/>
+                </w:rPr>
+                <w:t>20</w:t>
+              </w:r>
+            </w:fldSimple>
             <w:r>
               <w:t>)</w:t>
             </w:r>
@@ -11224,27 +11092,14 @@
             <w:r>
               <w:t>(</w:t>
             </w:r>
-            <w:r>
-              <w:fldChar w:fldCharType="begin"/>
-            </w:r>
-            <w:r>
-              <w:instrText xml:space="preserve"> SEQ Eq \* MERGEFORMAT </w:instrText>
-            </w:r>
-            <w:r>
-              <w:fldChar w:fldCharType="separate"/>
-            </w:r>
-            <w:r>
-              <w:rPr>
-                <w:noProof/>
-              </w:rPr>
-              <w:t>21</w:t>
-            </w:r>
-            <w:r>
-              <w:rPr>
-                <w:noProof/>
-              </w:rPr>
-              <w:fldChar w:fldCharType="end"/>
-            </w:r>
+            <w:fldSimple w:instr=" SEQ Eq \* MERGEFORMAT ">
+              <w:r>
+                <w:rPr>
+                  <w:noProof/>
+                </w:rPr>
+                <w:t>21</w:t>
+              </w:r>
+            </w:fldSimple>
             <w:r>
               <w:t>)</w:t>
             </w:r>
@@ -11450,27 +11305,14 @@
             <w:r>
               <w:t>(</w:t>
             </w:r>
-            <w:r>
-              <w:fldChar w:fldCharType="begin"/>
-            </w:r>
-            <w:r>
-              <w:instrText xml:space="preserve"> SEQ Eq \* MERGEFORMAT </w:instrText>
-            </w:r>
-            <w:r>
-              <w:fldChar w:fldCharType="separate"/>
-            </w:r>
-            <w:r>
-              <w:rPr>
-                <w:noProof/>
-              </w:rPr>
-              <w:t>22</w:t>
-            </w:r>
-            <w:r>
-              <w:rPr>
-                <w:noProof/>
-              </w:rPr>
-              <w:fldChar w:fldCharType="end"/>
-            </w:r>
+            <w:fldSimple w:instr=" SEQ Eq \* MERGEFORMAT ">
+              <w:r>
+                <w:rPr>
+                  <w:noProof/>
+                </w:rPr>
+                <w:t>22</w:t>
+              </w:r>
+            </w:fldSimple>
             <w:r>
               <w:t>)</w:t>
             </w:r>
@@ -11730,27 +11572,14 @@
             <w:r>
               <w:t>(</w:t>
             </w:r>
-            <w:r>
-              <w:fldChar w:fldCharType="begin"/>
-            </w:r>
-            <w:r>
-              <w:instrText xml:space="preserve"> SEQ Eq \* MERGEFORMAT </w:instrText>
-            </w:r>
-            <w:r>
-              <w:fldChar w:fldCharType="separate"/>
-            </w:r>
-            <w:r>
-              <w:rPr>
-                <w:noProof/>
-              </w:rPr>
-              <w:t>23</w:t>
-            </w:r>
-            <w:r>
-              <w:rPr>
-                <w:noProof/>
-              </w:rPr>
-              <w:fldChar w:fldCharType="end"/>
-            </w:r>
+            <w:fldSimple w:instr=" SEQ Eq \* MERGEFORMAT ">
+              <w:r>
+                <w:rPr>
+                  <w:noProof/>
+                </w:rPr>
+                <w:t>23</w:t>
+              </w:r>
+            </w:fldSimple>
             <w:r>
               <w:t>)</w:t>
             </w:r>
@@ -12092,27 +11921,14 @@
             <w:r>
               <w:t>(</w:t>
             </w:r>
-            <w:r>
-              <w:fldChar w:fldCharType="begin"/>
-            </w:r>
-            <w:r>
-              <w:instrText xml:space="preserve"> SEQ Eq \* MERGEFORMAT </w:instrText>
-            </w:r>
-            <w:r>
-              <w:fldChar w:fldCharType="separate"/>
-            </w:r>
-            <w:r>
-              <w:rPr>
-                <w:noProof/>
-              </w:rPr>
-              <w:t>24</w:t>
-            </w:r>
-            <w:r>
-              <w:rPr>
-                <w:noProof/>
-              </w:rPr>
-              <w:fldChar w:fldCharType="end"/>
-            </w:r>
+            <w:fldSimple w:instr=" SEQ Eq \* MERGEFORMAT ">
+              <w:r>
+                <w:rPr>
+                  <w:noProof/>
+                </w:rPr>
+                <w:t>24</w:t>
+              </w:r>
+            </w:fldSimple>
             <w:r>
               <w:t>)</w:t>
             </w:r>
@@ -12244,14 +12060,27 @@
             <w:r>
               <w:t>(</w:t>
             </w:r>
-            <w:fldSimple w:instr=" SEQ Eq \* MERGEFORMAT ">
-              <w:r>
-                <w:rPr>
-                  <w:noProof/>
-                </w:rPr>
-                <w:t>25</w:t>
-              </w:r>
-            </w:fldSimple>
+            <w:r>
+              <w:fldChar w:fldCharType="begin"/>
+            </w:r>
+            <w:r>
+              <w:instrText xml:space="preserve"> SEQ Eq \* MERGEFORMAT </w:instrText>
+            </w:r>
+            <w:r>
+              <w:fldChar w:fldCharType="separate"/>
+            </w:r>
+            <w:r>
+              <w:rPr>
+                <w:noProof/>
+              </w:rPr>
+              <w:t>25</w:t>
+            </w:r>
+            <w:r>
+              <w:rPr>
+                <w:noProof/>
+              </w:rPr>
+              <w:fldChar w:fldCharType="end"/>
+            </w:r>
             <w:r>
               <w:t>)</w:t>
             </w:r>
@@ -12770,14 +12599,27 @@
             <w:r>
               <w:t>(</w:t>
             </w:r>
-            <w:fldSimple w:instr=" SEQ Eq \* MERGEFORMAT ">
-              <w:r>
-                <w:rPr>
-                  <w:noProof/>
-                </w:rPr>
-                <w:t>26</w:t>
-              </w:r>
-            </w:fldSimple>
+            <w:r>
+              <w:fldChar w:fldCharType="begin"/>
+            </w:r>
+            <w:r>
+              <w:instrText xml:space="preserve"> SEQ Eq \* MERGEFORMAT </w:instrText>
+            </w:r>
+            <w:r>
+              <w:fldChar w:fldCharType="separate"/>
+            </w:r>
+            <w:r>
+              <w:rPr>
+                <w:noProof/>
+              </w:rPr>
+              <w:t>26</w:t>
+            </w:r>
+            <w:r>
+              <w:rPr>
+                <w:noProof/>
+              </w:rPr>
+              <w:fldChar w:fldCharType="end"/>
+            </w:r>
             <w:r>
               <w:t>)</w:t>
             </w:r>
@@ -13390,14 +13232,27 @@
             <w:r>
               <w:t>(</w:t>
             </w:r>
-            <w:fldSimple w:instr=" SEQ Eq \* MERGEFORMAT ">
-              <w:r>
-                <w:rPr>
-                  <w:noProof/>
-                </w:rPr>
-                <w:t>27</w:t>
-              </w:r>
-            </w:fldSimple>
+            <w:r>
+              <w:fldChar w:fldCharType="begin"/>
+            </w:r>
+            <w:r>
+              <w:instrText xml:space="preserve"> SEQ Eq \* MERGEFORMAT </w:instrText>
+            </w:r>
+            <w:r>
+              <w:fldChar w:fldCharType="separate"/>
+            </w:r>
+            <w:r>
+              <w:rPr>
+                <w:noProof/>
+              </w:rPr>
+              <w:t>27</w:t>
+            </w:r>
+            <w:r>
+              <w:rPr>
+                <w:noProof/>
+              </w:rPr>
+              <w:fldChar w:fldCharType="end"/>
+            </w:r>
             <w:r>
               <w:t>)</w:t>
             </w:r>
@@ -13740,14 +13595,27 @@
             <w:r>
               <w:t>(</w:t>
             </w:r>
-            <w:fldSimple w:instr=" SEQ Eq \* MERGEFORMAT ">
-              <w:r>
-                <w:rPr>
-                  <w:noProof/>
-                </w:rPr>
-                <w:t>28</w:t>
-              </w:r>
-            </w:fldSimple>
+            <w:r>
+              <w:fldChar w:fldCharType="begin"/>
+            </w:r>
+            <w:r>
+              <w:instrText xml:space="preserve"> SEQ Eq \* MERGEFORMAT </w:instrText>
+            </w:r>
+            <w:r>
+              <w:fldChar w:fldCharType="separate"/>
+            </w:r>
+            <w:r>
+              <w:rPr>
+                <w:noProof/>
+              </w:rPr>
+              <w:t>28</w:t>
+            </w:r>
+            <w:r>
+              <w:rPr>
+                <w:noProof/>
+              </w:rPr>
+              <w:fldChar w:fldCharType="end"/>
+            </w:r>
             <w:r>
               <w:t>)</w:t>
             </w:r>
@@ -14715,14 +14583,27 @@
             <w:r>
               <w:t>(</w:t>
             </w:r>
-            <w:fldSimple w:instr=" SEQ Eq \* MERGEFORMAT ">
-              <w:r>
-                <w:rPr>
-                  <w:noProof/>
-                </w:rPr>
-                <w:t>29</w:t>
-              </w:r>
-            </w:fldSimple>
+            <w:r>
+              <w:fldChar w:fldCharType="begin"/>
+            </w:r>
+            <w:r>
+              <w:instrText xml:space="preserve"> SEQ Eq \* MERGEFORMAT </w:instrText>
+            </w:r>
+            <w:r>
+              <w:fldChar w:fldCharType="separate"/>
+            </w:r>
+            <w:r>
+              <w:rPr>
+                <w:noProof/>
+              </w:rPr>
+              <w:t>29</w:t>
+            </w:r>
+            <w:r>
+              <w:rPr>
+                <w:noProof/>
+              </w:rPr>
+              <w:fldChar w:fldCharType="end"/>
+            </w:r>
             <w:r>
               <w:t>)</w:t>
             </w:r>
@@ -14748,27 +14629,14 @@
       <w:r>
         <w:t xml:space="preserve">Table </w:t>
       </w:r>
-      <w:r>
-        <w:fldChar w:fldCharType="begin"/>
-      </w:r>
-      <w:r>
-        <w:instrText xml:space="preserve"> SEQ Table \* ARABIC </w:instrText>
-      </w:r>
-      <w:r>
-        <w:fldChar w:fldCharType="separate"/>
-      </w:r>
-      <w:r>
-        <w:rPr>
-          <w:noProof/>
-        </w:rPr>
-        <w:t>3</w:t>
-      </w:r>
-      <w:r>
-        <w:rPr>
-          <w:noProof/>
-        </w:rPr>
-        <w:fldChar w:fldCharType="end"/>
-      </w:r>
+      <w:fldSimple w:instr=" SEQ Table \* ARABIC ">
+        <w:r>
+          <w:rPr>
+            <w:noProof/>
+          </w:rPr>
+          <w:t>3</w:t>
+        </w:r>
+      </w:fldSimple>
       <w:r>
         <w:t xml:space="preserve"> Prediction performance comparison for different G</w:t>
       </w:r>
@@ -14962,16 +14830,7 @@
                   <w:rPr>
                     <w:rFonts w:ascii="Cambria Math" w:hAnsi="Cambria Math"/>
                   </w:rPr>
-                  <m:t>,</m:t>
-                </m:r>
-                <m:r>
-                  <m:rPr>
-                    <m:sty m:val="p"/>
-                  </m:rPr>
-                  <w:rPr>
-                    <w:rFonts w:ascii="Cambria Math" w:hAnsi="Cambria Math"/>
-                  </w:rPr>
-                  <m:t>Valv</m:t>
+                  <m:t>,Valv</m:t>
                 </m:r>
                 <m:sSub>
                   <m:sSubPr>
@@ -15011,16 +14870,7 @@
                   <w:rPr>
                     <w:rFonts w:ascii="Cambria Math" w:hAnsi="Cambria Math"/>
                   </w:rPr>
-                  <m:t>,</m:t>
-                </m:r>
-                <m:r>
-                  <m:rPr>
-                    <m:sty m:val="p"/>
-                  </m:rPr>
-                  <w:rPr>
-                    <w:rFonts w:ascii="Cambria Math" w:hAnsi="Cambria Math"/>
-                  </w:rPr>
-                  <m:t>Valv</m:t>
+                  <m:t>,Valv</m:t>
                 </m:r>
                 <m:sSub>
                   <m:sSubPr>
@@ -15066,16 +14916,49 @@
               <w:jc w:val="center"/>
             </w:pPr>
             <w:r>
-              <w:t>GMR: 26</w:t>
-            </w:r>
-            <w:r>
-              <w:t>.8~30.68</w:t>
+              <w:t>GMR: 2</w:t>
+            </w:r>
+            <w:r>
+              <w:t>4.5</w:t>
+            </w:r>
+            <w:r>
+              <w:t>~3</w:t>
+            </w:r>
+            <w:r>
+              <w:t>1</w:t>
+            </w:r>
+            <w:r>
+              <w:t>.</w:t>
+            </w:r>
+            <w:r>
+              <w:t>0</w:t>
+            </w:r>
+            <w:r>
+              <w:t>8</w:t>
             </w:r>
             <w:r>
               <w:t>%; GGMR 2</w:t>
             </w:r>
             <w:r>
-              <w:t>0.63~25.16</w:t>
+              <w:t>3</w:t>
+            </w:r>
+            <w:r>
+              <w:t>.</w:t>
+            </w:r>
+            <w:r>
+              <w:t>9</w:t>
+            </w:r>
+            <w:r>
+              <w:t>3~2</w:t>
+            </w:r>
+            <w:r>
+              <w:t>9</w:t>
+            </w:r>
+            <w:r>
+              <w:t>.</w:t>
+            </w:r>
+            <w:r>
+              <w:t>5</w:t>
             </w:r>
             <w:r>
               <w:t>%</w:t>
@@ -15295,13 +15178,7 @@
                       <w:rPr>
                         <w:rFonts w:ascii="Cambria Math" w:hAnsi="Cambria Math"/>
                       </w:rPr>
-                      <m:t>predicted</m:t>
-                    </m:r>
-                    <m:r>
-                      <w:rPr>
-                        <w:rFonts w:ascii="Cambria Math" w:hAnsi="Cambria Math"/>
-                      </w:rPr>
-                      <m:t>,OneTime</m:t>
+                      <m:t>predicted,RealTime</m:t>
                     </m:r>
                   </m:sub>
                 </m:sSub>
@@ -15318,304 +15195,31 @@
               <w:jc w:val="center"/>
             </w:pPr>
             <w:r>
-              <w:t xml:space="preserve">GMR: </w:t>
-            </w:r>
-            <w:r>
-              <w:t xml:space="preserve">13.4 ~ </w:t>
-            </w:r>
-            <w:r>
-              <w:t>23</w:t>
-            </w:r>
-            <w:r>
-              <w:t>%; GGMR</w:t>
-            </w:r>
-            <w:r>
-              <w:t xml:space="preserve"> 1</w:t>
-            </w:r>
-            <w:r>
-              <w:t>2</w:t>
-            </w:r>
-            <w:r>
-              <w:t>.</w:t>
-            </w:r>
-            <w:r>
-              <w:t>8</w:t>
+              <w:t>GMR:</w:t>
+            </w:r>
+            <w:r>
+              <w:t>17.23</w:t>
+            </w:r>
+            <w:r>
+              <w:t>~</w:t>
+            </w:r>
+            <w:r>
+              <w:t>21.51</w:t>
+            </w:r>
+            <w:r>
+              <w:t xml:space="preserve">% </w:t>
+            </w:r>
+            <w:r>
+              <w:t xml:space="preserve">; GGMR </w:t>
+            </w:r>
+            <w:r>
+              <w:t>13.72</w:t>
             </w:r>
             <w:r>
               <w:t xml:space="preserve"> ~ </w:t>
             </w:r>
             <w:r>
-              <w:t>17</w:t>
-            </w:r>
-            <w:r>
-              <w:t xml:space="preserve"> %</w:t>
-            </w:r>
-          </w:p>
-        </w:tc>
-      </w:tr>
-      <w:tr>
-        <w:tc>
-          <w:tcPr>
-            <w:tcW w:w="4788" w:type="dxa"/>
-          </w:tcPr>
-          <w:p>
-            <w:pPr>
-              <w:jc w:val="both"/>
-            </w:pPr>
-            <m:oMathPara>
-              <m:oMath>
-                <m:sSub>
-                  <m:sSubPr>
-                    <m:ctrlPr>
-                      <w:rPr>
-                        <w:rFonts w:ascii="Cambria Math" w:hAnsi="Cambria Math"/>
-                      </w:rPr>
-                    </m:ctrlPr>
-                  </m:sSubPr>
-                  <m:e>
-                    <m:r>
-                      <w:rPr>
-                        <w:rFonts w:ascii="Cambria Math" w:hAnsi="Cambria Math"/>
-                      </w:rPr>
-                      <m:t>T</m:t>
-                    </m:r>
-                  </m:e>
-                  <m:sub>
-                    <m:r>
-                      <w:rPr>
-                        <w:rFonts w:ascii="Cambria Math" w:hAnsi="Cambria Math"/>
-                      </w:rPr>
-                      <m:t>out</m:t>
-                    </m:r>
-                  </m:sub>
-                </m:sSub>
-                <m:r>
-                  <m:rPr>
-                    <m:sty m:val="p"/>
-                  </m:rPr>
-                  <w:rPr>
-                    <w:rFonts w:ascii="Cambria Math" w:hAnsi="Cambria Math"/>
-                  </w:rPr>
-                  <m:t>,</m:t>
-                </m:r>
-                <m:sSub>
-                  <m:sSubPr>
-                    <m:ctrlPr>
-                      <w:rPr>
-                        <w:rFonts w:ascii="Cambria Math" w:hAnsi="Cambria Math"/>
-                      </w:rPr>
-                    </m:ctrlPr>
-                  </m:sSubPr>
-                  <m:e>
-                    <m:r>
-                      <w:rPr>
-                        <w:rFonts w:ascii="Cambria Math" w:hAnsi="Cambria Math"/>
-                      </w:rPr>
-                      <m:t>T</m:t>
-                    </m:r>
-                  </m:e>
-                  <m:sub>
-                    <m:r>
-                      <w:rPr>
-                        <w:rFonts w:ascii="Cambria Math" w:hAnsi="Cambria Math"/>
-                      </w:rPr>
-                      <m:t>slabs</m:t>
-                    </m:r>
-                  </m:sub>
-                </m:sSub>
-                <m:r>
-                  <m:rPr>
-                    <m:sty m:val="p"/>
-                  </m:rPr>
-                  <w:rPr>
-                    <w:rFonts w:ascii="Cambria Math" w:hAnsi="Cambria Math"/>
-                  </w:rPr>
-                  <m:t>,</m:t>
-                </m:r>
-                <m:sSub>
-                  <m:sSubPr>
-                    <m:ctrlPr>
-                      <w:rPr>
-                        <w:rFonts w:ascii="Cambria Math" w:hAnsi="Cambria Math"/>
-                      </w:rPr>
-                    </m:ctrlPr>
-                  </m:sSubPr>
-                  <m:e>
-                    <m:r>
-                      <w:rPr>
-                        <w:rFonts w:ascii="Cambria Math" w:hAnsi="Cambria Math"/>
-                      </w:rPr>
-                      <m:t>T</m:t>
-                    </m:r>
-                  </m:e>
-                  <m:sub>
-                    <m:r>
-                      <w:rPr>
-                        <w:rFonts w:ascii="Cambria Math" w:hAnsi="Cambria Math"/>
-                      </w:rPr>
-                      <m:t>cav</m:t>
-                    </m:r>
-                  </m:sub>
-                </m:sSub>
-                <m:r>
-                  <m:rPr>
-                    <m:sty m:val="p"/>
-                  </m:rPr>
-                  <w:rPr>
-                    <w:rFonts w:ascii="Cambria Math" w:hAnsi="Cambria Math"/>
-                  </w:rPr>
-                  <m:t>,</m:t>
-                </m:r>
-                <m:r>
-                  <w:rPr>
-                    <w:rFonts w:ascii="Cambria Math" w:hAnsi="Cambria Math"/>
-                  </w:rPr>
-                  <m:t>Valv</m:t>
-                </m:r>
-                <m:sSub>
-                  <m:sSubPr>
-                    <m:ctrlPr>
-                      <w:rPr>
-                        <w:rFonts w:ascii="Cambria Math" w:hAnsi="Cambria Math"/>
-                      </w:rPr>
-                    </m:ctrlPr>
-                  </m:sSubPr>
-                  <m:e>
-                    <m:r>
-                      <w:rPr>
-                        <w:rFonts w:ascii="Cambria Math" w:hAnsi="Cambria Math"/>
-                      </w:rPr>
-                      <m:t>e</m:t>
-                    </m:r>
-                  </m:e>
-                  <m:sub>
-                    <m:r>
-                      <w:rPr>
-                        <w:rFonts w:ascii="Cambria Math" w:hAnsi="Cambria Math"/>
-                      </w:rPr>
-                      <m:t>cl</m:t>
-                    </m:r>
-                  </m:sub>
-                </m:sSub>
-                <m:r>
-                  <m:rPr>
-                    <m:sty m:val="p"/>
-                  </m:rPr>
-                  <w:rPr>
-                    <w:rFonts w:ascii="Cambria Math" w:hAnsi="Cambria Math"/>
-                  </w:rPr>
-                  <m:t>,</m:t>
-                </m:r>
-                <m:r>
-                  <w:rPr>
-                    <w:rFonts w:ascii="Cambria Math" w:hAnsi="Cambria Math"/>
-                  </w:rPr>
-                  <m:t>Valv</m:t>
-                </m:r>
-                <m:sSub>
-                  <m:sSubPr>
-                    <m:ctrlPr>
-                      <w:rPr>
-                        <w:rFonts w:ascii="Cambria Math" w:hAnsi="Cambria Math"/>
-                      </w:rPr>
-                    </m:ctrlPr>
-                  </m:sSubPr>
-                  <m:e>
-                    <m:r>
-                      <w:rPr>
-                        <w:rFonts w:ascii="Cambria Math" w:hAnsi="Cambria Math"/>
-                      </w:rPr>
-                      <m:t>e</m:t>
-                    </m:r>
-                  </m:e>
-                  <m:sub>
-                    <m:r>
-                      <w:rPr>
-                        <w:rFonts w:ascii="Cambria Math" w:hAnsi="Cambria Math"/>
-                      </w:rPr>
-                      <m:t>ht</m:t>
-                    </m:r>
-                  </m:sub>
-                </m:sSub>
-                <m:r>
-                  <w:rPr>
-                    <w:rFonts w:ascii="Cambria Math" w:hAnsi="Cambria Math"/>
-                  </w:rPr>
-                  <m:t>,R</m:t>
-                </m:r>
-                <m:sSub>
-                  <m:sSubPr>
-                    <m:ctrlPr>
-                      <w:rPr>
-                        <w:rFonts w:ascii="Cambria Math" w:hAnsi="Cambria Math"/>
-                        <w:i/>
-                      </w:rPr>
-                    </m:ctrlPr>
-                  </m:sSubPr>
-                  <m:e>
-                    <m:r>
-                      <w:rPr>
-                        <w:rFonts w:ascii="Cambria Math" w:hAnsi="Cambria Math"/>
-                      </w:rPr>
-                      <m:t>C</m:t>
-                    </m:r>
-                  </m:e>
-                  <m:sub>
-                    <m:r>
-                      <w:rPr>
-                        <w:rFonts w:ascii="Cambria Math" w:hAnsi="Cambria Math"/>
-                      </w:rPr>
-                      <m:t>predicted,</m:t>
-                    </m:r>
-                    <m:r>
-                      <w:rPr>
-                        <w:rFonts w:ascii="Cambria Math" w:hAnsi="Cambria Math"/>
-                      </w:rPr>
-                      <m:t>Real</m:t>
-                    </m:r>
-                    <m:r>
-                      <w:rPr>
-                        <w:rFonts w:ascii="Cambria Math" w:hAnsi="Cambria Math"/>
-                      </w:rPr>
-                      <m:t>Time</m:t>
-                    </m:r>
-                  </m:sub>
-                </m:sSub>
-              </m:oMath>
-            </m:oMathPara>
-          </w:p>
-        </w:tc>
-        <w:tc>
-          <w:tcPr>
-            <w:tcW w:w="4788" w:type="dxa"/>
-          </w:tcPr>
-          <w:p>
-            <w:pPr>
-              <w:jc w:val="center"/>
-            </w:pPr>
-            <w:r>
-              <w:t>GMR:</w:t>
-            </w:r>
-            <w:r>
-              <w:t xml:space="preserve">71~92% </w:t>
-            </w:r>
-            <w:r>
-              <w:t xml:space="preserve">; GGMR </w:t>
-            </w:r>
-            <w:r>
-              <w:t>26.</w:t>
-            </w:r>
-            <w:r>
-              <w:t>64</w:t>
-            </w:r>
-            <w:r>
-              <w:t xml:space="preserve"> ~ </w:t>
-            </w:r>
-            <w:r>
-              <w:t>33.</w:t>
-            </w:r>
-            <w:r>
-              <w:t>68</w:t>
+              <w:t>14.56</w:t>
             </w:r>
             <w:r>
               <w:t xml:space="preserve"> %</w:t>
@@ -15869,27 +15473,14 @@
             <w:r>
               <w:t>(</w:t>
             </w:r>
-            <w:r>
-              <w:fldChar w:fldCharType="begin"/>
-            </w:r>
-            <w:r>
-              <w:instrText xml:space="preserve"> SEQ Eq \* MERGEFORMAT </w:instrText>
-            </w:r>
-            <w:r>
-              <w:fldChar w:fldCharType="separate"/>
-            </w:r>
-            <w:r>
-              <w:rPr>
-                <w:noProof/>
-              </w:rPr>
-              <w:t>30</w:t>
-            </w:r>
-            <w:r>
-              <w:rPr>
-                <w:noProof/>
-              </w:rPr>
-              <w:fldChar w:fldCharType="end"/>
-            </w:r>
+            <w:fldSimple w:instr=" SEQ Eq \* MERGEFORMAT ">
+              <w:r>
+                <w:rPr>
+                  <w:noProof/>
+                </w:rPr>
+                <w:t>30</w:t>
+              </w:r>
+            </w:fldSimple>
             <w:r>
               <w:t>)</w:t>
             </w:r>
@@ -16009,27 +15600,14 @@
             <w:r>
               <w:t>(</w:t>
             </w:r>
-            <w:r>
-              <w:fldChar w:fldCharType="begin"/>
-            </w:r>
-            <w:r>
-              <w:instrText xml:space="preserve"> SEQ Eq \* MERGEFORMAT </w:instrText>
-            </w:r>
-            <w:r>
-              <w:fldChar w:fldCharType="separate"/>
-            </w:r>
-            <w:r>
-              <w:rPr>
-                <w:noProof/>
-              </w:rPr>
-              <w:t>31</w:t>
-            </w:r>
-            <w:r>
-              <w:rPr>
-                <w:noProof/>
-              </w:rPr>
-              <w:fldChar w:fldCharType="end"/>
-            </w:r>
+            <w:fldSimple w:instr=" SEQ Eq \* MERGEFORMAT ">
+              <w:r>
+                <w:rPr>
+                  <w:noProof/>
+                </w:rPr>
+                <w:t>31</w:t>
+              </w:r>
+            </w:fldSimple>
             <w:r>
               <w:t>)</w:t>
             </w:r>
@@ -16148,27 +15726,14 @@
             <w:r>
               <w:t>(</w:t>
             </w:r>
-            <w:r>
-              <w:fldChar w:fldCharType="begin"/>
-            </w:r>
-            <w:r>
-              <w:instrText xml:space="preserve"> SEQ Eq \* MERGEFORMAT </w:instrText>
-            </w:r>
-            <w:r>
-              <w:fldChar w:fldCharType="separate"/>
-            </w:r>
-            <w:r>
-              <w:rPr>
-                <w:noProof/>
-              </w:rPr>
-              <w:t>32</w:t>
-            </w:r>
-            <w:r>
-              <w:rPr>
-                <w:noProof/>
-              </w:rPr>
-              <w:fldChar w:fldCharType="end"/>
-            </w:r>
+            <w:fldSimple w:instr=" SEQ Eq \* MERGEFORMAT ">
+              <w:r>
+                <w:rPr>
+                  <w:noProof/>
+                </w:rPr>
+                <w:t>32</w:t>
+              </w:r>
+            </w:fldSimple>
             <w:r>
               <w:t>)</w:t>
             </w:r>
@@ -16359,27 +15924,14 @@
             <w:r>
               <w:t>(</w:t>
             </w:r>
-            <w:r>
-              <w:fldChar w:fldCharType="begin"/>
-            </w:r>
-            <w:r>
-              <w:instrText xml:space="preserve"> SEQ Eq \* MERGEFORMAT </w:instrText>
-            </w:r>
-            <w:r>
-              <w:fldChar w:fldCharType="separate"/>
-            </w:r>
-            <w:r>
-              <w:rPr>
-                <w:noProof/>
-              </w:rPr>
-              <w:t>33</w:t>
-            </w:r>
-            <w:r>
-              <w:rPr>
-                <w:noProof/>
-              </w:rPr>
-              <w:fldChar w:fldCharType="end"/>
-            </w:r>
+            <w:fldSimple w:instr=" SEQ Eq \* MERGEFORMAT ">
+              <w:r>
+                <w:rPr>
+                  <w:noProof/>
+                </w:rPr>
+                <w:t>33</w:t>
+              </w:r>
+            </w:fldSimple>
             <w:r>
               <w:t>)</w:t>
             </w:r>
@@ -16628,30 +16180,14 @@
             <w:r>
               <w:t>(</w:t>
             </w:r>
-            <w:r>
-              <w:fldChar w:fldCharType="begin"/>
-            </w:r>
-            <w:r>
-              <w:instrText xml:space="preserve"> SEQ Eq \* MERGEFORMAT</w:instrText>
-            </w:r>
-            <w:r>
-              <w:instrText xml:space="preserve"> </w:instrText>
-            </w:r>
-            <w:r>
-              <w:fldChar w:fldCharType="separate"/>
-            </w:r>
-            <w:r>
-              <w:rPr>
-                <w:noProof/>
-              </w:rPr>
-              <w:t>34</w:t>
-            </w:r>
-            <w:r>
-              <w:rPr>
-                <w:noProof/>
-              </w:rPr>
-              <w:fldChar w:fldCharType="end"/>
-            </w:r>
+            <w:fldSimple w:instr=" SEQ Eq \* MERGEFORMAT ">
+              <w:r>
+                <w:rPr>
+                  <w:noProof/>
+                </w:rPr>
+                <w:t>34</w:t>
+              </w:r>
+            </w:fldSimple>
             <w:r>
               <w:t>)</w:t>
             </w:r>
@@ -17257,7 +16793,6 @@
           <w:b/>
           <w:bCs/>
         </w:rPr>
-        <w:lastRenderedPageBreak/>
         <w:t xml:space="preserve">Table </w:t>
       </w:r>
       <w:r>
@@ -17642,6 +17177,7 @@
               <w:rPr>
                 <w:lang w:eastAsia="zh-CN"/>
               </w:rPr>
+              <w:lastRenderedPageBreak/>
               <w:t>GMR</w:t>
             </w:r>
           </w:p>

</xml_diff>

<commit_message>
added hourly performance for RC
</commit_message>
<xml_diff>
--- a/writing/Purdue_RC.docx
+++ b/writing/Purdue_RC.docx
@@ -360,6 +360,158 @@
     <w:p>
       <w:pPr>
         <w:jc w:val="both"/>
+      </w:pPr>
+      <w:r>
+        <w:t xml:space="preserve">Recently, radiant systems have demonstrated many advantages for </w:t>
+      </w:r>
+      <w:r>
+        <w:t>conditioned space thermal management, such as improved thermal comfort and reduced energy cost.</w:t>
+      </w:r>
+      <w:r>
+        <w:t xml:space="preserve"> And the above superior performance relies on the advanced control strategies, such as Model Predictive Control, since conventional control strategies usually end up with over-heated conditioned space due to the large thermal inertia of radiant slab systems. To maximize the </w:t>
+      </w:r>
+      <w:r>
+        <w:t xml:space="preserve">energy saving and improved thermal comfort potential from </w:t>
+      </w:r>
+      <w:r>
+        <w:t>pre-cooling during cooling season, reduce</w:t>
+      </w:r>
+      <w:r>
+        <w:t>d</w:t>
+      </w:r>
+      <w:r>
+        <w:t xml:space="preserve"> overheat</w:t>
+      </w:r>
+      <w:r>
+        <w:t>ing</w:t>
+      </w:r>
+      <w:r>
+        <w:t xml:space="preserve"> time during heating season while considering the time-varying utility prices, </w:t>
+      </w:r>
+      <w:r>
+        <w:t>accurate energy load predictions are required.</w:t>
+      </w:r>
+    </w:p>
+    <w:p>
+      <w:pPr>
+        <w:jc w:val="both"/>
+        <w:rPr>
+          <w:rFonts w:eastAsiaTheme="minorEastAsia"/>
+          <w:lang w:eastAsia="zh-CN"/>
+        </w:rPr>
+      </w:pPr>
+      <w:r>
+        <w:t>Conventional prediction strategies includ</w:t>
+      </w:r>
+      <w:r>
+        <w:t xml:space="preserve">e </w:t>
+      </w:r>
+      <w:r>
+        <w:t xml:space="preserve">reduced </w:t>
+      </w:r>
+      <w:r>
+        <w:t>order method (e.g. thermal resistor-capacitor (RC) network) models. Creating</w:t>
+      </w:r>
+      <w:r>
+        <w:t xml:space="preserve"> and calibrating</w:t>
+      </w:r>
+      <w:r>
+        <w:t xml:space="preserve"> such models </w:t>
+      </w:r>
+      <w:r>
+        <w:t xml:space="preserve">require substantial model development efforts. Apart from the physics based methods, data-driven methods have been proved as simpler but efficient models that can be readily trained using in-site measurements. </w:t>
+      </w:r>
+      <w:r>
+        <w:t xml:space="preserve">For example, Wang et al. researched the hourly energy consumption prediction using Gaussian Mixer Model Regression. And Karami used </w:t>
+      </w:r>
+      <w:r>
+        <w:t>Unscented Kalman filter to construct a novel adaptive Gaussian mixture model (AGMM).</w:t>
+      </w:r>
+      <w:r>
+        <w:t xml:space="preserve"> </w:t>
+      </w:r>
+      <w:r>
+        <w:rPr>
+          <w:rFonts w:eastAsiaTheme="minorEastAsia" w:hint="eastAsia"/>
+          <w:lang w:eastAsia="zh-CN"/>
+        </w:rPr>
+        <w:t>I</w:t>
+      </w:r>
+      <w:r>
+        <w:rPr>
+          <w:rFonts w:eastAsiaTheme="minorEastAsia"/>
+          <w:lang w:eastAsia="zh-CN"/>
+        </w:rPr>
+        <w:t xml:space="preserve">t’s worth noting that </w:t>
+      </w:r>
+      <w:r>
+        <w:rPr>
+          <w:rFonts w:eastAsiaTheme="minorEastAsia"/>
+          <w:lang w:eastAsia="zh-CN"/>
+        </w:rPr>
+        <w:t xml:space="preserve">developers usually lack of confident for using data-driven model in electricity demand prediction and smart grid control. </w:t>
+      </w:r>
+    </w:p>
+    <w:p>
+      <w:pPr>
+        <w:jc w:val="both"/>
+        <w:rPr>
+          <w:rFonts w:eastAsiaTheme="minorEastAsia"/>
+          <w:lang w:eastAsia="zh-CN"/>
+        </w:rPr>
+      </w:pPr>
+      <w:r>
+        <w:rPr>
+          <w:rFonts w:eastAsiaTheme="minorEastAsia"/>
+          <w:lang w:eastAsia="zh-CN"/>
+        </w:rPr>
+        <w:t xml:space="preserve">In the present paper, we explored the thermal load prediction </w:t>
+      </w:r>
+      <w:r>
+        <w:rPr>
+          <w:rFonts w:eastAsiaTheme="minorEastAsia"/>
+          <w:lang w:eastAsia="zh-CN"/>
+        </w:rPr>
+        <w:t xml:space="preserve">performance from a hybrid approach, where we used the prediction from an RC network to enhance the algorithm performance for Growing Gaussian Mixture Model from Bouchachia et al. </w:t>
+      </w:r>
+      <w:r>
+        <w:rPr>
+          <w:rFonts w:eastAsiaTheme="minorEastAsia"/>
+          <w:lang w:eastAsia="zh-CN"/>
+        </w:rPr>
+        <w:fldChar w:fldCharType="begin"/>
+      </w:r>
+      <w:r>
+        <w:rPr>
+          <w:rFonts w:eastAsiaTheme="minorEastAsia"/>
+          <w:lang w:eastAsia="zh-CN"/>
+        </w:rPr>
+        <w:instrText xml:space="preserve"> ADDIN ZOTERO_ITEM CSL_CITATION {"citationID":"woCbKnok","properties":{"formattedCitation":"(Bouchachia &amp; Vanaret, 2011)","plainCitation":"(Bouchachia &amp; Vanaret, 2011)","noteIndex":0},"citationItems":[{"id":635,"uris":["http://zotero.org/users/3944343/items/E352XIXN"],"itemData":{"id":635,"type":"paper-conference","abstract":"Incremental learning aims at equipping data-driven systems with self-monitoring and self-adaptation mechanisms to accommodate new data in an online setting. The resulting model underlying the system can be adjusted whenever data become available. The present paper proposes a new incremental learning algorithm, called 2G2M, to learn Growing Gaussian Mixture Models. The algorithm is furnished with abilities (1) to accommodate data online, (2) to maintain low complexity of the model, and (3) to reconcile labeled and unlabeled data. To discuss the efficiency of the proposed incremental learning algorithm, an empirical evaluation is provided.","DOI":"10.1109/ICMLA.2011.79","event":"Proceedings - 10th International Conference on Machine Learning and Applications, ICMLA 2011","source":"ResearchGate","title":"Incremental Learning Based on Growing Gaussian Mixture Models","volume":"2","author":[{"family":"Bouchachia","given":"Hamid"},{"family":"Vanaret","given":"Charlie"}],"issued":{"date-parts":[["2011",12,1]]}}}],"schema":"https://github.com/citation-style-language/schema/raw/master/csl-citation.json"} </w:instrText>
+      </w:r>
+      <w:r>
+        <w:rPr>
+          <w:rFonts w:eastAsiaTheme="minorEastAsia"/>
+          <w:lang w:eastAsia="zh-CN"/>
+        </w:rPr>
+        <w:fldChar w:fldCharType="separate"/>
+      </w:r>
+      <w:r>
+        <w:rPr>
+          <w:rFonts w:eastAsiaTheme="minorEastAsia"/>
+        </w:rPr>
+        <w:t>(Bouchachia &amp; Vanaret, 2011)</w:t>
+      </w:r>
+      <w:r>
+        <w:rPr>
+          <w:rFonts w:eastAsiaTheme="minorEastAsia"/>
+          <w:lang w:eastAsia="zh-CN"/>
+        </w:rPr>
+        <w:fldChar w:fldCharType="end"/>
+      </w:r>
+    </w:p>
+    <w:p>
+      <w:pPr>
+        <w:jc w:val="both"/>
         <w:rPr>
           <w:rFonts w:eastAsiaTheme="minorEastAsia"/>
           <w:szCs w:val="24"/>
@@ -430,7 +582,11 @@
         <w:t xml:space="preserve">then moved on to </w:t>
       </w:r>
       <w:r>
-        <w:t xml:space="preserve">the GGMR approach, and </w:t>
+        <w:t xml:space="preserve">the GGMR approach, </w:t>
+      </w:r>
+      <w:r>
+        <w:lastRenderedPageBreak/>
+        <w:t xml:space="preserve">and </w:t>
       </w:r>
       <w:r>
         <w:t xml:space="preserve">finally to </w:t>
@@ -458,13 +614,1085 @@
       </w:r>
       <w:r>
         <w:t>metrics are described.</w:t>
+      </w:r>
+    </w:p>
+    <w:p>
+      <w:pPr>
+        <w:jc w:val="both"/>
+      </w:pPr>
+    </w:p>
+    <w:p>
+      <w:pPr>
+        <w:pStyle w:val="Heading2"/>
+      </w:pPr>
+      <w:r>
+        <w:t>2.</w:t>
+      </w:r>
+      <w:r>
+        <w:t>1</w:t>
+      </w:r>
+      <w:r>
+        <w:t xml:space="preserve"> </w:t>
+      </w:r>
+      <w:r>
+        <w:t>Model Performance Evaluation Criteria</w:t>
+      </w:r>
+    </w:p>
+    <w:p>
+      <w:r>
+        <w:t>Four indices, normalized root mean square error (NRMSE), coefficient of variation of root mean square error (CVRMSE), mean absolute error (MAE), and mean absolute percentage error (MAPE).</w:t>
+      </w:r>
+    </w:p>
+    <w:tbl>
+      <w:tblPr>
+        <w:tblStyle w:val="TableGrid"/>
+        <w:tblW w:w="0" w:type="auto"/>
+        <w:jc w:val="center"/>
+        <w:tblBorders>
+          <w:top w:val="none" w:sz="0" w:space="0" w:color="auto"/>
+          <w:left w:val="none" w:sz="0" w:space="0" w:color="auto"/>
+          <w:bottom w:val="none" w:sz="0" w:space="0" w:color="auto"/>
+          <w:right w:val="none" w:sz="0" w:space="0" w:color="auto"/>
+          <w:insideH w:val="none" w:sz="0" w:space="0" w:color="auto"/>
+          <w:insideV w:val="none" w:sz="0" w:space="0" w:color="auto"/>
+        </w:tblBorders>
+        <w:tblLook w:val="04A0" w:firstRow="1" w:lastRow="0" w:firstColumn="1" w:lastColumn="0" w:noHBand="0" w:noVBand="1"/>
+      </w:tblPr>
+      <w:tblGrid>
+        <w:gridCol w:w="625"/>
+        <w:gridCol w:w="8100"/>
+        <w:gridCol w:w="625"/>
+      </w:tblGrid>
+      <w:tr>
+        <w:trPr>
+          <w:jc w:val="center"/>
+        </w:trPr>
+        <w:tc>
+          <w:tcPr>
+            <w:tcW w:w="625" w:type="dxa"/>
+            <w:vAlign w:val="center"/>
+          </w:tcPr>
+          <w:p/>
+        </w:tc>
+        <w:tc>
+          <w:tcPr>
+            <w:tcW w:w="8100" w:type="dxa"/>
+            <w:vAlign w:val="center"/>
+          </w:tcPr>
+          <w:p>
+            <w:pPr>
+              <w:jc w:val="center"/>
+            </w:pPr>
+            <m:oMathPara>
+              <m:oMath>
+                <m:r>
+                  <w:rPr>
+                    <w:rFonts w:ascii="Cambria Math" w:hAnsi="Cambria Math"/>
+                  </w:rPr>
+                  <m:t xml:space="preserve">RMSE= </m:t>
+                </m:r>
+                <m:rad>
+                  <m:radPr>
+                    <m:degHide m:val="1"/>
+                    <m:ctrlPr>
+                      <w:rPr>
+                        <w:rFonts w:ascii="Cambria Math" w:hAnsi="Cambria Math"/>
+                        <w:i/>
+                      </w:rPr>
+                    </m:ctrlPr>
+                  </m:radPr>
+                  <m:deg/>
+                  <m:e>
+                    <m:f>
+                      <m:fPr>
+                        <m:ctrlPr>
+                          <w:rPr>
+                            <w:rFonts w:ascii="Cambria Math" w:hAnsi="Cambria Math"/>
+                            <w:i/>
+                          </w:rPr>
+                        </m:ctrlPr>
+                      </m:fPr>
+                      <m:num>
+                        <m:nary>
+                          <m:naryPr>
+                            <m:chr m:val="∑"/>
+                            <m:limLoc m:val="undOvr"/>
+                            <m:ctrlPr>
+                              <w:rPr>
+                                <w:rFonts w:ascii="Cambria Math" w:hAnsi="Cambria Math"/>
+                                <w:i/>
+                              </w:rPr>
+                            </m:ctrlPr>
+                          </m:naryPr>
+                          <m:sub>
+                            <m:r>
+                              <w:rPr>
+                                <w:rFonts w:ascii="Cambria Math" w:hAnsi="Cambria Math"/>
+                              </w:rPr>
+                              <m:t>k=1</m:t>
+                            </m:r>
+                          </m:sub>
+                          <m:sup>
+                            <m:r>
+                              <w:rPr>
+                                <w:rFonts w:ascii="Cambria Math" w:hAnsi="Cambria Math"/>
+                              </w:rPr>
+                              <m:t>n</m:t>
+                            </m:r>
+                          </m:sup>
+                          <m:e>
+                            <m:sSup>
+                              <m:sSupPr>
+                                <m:ctrlPr>
+                                  <w:rPr>
+                                    <w:rFonts w:ascii="Cambria Math" w:hAnsi="Cambria Math"/>
+                                    <w:i/>
+                                  </w:rPr>
+                                </m:ctrlPr>
+                              </m:sSupPr>
+                              <m:e>
+                                <m:d>
+                                  <m:dPr>
+                                    <m:ctrlPr>
+                                      <w:rPr>
+                                        <w:rFonts w:ascii="Cambria Math" w:hAnsi="Cambria Math"/>
+                                        <w:i/>
+                                      </w:rPr>
+                                    </m:ctrlPr>
+                                  </m:dPr>
+                                  <m:e>
+                                    <m:sSub>
+                                      <m:sSubPr>
+                                        <m:ctrlPr>
+                                          <w:rPr>
+                                            <w:rFonts w:ascii="Cambria Math" w:hAnsi="Cambria Math"/>
+                                            <w:i/>
+                                          </w:rPr>
+                                        </m:ctrlPr>
+                                      </m:sSubPr>
+                                      <m:e>
+                                        <m:r>
+                                          <w:rPr>
+                                            <w:rFonts w:ascii="Cambria Math" w:hAnsi="Cambria Math"/>
+                                          </w:rPr>
+                                          <m:t>y</m:t>
+                                        </m:r>
+                                      </m:e>
+                                      <m:sub>
+                                        <m:r>
+                                          <w:rPr>
+                                            <w:rFonts w:ascii="Cambria Math" w:hAnsi="Cambria Math"/>
+                                          </w:rPr>
+                                          <m:t>measured,k</m:t>
+                                        </m:r>
+                                      </m:sub>
+                                    </m:sSub>
+                                    <m:r>
+                                      <w:rPr>
+                                        <w:rFonts w:ascii="Cambria Math" w:hAnsi="Cambria Math"/>
+                                      </w:rPr>
+                                      <m:t>-</m:t>
+                                    </m:r>
+                                    <m:sSub>
+                                      <m:sSubPr>
+                                        <m:ctrlPr>
+                                          <w:rPr>
+                                            <w:rFonts w:ascii="Cambria Math" w:hAnsi="Cambria Math"/>
+                                            <w:i/>
+                                          </w:rPr>
+                                        </m:ctrlPr>
+                                      </m:sSubPr>
+                                      <m:e>
+                                        <m:r>
+                                          <w:rPr>
+                                            <w:rFonts w:ascii="Cambria Math" w:hAnsi="Cambria Math"/>
+                                          </w:rPr>
+                                          <m:t>y</m:t>
+                                        </m:r>
+                                      </m:e>
+                                      <m:sub>
+                                        <m:r>
+                                          <w:rPr>
+                                            <w:rFonts w:ascii="Cambria Math" w:hAnsi="Cambria Math"/>
+                                          </w:rPr>
+                                          <m:t>predicted,k</m:t>
+                                        </m:r>
+                                      </m:sub>
+                                    </m:sSub>
+                                  </m:e>
+                                </m:d>
+                              </m:e>
+                              <m:sup>
+                                <m:r>
+                                  <w:rPr>
+                                    <w:rFonts w:ascii="Cambria Math" w:hAnsi="Cambria Math"/>
+                                  </w:rPr>
+                                  <m:t>2</m:t>
+                                </m:r>
+                              </m:sup>
+                            </m:sSup>
+                          </m:e>
+                        </m:nary>
+                      </m:num>
+                      <m:den>
+                        <m:r>
+                          <w:rPr>
+                            <w:rFonts w:ascii="Cambria Math" w:hAnsi="Cambria Math"/>
+                          </w:rPr>
+                          <m:t>n-1</m:t>
+                        </m:r>
+                      </m:den>
+                    </m:f>
+                  </m:e>
+                </m:rad>
+              </m:oMath>
+            </m:oMathPara>
+          </w:p>
+        </w:tc>
+        <w:tc>
+          <w:tcPr>
+            <w:tcW w:w="625" w:type="dxa"/>
+            <w:vAlign w:val="center"/>
+          </w:tcPr>
+          <w:p>
+            <w:r>
+              <w:t>(</w:t>
+            </w:r>
+            <w:fldSimple w:instr=" SEQ Eq \* MERGEFORMAT ">
+              <w:r>
+                <w:rPr>
+                  <w:noProof/>
+                </w:rPr>
+                <w:t>1</w:t>
+              </w:r>
+            </w:fldSimple>
+            <w:r>
+              <w:t>)</w:t>
+            </w:r>
+          </w:p>
+        </w:tc>
+      </w:tr>
+      <w:tr>
+        <w:trPr>
+          <w:jc w:val="center"/>
+        </w:trPr>
+        <w:tc>
+          <w:tcPr>
+            <w:tcW w:w="625" w:type="dxa"/>
+            <w:vAlign w:val="center"/>
+          </w:tcPr>
+          <w:p/>
+        </w:tc>
+        <w:tc>
+          <w:tcPr>
+            <w:tcW w:w="8100" w:type="dxa"/>
+            <w:vAlign w:val="center"/>
+          </w:tcPr>
+          <w:p>
+            <w:pPr>
+              <w:jc w:val="center"/>
+            </w:pPr>
+            <m:oMathPara>
+              <m:oMath>
+                <m:r>
+                  <m:rPr>
+                    <m:sty m:val="p"/>
+                  </m:rPr>
+                  <w:rPr>
+                    <w:rFonts w:ascii="Cambria Math" w:hAnsi="Cambria Math"/>
+                  </w:rPr>
+                  <m:t>NRMSE</m:t>
+                </m:r>
+                <m:r>
+                  <w:rPr>
+                    <w:rFonts w:ascii="Cambria Math" w:hAnsi="Cambria Math"/>
+                  </w:rPr>
+                  <m:t>=</m:t>
+                </m:r>
+                <m:f>
+                  <m:fPr>
+                    <m:ctrlPr>
+                      <w:rPr>
+                        <w:rFonts w:ascii="Cambria Math" w:hAnsi="Cambria Math"/>
+                      </w:rPr>
+                    </m:ctrlPr>
+                  </m:fPr>
+                  <m:num>
+                    <m:r>
+                      <w:rPr>
+                        <w:rFonts w:ascii="Cambria Math" w:hAnsi="Cambria Math"/>
+                      </w:rPr>
+                      <m:t>RMSE</m:t>
+                    </m:r>
+                  </m:num>
+                  <m:den>
+                    <m:r>
+                      <w:rPr>
+                        <w:rFonts w:ascii="Cambria Math" w:hAnsi="Cambria Math"/>
+                      </w:rPr>
+                      <m:t>s</m:t>
+                    </m:r>
+                    <m:d>
+                      <m:dPr>
+                        <m:ctrlPr>
+                          <w:rPr>
+                            <w:rFonts w:ascii="Cambria Math" w:hAnsi="Cambria Math"/>
+                            <w:i/>
+                          </w:rPr>
+                        </m:ctrlPr>
+                      </m:dPr>
+                      <m:e>
+                        <m:sSub>
+                          <m:sSubPr>
+                            <m:ctrlPr>
+                              <w:rPr>
+                                <w:rFonts w:ascii="Cambria Math" w:hAnsi="Cambria Math"/>
+                                <w:i/>
+                              </w:rPr>
+                            </m:ctrlPr>
+                          </m:sSubPr>
+                          <m:e>
+                            <m:r>
+                              <w:rPr>
+                                <w:rFonts w:ascii="Cambria Math" w:hAnsi="Cambria Math"/>
+                              </w:rPr>
+                              <m:t>y</m:t>
+                            </m:r>
+                          </m:e>
+                          <m:sub>
+                            <m:r>
+                              <w:rPr>
+                                <w:rFonts w:ascii="Cambria Math" w:hAnsi="Cambria Math"/>
+                              </w:rPr>
+                              <m:t>predicted</m:t>
+                            </m:r>
+                          </m:sub>
+                        </m:sSub>
+                      </m:e>
+                    </m:d>
+                  </m:den>
+                </m:f>
+              </m:oMath>
+            </m:oMathPara>
+          </w:p>
+        </w:tc>
+        <w:tc>
+          <w:tcPr>
+            <w:tcW w:w="625" w:type="dxa"/>
+            <w:vAlign w:val="center"/>
+          </w:tcPr>
+          <w:p>
+            <w:r>
+              <w:t>(</w:t>
+            </w:r>
+            <w:fldSimple w:instr=" SEQ Eq \* MERGEFORMAT ">
+              <w:r>
+                <w:rPr>
+                  <w:noProof/>
+                </w:rPr>
+                <w:t>2</w:t>
+              </w:r>
+            </w:fldSimple>
+            <w:r>
+              <w:t>)</w:t>
+            </w:r>
+          </w:p>
+        </w:tc>
+      </w:tr>
+      <w:tr>
+        <w:trPr>
+          <w:jc w:val="center"/>
+        </w:trPr>
+        <w:tc>
+          <w:tcPr>
+            <w:tcW w:w="625" w:type="dxa"/>
+            <w:vAlign w:val="center"/>
+          </w:tcPr>
+          <w:p/>
+        </w:tc>
+        <w:tc>
+          <w:tcPr>
+            <w:tcW w:w="8100" w:type="dxa"/>
+            <w:vAlign w:val="center"/>
+          </w:tcPr>
+          <w:p>
+            <w:pPr>
+              <w:jc w:val="center"/>
+            </w:pPr>
+            <m:oMathPara>
+              <m:oMath>
+                <m:r>
+                  <m:rPr>
+                    <m:sty m:val="p"/>
+                  </m:rPr>
+                  <w:rPr>
+                    <w:rFonts w:ascii="Cambria Math" w:hAnsi="Cambria Math"/>
+                  </w:rPr>
+                  <m:t>CVRMSE</m:t>
+                </m:r>
+                <m:r>
+                  <w:rPr>
+                    <w:rFonts w:ascii="Cambria Math" w:hAnsi="Cambria Math"/>
+                  </w:rPr>
+                  <m:t>=</m:t>
+                </m:r>
+                <m:f>
+                  <m:fPr>
+                    <m:ctrlPr>
+                      <w:rPr>
+                        <w:rFonts w:ascii="Cambria Math" w:hAnsi="Cambria Math"/>
+                      </w:rPr>
+                    </m:ctrlPr>
+                  </m:fPr>
+                  <m:num>
+                    <m:r>
+                      <w:rPr>
+                        <w:rFonts w:ascii="Cambria Math" w:hAnsi="Cambria Math"/>
+                      </w:rPr>
+                      <m:t>RMSE</m:t>
+                    </m:r>
+                  </m:num>
+                  <m:den>
+                    <m:sSub>
+                      <m:sSubPr>
+                        <m:ctrlPr>
+                          <w:rPr>
+                            <w:rFonts w:ascii="Cambria Math" w:hAnsi="Cambria Math"/>
+                            <w:i/>
+                          </w:rPr>
+                        </m:ctrlPr>
+                      </m:sSubPr>
+                      <m:e>
+                        <m:acc>
+                          <m:accPr>
+                            <m:chr m:val="̅"/>
+                            <m:ctrlPr>
+                              <w:rPr>
+                                <w:rFonts w:ascii="Cambria Math" w:hAnsi="Cambria Math"/>
+                              </w:rPr>
+                            </m:ctrlPr>
+                          </m:accPr>
+                          <m:e>
+                            <m:r>
+                              <w:rPr>
+                                <w:rFonts w:ascii="Cambria Math" w:hAnsi="Cambria Math"/>
+                              </w:rPr>
+                              <m:t>y</m:t>
+                            </m:r>
+                          </m:e>
+                        </m:acc>
+                        <m:ctrlPr>
+                          <w:rPr>
+                            <w:rFonts w:ascii="Cambria Math" w:hAnsi="Cambria Math"/>
+                          </w:rPr>
+                        </m:ctrlPr>
+                      </m:e>
+                      <m:sub>
+                        <m:r>
+                          <w:rPr>
+                            <w:rFonts w:ascii="Cambria Math" w:hAnsi="Cambria Math"/>
+                          </w:rPr>
+                          <m:t>measured</m:t>
+                        </m:r>
+                      </m:sub>
+                    </m:sSub>
+                  </m:den>
+                </m:f>
+              </m:oMath>
+            </m:oMathPara>
+          </w:p>
+        </w:tc>
+        <w:tc>
+          <w:tcPr>
+            <w:tcW w:w="625" w:type="dxa"/>
+            <w:vAlign w:val="center"/>
+          </w:tcPr>
+          <w:p>
+            <w:r>
+              <w:t>(</w:t>
+            </w:r>
+            <w:fldSimple w:instr=" SEQ Eq \* MERGEFORMAT ">
+              <w:r>
+                <w:rPr>
+                  <w:noProof/>
+                </w:rPr>
+                <w:t>3</w:t>
+              </w:r>
+            </w:fldSimple>
+            <w:r>
+              <w:t>)</w:t>
+            </w:r>
+          </w:p>
+        </w:tc>
+      </w:tr>
+      <w:tr>
+        <w:trPr>
+          <w:jc w:val="center"/>
+        </w:trPr>
+        <w:tc>
+          <w:tcPr>
+            <w:tcW w:w="625" w:type="dxa"/>
+            <w:vAlign w:val="center"/>
+          </w:tcPr>
+          <w:p/>
+        </w:tc>
+        <w:tc>
+          <w:tcPr>
+            <w:tcW w:w="8100" w:type="dxa"/>
+            <w:vAlign w:val="center"/>
+          </w:tcPr>
+          <w:p>
+            <w:pPr>
+              <w:jc w:val="center"/>
+            </w:pPr>
+            <m:oMathPara>
+              <m:oMath>
+                <m:r>
+                  <w:rPr>
+                    <w:rFonts w:ascii="Cambria Math" w:hAnsi="Cambria Math"/>
+                  </w:rPr>
+                  <m:t>MAE=</m:t>
+                </m:r>
+                <m:f>
+                  <m:fPr>
+                    <m:ctrlPr>
+                      <w:rPr>
+                        <w:rFonts w:ascii="Cambria Math" w:hAnsi="Cambria Math"/>
+                      </w:rPr>
+                    </m:ctrlPr>
+                  </m:fPr>
+                  <m:num>
+                    <m:nary>
+                      <m:naryPr>
+                        <m:chr m:val="∑"/>
+                        <m:subHide m:val="1"/>
+                        <m:supHide m:val="1"/>
+                        <m:ctrlPr>
+                          <w:rPr>
+                            <w:rFonts w:ascii="Cambria Math" w:hAnsi="Cambria Math"/>
+                          </w:rPr>
+                        </m:ctrlPr>
+                      </m:naryPr>
+                      <m:sub>
+                        <m:ctrlPr>
+                          <w:rPr>
+                            <w:rFonts w:ascii="Cambria Math" w:hAnsi="Cambria Math"/>
+                            <w:i/>
+                          </w:rPr>
+                        </m:ctrlPr>
+                      </m:sub>
+                      <m:sup>
+                        <m:ctrlPr>
+                          <w:rPr>
+                            <w:rFonts w:ascii="Cambria Math" w:hAnsi="Cambria Math"/>
+                            <w:i/>
+                          </w:rPr>
+                        </m:ctrlPr>
+                      </m:sup>
+                      <m:e>
+                        <m:r>
+                          <w:rPr>
+                            <w:rFonts w:ascii="Cambria Math" w:hAnsi="Cambria Math"/>
+                          </w:rPr>
+                          <m:t>abs</m:t>
+                        </m:r>
+                        <m:d>
+                          <m:dPr>
+                            <m:ctrlPr>
+                              <w:rPr>
+                                <w:rFonts w:ascii="Cambria Math" w:hAnsi="Cambria Math"/>
+                                <w:i/>
+                              </w:rPr>
+                            </m:ctrlPr>
+                          </m:dPr>
+                          <m:e>
+                            <m:sSub>
+                              <m:sSubPr>
+                                <m:ctrlPr>
+                                  <w:rPr>
+                                    <w:rFonts w:ascii="Cambria Math" w:hAnsi="Cambria Math"/>
+                                    <w:i/>
+                                  </w:rPr>
+                                </m:ctrlPr>
+                              </m:sSubPr>
+                              <m:e>
+                                <m:r>
+                                  <w:rPr>
+                                    <w:rFonts w:ascii="Cambria Math" w:hAnsi="Cambria Math"/>
+                                  </w:rPr>
+                                  <m:t>y</m:t>
+                                </m:r>
+                              </m:e>
+                              <m:sub>
+                                <m:r>
+                                  <w:rPr>
+                                    <w:rFonts w:ascii="Cambria Math" w:hAnsi="Cambria Math"/>
+                                  </w:rPr>
+                                  <m:t>measured,k</m:t>
+                                </m:r>
+                              </m:sub>
+                            </m:sSub>
+                            <m:r>
+                              <w:rPr>
+                                <w:rFonts w:ascii="Cambria Math" w:hAnsi="Cambria Math"/>
+                              </w:rPr>
+                              <m:t>-</m:t>
+                            </m:r>
+                            <m:sSub>
+                              <m:sSubPr>
+                                <m:ctrlPr>
+                                  <w:rPr>
+                                    <w:rFonts w:ascii="Cambria Math" w:hAnsi="Cambria Math"/>
+                                    <w:i/>
+                                  </w:rPr>
+                                </m:ctrlPr>
+                              </m:sSubPr>
+                              <m:e>
+                                <m:r>
+                                  <w:rPr>
+                                    <w:rFonts w:ascii="Cambria Math" w:hAnsi="Cambria Math"/>
+                                  </w:rPr>
+                                  <m:t>y</m:t>
+                                </m:r>
+                              </m:e>
+                              <m:sub>
+                                <m:r>
+                                  <w:rPr>
+                                    <w:rFonts w:ascii="Cambria Math" w:hAnsi="Cambria Math"/>
+                                  </w:rPr>
+                                  <m:t>predicted,k</m:t>
+                                </m:r>
+                              </m:sub>
+                            </m:sSub>
+                          </m:e>
+                        </m:d>
+                        <m:ctrlPr>
+                          <w:rPr>
+                            <w:rFonts w:ascii="Cambria Math" w:hAnsi="Cambria Math"/>
+                            <w:i/>
+                          </w:rPr>
+                        </m:ctrlPr>
+                      </m:e>
+                    </m:nary>
+                    <m:ctrlPr>
+                      <w:rPr>
+                        <w:rFonts w:ascii="Cambria Math" w:hAnsi="Cambria Math"/>
+                        <w:i/>
+                      </w:rPr>
+                    </m:ctrlPr>
+                  </m:num>
+                  <m:den>
+                    <m:r>
+                      <w:rPr>
+                        <w:rFonts w:ascii="Cambria Math" w:hAnsi="Cambria Math"/>
+                      </w:rPr>
+                      <m:t>n</m:t>
+                    </m:r>
+                    <m:ctrlPr>
+                      <w:rPr>
+                        <w:rFonts w:ascii="Cambria Math" w:hAnsi="Cambria Math"/>
+                        <w:i/>
+                      </w:rPr>
+                    </m:ctrlPr>
+                  </m:den>
+                </m:f>
+              </m:oMath>
+            </m:oMathPara>
+          </w:p>
+        </w:tc>
+        <w:tc>
+          <w:tcPr>
+            <w:tcW w:w="625" w:type="dxa"/>
+            <w:vAlign w:val="center"/>
+          </w:tcPr>
+          <w:p>
+            <w:r>
+              <w:t>(</w:t>
+            </w:r>
+            <w:fldSimple w:instr=" SEQ Eq \* MERGEFORMAT ">
+              <w:r>
+                <w:rPr>
+                  <w:noProof/>
+                </w:rPr>
+                <w:t>4</w:t>
+              </w:r>
+            </w:fldSimple>
+            <w:r>
+              <w:t>)</w:t>
+            </w:r>
+          </w:p>
+        </w:tc>
+      </w:tr>
+      <w:tr>
+        <w:trPr>
+          <w:jc w:val="center"/>
+        </w:trPr>
+        <w:tc>
+          <w:tcPr>
+            <w:tcW w:w="625" w:type="dxa"/>
+            <w:vAlign w:val="center"/>
+          </w:tcPr>
+          <w:p/>
+        </w:tc>
+        <w:tc>
+          <w:tcPr>
+            <w:tcW w:w="8100" w:type="dxa"/>
+            <w:vAlign w:val="center"/>
+          </w:tcPr>
+          <w:p>
+            <w:pPr>
+              <w:jc w:val="center"/>
+            </w:pPr>
+            <m:oMath>
+              <m:r>
+                <w:rPr>
+                  <w:rFonts w:ascii="Cambria Math" w:hAnsi="Cambria Math"/>
+                </w:rPr>
+                <m:t>MAPE</m:t>
+              </m:r>
+            </m:oMath>
+            <w:r>
+              <w:t xml:space="preserve"> = </w:t>
+            </w:r>
+            <m:oMath>
+              <m:f>
+                <m:fPr>
+                  <m:ctrlPr>
+                    <w:rPr>
+                      <w:rFonts w:ascii="Cambria Math" w:hAnsi="Cambria Math"/>
+                    </w:rPr>
+                  </m:ctrlPr>
+                </m:fPr>
+                <m:num>
+                  <m:r>
+                    <w:rPr>
+                      <w:rFonts w:ascii="Cambria Math" w:hAnsi="Cambria Math"/>
+                    </w:rPr>
+                    <m:t>1</m:t>
+                  </m:r>
+                  <m:ctrlPr>
+                    <w:rPr>
+                      <w:rFonts w:ascii="Cambria Math" w:hAnsi="Cambria Math"/>
+                      <w:i/>
+                    </w:rPr>
+                  </m:ctrlPr>
+                </m:num>
+                <m:den>
+                  <m:r>
+                    <w:rPr>
+                      <w:rFonts w:ascii="Cambria Math" w:hAnsi="Cambria Math"/>
+                    </w:rPr>
+                    <m:t>n</m:t>
+                  </m:r>
+                  <m:ctrlPr>
+                    <w:rPr>
+                      <w:rFonts w:ascii="Cambria Math" w:hAnsi="Cambria Math"/>
+                      <w:i/>
+                    </w:rPr>
+                  </m:ctrlPr>
+                </m:den>
+              </m:f>
+              <m:nary>
+                <m:naryPr>
+                  <m:chr m:val="∑"/>
+                  <m:subHide m:val="1"/>
+                  <m:supHide m:val="1"/>
+                  <m:ctrlPr>
+                    <w:rPr>
+                      <w:rFonts w:ascii="Cambria Math" w:hAnsi="Cambria Math"/>
+                    </w:rPr>
+                  </m:ctrlPr>
+                </m:naryPr>
+                <m:sub>
+                  <m:ctrlPr>
+                    <w:rPr>
+                      <w:rFonts w:ascii="Cambria Math" w:hAnsi="Cambria Math"/>
+                      <w:i/>
+                    </w:rPr>
+                  </m:ctrlPr>
+                </m:sub>
+                <m:sup>
+                  <m:ctrlPr>
+                    <w:rPr>
+                      <w:rFonts w:ascii="Cambria Math" w:hAnsi="Cambria Math"/>
+                      <w:i/>
+                    </w:rPr>
+                  </m:ctrlPr>
+                </m:sup>
+                <m:e>
+                  <m:r>
+                    <w:rPr>
+                      <w:rFonts w:ascii="Cambria Math" w:hAnsi="Cambria Math"/>
+                    </w:rPr>
+                    <m:t>abs</m:t>
+                  </m:r>
+                  <m:d>
+                    <m:dPr>
+                      <m:ctrlPr>
+                        <w:rPr>
+                          <w:rFonts w:ascii="Cambria Math" w:hAnsi="Cambria Math"/>
+                          <w:i/>
+                        </w:rPr>
+                      </m:ctrlPr>
+                    </m:dPr>
+                    <m:e>
+                      <m:f>
+                        <m:fPr>
+                          <m:ctrlPr>
+                            <w:rPr>
+                              <w:rFonts w:ascii="Cambria Math" w:hAnsi="Cambria Math"/>
+                            </w:rPr>
+                          </m:ctrlPr>
+                        </m:fPr>
+                        <m:num>
+                          <m:sSub>
+                            <m:sSubPr>
+                              <m:ctrlPr>
+                                <w:rPr>
+                                  <w:rFonts w:ascii="Cambria Math" w:hAnsi="Cambria Math"/>
+                                  <w:i/>
+                                </w:rPr>
+                              </m:ctrlPr>
+                            </m:sSubPr>
+                            <m:e>
+                              <m:r>
+                                <w:rPr>
+                                  <w:rFonts w:ascii="Cambria Math" w:hAnsi="Cambria Math"/>
+                                </w:rPr>
+                                <m:t>y</m:t>
+                              </m:r>
+                            </m:e>
+                            <m:sub>
+                              <m:r>
+                                <w:rPr>
+                                  <w:rFonts w:ascii="Cambria Math" w:hAnsi="Cambria Math"/>
+                                </w:rPr>
+                                <m:t>measured,k</m:t>
+                              </m:r>
+                            </m:sub>
+                          </m:sSub>
+                          <m:r>
+                            <w:rPr>
+                              <w:rFonts w:ascii="Cambria Math" w:hAnsi="Cambria Math"/>
+                            </w:rPr>
+                            <m:t>-</m:t>
+                          </m:r>
+                          <m:sSub>
+                            <m:sSubPr>
+                              <m:ctrlPr>
+                                <w:rPr>
+                                  <w:rFonts w:ascii="Cambria Math" w:hAnsi="Cambria Math"/>
+                                  <w:i/>
+                                </w:rPr>
+                              </m:ctrlPr>
+                            </m:sSubPr>
+                            <m:e>
+                              <m:r>
+                                <w:rPr>
+                                  <w:rFonts w:ascii="Cambria Math" w:hAnsi="Cambria Math"/>
+                                </w:rPr>
+                                <m:t>y</m:t>
+                              </m:r>
+                            </m:e>
+                            <m:sub>
+                              <m:r>
+                                <w:rPr>
+                                  <w:rFonts w:ascii="Cambria Math" w:hAnsi="Cambria Math"/>
+                                </w:rPr>
+                                <m:t>predicted,k</m:t>
+                              </m:r>
+                            </m:sub>
+                          </m:sSub>
+                        </m:num>
+                        <m:den>
+                          <m:sSub>
+                            <m:sSubPr>
+                              <m:ctrlPr>
+                                <w:rPr>
+                                  <w:rFonts w:ascii="Cambria Math" w:hAnsi="Cambria Math"/>
+                                  <w:i/>
+                                </w:rPr>
+                              </m:ctrlPr>
+                            </m:sSubPr>
+                            <m:e>
+                              <m:r>
+                                <w:rPr>
+                                  <w:rFonts w:ascii="Cambria Math" w:hAnsi="Cambria Math"/>
+                                </w:rPr>
+                                <m:t>y</m:t>
+                              </m:r>
+                              <m:ctrlPr>
+                                <w:rPr>
+                                  <w:rFonts w:ascii="Cambria Math" w:hAnsi="Cambria Math"/>
+                                </w:rPr>
+                              </m:ctrlPr>
+                            </m:e>
+                            <m:sub>
+                              <m:r>
+                                <w:rPr>
+                                  <w:rFonts w:ascii="Cambria Math" w:hAnsi="Cambria Math"/>
+                                </w:rPr>
+                                <m:t>measured,k</m:t>
+                              </m:r>
+                            </m:sub>
+                          </m:sSub>
+                        </m:den>
+                      </m:f>
+                      <m:ctrlPr>
+                        <w:rPr>
+                          <w:rFonts w:ascii="Cambria Math" w:hAnsi="Cambria Math"/>
+                        </w:rPr>
+                      </m:ctrlPr>
+                    </m:e>
+                  </m:d>
+                  <m:ctrlPr>
+                    <w:rPr>
+                      <w:rFonts w:ascii="Cambria Math" w:hAnsi="Cambria Math"/>
+                      <w:i/>
+                    </w:rPr>
+                  </m:ctrlPr>
+                </m:e>
+              </m:nary>
+            </m:oMath>
+          </w:p>
+        </w:tc>
+        <w:tc>
+          <w:tcPr>
+            <w:tcW w:w="625" w:type="dxa"/>
+            <w:vAlign w:val="center"/>
+          </w:tcPr>
+          <w:p>
+            <w:r>
+              <w:t>(</w:t>
+            </w:r>
+            <w:fldSimple w:instr=" SEQ Eq \* MERGEFORMAT ">
+              <w:r>
+                <w:rPr>
+                  <w:noProof/>
+                </w:rPr>
+                <w:t>5</w:t>
+              </w:r>
+            </w:fldSimple>
+            <w:r>
+              <w:t>)</w:t>
+            </w:r>
+          </w:p>
+        </w:tc>
+      </w:tr>
+    </w:tbl>
+    <w:p>
+      <w:pPr>
+        <w:jc w:val="both"/>
+      </w:pPr>
+      <w:r>
+        <w:rPr>
+          <w:szCs w:val="24"/>
+        </w:rPr>
+        <w:t xml:space="preserve">where n the number of observations, </w:t>
+      </w:r>
+      <m:oMath>
+        <m:r>
+          <w:rPr>
+            <w:rFonts w:ascii="Cambria Math" w:hAnsi="Cambria Math"/>
+          </w:rPr>
+          <m:t>s</m:t>
+        </m:r>
+        <m:d>
+          <m:dPr>
+            <m:ctrlPr>
+              <w:rPr>
+                <w:rFonts w:ascii="Cambria Math" w:hAnsi="Cambria Math"/>
+                <w:i/>
+              </w:rPr>
+            </m:ctrlPr>
+          </m:dPr>
+          <m:e>
+            <m:sSub>
+              <m:sSubPr>
+                <m:ctrlPr>
+                  <w:rPr>
+                    <w:rFonts w:ascii="Cambria Math" w:hAnsi="Cambria Math"/>
+                    <w:i/>
+                  </w:rPr>
+                </m:ctrlPr>
+              </m:sSubPr>
+              <m:e>
+                <m:r>
+                  <w:rPr>
+                    <w:rFonts w:ascii="Cambria Math" w:hAnsi="Cambria Math"/>
+                  </w:rPr>
+                  <m:t>y</m:t>
+                </m:r>
+              </m:e>
+              <m:sub>
+                <m:r>
+                  <w:rPr>
+                    <w:rFonts w:ascii="Cambria Math" w:hAnsi="Cambria Math"/>
+                  </w:rPr>
+                  <m:t>predicted</m:t>
+                </m:r>
+              </m:sub>
+            </m:sSub>
+          </m:e>
+        </m:d>
+      </m:oMath>
+      <w:r>
+        <w:t xml:space="preserve">is the standard deviation of predictions,  </w:t>
+      </w:r>
+      <m:oMath>
+        <m:sSub>
+          <m:sSubPr>
+            <m:ctrlPr>
+              <w:rPr>
+                <w:rFonts w:ascii="Cambria Math" w:hAnsi="Cambria Math"/>
+                <w:i/>
+              </w:rPr>
+            </m:ctrlPr>
+          </m:sSubPr>
+          <m:e>
+            <m:acc>
+              <m:accPr>
+                <m:chr m:val="̅"/>
+                <m:ctrlPr>
+                  <w:rPr>
+                    <w:rFonts w:ascii="Cambria Math" w:hAnsi="Cambria Math"/>
+                  </w:rPr>
+                </m:ctrlPr>
+              </m:accPr>
+              <m:e>
+                <m:r>
+                  <w:rPr>
+                    <w:rFonts w:ascii="Cambria Math" w:hAnsi="Cambria Math"/>
+                  </w:rPr>
+                  <m:t>y</m:t>
+                </m:r>
+              </m:e>
+            </m:acc>
+            <m:ctrlPr>
+              <w:rPr>
+                <w:rFonts w:ascii="Cambria Math" w:hAnsi="Cambria Math"/>
+              </w:rPr>
+            </m:ctrlPr>
+          </m:e>
+          <m:sub>
+            <m:r>
+              <w:rPr>
+                <w:rFonts w:ascii="Cambria Math" w:hAnsi="Cambria Math"/>
+              </w:rPr>
+              <m:t>measured</m:t>
+            </m:r>
+          </m:sub>
+        </m:sSub>
+      </m:oMath>
+      <w:r>
+        <w:t xml:space="preserve"> is the average of measured values.</w:t>
       </w:r>
     </w:p>
     <w:p>
       <w:pPr>
         <w:jc w:val="both"/>
         <w:rPr>
-          <w:szCs w:val="22"/>
+          <w:szCs w:val="24"/>
         </w:rPr>
       </w:pPr>
     </w:p>
@@ -473,7 +1701,13 @@
         <w:pStyle w:val="Heading2"/>
       </w:pPr>
       <w:r>
-        <w:t xml:space="preserve">2.1 </w:t>
+        <w:t>2.</w:t>
+      </w:r>
+      <w:r>
+        <w:t>2</w:t>
+      </w:r>
+      <w:r>
+        <w:t xml:space="preserve"> </w:t>
       </w:r>
       <w:r>
         <w:t>RC Network Model</w:t>
@@ -905,7 +2139,7 @@
                 <w:rPr>
                   <w:noProof/>
                 </w:rPr>
-                <w:t>1</w:t>
+                <w:t>6</w:t>
               </w:r>
             </w:fldSimple>
             <w:r>
@@ -1152,7 +2386,7 @@
               <w:rPr>
                 <w:noProof/>
               </w:rPr>
-              <w:t>2</w:t>
+              <w:t>7</w:t>
             </w:r>
             <w:r>
               <w:rPr>
@@ -1191,11 +2425,7 @@
         <w:t>all</w:t>
       </w:r>
       <w:r>
-        <w:t xml:space="preserve"> the </w:t>
-      </w:r>
-      <w:r>
-        <w:lastRenderedPageBreak/>
-        <w:t xml:space="preserve">driving conditions, such as the </w:t>
+        <w:t xml:space="preserve"> the driving conditions, such as the </w:t>
       </w:r>
       <w:r>
         <w:t>heated</w:t>
@@ -1440,7 +2670,7 @@
                 <w:rPr>
                   <w:noProof/>
                 </w:rPr>
-                <w:t>3</w:t>
+                <w:t>8</w:t>
               </w:r>
             </w:fldSimple>
             <w:r>
@@ -1665,7 +2895,7 @@
                 <w:rPr>
                   <w:noProof/>
                 </w:rPr>
-                <w:t>4</w:t>
+                <w:t>9</w:t>
               </w:r>
             </w:fldSimple>
             <w:r>
@@ -1946,7 +3176,7 @@
                 <w:rPr>
                   <w:noProof/>
                 </w:rPr>
-                <w:t>5</w:t>
+                <w:t>10</w:t>
               </w:r>
             </w:fldSimple>
             <w:r>
@@ -2003,7 +3233,7 @@
         <w:rPr>
           <w:noProof/>
         </w:rPr>
-        <w:t>2</w:t>
+        <w:t>7</w:t>
       </w:r>
       <w:r>
         <w:fldChar w:fldCharType="end"/>
@@ -2100,7 +3330,11 @@
         </m:r>
       </m:oMath>
       <w:r>
-        <w:t xml:space="preserve">, represent outdoor air, façade cavity, slab concrete, hot water or chilled water within tubes, insulation below tubes, envelope, room air, internal wall, solar radiation, internal heat, lighting, air handling unit, thermal heat flux load requirements. Figure 2 shows the predicted and measured results during testing period. </w:t>
+        <w:t xml:space="preserve">, represent outdoor air, façade cavity, slab concrete, hot water or chilled water within tubes, insulation below tubes, envelope, room air, internal wall, solar </w:t>
+      </w:r>
+      <w:r>
+        <w:lastRenderedPageBreak/>
+        <w:t xml:space="preserve">radiation, internal heat, lighting, air handling unit, thermal heat flux load requirements. Figure 2 shows the predicted and measured results during testing period. </w:t>
       </w:r>
       <w:r>
         <w:t>Model 2 has a substantially lower MAPE, as demonstrated in Table 2, and has been chosen as the optimum model for the RC network technique</w:t>
@@ -2411,7 +3645,7 @@
               <w:rPr>
                 <w:noProof/>
               </w:rPr>
-              <w:t>6</w:t>
+              <w:t>11</w:t>
             </w:r>
             <w:r>
               <w:rPr>
@@ -2894,7 +4128,7 @@
               <w:rPr>
                 <w:noProof/>
               </w:rPr>
-              <w:t>7</w:t>
+              <w:t>12</w:t>
             </w:r>
             <w:r>
               <w:rPr>
@@ -3309,10 +4543,7 @@
               <w:fldChar w:fldCharType="begin"/>
             </w:r>
             <w:r>
-              <w:instrText xml:space="preserve"> S</w:instrText>
-            </w:r>
-            <w:r>
-              <w:instrText xml:space="preserve">EQ Eq \* MERGEFORMAT </w:instrText>
+              <w:instrText xml:space="preserve"> SEQ Eq \* MERGEFORMAT </w:instrText>
             </w:r>
             <w:r>
               <w:fldChar w:fldCharType="separate"/>
@@ -3321,7 +4552,7 @@
               <w:rPr>
                 <w:noProof/>
               </w:rPr>
-              <w:t>8</w:t>
+              <w:t>13</w:t>
             </w:r>
             <w:r>
               <w:rPr>
@@ -3556,7 +4787,7 @@
               <w:rPr>
                 <w:noProof/>
               </w:rPr>
-              <w:t>9</w:t>
+              <w:t>14</w:t>
             </w:r>
             <w:r>
               <w:rPr>
@@ -3769,7 +5000,7 @@
               <w:rPr>
                 <w:noProof/>
               </w:rPr>
-              <w:t>10</w:t>
+              <w:t>15</w:t>
             </w:r>
             <w:r>
               <w:rPr>
@@ -5071,7 +6302,6 @@
         <w:rPr>
           <w:noProof/>
         </w:rPr>
-        <w:lastRenderedPageBreak/>
         <w:drawing>
           <wp:inline distT="0" distB="0" distL="0" distR="0" wp14:anchorId="31D760FF" wp14:editId="2EB0E71C">
             <wp:extent cx="5943600" cy="1379855"/>
@@ -5183,6 +6413,7 @@
         <w:rPr>
           <w:noProof/>
         </w:rPr>
+        <w:lastRenderedPageBreak/>
         <w:drawing>
           <wp:inline distT="0" distB="0" distL="0" distR="0" wp14:anchorId="539EFA28" wp14:editId="14EFBA55">
             <wp:extent cx="5943600" cy="3135630"/>
@@ -5927,7 +7158,7 @@
         <w:t>2.</w:t>
       </w:r>
       <w:r>
-        <w:t>2</w:t>
+        <w:t>3</w:t>
       </w:r>
       <w:r>
         <w:t xml:space="preserve"> </w:t>
@@ -6311,7 +7542,7 @@
                 <w:rPr>
                   <w:noProof/>
                 </w:rPr>
-                <w:t>11</w:t>
+                <w:t>16</w:t>
               </w:r>
             </w:fldSimple>
             <w:r>
@@ -6882,7 +8113,6 @@
         <w:rPr>
           <w:lang w:eastAsia="zh-CN"/>
         </w:rPr>
-        <w:lastRenderedPageBreak/>
         <w:t xml:space="preserve">As for the prediction phase, GMR can be used to predict distributions of variables y by computing the conditional distribution </w:t>
       </w:r>
       <m:oMath>
@@ -7765,7 +8995,7 @@
                 <w:rPr>
                   <w:noProof/>
                 </w:rPr>
-                <w:t>12</w:t>
+                <w:t>17</w:t>
               </w:r>
             </w:fldSimple>
             <w:r>
@@ -8021,7 +9251,7 @@
                 <w:rPr>
                   <w:noProof/>
                 </w:rPr>
-                <w:t>13</w:t>
+                <w:t>18</w:t>
               </w:r>
             </w:fldSimple>
             <w:r>
@@ -8505,7 +9735,7 @@
                 <w:rPr>
                   <w:noProof/>
                 </w:rPr>
-                <w:t>14</w:t>
+                <w:t>19</w:t>
               </w:r>
             </w:fldSimple>
             <w:r>
@@ -8929,7 +10159,7 @@
                 <w:rPr>
                   <w:noProof/>
                 </w:rPr>
-                <w:t>15</w:t>
+                <w:t>20</w:t>
               </w:r>
             </w:fldSimple>
             <w:r>
@@ -9273,7 +10503,7 @@
                 <w:rPr>
                   <w:noProof/>
                 </w:rPr>
-                <w:t>16</w:t>
+                <w:t>21</w:t>
               </w:r>
             </w:fldSimple>
             <w:r>
@@ -10052,7 +11282,7 @@
                 <w:rPr>
                   <w:noProof/>
                 </w:rPr>
-                <w:t>17</w:t>
+                <w:t>22</w:t>
               </w:r>
             </w:fldSimple>
             <w:r>
@@ -10496,7 +11726,7 @@
                 <w:rPr>
                   <w:noProof/>
                 </w:rPr>
-                <w:t>18</w:t>
+                <w:t>23</w:t>
               </w:r>
             </w:fldSimple>
             <w:r>
@@ -10695,7 +11925,7 @@
                 <w:rPr>
                   <w:noProof/>
                 </w:rPr>
-                <w:t>19</w:t>
+                <w:t>24</w:t>
               </w:r>
             </w:fldSimple>
             <w:r>
@@ -10870,7 +12100,7 @@
                 <w:rPr>
                   <w:noProof/>
                 </w:rPr>
-                <w:t>20</w:t>
+                <w:t>25</w:t>
               </w:r>
             </w:fldSimple>
             <w:r>
@@ -11097,7 +12327,7 @@
                 <w:rPr>
                   <w:noProof/>
                 </w:rPr>
-                <w:t>21</w:t>
+                <w:t>26</w:t>
               </w:r>
             </w:fldSimple>
             <w:r>
@@ -11310,7 +12540,7 @@
                 <w:rPr>
                   <w:noProof/>
                 </w:rPr>
-                <w:t>22</w:t>
+                <w:t>27</w:t>
               </w:r>
             </w:fldSimple>
             <w:r>
@@ -11577,7 +12807,7 @@
                 <w:rPr>
                   <w:noProof/>
                 </w:rPr>
-                <w:t>23</w:t>
+                <w:t>28</w:t>
               </w:r>
             </w:fldSimple>
             <w:r>
@@ -11926,7 +13156,7 @@
                 <w:rPr>
                   <w:noProof/>
                 </w:rPr>
-                <w:t>24</w:t>
+                <w:t>29</w:t>
               </w:r>
             </w:fldSimple>
             <w:r>
@@ -12073,7 +13303,7 @@
               <w:rPr>
                 <w:noProof/>
               </w:rPr>
-              <w:t>25</w:t>
+              <w:t>30</w:t>
             </w:r>
             <w:r>
               <w:rPr>
@@ -12612,7 +13842,7 @@
               <w:rPr>
                 <w:noProof/>
               </w:rPr>
-              <w:t>26</w:t>
+              <w:t>31</w:t>
             </w:r>
             <w:r>
               <w:rPr>
@@ -13245,7 +14475,7 @@
               <w:rPr>
                 <w:noProof/>
               </w:rPr>
-              <w:t>27</w:t>
+              <w:t>32</w:t>
             </w:r>
             <w:r>
               <w:rPr>
@@ -13608,7 +14838,7 @@
               <w:rPr>
                 <w:noProof/>
               </w:rPr>
-              <w:t>28</w:t>
+              <w:t>33</w:t>
             </w:r>
             <w:r>
               <w:rPr>
@@ -14596,7 +15826,7 @@
               <w:rPr>
                 <w:noProof/>
               </w:rPr>
-              <w:t>29</w:t>
+              <w:t>34</w:t>
             </w:r>
             <w:r>
               <w:rPr>
@@ -14606,623 +15836,6 @@
             </w:r>
             <w:r>
               <w:t>)</w:t>
-            </w:r>
-          </w:p>
-        </w:tc>
-      </w:tr>
-    </w:tbl>
-    <w:p>
-      <w:pPr>
-        <w:jc w:val="both"/>
-      </w:pPr>
-    </w:p>
-    <w:p>
-      <w:pPr>
-        <w:jc w:val="both"/>
-      </w:pPr>
-    </w:p>
-    <w:p>
-      <w:pPr>
-        <w:pStyle w:val="Caption"/>
-        <w:keepNext/>
-      </w:pPr>
-      <w:r>
-        <w:t xml:space="preserve">Table </w:t>
-      </w:r>
-      <w:fldSimple w:instr=" SEQ Table \* ARABIC ">
-        <w:r>
-          <w:rPr>
-            <w:noProof/>
-          </w:rPr>
-          <w:t>3</w:t>
-        </w:r>
-      </w:fldSimple>
-      <w:r>
-        <w:t xml:space="preserve"> Prediction performance comparison for different G</w:t>
-      </w:r>
-      <w:r>
-        <w:t>/</w:t>
-      </w:r>
-      <w:r>
-        <w:t>GMR inputs</w:t>
-      </w:r>
-    </w:p>
-    <w:tbl>
-      <w:tblPr>
-        <w:tblStyle w:val="TableGrid"/>
-        <w:tblW w:w="0" w:type="auto"/>
-        <w:tblLook w:val="04A0" w:firstRow="1" w:lastRow="0" w:firstColumn="1" w:lastColumn="0" w:noHBand="0" w:noVBand="1"/>
-      </w:tblPr>
-      <w:tblGrid>
-        <w:gridCol w:w="4788"/>
-        <w:gridCol w:w="4788"/>
-      </w:tblGrid>
-      <w:tr>
-        <w:tc>
-          <w:tcPr>
-            <w:tcW w:w="4788" w:type="dxa"/>
-          </w:tcPr>
-          <w:p>
-            <w:pPr>
-              <w:jc w:val="center"/>
-              <w:rPr>
-                <w:b/>
-                <w:bCs/>
-              </w:rPr>
-            </w:pPr>
-            <w:r>
-              <w:rPr>
-                <w:b/>
-                <w:bCs/>
-              </w:rPr>
-              <w:t>Input</w:t>
-            </w:r>
-          </w:p>
-        </w:tc>
-        <w:tc>
-          <w:tcPr>
-            <w:tcW w:w="4788" w:type="dxa"/>
-          </w:tcPr>
-          <w:p>
-            <w:pPr>
-              <w:jc w:val="center"/>
-              <w:rPr>
-                <w:b/>
-                <w:bCs/>
-              </w:rPr>
-            </w:pPr>
-            <w:r>
-              <w:rPr>
-                <w:b/>
-                <w:bCs/>
-              </w:rPr>
-              <w:t>CVRMSE (%)</w:t>
-            </w:r>
-          </w:p>
-        </w:tc>
-      </w:tr>
-      <w:tr>
-        <w:tc>
-          <w:tcPr>
-            <w:tcW w:w="4788" w:type="dxa"/>
-          </w:tcPr>
-          <w:p>
-            <w:pPr>
-              <w:jc w:val="both"/>
-            </w:pPr>
-            <m:oMathPara>
-              <m:oMath>
-                <m:sSub>
-                  <m:sSubPr>
-                    <m:ctrlPr>
-                      <w:rPr>
-                        <w:rFonts w:ascii="Cambria Math" w:hAnsi="Cambria Math"/>
-                      </w:rPr>
-                    </m:ctrlPr>
-                  </m:sSubPr>
-                  <m:e>
-                    <m:r>
-                      <m:rPr>
-                        <m:sty m:val="p"/>
-                      </m:rPr>
-                      <w:rPr>
-                        <w:rFonts w:ascii="Cambria Math" w:hAnsi="Cambria Math"/>
-                      </w:rPr>
-                      <m:t>T</m:t>
-                    </m:r>
-                  </m:e>
-                  <m:sub>
-                    <m:r>
-                      <m:rPr>
-                        <m:sty m:val="p"/>
-                      </m:rPr>
-                      <w:rPr>
-                        <w:rFonts w:ascii="Cambria Math" w:hAnsi="Cambria Math"/>
-                      </w:rPr>
-                      <m:t>out</m:t>
-                    </m:r>
-                  </m:sub>
-                </m:sSub>
-                <m:r>
-                  <m:rPr>
-                    <m:sty m:val="p"/>
-                  </m:rPr>
-                  <w:rPr>
-                    <w:rFonts w:ascii="Cambria Math" w:hAnsi="Cambria Math"/>
-                  </w:rPr>
-                  <m:t>,</m:t>
-                </m:r>
-                <m:sSub>
-                  <m:sSubPr>
-                    <m:ctrlPr>
-                      <w:rPr>
-                        <w:rFonts w:ascii="Cambria Math" w:hAnsi="Cambria Math"/>
-                      </w:rPr>
-                    </m:ctrlPr>
-                  </m:sSubPr>
-                  <m:e>
-                    <m:r>
-                      <m:rPr>
-                        <m:sty m:val="p"/>
-                      </m:rPr>
-                      <w:rPr>
-                        <w:rFonts w:ascii="Cambria Math" w:hAnsi="Cambria Math"/>
-                      </w:rPr>
-                      <m:t>T</m:t>
-                    </m:r>
-                  </m:e>
-                  <m:sub>
-                    <m:r>
-                      <m:rPr>
-                        <m:sty m:val="p"/>
-                      </m:rPr>
-                      <w:rPr>
-                        <w:rFonts w:ascii="Cambria Math" w:hAnsi="Cambria Math"/>
-                      </w:rPr>
-                      <m:t>slabs</m:t>
-                    </m:r>
-                  </m:sub>
-                </m:sSub>
-                <m:r>
-                  <m:rPr>
-                    <m:sty m:val="p"/>
-                  </m:rPr>
-                  <w:rPr>
-                    <w:rFonts w:ascii="Cambria Math" w:hAnsi="Cambria Math"/>
-                  </w:rPr>
-                  <m:t>,</m:t>
-                </m:r>
-                <m:sSub>
-                  <m:sSubPr>
-                    <m:ctrlPr>
-                      <w:rPr>
-                        <w:rFonts w:ascii="Cambria Math" w:hAnsi="Cambria Math"/>
-                      </w:rPr>
-                    </m:ctrlPr>
-                  </m:sSubPr>
-                  <m:e>
-                    <m:r>
-                      <m:rPr>
-                        <m:sty m:val="p"/>
-                      </m:rPr>
-                      <w:rPr>
-                        <w:rFonts w:ascii="Cambria Math" w:hAnsi="Cambria Math"/>
-                      </w:rPr>
-                      <m:t>T</m:t>
-                    </m:r>
-                  </m:e>
-                  <m:sub>
-                    <m:r>
-                      <m:rPr>
-                        <m:sty m:val="p"/>
-                      </m:rPr>
-                      <w:rPr>
-                        <w:rFonts w:ascii="Cambria Math" w:hAnsi="Cambria Math"/>
-                      </w:rPr>
-                      <m:t>cav</m:t>
-                    </m:r>
-                  </m:sub>
-                </m:sSub>
-                <m:r>
-                  <m:rPr>
-                    <m:sty m:val="p"/>
-                  </m:rPr>
-                  <w:rPr>
-                    <w:rFonts w:ascii="Cambria Math" w:hAnsi="Cambria Math"/>
-                  </w:rPr>
-                  <m:t>,Valv</m:t>
-                </m:r>
-                <m:sSub>
-                  <m:sSubPr>
-                    <m:ctrlPr>
-                      <w:rPr>
-                        <w:rFonts w:ascii="Cambria Math" w:hAnsi="Cambria Math"/>
-                      </w:rPr>
-                    </m:ctrlPr>
-                  </m:sSubPr>
-                  <m:e>
-                    <m:r>
-                      <m:rPr>
-                        <m:sty m:val="p"/>
-                      </m:rPr>
-                      <w:rPr>
-                        <w:rFonts w:ascii="Cambria Math" w:hAnsi="Cambria Math"/>
-                      </w:rPr>
-                      <m:t>e</m:t>
-                    </m:r>
-                  </m:e>
-                  <m:sub>
-                    <m:r>
-                      <m:rPr>
-                        <m:sty m:val="p"/>
-                      </m:rPr>
-                      <w:rPr>
-                        <w:rFonts w:ascii="Cambria Math" w:hAnsi="Cambria Math"/>
-                      </w:rPr>
-                      <m:t>cl</m:t>
-                    </m:r>
-                  </m:sub>
-                </m:sSub>
-                <m:r>
-                  <m:rPr>
-                    <m:sty m:val="p"/>
-                  </m:rPr>
-                  <w:rPr>
-                    <w:rFonts w:ascii="Cambria Math" w:hAnsi="Cambria Math"/>
-                  </w:rPr>
-                  <m:t>,Valv</m:t>
-                </m:r>
-                <m:sSub>
-                  <m:sSubPr>
-                    <m:ctrlPr>
-                      <w:rPr>
-                        <w:rFonts w:ascii="Cambria Math" w:hAnsi="Cambria Math"/>
-                      </w:rPr>
-                    </m:ctrlPr>
-                  </m:sSubPr>
-                  <m:e>
-                    <m:r>
-                      <m:rPr>
-                        <m:sty m:val="p"/>
-                      </m:rPr>
-                      <w:rPr>
-                        <w:rFonts w:ascii="Cambria Math" w:hAnsi="Cambria Math"/>
-                      </w:rPr>
-                      <m:t>e</m:t>
-                    </m:r>
-                  </m:e>
-                  <m:sub>
-                    <m:r>
-                      <m:rPr>
-                        <m:sty m:val="p"/>
-                      </m:rPr>
-                      <w:rPr>
-                        <w:rFonts w:ascii="Cambria Math" w:hAnsi="Cambria Math"/>
-                      </w:rPr>
-                      <m:t>ht</m:t>
-                    </m:r>
-                  </m:sub>
-                </m:sSub>
-              </m:oMath>
-            </m:oMathPara>
-          </w:p>
-        </w:tc>
-        <w:tc>
-          <w:tcPr>
-            <w:tcW w:w="4788" w:type="dxa"/>
-          </w:tcPr>
-          <w:p>
-            <w:pPr>
-              <w:jc w:val="center"/>
-            </w:pPr>
-            <w:r>
-              <w:t>GMR: 2</w:t>
-            </w:r>
-            <w:r>
-              <w:t>4.5</w:t>
-            </w:r>
-            <w:r>
-              <w:t>~3</w:t>
-            </w:r>
-            <w:r>
-              <w:t>1</w:t>
-            </w:r>
-            <w:r>
-              <w:t>.</w:t>
-            </w:r>
-            <w:r>
-              <w:t>0</w:t>
-            </w:r>
-            <w:r>
-              <w:t>8</w:t>
-            </w:r>
-            <w:r>
-              <w:t>%; GGMR 2</w:t>
-            </w:r>
-            <w:r>
-              <w:t>3</w:t>
-            </w:r>
-            <w:r>
-              <w:t>.</w:t>
-            </w:r>
-            <w:r>
-              <w:t>9</w:t>
-            </w:r>
-            <w:r>
-              <w:t>3~2</w:t>
-            </w:r>
-            <w:r>
-              <w:t>9</w:t>
-            </w:r>
-            <w:r>
-              <w:t>.</w:t>
-            </w:r>
-            <w:r>
-              <w:t>5</w:t>
-            </w:r>
-            <w:r>
-              <w:t>%</w:t>
-            </w:r>
-          </w:p>
-        </w:tc>
-      </w:tr>
-      <w:tr>
-        <w:tc>
-          <w:tcPr>
-            <w:tcW w:w="4788" w:type="dxa"/>
-          </w:tcPr>
-          <w:p>
-            <w:pPr>
-              <w:jc w:val="both"/>
-            </w:pPr>
-            <m:oMathPara>
-              <m:oMath>
-                <m:sSub>
-                  <m:sSubPr>
-                    <m:ctrlPr>
-                      <w:rPr>
-                        <w:rFonts w:ascii="Cambria Math" w:hAnsi="Cambria Math"/>
-                      </w:rPr>
-                    </m:ctrlPr>
-                  </m:sSubPr>
-                  <m:e>
-                    <m:r>
-                      <w:rPr>
-                        <w:rFonts w:ascii="Cambria Math" w:hAnsi="Cambria Math"/>
-                      </w:rPr>
-                      <m:t>T</m:t>
-                    </m:r>
-                  </m:e>
-                  <m:sub>
-                    <m:r>
-                      <w:rPr>
-                        <w:rFonts w:ascii="Cambria Math" w:hAnsi="Cambria Math"/>
-                      </w:rPr>
-                      <m:t>out</m:t>
-                    </m:r>
-                  </m:sub>
-                </m:sSub>
-                <m:r>
-                  <m:rPr>
-                    <m:sty m:val="p"/>
-                  </m:rPr>
-                  <w:rPr>
-                    <w:rFonts w:ascii="Cambria Math" w:hAnsi="Cambria Math"/>
-                  </w:rPr>
-                  <m:t>,</m:t>
-                </m:r>
-                <m:sSub>
-                  <m:sSubPr>
-                    <m:ctrlPr>
-                      <w:rPr>
-                        <w:rFonts w:ascii="Cambria Math" w:hAnsi="Cambria Math"/>
-                      </w:rPr>
-                    </m:ctrlPr>
-                  </m:sSubPr>
-                  <m:e>
-                    <m:r>
-                      <w:rPr>
-                        <w:rFonts w:ascii="Cambria Math" w:hAnsi="Cambria Math"/>
-                      </w:rPr>
-                      <m:t>T</m:t>
-                    </m:r>
-                  </m:e>
-                  <m:sub>
-                    <m:r>
-                      <w:rPr>
-                        <w:rFonts w:ascii="Cambria Math" w:hAnsi="Cambria Math"/>
-                      </w:rPr>
-                      <m:t>slabs</m:t>
-                    </m:r>
-                  </m:sub>
-                </m:sSub>
-                <m:r>
-                  <m:rPr>
-                    <m:sty m:val="p"/>
-                  </m:rPr>
-                  <w:rPr>
-                    <w:rFonts w:ascii="Cambria Math" w:hAnsi="Cambria Math"/>
-                  </w:rPr>
-                  <m:t>,</m:t>
-                </m:r>
-                <m:sSub>
-                  <m:sSubPr>
-                    <m:ctrlPr>
-                      <w:rPr>
-                        <w:rFonts w:ascii="Cambria Math" w:hAnsi="Cambria Math"/>
-                      </w:rPr>
-                    </m:ctrlPr>
-                  </m:sSubPr>
-                  <m:e>
-                    <m:r>
-                      <w:rPr>
-                        <w:rFonts w:ascii="Cambria Math" w:hAnsi="Cambria Math"/>
-                      </w:rPr>
-                      <m:t>T</m:t>
-                    </m:r>
-                  </m:e>
-                  <m:sub>
-                    <m:r>
-                      <w:rPr>
-                        <w:rFonts w:ascii="Cambria Math" w:hAnsi="Cambria Math"/>
-                      </w:rPr>
-                      <m:t>cav</m:t>
-                    </m:r>
-                  </m:sub>
-                </m:sSub>
-                <m:r>
-                  <m:rPr>
-                    <m:sty m:val="p"/>
-                  </m:rPr>
-                  <w:rPr>
-                    <w:rFonts w:ascii="Cambria Math" w:hAnsi="Cambria Math"/>
-                  </w:rPr>
-                  <m:t>,</m:t>
-                </m:r>
-                <m:r>
-                  <w:rPr>
-                    <w:rFonts w:ascii="Cambria Math" w:hAnsi="Cambria Math"/>
-                  </w:rPr>
-                  <m:t>Valv</m:t>
-                </m:r>
-                <m:sSub>
-                  <m:sSubPr>
-                    <m:ctrlPr>
-                      <w:rPr>
-                        <w:rFonts w:ascii="Cambria Math" w:hAnsi="Cambria Math"/>
-                      </w:rPr>
-                    </m:ctrlPr>
-                  </m:sSubPr>
-                  <m:e>
-                    <m:r>
-                      <w:rPr>
-                        <w:rFonts w:ascii="Cambria Math" w:hAnsi="Cambria Math"/>
-                      </w:rPr>
-                      <m:t>e</m:t>
-                    </m:r>
-                  </m:e>
-                  <m:sub>
-                    <m:r>
-                      <w:rPr>
-                        <w:rFonts w:ascii="Cambria Math" w:hAnsi="Cambria Math"/>
-                      </w:rPr>
-                      <m:t>cl</m:t>
-                    </m:r>
-                  </m:sub>
-                </m:sSub>
-                <m:r>
-                  <m:rPr>
-                    <m:sty m:val="p"/>
-                  </m:rPr>
-                  <w:rPr>
-                    <w:rFonts w:ascii="Cambria Math" w:hAnsi="Cambria Math"/>
-                  </w:rPr>
-                  <m:t>,</m:t>
-                </m:r>
-                <m:r>
-                  <w:rPr>
-                    <w:rFonts w:ascii="Cambria Math" w:hAnsi="Cambria Math"/>
-                  </w:rPr>
-                  <m:t>Valv</m:t>
-                </m:r>
-                <m:sSub>
-                  <m:sSubPr>
-                    <m:ctrlPr>
-                      <w:rPr>
-                        <w:rFonts w:ascii="Cambria Math" w:hAnsi="Cambria Math"/>
-                      </w:rPr>
-                    </m:ctrlPr>
-                  </m:sSubPr>
-                  <m:e>
-                    <m:r>
-                      <w:rPr>
-                        <w:rFonts w:ascii="Cambria Math" w:hAnsi="Cambria Math"/>
-                      </w:rPr>
-                      <m:t>e</m:t>
-                    </m:r>
-                  </m:e>
-                  <m:sub>
-                    <m:r>
-                      <w:rPr>
-                        <w:rFonts w:ascii="Cambria Math" w:hAnsi="Cambria Math"/>
-                      </w:rPr>
-                      <m:t>ht</m:t>
-                    </m:r>
-                  </m:sub>
-                </m:sSub>
-                <m:r>
-                  <w:rPr>
-                    <w:rFonts w:ascii="Cambria Math" w:hAnsi="Cambria Math"/>
-                  </w:rPr>
-                  <m:t>,R</m:t>
-                </m:r>
-                <m:sSub>
-                  <m:sSubPr>
-                    <m:ctrlPr>
-                      <w:rPr>
-                        <w:rFonts w:ascii="Cambria Math" w:hAnsi="Cambria Math"/>
-                        <w:i/>
-                      </w:rPr>
-                    </m:ctrlPr>
-                  </m:sSubPr>
-                  <m:e>
-                    <m:r>
-                      <w:rPr>
-                        <w:rFonts w:ascii="Cambria Math" w:hAnsi="Cambria Math"/>
-                      </w:rPr>
-                      <m:t>C</m:t>
-                    </m:r>
-                  </m:e>
-                  <m:sub>
-                    <m:r>
-                      <w:rPr>
-                        <w:rFonts w:ascii="Cambria Math" w:hAnsi="Cambria Math"/>
-                      </w:rPr>
-                      <m:t>predicted,RealTime</m:t>
-                    </m:r>
-                  </m:sub>
-                </m:sSub>
-              </m:oMath>
-            </m:oMathPara>
-          </w:p>
-        </w:tc>
-        <w:tc>
-          <w:tcPr>
-            <w:tcW w:w="4788" w:type="dxa"/>
-          </w:tcPr>
-          <w:p>
-            <w:pPr>
-              <w:jc w:val="center"/>
-            </w:pPr>
-            <w:r>
-              <w:t>GMR:</w:t>
-            </w:r>
-            <w:r>
-              <w:t>17.23</w:t>
-            </w:r>
-            <w:r>
-              <w:t>~</w:t>
-            </w:r>
-            <w:r>
-              <w:t>21.51</w:t>
-            </w:r>
-            <w:r>
-              <w:t xml:space="preserve">% </w:t>
-            </w:r>
-            <w:r>
-              <w:t xml:space="preserve">; GGMR </w:t>
-            </w:r>
-            <w:r>
-              <w:t>13.72</w:t>
-            </w:r>
-            <w:r>
-              <w:t xml:space="preserve"> ~ </w:t>
-            </w:r>
-            <w:r>
-              <w:t>14.56</w:t>
-            </w:r>
-            <w:r>
-              <w:t xml:space="preserve"> %</w:t>
             </w:r>
           </w:p>
         </w:tc>
@@ -15238,1079 +15851,178 @@
         <w:pStyle w:val="Heading2"/>
       </w:pPr>
       <w:r>
-        <w:t>2.</w:t>
-      </w:r>
-      <w:r>
-        <w:t>3</w:t>
-      </w:r>
-      <w:r>
-        <w:t xml:space="preserve"> </w:t>
-      </w:r>
-      <w:r>
-        <w:t>Model Performance Evaluation Criteria</w:t>
-      </w:r>
-    </w:p>
-    <w:p>
-      <w:r>
-        <w:t xml:space="preserve">Four indices, normalized root mean square error (NRMSE), </w:t>
-      </w:r>
-      <w:r>
-        <w:t>coefficient of variation of root mean square error (CVRMSE), mean absolute error (MAE), and mean absolute percentage error (MAPE).</w:t>
-      </w:r>
-    </w:p>
-    <w:tbl>
-      <w:tblPr>
-        <w:tblStyle w:val="TableGrid"/>
-        <w:tblW w:w="0" w:type="auto"/>
-        <w:jc w:val="center"/>
-        <w:tblBorders>
-          <w:top w:val="none" w:sz="0" w:space="0" w:color="auto"/>
-          <w:left w:val="none" w:sz="0" w:space="0" w:color="auto"/>
-          <w:bottom w:val="none" w:sz="0" w:space="0" w:color="auto"/>
-          <w:right w:val="none" w:sz="0" w:space="0" w:color="auto"/>
-          <w:insideH w:val="none" w:sz="0" w:space="0" w:color="auto"/>
-          <w:insideV w:val="none" w:sz="0" w:space="0" w:color="auto"/>
-        </w:tblBorders>
-        <w:tblLook w:val="04A0" w:firstRow="1" w:lastRow="0" w:firstColumn="1" w:lastColumn="0" w:noHBand="0" w:noVBand="1"/>
-      </w:tblPr>
-      <w:tblGrid>
-        <w:gridCol w:w="625"/>
-        <w:gridCol w:w="8100"/>
-        <w:gridCol w:w="625"/>
-      </w:tblGrid>
-      <w:tr>
-        <w:trPr>
-          <w:jc w:val="center"/>
-        </w:trPr>
-        <w:tc>
-          <w:tcPr>
-            <w:tcW w:w="625" w:type="dxa"/>
-            <w:vAlign w:val="center"/>
-          </w:tcPr>
-          <w:p/>
-        </w:tc>
-        <w:tc>
-          <w:tcPr>
-            <w:tcW w:w="8100" w:type="dxa"/>
-            <w:vAlign w:val="center"/>
-          </w:tcPr>
-          <w:p>
-            <w:pPr>
-              <w:jc w:val="center"/>
-            </w:pPr>
-            <m:oMathPara>
-              <m:oMath>
-                <m:r>
-                  <w:rPr>
-                    <w:rFonts w:ascii="Cambria Math" w:hAnsi="Cambria Math"/>
-                  </w:rPr>
-                  <m:t xml:space="preserve">RMSE= </m:t>
-                </m:r>
-                <m:rad>
-                  <m:radPr>
-                    <m:degHide m:val="1"/>
-                    <m:ctrlPr>
-                      <w:rPr>
-                        <w:rFonts w:ascii="Cambria Math" w:hAnsi="Cambria Math"/>
-                        <w:i/>
-                      </w:rPr>
-                    </m:ctrlPr>
-                  </m:radPr>
-                  <m:deg/>
-                  <m:e>
-                    <m:f>
-                      <m:fPr>
-                        <m:ctrlPr>
-                          <w:rPr>
-                            <w:rFonts w:ascii="Cambria Math" w:hAnsi="Cambria Math"/>
-                            <w:i/>
-                          </w:rPr>
-                        </m:ctrlPr>
-                      </m:fPr>
-                      <m:num>
-                        <m:nary>
-                          <m:naryPr>
-                            <m:chr m:val="∑"/>
-                            <m:limLoc m:val="undOvr"/>
-                            <m:ctrlPr>
-                              <w:rPr>
-                                <w:rFonts w:ascii="Cambria Math" w:hAnsi="Cambria Math"/>
-                                <w:i/>
-                              </w:rPr>
-                            </m:ctrlPr>
-                          </m:naryPr>
-                          <m:sub>
-                            <m:r>
-                              <w:rPr>
-                                <w:rFonts w:ascii="Cambria Math" w:hAnsi="Cambria Math"/>
-                              </w:rPr>
-                              <m:t>k=1</m:t>
-                            </m:r>
-                          </m:sub>
-                          <m:sup>
-                            <m:r>
-                              <w:rPr>
-                                <w:rFonts w:ascii="Cambria Math" w:hAnsi="Cambria Math"/>
-                              </w:rPr>
-                              <m:t>n</m:t>
-                            </m:r>
-                          </m:sup>
-                          <m:e>
-                            <m:sSup>
-                              <m:sSupPr>
-                                <m:ctrlPr>
-                                  <w:rPr>
-                                    <w:rFonts w:ascii="Cambria Math" w:hAnsi="Cambria Math"/>
-                                    <w:i/>
-                                  </w:rPr>
-                                </m:ctrlPr>
-                              </m:sSupPr>
-                              <m:e>
-                                <m:d>
-                                  <m:dPr>
-                                    <m:ctrlPr>
-                                      <w:rPr>
-                                        <w:rFonts w:ascii="Cambria Math" w:hAnsi="Cambria Math"/>
-                                        <w:i/>
-                                      </w:rPr>
-                                    </m:ctrlPr>
-                                  </m:dPr>
-                                  <m:e>
-                                    <m:sSub>
-                                      <m:sSubPr>
-                                        <m:ctrlPr>
-                                          <w:rPr>
-                                            <w:rFonts w:ascii="Cambria Math" w:hAnsi="Cambria Math"/>
-                                            <w:i/>
-                                          </w:rPr>
-                                        </m:ctrlPr>
-                                      </m:sSubPr>
-                                      <m:e>
-                                        <m:r>
-                                          <w:rPr>
-                                            <w:rFonts w:ascii="Cambria Math" w:hAnsi="Cambria Math"/>
-                                          </w:rPr>
-                                          <m:t>y</m:t>
-                                        </m:r>
-                                      </m:e>
-                                      <m:sub>
-                                        <m:r>
-                                          <w:rPr>
-                                            <w:rFonts w:ascii="Cambria Math" w:hAnsi="Cambria Math"/>
-                                          </w:rPr>
-                                          <m:t>measured,k</m:t>
-                                        </m:r>
-                                      </m:sub>
-                                    </m:sSub>
-                                    <m:r>
-                                      <w:rPr>
-                                        <w:rFonts w:ascii="Cambria Math" w:hAnsi="Cambria Math"/>
-                                      </w:rPr>
-                                      <m:t>-</m:t>
-                                    </m:r>
-                                    <m:sSub>
-                                      <m:sSubPr>
-                                        <m:ctrlPr>
-                                          <w:rPr>
-                                            <w:rFonts w:ascii="Cambria Math" w:hAnsi="Cambria Math"/>
-                                            <w:i/>
-                                          </w:rPr>
-                                        </m:ctrlPr>
-                                      </m:sSubPr>
-                                      <m:e>
-                                        <m:r>
-                                          <w:rPr>
-                                            <w:rFonts w:ascii="Cambria Math" w:hAnsi="Cambria Math"/>
-                                          </w:rPr>
-                                          <m:t>y</m:t>
-                                        </m:r>
-                                      </m:e>
-                                      <m:sub>
-                                        <m:r>
-                                          <w:rPr>
-                                            <w:rFonts w:ascii="Cambria Math" w:hAnsi="Cambria Math"/>
-                                          </w:rPr>
-                                          <m:t>predicted,k</m:t>
-                                        </m:r>
-                                      </m:sub>
-                                    </m:sSub>
-                                  </m:e>
-                                </m:d>
-                              </m:e>
-                              <m:sup>
-                                <m:r>
-                                  <w:rPr>
-                                    <w:rFonts w:ascii="Cambria Math" w:hAnsi="Cambria Math"/>
-                                  </w:rPr>
-                                  <m:t>2</m:t>
-                                </m:r>
-                              </m:sup>
-                            </m:sSup>
-                          </m:e>
-                        </m:nary>
-                      </m:num>
-                      <m:den>
-                        <m:r>
-                          <w:rPr>
-                            <w:rFonts w:ascii="Cambria Math" w:hAnsi="Cambria Math"/>
-                          </w:rPr>
-                          <m:t>n-1</m:t>
-                        </m:r>
-                      </m:den>
-                    </m:f>
-                  </m:e>
-                </m:rad>
-              </m:oMath>
-            </m:oMathPara>
-          </w:p>
-        </w:tc>
-        <w:tc>
-          <w:tcPr>
-            <w:tcW w:w="625" w:type="dxa"/>
-            <w:vAlign w:val="center"/>
-          </w:tcPr>
-          <w:p>
-            <w:r>
-              <w:t>(</w:t>
-            </w:r>
-            <w:fldSimple w:instr=" SEQ Eq \* MERGEFORMAT ">
-              <w:r>
-                <w:rPr>
-                  <w:noProof/>
-                </w:rPr>
-                <w:t>30</w:t>
-              </w:r>
-            </w:fldSimple>
-            <w:r>
-              <w:t>)</w:t>
-            </w:r>
-          </w:p>
-        </w:tc>
-      </w:tr>
-      <w:tr>
-        <w:trPr>
-          <w:jc w:val="center"/>
-        </w:trPr>
-        <w:tc>
-          <w:tcPr>
-            <w:tcW w:w="625" w:type="dxa"/>
-            <w:vAlign w:val="center"/>
-          </w:tcPr>
-          <w:p/>
-        </w:tc>
-        <w:tc>
-          <w:tcPr>
-            <w:tcW w:w="8100" w:type="dxa"/>
-            <w:vAlign w:val="center"/>
-          </w:tcPr>
-          <w:p>
-            <w:pPr>
-              <w:jc w:val="center"/>
-            </w:pPr>
-            <m:oMathPara>
-              <m:oMath>
-                <m:r>
-                  <m:rPr>
-                    <m:sty m:val="p"/>
-                  </m:rPr>
-                  <w:rPr>
-                    <w:rFonts w:ascii="Cambria Math" w:hAnsi="Cambria Math"/>
-                  </w:rPr>
-                  <m:t>NRMSE</m:t>
-                </m:r>
-                <m:r>
-                  <w:rPr>
-                    <w:rFonts w:ascii="Cambria Math" w:hAnsi="Cambria Math"/>
-                  </w:rPr>
-                  <m:t>=</m:t>
-                </m:r>
-                <m:f>
-                  <m:fPr>
-                    <m:ctrlPr>
-                      <w:rPr>
-                        <w:rFonts w:ascii="Cambria Math" w:hAnsi="Cambria Math"/>
-                      </w:rPr>
-                    </m:ctrlPr>
-                  </m:fPr>
-                  <m:num>
-                    <m:r>
-                      <w:rPr>
-                        <w:rFonts w:ascii="Cambria Math" w:hAnsi="Cambria Math"/>
-                      </w:rPr>
-                      <m:t>RMSE</m:t>
-                    </m:r>
-                  </m:num>
-                  <m:den>
-                    <m:r>
-                      <w:rPr>
-                        <w:rFonts w:ascii="Cambria Math" w:hAnsi="Cambria Math"/>
-                      </w:rPr>
-                      <m:t>s</m:t>
-                    </m:r>
-                    <m:d>
-                      <m:dPr>
-                        <m:ctrlPr>
-                          <w:rPr>
-                            <w:rFonts w:ascii="Cambria Math" w:hAnsi="Cambria Math"/>
-                            <w:i/>
-                          </w:rPr>
-                        </m:ctrlPr>
-                      </m:dPr>
-                      <m:e>
-                        <m:sSub>
-                          <m:sSubPr>
-                            <m:ctrlPr>
-                              <w:rPr>
-                                <w:rFonts w:ascii="Cambria Math" w:hAnsi="Cambria Math"/>
-                                <w:i/>
-                              </w:rPr>
-                            </m:ctrlPr>
-                          </m:sSubPr>
-                          <m:e>
-                            <m:r>
-                              <w:rPr>
-                                <w:rFonts w:ascii="Cambria Math" w:hAnsi="Cambria Math"/>
-                              </w:rPr>
-                              <m:t>y</m:t>
-                            </m:r>
-                          </m:e>
-                          <m:sub>
-                            <m:r>
-                              <w:rPr>
-                                <w:rFonts w:ascii="Cambria Math" w:hAnsi="Cambria Math"/>
-                              </w:rPr>
-                              <m:t>predicted</m:t>
-                            </m:r>
-                          </m:sub>
-                        </m:sSub>
-                      </m:e>
-                    </m:d>
-                  </m:den>
-                </m:f>
-              </m:oMath>
-            </m:oMathPara>
-          </w:p>
-        </w:tc>
-        <w:tc>
-          <w:tcPr>
-            <w:tcW w:w="625" w:type="dxa"/>
-            <w:vAlign w:val="center"/>
-          </w:tcPr>
-          <w:p>
-            <w:r>
-              <w:t>(</w:t>
-            </w:r>
-            <w:fldSimple w:instr=" SEQ Eq \* MERGEFORMAT ">
-              <w:r>
-                <w:rPr>
-                  <w:noProof/>
-                </w:rPr>
-                <w:t>31</w:t>
-              </w:r>
-            </w:fldSimple>
-            <w:r>
-              <w:t>)</w:t>
-            </w:r>
-          </w:p>
-        </w:tc>
-      </w:tr>
-      <w:tr>
-        <w:trPr>
-          <w:jc w:val="center"/>
-        </w:trPr>
-        <w:tc>
-          <w:tcPr>
-            <w:tcW w:w="625" w:type="dxa"/>
-            <w:vAlign w:val="center"/>
-          </w:tcPr>
-          <w:p/>
-        </w:tc>
-        <w:tc>
-          <w:tcPr>
-            <w:tcW w:w="8100" w:type="dxa"/>
-            <w:vAlign w:val="center"/>
-          </w:tcPr>
-          <w:p>
-            <w:pPr>
-              <w:jc w:val="center"/>
-            </w:pPr>
-            <m:oMathPara>
-              <m:oMath>
-                <m:r>
-                  <m:rPr>
-                    <m:sty m:val="p"/>
-                  </m:rPr>
-                  <w:rPr>
-                    <w:rFonts w:ascii="Cambria Math" w:hAnsi="Cambria Math"/>
-                  </w:rPr>
-                  <m:t>CVRMSE</m:t>
-                </m:r>
-                <m:r>
-                  <w:rPr>
-                    <w:rFonts w:ascii="Cambria Math" w:hAnsi="Cambria Math"/>
-                  </w:rPr>
-                  <m:t>=</m:t>
-                </m:r>
-                <m:f>
-                  <m:fPr>
-                    <m:ctrlPr>
-                      <w:rPr>
-                        <w:rFonts w:ascii="Cambria Math" w:hAnsi="Cambria Math"/>
-                      </w:rPr>
-                    </m:ctrlPr>
-                  </m:fPr>
-                  <m:num>
-                    <m:r>
-                      <w:rPr>
-                        <w:rFonts w:ascii="Cambria Math" w:hAnsi="Cambria Math"/>
-                      </w:rPr>
-                      <m:t>RMSE</m:t>
-                    </m:r>
-                  </m:num>
-                  <m:den>
-                    <m:sSub>
-                      <m:sSubPr>
-                        <m:ctrlPr>
-                          <w:rPr>
-                            <w:rFonts w:ascii="Cambria Math" w:hAnsi="Cambria Math"/>
-                            <w:i/>
-                          </w:rPr>
-                        </m:ctrlPr>
-                      </m:sSubPr>
-                      <m:e>
-                        <m:acc>
-                          <m:accPr>
-                            <m:chr m:val="̅"/>
-                            <m:ctrlPr>
-                              <w:rPr>
-                                <w:rFonts w:ascii="Cambria Math" w:hAnsi="Cambria Math"/>
-                              </w:rPr>
-                            </m:ctrlPr>
-                          </m:accPr>
-                          <m:e>
-                            <m:r>
-                              <w:rPr>
-                                <w:rFonts w:ascii="Cambria Math" w:hAnsi="Cambria Math"/>
-                              </w:rPr>
-                              <m:t>y</m:t>
-                            </m:r>
-                          </m:e>
-                        </m:acc>
-                        <m:ctrlPr>
-                          <w:rPr>
-                            <w:rFonts w:ascii="Cambria Math" w:hAnsi="Cambria Math"/>
-                          </w:rPr>
-                        </m:ctrlPr>
-                      </m:e>
-                      <m:sub>
-                        <m:r>
-                          <w:rPr>
-                            <w:rFonts w:ascii="Cambria Math" w:hAnsi="Cambria Math"/>
-                          </w:rPr>
-                          <m:t>measured</m:t>
-                        </m:r>
-                      </m:sub>
-                    </m:sSub>
-                  </m:den>
-                </m:f>
-              </m:oMath>
-            </m:oMathPara>
-          </w:p>
-        </w:tc>
-        <w:tc>
-          <w:tcPr>
-            <w:tcW w:w="625" w:type="dxa"/>
-            <w:vAlign w:val="center"/>
-          </w:tcPr>
-          <w:p>
-            <w:r>
-              <w:t>(</w:t>
-            </w:r>
-            <w:fldSimple w:instr=" SEQ Eq \* MERGEFORMAT ">
-              <w:r>
-                <w:rPr>
-                  <w:noProof/>
-                </w:rPr>
-                <w:t>32</w:t>
-              </w:r>
-            </w:fldSimple>
-            <w:r>
-              <w:t>)</w:t>
-            </w:r>
-          </w:p>
-        </w:tc>
-      </w:tr>
-      <w:tr>
-        <w:trPr>
-          <w:jc w:val="center"/>
-        </w:trPr>
-        <w:tc>
-          <w:tcPr>
-            <w:tcW w:w="625" w:type="dxa"/>
-            <w:vAlign w:val="center"/>
-          </w:tcPr>
-          <w:p/>
-        </w:tc>
-        <w:tc>
-          <w:tcPr>
-            <w:tcW w:w="8100" w:type="dxa"/>
-            <w:vAlign w:val="center"/>
-          </w:tcPr>
-          <w:p>
-            <w:pPr>
-              <w:jc w:val="center"/>
-            </w:pPr>
-            <m:oMathPara>
-              <m:oMath>
-                <m:r>
-                  <w:rPr>
-                    <w:rFonts w:ascii="Cambria Math" w:hAnsi="Cambria Math"/>
-                  </w:rPr>
-                  <m:t>MAE=</m:t>
-                </m:r>
-                <m:f>
-                  <m:fPr>
-                    <m:ctrlPr>
-                      <w:rPr>
-                        <w:rFonts w:ascii="Cambria Math" w:hAnsi="Cambria Math"/>
-                      </w:rPr>
-                    </m:ctrlPr>
-                  </m:fPr>
-                  <m:num>
-                    <m:nary>
-                      <m:naryPr>
-                        <m:chr m:val="∑"/>
-                        <m:subHide m:val="1"/>
-                        <m:supHide m:val="1"/>
-                        <m:ctrlPr>
-                          <w:rPr>
-                            <w:rFonts w:ascii="Cambria Math" w:hAnsi="Cambria Math"/>
-                          </w:rPr>
-                        </m:ctrlPr>
-                      </m:naryPr>
-                      <m:sub>
-                        <m:ctrlPr>
-                          <w:rPr>
-                            <w:rFonts w:ascii="Cambria Math" w:hAnsi="Cambria Math"/>
-                            <w:i/>
-                          </w:rPr>
-                        </m:ctrlPr>
-                      </m:sub>
-                      <m:sup>
-                        <m:ctrlPr>
-                          <w:rPr>
-                            <w:rFonts w:ascii="Cambria Math" w:hAnsi="Cambria Math"/>
-                            <w:i/>
-                          </w:rPr>
-                        </m:ctrlPr>
-                      </m:sup>
-                      <m:e>
-                        <m:r>
-                          <w:rPr>
-                            <w:rFonts w:ascii="Cambria Math" w:hAnsi="Cambria Math"/>
-                          </w:rPr>
-                          <m:t>abs</m:t>
-                        </m:r>
-                        <m:d>
-                          <m:dPr>
-                            <m:ctrlPr>
-                              <w:rPr>
-                                <w:rFonts w:ascii="Cambria Math" w:hAnsi="Cambria Math"/>
-                                <w:i/>
-                              </w:rPr>
-                            </m:ctrlPr>
-                          </m:dPr>
-                          <m:e>
-                            <m:sSub>
-                              <m:sSubPr>
-                                <m:ctrlPr>
-                                  <w:rPr>
-                                    <w:rFonts w:ascii="Cambria Math" w:hAnsi="Cambria Math"/>
-                                    <w:i/>
-                                  </w:rPr>
-                                </m:ctrlPr>
-                              </m:sSubPr>
-                              <m:e>
-                                <m:r>
-                                  <w:rPr>
-                                    <w:rFonts w:ascii="Cambria Math" w:hAnsi="Cambria Math"/>
-                                  </w:rPr>
-                                  <m:t>y</m:t>
-                                </m:r>
-                              </m:e>
-                              <m:sub>
-                                <m:r>
-                                  <w:rPr>
-                                    <w:rFonts w:ascii="Cambria Math" w:hAnsi="Cambria Math"/>
-                                  </w:rPr>
-                                  <m:t>measured,k</m:t>
-                                </m:r>
-                              </m:sub>
-                            </m:sSub>
-                            <m:r>
-                              <w:rPr>
-                                <w:rFonts w:ascii="Cambria Math" w:hAnsi="Cambria Math"/>
-                              </w:rPr>
-                              <m:t>-</m:t>
-                            </m:r>
-                            <m:sSub>
-                              <m:sSubPr>
-                                <m:ctrlPr>
-                                  <w:rPr>
-                                    <w:rFonts w:ascii="Cambria Math" w:hAnsi="Cambria Math"/>
-                                    <w:i/>
-                                  </w:rPr>
-                                </m:ctrlPr>
-                              </m:sSubPr>
-                              <m:e>
-                                <m:r>
-                                  <w:rPr>
-                                    <w:rFonts w:ascii="Cambria Math" w:hAnsi="Cambria Math"/>
-                                  </w:rPr>
-                                  <m:t>y</m:t>
-                                </m:r>
-                              </m:e>
-                              <m:sub>
-                                <m:r>
-                                  <w:rPr>
-                                    <w:rFonts w:ascii="Cambria Math" w:hAnsi="Cambria Math"/>
-                                  </w:rPr>
-                                  <m:t>predicted,k</m:t>
-                                </m:r>
-                              </m:sub>
-                            </m:sSub>
-                          </m:e>
-                        </m:d>
-                        <m:ctrlPr>
-                          <w:rPr>
-                            <w:rFonts w:ascii="Cambria Math" w:hAnsi="Cambria Math"/>
-                            <w:i/>
-                          </w:rPr>
-                        </m:ctrlPr>
-                      </m:e>
-                    </m:nary>
-                    <m:ctrlPr>
-                      <w:rPr>
-                        <w:rFonts w:ascii="Cambria Math" w:hAnsi="Cambria Math"/>
-                        <w:i/>
-                      </w:rPr>
-                    </m:ctrlPr>
-                  </m:num>
-                  <m:den>
-                    <m:r>
-                      <w:rPr>
-                        <w:rFonts w:ascii="Cambria Math" w:hAnsi="Cambria Math"/>
-                      </w:rPr>
-                      <m:t>n</m:t>
-                    </m:r>
-                    <m:ctrlPr>
-                      <w:rPr>
-                        <w:rFonts w:ascii="Cambria Math" w:hAnsi="Cambria Math"/>
-                        <w:i/>
-                      </w:rPr>
-                    </m:ctrlPr>
-                  </m:den>
-                </m:f>
-              </m:oMath>
-            </m:oMathPara>
-          </w:p>
-        </w:tc>
-        <w:tc>
-          <w:tcPr>
-            <w:tcW w:w="625" w:type="dxa"/>
-            <w:vAlign w:val="center"/>
-          </w:tcPr>
-          <w:p>
-            <w:r>
-              <w:t>(</w:t>
-            </w:r>
-            <w:fldSimple w:instr=" SEQ Eq \* MERGEFORMAT ">
-              <w:r>
-                <w:rPr>
-                  <w:noProof/>
-                </w:rPr>
-                <w:t>33</w:t>
-              </w:r>
-            </w:fldSimple>
-            <w:r>
-              <w:t>)</w:t>
-            </w:r>
-          </w:p>
-        </w:tc>
-      </w:tr>
-      <w:tr>
-        <w:trPr>
-          <w:jc w:val="center"/>
-        </w:trPr>
-        <w:tc>
-          <w:tcPr>
-            <w:tcW w:w="625" w:type="dxa"/>
-            <w:vAlign w:val="center"/>
-          </w:tcPr>
-          <w:p/>
-        </w:tc>
-        <w:tc>
-          <w:tcPr>
-            <w:tcW w:w="8100" w:type="dxa"/>
-            <w:vAlign w:val="center"/>
-          </w:tcPr>
-          <w:p>
-            <w:pPr>
-              <w:jc w:val="center"/>
-            </w:pPr>
-            <m:oMath>
-              <m:r>
-                <w:rPr>
-                  <w:rFonts w:ascii="Cambria Math" w:hAnsi="Cambria Math"/>
-                </w:rPr>
-                <m:t>MAPE</m:t>
-              </m:r>
-            </m:oMath>
-            <w:r>
-              <w:t xml:space="preserve"> = </w:t>
-            </w:r>
-            <m:oMath>
-              <m:f>
-                <m:fPr>
-                  <m:ctrlPr>
-                    <w:rPr>
-                      <w:rFonts w:ascii="Cambria Math" w:hAnsi="Cambria Math"/>
-                    </w:rPr>
-                  </m:ctrlPr>
-                </m:fPr>
-                <m:num>
-                  <m:r>
-                    <w:rPr>
-                      <w:rFonts w:ascii="Cambria Math" w:hAnsi="Cambria Math"/>
-                    </w:rPr>
-                    <m:t>1</m:t>
-                  </m:r>
-                  <m:ctrlPr>
-                    <w:rPr>
-                      <w:rFonts w:ascii="Cambria Math" w:hAnsi="Cambria Math"/>
-                      <w:i/>
-                    </w:rPr>
-                  </m:ctrlPr>
-                </m:num>
-                <m:den>
-                  <m:r>
-                    <w:rPr>
-                      <w:rFonts w:ascii="Cambria Math" w:hAnsi="Cambria Math"/>
-                    </w:rPr>
-                    <m:t>n</m:t>
-                  </m:r>
-                  <m:ctrlPr>
-                    <w:rPr>
-                      <w:rFonts w:ascii="Cambria Math" w:hAnsi="Cambria Math"/>
-                      <w:i/>
-                    </w:rPr>
-                  </m:ctrlPr>
-                </m:den>
-              </m:f>
-              <m:nary>
-                <m:naryPr>
-                  <m:chr m:val="∑"/>
-                  <m:subHide m:val="1"/>
-                  <m:supHide m:val="1"/>
-                  <m:ctrlPr>
-                    <w:rPr>
-                      <w:rFonts w:ascii="Cambria Math" w:hAnsi="Cambria Math"/>
-                    </w:rPr>
-                  </m:ctrlPr>
-                </m:naryPr>
-                <m:sub>
-                  <m:ctrlPr>
-                    <w:rPr>
-                      <w:rFonts w:ascii="Cambria Math" w:hAnsi="Cambria Math"/>
-                      <w:i/>
-                    </w:rPr>
-                  </m:ctrlPr>
-                </m:sub>
-                <m:sup>
-                  <m:ctrlPr>
-                    <w:rPr>
-                      <w:rFonts w:ascii="Cambria Math" w:hAnsi="Cambria Math"/>
-                      <w:i/>
-                    </w:rPr>
-                  </m:ctrlPr>
-                </m:sup>
-                <m:e>
-                  <m:r>
-                    <w:rPr>
-                      <w:rFonts w:ascii="Cambria Math" w:hAnsi="Cambria Math"/>
-                    </w:rPr>
-                    <m:t>abs</m:t>
-                  </m:r>
-                  <m:d>
-                    <m:dPr>
-                      <m:ctrlPr>
-                        <w:rPr>
-                          <w:rFonts w:ascii="Cambria Math" w:hAnsi="Cambria Math"/>
-                          <w:i/>
-                        </w:rPr>
-                      </m:ctrlPr>
-                    </m:dPr>
-                    <m:e>
-                      <m:f>
-                        <m:fPr>
-                          <m:ctrlPr>
-                            <w:rPr>
-                              <w:rFonts w:ascii="Cambria Math" w:hAnsi="Cambria Math"/>
-                            </w:rPr>
-                          </m:ctrlPr>
-                        </m:fPr>
-                        <m:num>
-                          <m:sSub>
-                            <m:sSubPr>
-                              <m:ctrlPr>
-                                <w:rPr>
-                                  <w:rFonts w:ascii="Cambria Math" w:hAnsi="Cambria Math"/>
-                                  <w:i/>
-                                </w:rPr>
-                              </m:ctrlPr>
-                            </m:sSubPr>
-                            <m:e>
-                              <m:r>
-                                <w:rPr>
-                                  <w:rFonts w:ascii="Cambria Math" w:hAnsi="Cambria Math"/>
-                                </w:rPr>
-                                <m:t>y</m:t>
-                              </m:r>
-                            </m:e>
-                            <m:sub>
-                              <m:r>
-                                <w:rPr>
-                                  <w:rFonts w:ascii="Cambria Math" w:hAnsi="Cambria Math"/>
-                                </w:rPr>
-                                <m:t>measured,k</m:t>
-                              </m:r>
-                            </m:sub>
-                          </m:sSub>
-                          <m:r>
-                            <w:rPr>
-                              <w:rFonts w:ascii="Cambria Math" w:hAnsi="Cambria Math"/>
-                            </w:rPr>
-                            <m:t>-</m:t>
-                          </m:r>
-                          <m:sSub>
-                            <m:sSubPr>
-                              <m:ctrlPr>
-                                <w:rPr>
-                                  <w:rFonts w:ascii="Cambria Math" w:hAnsi="Cambria Math"/>
-                                  <w:i/>
-                                </w:rPr>
-                              </m:ctrlPr>
-                            </m:sSubPr>
-                            <m:e>
-                              <m:r>
-                                <w:rPr>
-                                  <w:rFonts w:ascii="Cambria Math" w:hAnsi="Cambria Math"/>
-                                </w:rPr>
-                                <m:t>y</m:t>
-                              </m:r>
-                            </m:e>
-                            <m:sub>
-                              <m:r>
-                                <w:rPr>
-                                  <w:rFonts w:ascii="Cambria Math" w:hAnsi="Cambria Math"/>
-                                </w:rPr>
-                                <m:t>predicted,k</m:t>
-                              </m:r>
-                            </m:sub>
-                          </m:sSub>
-                        </m:num>
-                        <m:den>
-                          <m:sSub>
-                            <m:sSubPr>
-                              <m:ctrlPr>
-                                <w:rPr>
-                                  <w:rFonts w:ascii="Cambria Math" w:hAnsi="Cambria Math"/>
-                                  <w:i/>
-                                </w:rPr>
-                              </m:ctrlPr>
-                            </m:sSubPr>
-                            <m:e>
-                              <m:r>
-                                <w:rPr>
-                                  <w:rFonts w:ascii="Cambria Math" w:hAnsi="Cambria Math"/>
-                                </w:rPr>
-                                <m:t>y</m:t>
-                              </m:r>
-                              <m:ctrlPr>
-                                <w:rPr>
-                                  <w:rFonts w:ascii="Cambria Math" w:hAnsi="Cambria Math"/>
-                                </w:rPr>
-                              </m:ctrlPr>
-                            </m:e>
-                            <m:sub>
-                              <m:r>
-                                <w:rPr>
-                                  <w:rFonts w:ascii="Cambria Math" w:hAnsi="Cambria Math"/>
-                                </w:rPr>
-                                <m:t>measured,k</m:t>
-                              </m:r>
-                            </m:sub>
-                          </m:sSub>
-                        </m:den>
-                      </m:f>
-                      <m:ctrlPr>
-                        <w:rPr>
-                          <w:rFonts w:ascii="Cambria Math" w:hAnsi="Cambria Math"/>
-                        </w:rPr>
-                      </m:ctrlPr>
-                    </m:e>
-                  </m:d>
-                  <m:ctrlPr>
-                    <w:rPr>
-                      <w:rFonts w:ascii="Cambria Math" w:hAnsi="Cambria Math"/>
-                      <w:i/>
-                    </w:rPr>
-                  </m:ctrlPr>
-                </m:e>
-              </m:nary>
-            </m:oMath>
-          </w:p>
-        </w:tc>
-        <w:tc>
-          <w:tcPr>
-            <w:tcW w:w="625" w:type="dxa"/>
-            <w:vAlign w:val="center"/>
-          </w:tcPr>
-          <w:p>
-            <w:r>
-              <w:t>(</w:t>
-            </w:r>
-            <w:fldSimple w:instr=" SEQ Eq \* MERGEFORMAT ">
-              <w:r>
-                <w:rPr>
-                  <w:noProof/>
-                </w:rPr>
-                <w:t>34</w:t>
-              </w:r>
-            </w:fldSimple>
-            <w:r>
-              <w:t>)</w:t>
-            </w:r>
-          </w:p>
-        </w:tc>
-      </w:tr>
-    </w:tbl>
-    <w:p>
-      <w:pPr>
-        <w:jc w:val="both"/>
-        <w:rPr>
-          <w:szCs w:val="24"/>
-        </w:rPr>
-      </w:pPr>
-      <w:r>
-        <w:rPr>
-          <w:szCs w:val="24"/>
-        </w:rPr>
-        <w:t xml:space="preserve">where n the number of observations, </w:t>
-      </w:r>
-      <m:oMath>
-        <m:r>
-          <w:rPr>
-            <w:rFonts w:ascii="Cambria Math" w:hAnsi="Cambria Math"/>
-          </w:rPr>
-          <m:t>s</m:t>
-        </m:r>
-        <m:d>
-          <m:dPr>
-            <m:ctrlPr>
-              <w:rPr>
-                <w:rFonts w:ascii="Cambria Math" w:hAnsi="Cambria Math"/>
-                <w:i/>
-              </w:rPr>
-            </m:ctrlPr>
-          </m:dPr>
-          <m:e>
-            <m:sSub>
-              <m:sSubPr>
-                <m:ctrlPr>
-                  <w:rPr>
-                    <w:rFonts w:ascii="Cambria Math" w:hAnsi="Cambria Math"/>
-                    <w:i/>
-                  </w:rPr>
-                </m:ctrlPr>
-              </m:sSubPr>
-              <m:e>
-                <m:r>
-                  <w:rPr>
-                    <w:rFonts w:ascii="Cambria Math" w:hAnsi="Cambria Math"/>
-                  </w:rPr>
-                  <m:t>y</m:t>
-                </m:r>
-              </m:e>
-              <m:sub>
-                <m:r>
-                  <w:rPr>
-                    <w:rFonts w:ascii="Cambria Math" w:hAnsi="Cambria Math"/>
-                  </w:rPr>
-                  <m:t>predicted</m:t>
-                </m:r>
-              </m:sub>
-            </m:sSub>
-          </m:e>
-        </m:d>
-      </m:oMath>
-      <w:r>
-        <w:t xml:space="preserve">is the standard deviation of predictions,  </w:t>
-      </w:r>
-      <m:oMath>
-        <m:sSub>
-          <m:sSubPr>
-            <m:ctrlPr>
-              <w:rPr>
-                <w:rFonts w:ascii="Cambria Math" w:hAnsi="Cambria Math"/>
-                <w:i/>
-              </w:rPr>
-            </m:ctrlPr>
-          </m:sSubPr>
-          <m:e>
-            <m:acc>
-              <m:accPr>
-                <m:chr m:val="̅"/>
-                <m:ctrlPr>
-                  <w:rPr>
-                    <w:rFonts w:ascii="Cambria Math" w:hAnsi="Cambria Math"/>
-                  </w:rPr>
-                </m:ctrlPr>
-              </m:accPr>
-              <m:e>
-                <m:r>
-                  <w:rPr>
-                    <w:rFonts w:ascii="Cambria Math" w:hAnsi="Cambria Math"/>
-                  </w:rPr>
-                  <m:t>y</m:t>
-                </m:r>
-              </m:e>
-            </m:acc>
-            <m:ctrlPr>
-              <w:rPr>
-                <w:rFonts w:ascii="Cambria Math" w:hAnsi="Cambria Math"/>
-              </w:rPr>
-            </m:ctrlPr>
-          </m:e>
-          <m:sub>
-            <m:r>
-              <w:rPr>
-                <w:rFonts w:ascii="Cambria Math" w:hAnsi="Cambria Math"/>
-              </w:rPr>
-              <m:t>measured</m:t>
-            </m:r>
-          </m:sub>
-        </m:sSub>
-      </m:oMath>
-      <w:r>
-        <w:t xml:space="preserve"> is the average of measured values.</w:t>
+        <w:t>2.4 Hybrid Approach</w:t>
       </w:r>
     </w:p>
     <w:p>
       <w:pPr>
         <w:jc w:val="both"/>
         <w:rPr>
-          <w:szCs w:val="24"/>
+          <w:rFonts w:eastAsiaTheme="minorEastAsia"/>
+          <w:lang w:eastAsia="zh-CN"/>
+        </w:rPr>
+      </w:pPr>
+      <w:r>
+        <w:t xml:space="preserve">The </w:t>
+      </w:r>
+      <w:r>
+        <w:t>schema shown</w:t>
+      </w:r>
+      <w:r>
+        <w:t xml:space="preserve"> below</w:t>
+      </w:r>
+      <w:r>
+        <w:t xml:space="preserve"> illustrates the underlying structure of the hybrid approach</w:t>
+      </w:r>
+      <w:r>
+        <w:t xml:space="preserve">. </w:t>
+      </w:r>
+      <w:r>
+        <w:t xml:space="preserve">Enabled by the real time predicted energy load from RC network model and incremental learning framework from </w:t>
+      </w:r>
+      <w:r>
+        <w:fldChar w:fldCharType="begin"/>
+      </w:r>
+      <w:r>
+        <w:instrText xml:space="preserve"> ADDIN ZOTERO_ITEM CSL_CITATION {"citationID":"veERQ2f0","properties":{"formattedCitation":"(Bouchachia &amp; Vanaret, 2011)","plainCitation":"(Bouchachia &amp; Vanaret, 2011)","noteIndex":0},"citationItems":[{"id":635,"uris":["http://zotero.org/users/3944343/items/E352XIXN"],"itemData":{"id":635,"type":"paper-conference","abstract":"Incremental learning aims at equipping data-driven systems with self-monitoring and self-adaptation mechanisms to accommodate new data in an online setting. The resulting model underlying the system can be adjusted whenever data become available. The present paper proposes a new incremental learning algorithm, called 2G2M, to learn Growing Gaussian Mixture Models. The algorithm is furnished with abilities (1) to accommodate data online, (2) to maintain low complexity of the model, and (3) to reconcile labeled and unlabeled data. To discuss the efficiency of the proposed incremental learning algorithm, an empirical evaluation is provided.","DOI":"10.1109/ICMLA.2011.79","event":"Proceedings - 10th International Conference on Machine Learning and Applications, ICMLA 2011","source":"ResearchGate","title":"Incremental Learning Based on Growing Gaussian Mixture Models","volume":"2","author":[{"family":"Bouchachia","given":"Hamid"},{"family":"Vanaret","given":"Charlie"}],"issued":{"date-parts":[["2011",12,1]]}}}],"schema":"https://github.com/citation-style-language/schema/raw/master/csl-citation.json"} </w:instrText>
+      </w:r>
+      <w:r>
+        <w:fldChar w:fldCharType="separate"/>
+      </w:r>
+      <w:r>
+        <w:t>(Bouchachia &amp; Vanaret, 2011)</w:t>
+      </w:r>
+      <w:r>
+        <w:fldChar w:fldCharType="end"/>
+      </w:r>
+      <w:r>
+        <w:t xml:space="preserve">, </w:t>
+      </w:r>
+      <w:r>
+        <w:t xml:space="preserve">those trained gaussian components from Expectation Maximization (EM) will be updated </w:t>
+      </w:r>
+      <w:r>
+        <w:t xml:space="preserve">accordingly. </w:t>
+      </w:r>
+      <w:r>
+        <w:lastRenderedPageBreak/>
+        <w:t xml:space="preserve">Specifically, the RC network module will get the target time step index from GGMR. Then </w:t>
+      </w:r>
+      <w:r>
+        <w:rPr>
+          <w:rFonts w:eastAsiaTheme="minorEastAsia"/>
+          <w:lang w:eastAsia="zh-CN"/>
+        </w:rPr>
+        <w:t xml:space="preserve">RC module will predict the energy load with a certain period of warming up, </w:t>
+      </w:r>
+      <w:r>
+        <w:rPr>
+          <w:rFonts w:eastAsiaTheme="minorEastAsia"/>
+          <w:lang w:eastAsia="zh-CN"/>
+        </w:rPr>
+        <w:t>where</w:t>
+      </w:r>
+      <w:r>
+        <w:rPr>
+          <w:rFonts w:eastAsiaTheme="minorEastAsia"/>
+          <w:lang w:eastAsia="zh-CN"/>
+        </w:rPr>
+        <w:t xml:space="preserve"> the warming up period is statistically selected. </w:t>
+      </w:r>
+    </w:p>
+    <w:p>
+      <w:pPr>
+        <w:keepNext/>
+        <w:jc w:val="both"/>
+      </w:pPr>
+      <w:r>
+        <w:rPr>
+          <w:noProof/>
+        </w:rPr>
+        <w:drawing>
+          <wp:inline distT="0" distB="0" distL="0" distR="0" wp14:anchorId="2E43691C" wp14:editId="6EC2EBF7">
+            <wp:extent cx="5943600" cy="3210560"/>
+            <wp:effectExtent l="19050" t="19050" r="0" b="8890"/>
+            <wp:docPr id="2" name="Picture 2" descr="Diagram&#10;&#10;Description automatically generated"/>
+            <wp:cNvGraphicFramePr>
+              <a:graphicFrameLocks xmlns:a="http://schemas.openxmlformats.org/drawingml/2006/main" noChangeAspect="1"/>
+            </wp:cNvGraphicFramePr>
+            <a:graphic xmlns:a="http://schemas.openxmlformats.org/drawingml/2006/main">
+              <a:graphicData uri="http://schemas.openxmlformats.org/drawingml/2006/picture">
+                <pic:pic xmlns:pic="http://schemas.openxmlformats.org/drawingml/2006/picture">
+                  <pic:nvPicPr>
+                    <pic:cNvPr id="2" name="Picture 2" descr="Diagram&#10;&#10;Description automatically generated"/>
+                    <pic:cNvPicPr/>
+                  </pic:nvPicPr>
+                  <pic:blipFill>
+                    <a:blip r:embed="rId10"/>
+                    <a:stretch>
+                      <a:fillRect/>
+                    </a:stretch>
+                  </pic:blipFill>
+                  <pic:spPr>
+                    <a:xfrm>
+                      <a:off x="0" y="0"/>
+                      <a:ext cx="5943600" cy="3210560"/>
+                    </a:xfrm>
+                    <a:prstGeom prst="rect">
+                      <a:avLst/>
+                    </a:prstGeom>
+                    <a:ln>
+                      <a:solidFill>
+                        <a:schemeClr val="tx1"/>
+                      </a:solidFill>
+                    </a:ln>
+                  </pic:spPr>
+                </pic:pic>
+              </a:graphicData>
+            </a:graphic>
+          </wp:inline>
+        </w:drawing>
+      </w:r>
+    </w:p>
+    <w:p>
+      <w:pPr>
+        <w:pStyle w:val="Caption"/>
+      </w:pPr>
+      <w:r>
+        <w:t xml:space="preserve">Figure </w:t>
+      </w:r>
+      <w:r>
+        <w:fldChar w:fldCharType="begin"/>
+      </w:r>
+      <w:r>
+        <w:instrText xml:space="preserve"> SEQ Figure \* ARABIC </w:instrText>
+      </w:r>
+      <w:r>
+        <w:fldChar w:fldCharType="separate"/>
+      </w:r>
+      <w:r>
+        <w:rPr>
+          <w:noProof/>
+        </w:rPr>
+        <w:t>3</w:t>
+      </w:r>
+      <w:r>
+        <w:rPr>
+          <w:noProof/>
+        </w:rPr>
+        <w:fldChar w:fldCharType="end"/>
+      </w:r>
+      <w:r>
+        <w:t xml:space="preserve"> The underlying </w:t>
+      </w:r>
+      <w:r>
+        <w:t>communication</w:t>
+      </w:r>
+      <w:r>
+        <w:t xml:space="preserve"> for hybrid approach</w:t>
+      </w:r>
+    </w:p>
+    <w:p>
+      <w:pPr>
+        <w:rPr>
+          <w:lang w:eastAsia="zh-CN"/>
         </w:rPr>
       </w:pPr>
     </w:p>
@@ -16757,25 +16469,714 @@
         <w:pStyle w:val="Heading2"/>
       </w:pPr>
       <w:r>
-        <w:t>3.</w:t>
-      </w:r>
-      <w:r>
-        <w:t>2</w:t>
-      </w:r>
-      <w:r>
-        <w:t xml:space="preserve"> </w:t>
-      </w:r>
-      <w:r>
-        <w:t>Performance Comparison</w:t>
+        <w:lastRenderedPageBreak/>
+        <w:t>3.2 Hyperparameters selection for hybrid approach</w:t>
       </w:r>
     </w:p>
     <w:p>
       <w:pPr>
+        <w:widowControl w:val="0"/>
+        <w:jc w:val="both"/>
+      </w:pPr>
+      <w:r>
         <w:rPr>
-          <w:lang w:eastAsia="zh-CN"/>
+          <w:noProof/>
         </w:rPr>
+        <w:drawing>
+          <wp:inline distT="0" distB="0" distL="0" distR="0" wp14:anchorId="2DDDC735" wp14:editId="72BD6738">
+            <wp:extent cx="5849620" cy="4354830"/>
+            <wp:effectExtent l="19050" t="19050" r="0" b="7620"/>
+            <wp:docPr id="4" name="Picture 4" descr="Chart&#10;&#10;Description automatically generated"/>
+            <wp:cNvGraphicFramePr>
+              <a:graphicFrameLocks xmlns:a="http://schemas.openxmlformats.org/drawingml/2006/main" noChangeAspect="1"/>
+            </wp:cNvGraphicFramePr>
+            <a:graphic xmlns:a="http://schemas.openxmlformats.org/drawingml/2006/main">
+              <a:graphicData uri="http://schemas.openxmlformats.org/drawingml/2006/picture">
+                <pic:pic xmlns:pic="http://schemas.openxmlformats.org/drawingml/2006/picture">
+                  <pic:nvPicPr>
+                    <pic:cNvPr id="4" name="Picture 4" descr="Chart&#10;&#10;Description automatically generated"/>
+                    <pic:cNvPicPr>
+                      <a:picLocks noChangeAspect="1" noChangeArrowheads="1"/>
+                    </pic:cNvPicPr>
+                  </pic:nvPicPr>
+                  <pic:blipFill>
+                    <a:blip r:embed="rId11">
+                      <a:extLst>
+                        <a:ext uri="{28A0092B-C50C-407E-A947-70E740481C1C}">
+                          <a14:useLocalDpi xmlns:a14="http://schemas.microsoft.com/office/drawing/2010/main" val="0"/>
+                        </a:ext>
+                      </a:extLst>
+                    </a:blip>
+                    <a:srcRect/>
+                    <a:stretch>
+                      <a:fillRect/>
+                    </a:stretch>
+                  </pic:blipFill>
+                  <pic:spPr bwMode="auto">
+                    <a:xfrm>
+                      <a:off x="0" y="0"/>
+                      <a:ext cx="5849620" cy="4354830"/>
+                    </a:xfrm>
+                    <a:prstGeom prst="rect">
+                      <a:avLst/>
+                    </a:prstGeom>
+                    <a:noFill/>
+                    <a:ln>
+                      <a:solidFill>
+                        <a:schemeClr val="tx1"/>
+                      </a:solidFill>
+                    </a:ln>
+                  </pic:spPr>
+                </pic:pic>
+              </a:graphicData>
+            </a:graphic>
+          </wp:inline>
+        </w:drawing>
+      </w:r>
+    </w:p>
+    <w:p>
+      <w:pPr>
+        <w:widowControl w:val="0"/>
+        <w:jc w:val="both"/>
+      </w:pPr>
+      <w:r>
+        <w:rPr>
+          <w:noProof/>
+        </w:rPr>
+        <w:lastRenderedPageBreak/>
+        <w:drawing>
+          <wp:inline distT="0" distB="0" distL="0" distR="0" wp14:anchorId="7524F80B" wp14:editId="76E1380E">
+            <wp:extent cx="5943600" cy="3706495"/>
+            <wp:effectExtent l="19050" t="19050" r="0" b="8255"/>
+            <wp:docPr id="5" name="Picture 5" descr="Chart, line chart&#10;&#10;Description automatically generated"/>
+            <wp:cNvGraphicFramePr>
+              <a:graphicFrameLocks xmlns:a="http://schemas.openxmlformats.org/drawingml/2006/main" noChangeAspect="1"/>
+            </wp:cNvGraphicFramePr>
+            <a:graphic xmlns:a="http://schemas.openxmlformats.org/drawingml/2006/main">
+              <a:graphicData uri="http://schemas.openxmlformats.org/drawingml/2006/picture">
+                <pic:pic xmlns:pic="http://schemas.openxmlformats.org/drawingml/2006/picture">
+                  <pic:nvPicPr>
+                    <pic:cNvPr id="5" name="Picture 5" descr="Chart, line chart&#10;&#10;Description automatically generated"/>
+                    <pic:cNvPicPr/>
+                  </pic:nvPicPr>
+                  <pic:blipFill>
+                    <a:blip r:embed="rId12">
+                      <a:extLst>
+                        <a:ext uri="{28A0092B-C50C-407E-A947-70E740481C1C}">
+                          <a14:useLocalDpi xmlns:a14="http://schemas.microsoft.com/office/drawing/2010/main" val="0"/>
+                        </a:ext>
+                      </a:extLst>
+                    </a:blip>
+                    <a:stretch>
+                      <a:fillRect/>
+                    </a:stretch>
+                  </pic:blipFill>
+                  <pic:spPr>
+                    <a:xfrm>
+                      <a:off x="0" y="0"/>
+                      <a:ext cx="5943600" cy="3706495"/>
+                    </a:xfrm>
+                    <a:prstGeom prst="rect">
+                      <a:avLst/>
+                    </a:prstGeom>
+                    <a:ln>
+                      <a:solidFill>
+                        <a:schemeClr val="tx1"/>
+                      </a:solidFill>
+                    </a:ln>
+                  </pic:spPr>
+                </pic:pic>
+              </a:graphicData>
+            </a:graphic>
+          </wp:inline>
+        </w:drawing>
+      </w:r>
+    </w:p>
+    <w:p>
+      <w:pPr>
+        <w:widowControl w:val="0"/>
+        <w:jc w:val="both"/>
       </w:pPr>
     </w:p>
+    <w:p>
+      <w:pPr>
+        <w:pStyle w:val="Heading2"/>
+      </w:pPr>
+      <w:r>
+        <w:t>3.</w:t>
+      </w:r>
+      <w:r>
+        <w:t>2</w:t>
+      </w:r>
+      <w:r>
+        <w:t xml:space="preserve"> </w:t>
+      </w:r>
+      <w:r>
+        <w:t>Performance Comparison</w:t>
+      </w:r>
+    </w:p>
+    <w:p>
+      <w:pPr>
+        <w:pStyle w:val="Caption"/>
+        <w:keepNext/>
+      </w:pPr>
+      <w:r>
+        <w:rPr>
+          <w:b/>
+          <w:bCs/>
+        </w:rPr>
+        <w:t xml:space="preserve">Table </w:t>
+      </w:r>
+      <w:r>
+        <w:rPr>
+          <w:b/>
+          <w:bCs/>
+        </w:rPr>
+        <w:fldChar w:fldCharType="begin"/>
+      </w:r>
+      <w:r>
+        <w:rPr>
+          <w:b/>
+          <w:bCs/>
+        </w:rPr>
+        <w:instrText xml:space="preserve"> SEQ Table \* ARABIC </w:instrText>
+      </w:r>
+      <w:r>
+        <w:rPr>
+          <w:b/>
+          <w:bCs/>
+        </w:rPr>
+        <w:fldChar w:fldCharType="separate"/>
+      </w:r>
+      <w:r>
+        <w:rPr>
+          <w:b/>
+          <w:bCs/>
+          <w:noProof/>
+        </w:rPr>
+        <w:t>3</w:t>
+      </w:r>
+      <w:r>
+        <w:rPr>
+          <w:b/>
+          <w:bCs/>
+          <w:noProof/>
+        </w:rPr>
+        <w:fldChar w:fldCharType="end"/>
+      </w:r>
+      <w:r>
+        <w:t xml:space="preserve"> Prediction performance comparison for different G/GMR inputs</w:t>
+      </w:r>
+    </w:p>
+    <w:tbl>
+      <w:tblPr>
+        <w:tblStyle w:val="TableGrid"/>
+        <w:tblW w:w="0" w:type="auto"/>
+        <w:tblLook w:val="04A0" w:firstRow="1" w:lastRow="0" w:firstColumn="1" w:lastColumn="0" w:noHBand="0" w:noVBand="1"/>
+      </w:tblPr>
+      <w:tblGrid>
+        <w:gridCol w:w="4788"/>
+        <w:gridCol w:w="4788"/>
+      </w:tblGrid>
+      <w:tr>
+        <w:tc>
+          <w:tcPr>
+            <w:tcW w:w="4788" w:type="dxa"/>
+          </w:tcPr>
+          <w:p>
+            <w:pPr>
+              <w:jc w:val="center"/>
+              <w:rPr>
+                <w:b/>
+                <w:bCs/>
+              </w:rPr>
+            </w:pPr>
+            <w:r>
+              <w:rPr>
+                <w:b/>
+                <w:bCs/>
+              </w:rPr>
+              <w:t>Input</w:t>
+            </w:r>
+          </w:p>
+        </w:tc>
+        <w:tc>
+          <w:tcPr>
+            <w:tcW w:w="4788" w:type="dxa"/>
+          </w:tcPr>
+          <w:p>
+            <w:pPr>
+              <w:jc w:val="center"/>
+              <w:rPr>
+                <w:b/>
+                <w:bCs/>
+              </w:rPr>
+            </w:pPr>
+            <w:r>
+              <w:rPr>
+                <w:b/>
+                <w:bCs/>
+              </w:rPr>
+              <w:t>CVRMSE (%)</w:t>
+            </w:r>
+          </w:p>
+        </w:tc>
+      </w:tr>
+      <w:tr>
+        <w:tc>
+          <w:tcPr>
+            <w:tcW w:w="4788" w:type="dxa"/>
+          </w:tcPr>
+          <w:p>
+            <w:pPr>
+              <w:jc w:val="both"/>
+            </w:pPr>
+            <m:oMathPara>
+              <m:oMath>
+                <m:sSub>
+                  <m:sSubPr>
+                    <m:ctrlPr>
+                      <w:rPr>
+                        <w:rFonts w:ascii="Cambria Math" w:hAnsi="Cambria Math"/>
+                      </w:rPr>
+                    </m:ctrlPr>
+                  </m:sSubPr>
+                  <m:e>
+                    <m:r>
+                      <m:rPr>
+                        <m:sty m:val="p"/>
+                      </m:rPr>
+                      <w:rPr>
+                        <w:rFonts w:ascii="Cambria Math" w:hAnsi="Cambria Math"/>
+                      </w:rPr>
+                      <m:t>T</m:t>
+                    </m:r>
+                  </m:e>
+                  <m:sub>
+                    <m:r>
+                      <m:rPr>
+                        <m:sty m:val="p"/>
+                      </m:rPr>
+                      <w:rPr>
+                        <w:rFonts w:ascii="Cambria Math" w:hAnsi="Cambria Math"/>
+                      </w:rPr>
+                      <m:t>out</m:t>
+                    </m:r>
+                  </m:sub>
+                </m:sSub>
+                <m:r>
+                  <m:rPr>
+                    <m:sty m:val="p"/>
+                  </m:rPr>
+                  <w:rPr>
+                    <w:rFonts w:ascii="Cambria Math" w:hAnsi="Cambria Math"/>
+                  </w:rPr>
+                  <m:t>,</m:t>
+                </m:r>
+                <m:sSub>
+                  <m:sSubPr>
+                    <m:ctrlPr>
+                      <w:rPr>
+                        <w:rFonts w:ascii="Cambria Math" w:hAnsi="Cambria Math"/>
+                      </w:rPr>
+                    </m:ctrlPr>
+                  </m:sSubPr>
+                  <m:e>
+                    <m:r>
+                      <m:rPr>
+                        <m:sty m:val="p"/>
+                      </m:rPr>
+                      <w:rPr>
+                        <w:rFonts w:ascii="Cambria Math" w:hAnsi="Cambria Math"/>
+                      </w:rPr>
+                      <m:t>T</m:t>
+                    </m:r>
+                  </m:e>
+                  <m:sub>
+                    <m:r>
+                      <m:rPr>
+                        <m:sty m:val="p"/>
+                      </m:rPr>
+                      <w:rPr>
+                        <w:rFonts w:ascii="Cambria Math" w:hAnsi="Cambria Math"/>
+                      </w:rPr>
+                      <m:t>slabs</m:t>
+                    </m:r>
+                  </m:sub>
+                </m:sSub>
+                <m:r>
+                  <m:rPr>
+                    <m:sty m:val="p"/>
+                  </m:rPr>
+                  <w:rPr>
+                    <w:rFonts w:ascii="Cambria Math" w:hAnsi="Cambria Math"/>
+                  </w:rPr>
+                  <m:t>,</m:t>
+                </m:r>
+                <m:sSub>
+                  <m:sSubPr>
+                    <m:ctrlPr>
+                      <w:rPr>
+                        <w:rFonts w:ascii="Cambria Math" w:hAnsi="Cambria Math"/>
+                      </w:rPr>
+                    </m:ctrlPr>
+                  </m:sSubPr>
+                  <m:e>
+                    <m:r>
+                      <m:rPr>
+                        <m:sty m:val="p"/>
+                      </m:rPr>
+                      <w:rPr>
+                        <w:rFonts w:ascii="Cambria Math" w:hAnsi="Cambria Math"/>
+                      </w:rPr>
+                      <m:t>T</m:t>
+                    </m:r>
+                  </m:e>
+                  <m:sub>
+                    <m:r>
+                      <m:rPr>
+                        <m:sty m:val="p"/>
+                      </m:rPr>
+                      <w:rPr>
+                        <w:rFonts w:ascii="Cambria Math" w:hAnsi="Cambria Math"/>
+                      </w:rPr>
+                      <m:t>cav</m:t>
+                    </m:r>
+                  </m:sub>
+                </m:sSub>
+                <m:r>
+                  <m:rPr>
+                    <m:sty m:val="p"/>
+                  </m:rPr>
+                  <w:rPr>
+                    <w:rFonts w:ascii="Cambria Math" w:hAnsi="Cambria Math"/>
+                  </w:rPr>
+                  <m:t>,Valv</m:t>
+                </m:r>
+                <m:sSub>
+                  <m:sSubPr>
+                    <m:ctrlPr>
+                      <w:rPr>
+                        <w:rFonts w:ascii="Cambria Math" w:hAnsi="Cambria Math"/>
+                      </w:rPr>
+                    </m:ctrlPr>
+                  </m:sSubPr>
+                  <m:e>
+                    <m:r>
+                      <m:rPr>
+                        <m:sty m:val="p"/>
+                      </m:rPr>
+                      <w:rPr>
+                        <w:rFonts w:ascii="Cambria Math" w:hAnsi="Cambria Math"/>
+                      </w:rPr>
+                      <m:t>e</m:t>
+                    </m:r>
+                  </m:e>
+                  <m:sub>
+                    <m:r>
+                      <m:rPr>
+                        <m:sty m:val="p"/>
+                      </m:rPr>
+                      <w:rPr>
+                        <w:rFonts w:ascii="Cambria Math" w:hAnsi="Cambria Math"/>
+                      </w:rPr>
+                      <m:t>cl</m:t>
+                    </m:r>
+                  </m:sub>
+                </m:sSub>
+                <m:r>
+                  <m:rPr>
+                    <m:sty m:val="p"/>
+                  </m:rPr>
+                  <w:rPr>
+                    <w:rFonts w:ascii="Cambria Math" w:hAnsi="Cambria Math"/>
+                  </w:rPr>
+                  <m:t>,Valv</m:t>
+                </m:r>
+                <m:sSub>
+                  <m:sSubPr>
+                    <m:ctrlPr>
+                      <w:rPr>
+                        <w:rFonts w:ascii="Cambria Math" w:hAnsi="Cambria Math"/>
+                      </w:rPr>
+                    </m:ctrlPr>
+                  </m:sSubPr>
+                  <m:e>
+                    <m:r>
+                      <m:rPr>
+                        <m:sty m:val="p"/>
+                      </m:rPr>
+                      <w:rPr>
+                        <w:rFonts w:ascii="Cambria Math" w:hAnsi="Cambria Math"/>
+                      </w:rPr>
+                      <m:t>e</m:t>
+                    </m:r>
+                  </m:e>
+                  <m:sub>
+                    <m:r>
+                      <m:rPr>
+                        <m:sty m:val="p"/>
+                      </m:rPr>
+                      <w:rPr>
+                        <w:rFonts w:ascii="Cambria Math" w:hAnsi="Cambria Math"/>
+                      </w:rPr>
+                      <m:t>ht</m:t>
+                    </m:r>
+                  </m:sub>
+                </m:sSub>
+              </m:oMath>
+            </m:oMathPara>
+          </w:p>
+        </w:tc>
+        <w:tc>
+          <w:tcPr>
+            <w:tcW w:w="4788" w:type="dxa"/>
+          </w:tcPr>
+          <w:p>
+            <w:pPr>
+              <w:jc w:val="center"/>
+            </w:pPr>
+            <w:r>
+              <w:t>GMR: 24.5~31.08%; GGMR 23.93~29.5%</w:t>
+            </w:r>
+          </w:p>
+        </w:tc>
+      </w:tr>
+      <w:tr>
+        <w:tc>
+          <w:tcPr>
+            <w:tcW w:w="4788" w:type="dxa"/>
+          </w:tcPr>
+          <w:p>
+            <w:pPr>
+              <w:jc w:val="both"/>
+            </w:pPr>
+            <m:oMathPara>
+              <m:oMath>
+                <m:sSub>
+                  <m:sSubPr>
+                    <m:ctrlPr>
+                      <w:rPr>
+                        <w:rFonts w:ascii="Cambria Math" w:hAnsi="Cambria Math"/>
+                      </w:rPr>
+                    </m:ctrlPr>
+                  </m:sSubPr>
+                  <m:e>
+                    <m:r>
+                      <w:rPr>
+                        <w:rFonts w:ascii="Cambria Math" w:hAnsi="Cambria Math"/>
+                      </w:rPr>
+                      <m:t>T</m:t>
+                    </m:r>
+                  </m:e>
+                  <m:sub>
+                    <m:r>
+                      <w:rPr>
+                        <w:rFonts w:ascii="Cambria Math" w:hAnsi="Cambria Math"/>
+                      </w:rPr>
+                      <m:t>out</m:t>
+                    </m:r>
+                  </m:sub>
+                </m:sSub>
+                <m:r>
+                  <m:rPr>
+                    <m:sty m:val="p"/>
+                  </m:rPr>
+                  <w:rPr>
+                    <w:rFonts w:ascii="Cambria Math" w:hAnsi="Cambria Math"/>
+                  </w:rPr>
+                  <m:t>,</m:t>
+                </m:r>
+                <m:sSub>
+                  <m:sSubPr>
+                    <m:ctrlPr>
+                      <w:rPr>
+                        <w:rFonts w:ascii="Cambria Math" w:hAnsi="Cambria Math"/>
+                      </w:rPr>
+                    </m:ctrlPr>
+                  </m:sSubPr>
+                  <m:e>
+                    <m:r>
+                      <w:rPr>
+                        <w:rFonts w:ascii="Cambria Math" w:hAnsi="Cambria Math"/>
+                      </w:rPr>
+                      <m:t>T</m:t>
+                    </m:r>
+                  </m:e>
+                  <m:sub>
+                    <m:r>
+                      <w:rPr>
+                        <w:rFonts w:ascii="Cambria Math" w:hAnsi="Cambria Math"/>
+                      </w:rPr>
+                      <m:t>slabs</m:t>
+                    </m:r>
+                  </m:sub>
+                </m:sSub>
+                <m:r>
+                  <m:rPr>
+                    <m:sty m:val="p"/>
+                  </m:rPr>
+                  <w:rPr>
+                    <w:rFonts w:ascii="Cambria Math" w:hAnsi="Cambria Math"/>
+                  </w:rPr>
+                  <m:t>,</m:t>
+                </m:r>
+                <m:sSub>
+                  <m:sSubPr>
+                    <m:ctrlPr>
+                      <w:rPr>
+                        <w:rFonts w:ascii="Cambria Math" w:hAnsi="Cambria Math"/>
+                      </w:rPr>
+                    </m:ctrlPr>
+                  </m:sSubPr>
+                  <m:e>
+                    <m:r>
+                      <w:rPr>
+                        <w:rFonts w:ascii="Cambria Math" w:hAnsi="Cambria Math"/>
+                      </w:rPr>
+                      <m:t>T</m:t>
+                    </m:r>
+                  </m:e>
+                  <m:sub>
+                    <m:r>
+                      <w:rPr>
+                        <w:rFonts w:ascii="Cambria Math" w:hAnsi="Cambria Math"/>
+                      </w:rPr>
+                      <m:t>cav</m:t>
+                    </m:r>
+                  </m:sub>
+                </m:sSub>
+                <m:r>
+                  <m:rPr>
+                    <m:sty m:val="p"/>
+                  </m:rPr>
+                  <w:rPr>
+                    <w:rFonts w:ascii="Cambria Math" w:hAnsi="Cambria Math"/>
+                  </w:rPr>
+                  <m:t>,</m:t>
+                </m:r>
+                <m:r>
+                  <w:rPr>
+                    <w:rFonts w:ascii="Cambria Math" w:hAnsi="Cambria Math"/>
+                  </w:rPr>
+                  <m:t>Valv</m:t>
+                </m:r>
+                <m:sSub>
+                  <m:sSubPr>
+                    <m:ctrlPr>
+                      <w:rPr>
+                        <w:rFonts w:ascii="Cambria Math" w:hAnsi="Cambria Math"/>
+                      </w:rPr>
+                    </m:ctrlPr>
+                  </m:sSubPr>
+                  <m:e>
+                    <m:r>
+                      <w:rPr>
+                        <w:rFonts w:ascii="Cambria Math" w:hAnsi="Cambria Math"/>
+                      </w:rPr>
+                      <m:t>e</m:t>
+                    </m:r>
+                  </m:e>
+                  <m:sub>
+                    <m:r>
+                      <w:rPr>
+                        <w:rFonts w:ascii="Cambria Math" w:hAnsi="Cambria Math"/>
+                      </w:rPr>
+                      <m:t>cl</m:t>
+                    </m:r>
+                  </m:sub>
+                </m:sSub>
+                <m:r>
+                  <m:rPr>
+                    <m:sty m:val="p"/>
+                  </m:rPr>
+                  <w:rPr>
+                    <w:rFonts w:ascii="Cambria Math" w:hAnsi="Cambria Math"/>
+                  </w:rPr>
+                  <m:t>,</m:t>
+                </m:r>
+                <m:r>
+                  <w:rPr>
+                    <w:rFonts w:ascii="Cambria Math" w:hAnsi="Cambria Math"/>
+                  </w:rPr>
+                  <m:t>Valv</m:t>
+                </m:r>
+                <m:sSub>
+                  <m:sSubPr>
+                    <m:ctrlPr>
+                      <w:rPr>
+                        <w:rFonts w:ascii="Cambria Math" w:hAnsi="Cambria Math"/>
+                      </w:rPr>
+                    </m:ctrlPr>
+                  </m:sSubPr>
+                  <m:e>
+                    <m:r>
+                      <w:rPr>
+                        <w:rFonts w:ascii="Cambria Math" w:hAnsi="Cambria Math"/>
+                      </w:rPr>
+                      <m:t>e</m:t>
+                    </m:r>
+                  </m:e>
+                  <m:sub>
+                    <m:r>
+                      <w:rPr>
+                        <w:rFonts w:ascii="Cambria Math" w:hAnsi="Cambria Math"/>
+                      </w:rPr>
+                      <m:t>ht</m:t>
+                    </m:r>
+                  </m:sub>
+                </m:sSub>
+                <m:r>
+                  <w:rPr>
+                    <w:rFonts w:ascii="Cambria Math" w:hAnsi="Cambria Math"/>
+                  </w:rPr>
+                  <m:t>,R</m:t>
+                </m:r>
+                <m:sSub>
+                  <m:sSubPr>
+                    <m:ctrlPr>
+                      <w:rPr>
+                        <w:rFonts w:ascii="Cambria Math" w:hAnsi="Cambria Math"/>
+                        <w:i/>
+                      </w:rPr>
+                    </m:ctrlPr>
+                  </m:sSubPr>
+                  <m:e>
+                    <m:r>
+                      <w:rPr>
+                        <w:rFonts w:ascii="Cambria Math" w:hAnsi="Cambria Math"/>
+                      </w:rPr>
+                      <m:t>C</m:t>
+                    </m:r>
+                  </m:e>
+                  <m:sub>
+                    <m:r>
+                      <w:rPr>
+                        <w:rFonts w:ascii="Cambria Math" w:hAnsi="Cambria Math"/>
+                      </w:rPr>
+                      <m:t>predicted,RealTime</m:t>
+                    </m:r>
+                  </m:sub>
+                </m:sSub>
+              </m:oMath>
+            </m:oMathPara>
+          </w:p>
+        </w:tc>
+        <w:tc>
+          <w:tcPr>
+            <w:tcW w:w="4788" w:type="dxa"/>
+          </w:tcPr>
+          <w:p>
+            <w:pPr>
+              <w:jc w:val="center"/>
+            </w:pPr>
+            <w:r>
+              <w:t>GMR:17.23~21.51% ; GGMR 13.72 ~ 14.56 %</w:t>
+            </w:r>
+          </w:p>
+        </w:tc>
+      </w:tr>
+    </w:tbl>
     <w:p>
       <w:pPr>
         <w:rPr>
@@ -16832,7 +17233,22 @@
         <w:fldChar w:fldCharType="end"/>
       </w:r>
       <w:r>
-        <w:t xml:space="preserve"> Comparison of proposed model</w:t>
+        <w:t xml:space="preserve"> </w:t>
+      </w:r>
+      <w:r>
+        <w:t>M</w:t>
+      </w:r>
+      <w:r>
+        <w:rPr>
+          <w:rFonts w:hint="eastAsia"/>
+        </w:rPr>
+        <w:t>inutely</w:t>
+      </w:r>
+      <w:r>
+        <w:t xml:space="preserve"> prediction performance c</w:t>
+      </w:r>
+      <w:r>
+        <w:t>omparison of proposed model</w:t>
       </w:r>
       <w:r>
         <w:t>s</w:t>
@@ -17177,8 +17593,19 @@
               <w:rPr>
                 <w:lang w:eastAsia="zh-CN"/>
               </w:rPr>
-              <w:lastRenderedPageBreak/>
-              <w:t>GMR</w:t>
+              <w:t>G</w:t>
+            </w:r>
+            <w:r>
+              <w:rPr>
+                <w:lang w:eastAsia="zh-CN"/>
+              </w:rPr>
+              <w:t>G</w:t>
+            </w:r>
+            <w:r>
+              <w:rPr>
+                <w:lang w:eastAsia="zh-CN"/>
+              </w:rPr>
+              <w:t>MR</w:t>
             </w:r>
           </w:p>
         </w:tc>
@@ -17198,13 +17625,7 @@
               <w:rPr>
                 <w:lang w:eastAsia="zh-CN"/>
               </w:rPr>
-              <w:t>1</w:t>
-            </w:r>
-            <w:r>
-              <w:rPr>
-                <w:lang w:eastAsia="zh-CN"/>
-              </w:rPr>
-              <w:t>5.69</w:t>
+              <w:t>28.68</w:t>
             </w:r>
           </w:p>
         </w:tc>
@@ -17224,13 +17645,7 @@
               <w:rPr>
                 <w:lang w:eastAsia="zh-CN"/>
               </w:rPr>
-              <w:t>2</w:t>
-            </w:r>
-            <w:r>
-              <w:rPr>
-                <w:lang w:eastAsia="zh-CN"/>
-              </w:rPr>
-              <w:t>0.33</w:t>
+              <w:t>35.03</w:t>
             </w:r>
           </w:p>
         </w:tc>
@@ -17250,7 +17665,7 @@
               <w:rPr>
                 <w:lang w:eastAsia="zh-CN"/>
               </w:rPr>
-              <w:t>501.68</w:t>
+              <w:t>1299.2</w:t>
             </w:r>
           </w:p>
         </w:tc>
@@ -17270,7 +17685,7 @@
               <w:rPr>
                 <w:lang w:eastAsia="zh-CN"/>
               </w:rPr>
-              <w:t>10.66</w:t>
+              <w:t>32.31</w:t>
             </w:r>
           </w:p>
         </w:tc>
@@ -17300,6 +17715,12 @@
               </w:rPr>
               <w:t>GGMR</w:t>
             </w:r>
+            <w:r>
+              <w:rPr>
+                <w:lang w:eastAsia="zh-CN"/>
+              </w:rPr>
+              <w:t>+RC</w:t>
+            </w:r>
           </w:p>
         </w:tc>
         <w:tc>
@@ -17321,7 +17742,7 @@
               <w:rPr>
                 <w:lang w:eastAsia="zh-CN"/>
               </w:rPr>
-              <w:t>6.00</w:t>
+              <w:t>12.03</w:t>
             </w:r>
           </w:p>
         </w:tc>
@@ -17344,7 +17765,7 @@
               <w:rPr>
                 <w:lang w:eastAsia="zh-CN"/>
               </w:rPr>
-              <w:t>7.56</w:t>
+              <w:t>15.87</w:t>
             </w:r>
           </w:p>
         </w:tc>
@@ -17367,7 +17788,7 @@
               <w:rPr>
                 <w:lang w:eastAsia="zh-CN"/>
               </w:rPr>
-              <w:t>361.60</w:t>
+              <w:t>598.49</w:t>
             </w:r>
           </w:p>
         </w:tc>
@@ -17390,7 +17811,7 @@
               <w:rPr>
                 <w:lang w:eastAsia="zh-CN"/>
               </w:rPr>
-              <w:t>7.68</w:t>
+              <w:t>16.65</w:t>
             </w:r>
           </w:p>
         </w:tc>
@@ -17402,6 +17823,37 @@
           <w:lang w:eastAsia="zh-CN"/>
         </w:rPr>
       </w:pPr>
+    </w:p>
+    <w:p>
+      <w:pPr>
+        <w:pStyle w:val="Heading1"/>
+      </w:pPr>
+      <w:r>
+        <w:t>4. Conclusion</w:t>
+      </w:r>
+    </w:p>
+    <w:p>
+      <w:pPr>
+        <w:rPr>
+          <w:rFonts w:eastAsiaTheme="minorEastAsia"/>
+          <w:lang w:eastAsia="zh-CN"/>
+        </w:rPr>
+      </w:pPr>
+    </w:p>
+    <w:p>
+      <w:pPr>
+        <w:rPr>
+          <w:rFonts w:eastAsiaTheme="minorEastAsia"/>
+          <w:lang w:eastAsia="zh-CN"/>
+        </w:rPr>
+      </w:pPr>
+      <w:r>
+        <w:rPr>
+          <w:rFonts w:eastAsiaTheme="minorEastAsia"/>
+          <w:lang w:eastAsia="zh-CN"/>
+        </w:rPr>
+        <w:t>In the present paper, we explored the thermal load prediction performance from a hybrid approach, where we used the prediction from an RC network to enhance the algorithm performance for Growing Gaussian Mixture Model from Bouchachia et al. The performance of hybrid approach has shown less development efforts improved prediction accuracy.</w:t>
+      </w:r>
     </w:p>
     <w:p>
       <w:pPr>
@@ -17420,7 +17872,6 @@
     </w:p>
     <w:p>
       <w:pPr>
-        <w:jc w:val="center"/>
         <w:rPr>
           <w:b/>
           <w:sz w:val="24"/>
@@ -18163,6 +18614,7 @@
               </w:rPr>
             </w:pPr>
             <w:r>
+              <w:lastRenderedPageBreak/>
               <w:t>L</w:t>
             </w:r>
           </w:p>
@@ -19163,7 +19615,26 @@
       </w:tr>
     </w:tbl>
     <w:p/>
-    <w:p/>
+    <w:p>
+      <w:pPr>
+        <w:rPr>
+          <w:sz w:val="24"/>
+        </w:rPr>
+      </w:pPr>
+      <w:r>
+        <w:rPr>
+          <w:sz w:val="24"/>
+        </w:rPr>
+        <w:br w:type="page"/>
+      </w:r>
+    </w:p>
+    <w:p>
+      <w:pPr>
+        <w:rPr>
+          <w:sz w:val="24"/>
+        </w:rPr>
+      </w:pPr>
+    </w:p>
     <w:p>
       <w:pPr>
         <w:pStyle w:val="Heading1"/>
@@ -19195,6 +19666,34 @@
       </w:r>
       <w:r>
         <w:t xml:space="preserve"> (n.d.). American Society of Heating, Refrigerating and Air-Conditioning Engineers.</w:t>
+      </w:r>
+    </w:p>
+    <w:p>
+      <w:pPr>
+        <w:pStyle w:val="Bibliography"/>
+      </w:pPr>
+      <w:r>
+        <w:t xml:space="preserve">Bouchachia, H., &amp; Vanaret, C. (2011). </w:t>
+      </w:r>
+      <w:r>
+        <w:rPr>
+          <w:i/>
+          <w:iCs/>
+        </w:rPr>
+        <w:t>Incremental Learning Based on Growing Gaussian Mixture Models</w:t>
+      </w:r>
+      <w:r>
+        <w:t xml:space="preserve">. </w:t>
+      </w:r>
+      <w:r>
+        <w:rPr>
+          <w:i/>
+          <w:iCs/>
+        </w:rPr>
+        <w:t>2</w:t>
+      </w:r>
+      <w:r>
+        <w:t>. https://doi.org/10.1109/ICMLA.2011.79</w:t>
       </w:r>
     </w:p>
     <w:p>
@@ -19294,9 +19793,9 @@
       </w:pPr>
     </w:p>
     <w:sectPr>
-      <w:headerReference w:type="even" r:id="rId10"/>
-      <w:headerReference w:type="default" r:id="rId11"/>
-      <w:footerReference w:type="default" r:id="rId12"/>
+      <w:headerReference w:type="even" r:id="rId13"/>
+      <w:headerReference w:type="default" r:id="rId14"/>
+      <w:footerReference w:type="default" r:id="rId15"/>
       <w:pgSz w:w="12240" w:h="15840" w:code="1"/>
       <w:pgMar w:top="1440" w:right="1440" w:bottom="1440" w:left="1440" w:header="720" w:footer="720" w:gutter="0"/>
       <w:pgNumType w:start="1"/>
@@ -20440,9 +20939,9 @@
     <w:uiPriority w:val="35"/>
     <w:unhideWhenUsed/>
     <w:qFormat/>
-    <w:rsid w:val="00FC2900"/>
+    <w:rsid w:val="00AC27B2"/>
     <w:pPr>
-      <w:spacing w:after="200"/>
+      <w:spacing w:after="200" w:line="360" w:lineRule="auto"/>
       <w:jc w:val="center"/>
     </w:pPr>
     <w:rPr>

</xml_diff>

<commit_message>
update writing for hourly performance
</commit_message>
<xml_diff>
--- a/writing/Purdue_RC.docx
+++ b/writing/Purdue_RC.docx
@@ -316,13 +316,25 @@
         <w:t>21.31%</w:t>
       </w:r>
       <w:r>
-        <w:t>, a mean absolute error (MAE) of 8</w:t>
-      </w:r>
-      <w:r>
-        <w:t>3</w:t>
-      </w:r>
-      <w:r>
-        <w:t>5.30 watts, and a mean absolute percentage error (MAPE) of 26</w:t>
+        <w:t xml:space="preserve">, a mean absolute error (MAE) of </w:t>
+      </w:r>
+      <w:r>
+        <w:t>0.</w:t>
+      </w:r>
+      <w:r>
+        <w:t>8</w:t>
+      </w:r>
+      <w:r>
+        <w:t>4</w:t>
+      </w:r>
+      <w:r>
+        <w:t xml:space="preserve"> </w:t>
+      </w:r>
+      <w:r>
+        <w:t>kilowatts (kW)</w:t>
+      </w:r>
+      <w:r>
+        <w:t>, and a mean absolute percentage error (MAPE) of 26</w:t>
       </w:r>
       <w:r>
         <w:t>.10</w:t>
@@ -6737,7 +6749,23 @@
                 <w:bCs/>
                 <w:lang w:eastAsia="zh-CN"/>
               </w:rPr>
-              <w:t xml:space="preserve"> (W)</w:t>
+              <w:t xml:space="preserve"> (</w:t>
+            </w:r>
+            <w:r>
+              <w:rPr>
+                <w:b/>
+                <w:bCs/>
+                <w:lang w:eastAsia="zh-CN"/>
+              </w:rPr>
+              <w:t>k</w:t>
+            </w:r>
+            <w:r>
+              <w:rPr>
+                <w:b/>
+                <w:bCs/>
+                <w:lang w:eastAsia="zh-CN"/>
+              </w:rPr>
+              <w:t>W)</w:t>
             </w:r>
           </w:p>
         </w:tc>
@@ -6870,7 +6898,25 @@
               <w:rPr>
                 <w:lang w:eastAsia="zh-CN"/>
               </w:rPr>
-              <w:t>5755.32</w:t>
+              <w:t>5</w:t>
+            </w:r>
+            <w:r>
+              <w:rPr>
+                <w:lang w:eastAsia="zh-CN"/>
+              </w:rPr>
+              <w:t>.</w:t>
+            </w:r>
+            <w:r>
+              <w:rPr>
+                <w:lang w:eastAsia="zh-CN"/>
+              </w:rPr>
+              <w:t>7</w:t>
+            </w:r>
+            <w:r>
+              <w:rPr>
+                <w:lang w:eastAsia="zh-CN"/>
+              </w:rPr>
+              <w:t>6</w:t>
             </w:r>
           </w:p>
         </w:tc>
@@ -6990,7 +7036,23 @@
                 <w:bCs/>
                 <w:lang w:eastAsia="zh-CN"/>
               </w:rPr>
-              <w:t>835.30</w:t>
+              <w:t>0.</w:t>
+            </w:r>
+            <w:r>
+              <w:rPr>
+                <w:b/>
+                <w:bCs/>
+                <w:lang w:eastAsia="zh-CN"/>
+              </w:rPr>
+              <w:t>8</w:t>
+            </w:r>
+            <w:r>
+              <w:rPr>
+                <w:b/>
+                <w:bCs/>
+                <w:lang w:eastAsia="zh-CN"/>
+              </w:rPr>
+              <w:t>4</w:t>
             </w:r>
           </w:p>
         </w:tc>
@@ -7119,7 +7181,19 @@
               <w:rPr>
                 <w:lang w:eastAsia="zh-CN"/>
               </w:rPr>
-              <w:t>1278.94</w:t>
+              <w:t>1</w:t>
+            </w:r>
+            <w:r>
+              <w:rPr>
+                <w:lang w:eastAsia="zh-CN"/>
+              </w:rPr>
+              <w:t>.</w:t>
+            </w:r>
+            <w:r>
+              <w:rPr>
+                <w:lang w:eastAsia="zh-CN"/>
+              </w:rPr>
+              <w:t>28</w:t>
             </w:r>
           </w:p>
         </w:tc>
@@ -17412,7 +17486,23 @@
                 <w:bCs/>
                 <w:lang w:eastAsia="zh-CN"/>
               </w:rPr>
-              <w:t xml:space="preserve"> (W)</w:t>
+              <w:t xml:space="preserve"> (</w:t>
+            </w:r>
+            <w:r>
+              <w:rPr>
+                <w:b/>
+                <w:bCs/>
+                <w:lang w:eastAsia="zh-CN"/>
+              </w:rPr>
+              <w:t>k</w:t>
+            </w:r>
+            <w:r>
+              <w:rPr>
+                <w:b/>
+                <w:bCs/>
+                <w:lang w:eastAsia="zh-CN"/>
+              </w:rPr>
+              <w:t>W)</w:t>
             </w:r>
           </w:p>
         </w:tc>
@@ -17545,7 +17635,19 @@
               <w:rPr>
                 <w:lang w:eastAsia="zh-CN"/>
               </w:rPr>
-              <w:t>835.30</w:t>
+              <w:t>0.</w:t>
+            </w:r>
+            <w:r>
+              <w:rPr>
+                <w:lang w:eastAsia="zh-CN"/>
+              </w:rPr>
+              <w:t>8</w:t>
+            </w:r>
+            <w:r>
+              <w:rPr>
+                <w:lang w:eastAsia="zh-CN"/>
+              </w:rPr>
+              <w:t>4</w:t>
             </w:r>
           </w:p>
         </w:tc>
@@ -17665,7 +17767,25 @@
               <w:rPr>
                 <w:lang w:eastAsia="zh-CN"/>
               </w:rPr>
-              <w:t>1299.2</w:t>
+              <w:t>1</w:t>
+            </w:r>
+            <w:r>
+              <w:rPr>
+                <w:lang w:eastAsia="zh-CN"/>
+              </w:rPr>
+              <w:t>.</w:t>
+            </w:r>
+            <w:r>
+              <w:rPr>
+                <w:lang w:eastAsia="zh-CN"/>
+              </w:rPr>
+              <w:t>2</w:t>
+            </w:r>
+            <w:r>
+              <w:rPr>
+                <w:lang w:eastAsia="zh-CN"/>
+              </w:rPr>
+              <w:t>3</w:t>
             </w:r>
           </w:p>
         </w:tc>
@@ -17735,11 +17855,15 @@
             <w:pPr>
               <w:jc w:val="center"/>
               <w:rPr>
+                <w:b/>
+                <w:bCs/>
                 <w:lang w:eastAsia="zh-CN"/>
               </w:rPr>
             </w:pPr>
             <w:r>
               <w:rPr>
+                <w:b/>
+                <w:bCs/>
                 <w:lang w:eastAsia="zh-CN"/>
               </w:rPr>
               <w:t>12.03</w:t>
@@ -17758,11 +17882,15 @@
             <w:pPr>
               <w:jc w:val="center"/>
               <w:rPr>
+                <w:b/>
+                <w:bCs/>
                 <w:lang w:eastAsia="zh-CN"/>
               </w:rPr>
             </w:pPr>
             <w:r>
               <w:rPr>
+                <w:b/>
+                <w:bCs/>
                 <w:lang w:eastAsia="zh-CN"/>
               </w:rPr>
               <w:t>15.87</w:t>
@@ -17781,14 +17909,18 @@
             <w:pPr>
               <w:jc w:val="center"/>
               <w:rPr>
+                <w:b/>
+                <w:bCs/>
                 <w:lang w:eastAsia="zh-CN"/>
               </w:rPr>
             </w:pPr>
             <w:r>
               <w:rPr>
+                <w:b/>
+                <w:bCs/>
                 <w:lang w:eastAsia="zh-CN"/>
               </w:rPr>
-              <w:t>598.49</w:t>
+              <w:t>0.60</w:t>
             </w:r>
           </w:p>
         </w:tc>
@@ -17804,11 +17936,15 @@
             <w:pPr>
               <w:jc w:val="center"/>
               <w:rPr>
+                <w:b/>
+                <w:bCs/>
                 <w:lang w:eastAsia="zh-CN"/>
               </w:rPr>
             </w:pPr>
             <w:r>
               <w:rPr>
+                <w:b/>
+                <w:bCs/>
                 <w:lang w:eastAsia="zh-CN"/>
               </w:rPr>
               <w:t>16.65</w:t>
@@ -17817,6 +17953,668 @@
         </w:tc>
       </w:tr>
     </w:tbl>
+    <w:p>
+      <w:pPr>
+        <w:rPr>
+          <w:lang w:eastAsia="zh-CN"/>
+        </w:rPr>
+      </w:pPr>
+    </w:p>
+    <w:p>
+      <w:pPr>
+        <w:pStyle w:val="Caption"/>
+        <w:keepNext/>
+      </w:pPr>
+      <w:r>
+        <w:rPr>
+          <w:b/>
+          <w:bCs/>
+        </w:rPr>
+        <w:t xml:space="preserve">Table </w:t>
+      </w:r>
+      <w:r>
+        <w:rPr>
+          <w:b/>
+          <w:bCs/>
+        </w:rPr>
+        <w:t>5</w:t>
+      </w:r>
+      <w:r>
+        <w:t xml:space="preserve"> </w:t>
+      </w:r>
+      <w:r>
+        <w:t>Hourly</w:t>
+      </w:r>
+      <w:r>
+        <w:t xml:space="preserve"> prediction performance comparison of proposed models</w:t>
+      </w:r>
+    </w:p>
+    <w:tbl>
+      <w:tblPr>
+        <w:tblStyle w:val="TableGrid"/>
+        <w:tblW w:w="0" w:type="auto"/>
+        <w:jc w:val="center"/>
+        <w:tblBorders>
+          <w:top w:val="none" w:sz="0" w:space="0" w:color="auto"/>
+          <w:left w:val="none" w:sz="0" w:space="0" w:color="auto"/>
+          <w:bottom w:val="none" w:sz="0" w:space="0" w:color="auto"/>
+          <w:right w:val="none" w:sz="0" w:space="0" w:color="auto"/>
+          <w:insideH w:val="none" w:sz="0" w:space="0" w:color="auto"/>
+          <w:insideV w:val="none" w:sz="0" w:space="0" w:color="auto"/>
+        </w:tblBorders>
+        <w:tblLook w:val="04A0" w:firstRow="1" w:lastRow="0" w:firstColumn="1" w:lastColumn="0" w:noHBand="0" w:noVBand="1"/>
+      </w:tblPr>
+      <w:tblGrid>
+        <w:gridCol w:w="1870"/>
+        <w:gridCol w:w="1870"/>
+        <w:gridCol w:w="1870"/>
+        <w:gridCol w:w="1870"/>
+        <w:gridCol w:w="1870"/>
+      </w:tblGrid>
+      <w:tr>
+        <w:trPr>
+          <w:jc w:val="center"/>
+        </w:trPr>
+        <w:tc>
+          <w:tcPr>
+            <w:tcW w:w="1870" w:type="dxa"/>
+            <w:tcBorders>
+              <w:top w:val="single" w:sz="4" w:space="0" w:color="auto"/>
+              <w:bottom w:val="single" w:sz="4" w:space="0" w:color="auto"/>
+            </w:tcBorders>
+            <w:vAlign w:val="center"/>
+          </w:tcPr>
+          <w:p>
+            <w:pPr>
+              <w:jc w:val="center"/>
+              <w:rPr>
+                <w:b/>
+                <w:bCs/>
+                <w:lang w:eastAsia="zh-CN"/>
+              </w:rPr>
+            </w:pPr>
+            <w:r>
+              <w:rPr>
+                <w:b/>
+                <w:bCs/>
+                <w:lang w:eastAsia="zh-CN"/>
+              </w:rPr>
+              <w:t>Models</w:t>
+            </w:r>
+          </w:p>
+        </w:tc>
+        <w:tc>
+          <w:tcPr>
+            <w:tcW w:w="1870" w:type="dxa"/>
+            <w:tcBorders>
+              <w:top w:val="single" w:sz="4" w:space="0" w:color="auto"/>
+              <w:bottom w:val="single" w:sz="4" w:space="0" w:color="auto"/>
+            </w:tcBorders>
+            <w:vAlign w:val="center"/>
+          </w:tcPr>
+          <w:p>
+            <w:pPr>
+              <w:jc w:val="center"/>
+              <w:rPr>
+                <w:b/>
+                <w:bCs/>
+                <w:lang w:eastAsia="zh-CN"/>
+              </w:rPr>
+            </w:pPr>
+            <w:r>
+              <w:rPr>
+                <w:b/>
+                <w:bCs/>
+                <w:lang w:eastAsia="zh-CN"/>
+              </w:rPr>
+              <w:t>NRMSE</w:t>
+            </w:r>
+            <w:r>
+              <w:rPr>
+                <w:b/>
+                <w:bCs/>
+                <w:lang w:eastAsia="zh-CN"/>
+              </w:rPr>
+              <w:t xml:space="preserve"> (%)</w:t>
+            </w:r>
+          </w:p>
+        </w:tc>
+        <w:tc>
+          <w:tcPr>
+            <w:tcW w:w="1870" w:type="dxa"/>
+            <w:tcBorders>
+              <w:top w:val="single" w:sz="4" w:space="0" w:color="auto"/>
+              <w:bottom w:val="single" w:sz="4" w:space="0" w:color="auto"/>
+            </w:tcBorders>
+            <w:vAlign w:val="center"/>
+          </w:tcPr>
+          <w:p>
+            <w:pPr>
+              <w:jc w:val="center"/>
+              <w:rPr>
+                <w:b/>
+                <w:bCs/>
+                <w:lang w:eastAsia="zh-CN"/>
+              </w:rPr>
+            </w:pPr>
+            <w:r>
+              <w:rPr>
+                <w:b/>
+                <w:bCs/>
+                <w:lang w:eastAsia="zh-CN"/>
+              </w:rPr>
+              <w:t>CVRMSE</w:t>
+            </w:r>
+            <w:r>
+              <w:rPr>
+                <w:b/>
+                <w:bCs/>
+                <w:lang w:eastAsia="zh-CN"/>
+              </w:rPr>
+              <w:t xml:space="preserve"> (%)</w:t>
+            </w:r>
+          </w:p>
+        </w:tc>
+        <w:tc>
+          <w:tcPr>
+            <w:tcW w:w="1870" w:type="dxa"/>
+            <w:tcBorders>
+              <w:top w:val="single" w:sz="4" w:space="0" w:color="auto"/>
+              <w:bottom w:val="single" w:sz="4" w:space="0" w:color="auto"/>
+            </w:tcBorders>
+            <w:vAlign w:val="center"/>
+          </w:tcPr>
+          <w:p>
+            <w:pPr>
+              <w:jc w:val="center"/>
+              <w:rPr>
+                <w:b/>
+                <w:bCs/>
+                <w:lang w:eastAsia="zh-CN"/>
+              </w:rPr>
+            </w:pPr>
+            <w:r>
+              <w:rPr>
+                <w:b/>
+                <w:bCs/>
+                <w:lang w:eastAsia="zh-CN"/>
+              </w:rPr>
+              <w:t>MAE</w:t>
+            </w:r>
+            <w:r>
+              <w:rPr>
+                <w:b/>
+                <w:bCs/>
+                <w:lang w:eastAsia="zh-CN"/>
+              </w:rPr>
+              <w:t xml:space="preserve"> (</w:t>
+            </w:r>
+            <w:r>
+              <w:rPr>
+                <w:b/>
+                <w:bCs/>
+                <w:lang w:eastAsia="zh-CN"/>
+              </w:rPr>
+              <w:t>k</w:t>
+            </w:r>
+            <w:r>
+              <w:rPr>
+                <w:b/>
+                <w:bCs/>
+                <w:lang w:eastAsia="zh-CN"/>
+              </w:rPr>
+              <w:t>W)</w:t>
+            </w:r>
+          </w:p>
+        </w:tc>
+        <w:tc>
+          <w:tcPr>
+            <w:tcW w:w="1870" w:type="dxa"/>
+            <w:tcBorders>
+              <w:top w:val="single" w:sz="4" w:space="0" w:color="auto"/>
+              <w:bottom w:val="single" w:sz="4" w:space="0" w:color="auto"/>
+            </w:tcBorders>
+            <w:vAlign w:val="center"/>
+          </w:tcPr>
+          <w:p>
+            <w:pPr>
+              <w:jc w:val="center"/>
+              <w:rPr>
+                <w:b/>
+                <w:bCs/>
+                <w:lang w:eastAsia="zh-CN"/>
+              </w:rPr>
+            </w:pPr>
+            <w:r>
+              <w:rPr>
+                <w:b/>
+                <w:bCs/>
+                <w:lang w:eastAsia="zh-CN"/>
+              </w:rPr>
+              <w:t>MAPE</w:t>
+            </w:r>
+            <w:r>
+              <w:rPr>
+                <w:b/>
+                <w:bCs/>
+                <w:lang w:eastAsia="zh-CN"/>
+              </w:rPr>
+              <w:t xml:space="preserve"> (%)</w:t>
+            </w:r>
+          </w:p>
+        </w:tc>
+      </w:tr>
+      <w:tr>
+        <w:trPr>
+          <w:jc w:val="center"/>
+        </w:trPr>
+        <w:tc>
+          <w:tcPr>
+            <w:tcW w:w="1870" w:type="dxa"/>
+            <w:tcBorders>
+              <w:top w:val="single" w:sz="4" w:space="0" w:color="auto"/>
+            </w:tcBorders>
+            <w:vAlign w:val="center"/>
+          </w:tcPr>
+          <w:p>
+            <w:pPr>
+              <w:jc w:val="center"/>
+              <w:rPr>
+                <w:lang w:eastAsia="zh-CN"/>
+              </w:rPr>
+            </w:pPr>
+            <w:r>
+              <w:rPr>
+                <w:lang w:eastAsia="zh-CN"/>
+              </w:rPr>
+              <w:t>RC</w:t>
+            </w:r>
+          </w:p>
+        </w:tc>
+        <w:tc>
+          <w:tcPr>
+            <w:tcW w:w="1870" w:type="dxa"/>
+            <w:tcBorders>
+              <w:top w:val="single" w:sz="4" w:space="0" w:color="auto"/>
+            </w:tcBorders>
+            <w:vAlign w:val="center"/>
+          </w:tcPr>
+          <w:p>
+            <w:pPr>
+              <w:jc w:val="center"/>
+              <w:rPr>
+                <w:lang w:eastAsia="zh-CN"/>
+              </w:rPr>
+            </w:pPr>
+            <w:r>
+              <w:rPr>
+                <w:lang w:eastAsia="zh-CN"/>
+              </w:rPr>
+              <w:t>1</w:t>
+            </w:r>
+            <w:r>
+              <w:rPr>
+                <w:lang w:eastAsia="zh-CN"/>
+              </w:rPr>
+              <w:t>3</w:t>
+            </w:r>
+            <w:r>
+              <w:rPr>
+                <w:lang w:eastAsia="zh-CN"/>
+              </w:rPr>
+              <w:t>.</w:t>
+            </w:r>
+            <w:r>
+              <w:rPr>
+                <w:lang w:eastAsia="zh-CN"/>
+              </w:rPr>
+              <w:t>56</w:t>
+            </w:r>
+          </w:p>
+        </w:tc>
+        <w:tc>
+          <w:tcPr>
+            <w:tcW w:w="1870" w:type="dxa"/>
+            <w:tcBorders>
+              <w:top w:val="single" w:sz="4" w:space="0" w:color="auto"/>
+            </w:tcBorders>
+            <w:vAlign w:val="center"/>
+          </w:tcPr>
+          <w:p>
+            <w:pPr>
+              <w:jc w:val="center"/>
+              <w:rPr>
+                <w:lang w:eastAsia="zh-CN"/>
+              </w:rPr>
+            </w:pPr>
+            <w:r>
+              <w:rPr>
+                <w:lang w:eastAsia="zh-CN"/>
+              </w:rPr>
+              <w:t>1</w:t>
+            </w:r>
+            <w:r>
+              <w:rPr>
+                <w:lang w:eastAsia="zh-CN"/>
+              </w:rPr>
+              <w:t>5</w:t>
+            </w:r>
+            <w:r>
+              <w:rPr>
+                <w:lang w:eastAsia="zh-CN"/>
+              </w:rPr>
+              <w:t>.</w:t>
+            </w:r>
+            <w:r>
+              <w:rPr>
+                <w:lang w:eastAsia="zh-CN"/>
+              </w:rPr>
+              <w:t>59</w:t>
+            </w:r>
+          </w:p>
+        </w:tc>
+        <w:tc>
+          <w:tcPr>
+            <w:tcW w:w="1870" w:type="dxa"/>
+            <w:tcBorders>
+              <w:top w:val="single" w:sz="4" w:space="0" w:color="auto"/>
+            </w:tcBorders>
+            <w:vAlign w:val="center"/>
+          </w:tcPr>
+          <w:p>
+            <w:pPr>
+              <w:jc w:val="center"/>
+              <w:rPr>
+                <w:lang w:eastAsia="zh-CN"/>
+              </w:rPr>
+            </w:pPr>
+            <w:r>
+              <w:rPr>
+                <w:lang w:eastAsia="zh-CN"/>
+              </w:rPr>
+              <w:t>5.76</w:t>
+            </w:r>
+          </w:p>
+        </w:tc>
+        <w:tc>
+          <w:tcPr>
+            <w:tcW w:w="1870" w:type="dxa"/>
+            <w:tcBorders>
+              <w:top w:val="single" w:sz="4" w:space="0" w:color="auto"/>
+            </w:tcBorders>
+            <w:vAlign w:val="center"/>
+          </w:tcPr>
+          <w:p>
+            <w:pPr>
+              <w:jc w:val="center"/>
+              <w:rPr>
+                <w:lang w:eastAsia="zh-CN"/>
+              </w:rPr>
+            </w:pPr>
+            <w:r>
+              <w:rPr>
+                <w:lang w:eastAsia="zh-CN"/>
+              </w:rPr>
+              <w:t>108.53</w:t>
+            </w:r>
+          </w:p>
+        </w:tc>
+      </w:tr>
+      <w:tr>
+        <w:trPr>
+          <w:jc w:val="center"/>
+        </w:trPr>
+        <w:tc>
+          <w:tcPr>
+            <w:tcW w:w="1870" w:type="dxa"/>
+            <w:vAlign w:val="center"/>
+          </w:tcPr>
+          <w:p>
+            <w:pPr>
+              <w:jc w:val="center"/>
+              <w:rPr>
+                <w:lang w:eastAsia="zh-CN"/>
+              </w:rPr>
+            </w:pPr>
+            <w:r>
+              <w:rPr>
+                <w:lang w:eastAsia="zh-CN"/>
+              </w:rPr>
+              <w:t>GGMR</w:t>
+            </w:r>
+          </w:p>
+        </w:tc>
+        <w:tc>
+          <w:tcPr>
+            <w:tcW w:w="1870" w:type="dxa"/>
+            <w:vAlign w:val="center"/>
+          </w:tcPr>
+          <w:p>
+            <w:pPr>
+              <w:jc w:val="center"/>
+              <w:rPr>
+                <w:lang w:eastAsia="zh-CN"/>
+              </w:rPr>
+            </w:pPr>
+            <w:r>
+              <w:rPr>
+                <w:lang w:eastAsia="zh-CN"/>
+              </w:rPr>
+              <w:t>2</w:t>
+            </w:r>
+            <w:r>
+              <w:rPr>
+                <w:lang w:eastAsia="zh-CN"/>
+              </w:rPr>
+              <w:t>2.18</w:t>
+            </w:r>
+          </w:p>
+        </w:tc>
+        <w:tc>
+          <w:tcPr>
+            <w:tcW w:w="1870" w:type="dxa"/>
+            <w:vAlign w:val="center"/>
+          </w:tcPr>
+          <w:p>
+            <w:pPr>
+              <w:jc w:val="center"/>
+              <w:rPr>
+                <w:lang w:eastAsia="zh-CN"/>
+              </w:rPr>
+            </w:pPr>
+            <w:r>
+              <w:rPr>
+                <w:lang w:eastAsia="zh-CN"/>
+              </w:rPr>
+              <w:t>24.40</w:t>
+            </w:r>
+          </w:p>
+        </w:tc>
+        <w:tc>
+          <w:tcPr>
+            <w:tcW w:w="1870" w:type="dxa"/>
+            <w:vAlign w:val="center"/>
+          </w:tcPr>
+          <w:p>
+            <w:pPr>
+              <w:jc w:val="center"/>
+              <w:rPr>
+                <w:lang w:eastAsia="zh-CN"/>
+              </w:rPr>
+            </w:pPr>
+            <w:r>
+              <w:rPr>
+                <w:lang w:eastAsia="zh-CN"/>
+              </w:rPr>
+              <w:t>8.20</w:t>
+            </w:r>
+          </w:p>
+        </w:tc>
+        <w:tc>
+          <w:tcPr>
+            <w:tcW w:w="1870" w:type="dxa"/>
+            <w:vAlign w:val="center"/>
+          </w:tcPr>
+          <w:p>
+            <w:pPr>
+              <w:jc w:val="center"/>
+              <w:rPr>
+                <w:lang w:eastAsia="zh-CN"/>
+              </w:rPr>
+            </w:pPr>
+            <w:r>
+              <w:rPr>
+                <w:lang w:eastAsia="zh-CN"/>
+              </w:rPr>
+              <w:t>29.304</w:t>
+            </w:r>
+          </w:p>
+        </w:tc>
+      </w:tr>
+      <w:tr>
+        <w:trPr>
+          <w:jc w:val="center"/>
+        </w:trPr>
+        <w:tc>
+          <w:tcPr>
+            <w:tcW w:w="1870" w:type="dxa"/>
+            <w:tcBorders>
+              <w:bottom w:val="single" w:sz="4" w:space="0" w:color="auto"/>
+            </w:tcBorders>
+            <w:vAlign w:val="center"/>
+          </w:tcPr>
+          <w:p>
+            <w:pPr>
+              <w:jc w:val="center"/>
+              <w:rPr>
+                <w:lang w:eastAsia="zh-CN"/>
+              </w:rPr>
+            </w:pPr>
+            <w:r>
+              <w:rPr>
+                <w:lang w:eastAsia="zh-CN"/>
+              </w:rPr>
+              <w:t>GGMR+RC</w:t>
+            </w:r>
+          </w:p>
+        </w:tc>
+        <w:tc>
+          <w:tcPr>
+            <w:tcW w:w="1870" w:type="dxa"/>
+            <w:tcBorders>
+              <w:bottom w:val="single" w:sz="4" w:space="0" w:color="auto"/>
+            </w:tcBorders>
+            <w:vAlign w:val="center"/>
+          </w:tcPr>
+          <w:p>
+            <w:pPr>
+              <w:jc w:val="center"/>
+              <w:rPr>
+                <w:b/>
+                <w:bCs/>
+                <w:lang w:eastAsia="zh-CN"/>
+              </w:rPr>
+            </w:pPr>
+            <w:r>
+              <w:rPr>
+                <w:b/>
+                <w:bCs/>
+                <w:lang w:eastAsia="zh-CN"/>
+              </w:rPr>
+              <w:t>9.20</w:t>
+            </w:r>
+          </w:p>
+        </w:tc>
+        <w:tc>
+          <w:tcPr>
+            <w:tcW w:w="1870" w:type="dxa"/>
+            <w:tcBorders>
+              <w:bottom w:val="single" w:sz="4" w:space="0" w:color="auto"/>
+            </w:tcBorders>
+            <w:vAlign w:val="center"/>
+          </w:tcPr>
+          <w:p>
+            <w:pPr>
+              <w:jc w:val="center"/>
+              <w:rPr>
+                <w:b/>
+                <w:bCs/>
+                <w:lang w:eastAsia="zh-CN"/>
+              </w:rPr>
+            </w:pPr>
+            <w:r>
+              <w:rPr>
+                <w:b/>
+                <w:bCs/>
+                <w:lang w:eastAsia="zh-CN"/>
+              </w:rPr>
+              <w:t>10.39</w:t>
+            </w:r>
+          </w:p>
+        </w:tc>
+        <w:tc>
+          <w:tcPr>
+            <w:tcW w:w="1870" w:type="dxa"/>
+            <w:tcBorders>
+              <w:bottom w:val="single" w:sz="4" w:space="0" w:color="auto"/>
+            </w:tcBorders>
+            <w:vAlign w:val="center"/>
+          </w:tcPr>
+          <w:p>
+            <w:pPr>
+              <w:jc w:val="center"/>
+              <w:rPr>
+                <w:b/>
+                <w:bCs/>
+                <w:lang w:eastAsia="zh-CN"/>
+              </w:rPr>
+            </w:pPr>
+            <w:r>
+              <w:rPr>
+                <w:b/>
+                <w:bCs/>
+                <w:lang w:eastAsia="zh-CN"/>
+              </w:rPr>
+              <w:t>3.88</w:t>
+            </w:r>
+          </w:p>
+        </w:tc>
+        <w:tc>
+          <w:tcPr>
+            <w:tcW w:w="1870" w:type="dxa"/>
+            <w:tcBorders>
+              <w:bottom w:val="single" w:sz="4" w:space="0" w:color="auto"/>
+            </w:tcBorders>
+            <w:vAlign w:val="center"/>
+          </w:tcPr>
+          <w:p>
+            <w:pPr>
+              <w:jc w:val="center"/>
+              <w:rPr>
+                <w:b/>
+                <w:bCs/>
+                <w:lang w:eastAsia="zh-CN"/>
+              </w:rPr>
+            </w:pPr>
+            <w:r>
+              <w:rPr>
+                <w:b/>
+                <w:bCs/>
+                <w:lang w:eastAsia="zh-CN"/>
+              </w:rPr>
+              <w:t>21.11</w:t>
+            </w:r>
+          </w:p>
+        </w:tc>
+      </w:tr>
+    </w:tbl>
+    <w:p>
+      <w:pPr>
+        <w:rPr>
+          <w:lang w:eastAsia="zh-CN"/>
+        </w:rPr>
+      </w:pPr>
+    </w:p>
     <w:p>
       <w:pPr>
         <w:rPr>
@@ -18614,7 +19412,6 @@
               </w:rPr>
             </w:pPr>
             <w:r>
-              <w:lastRenderedPageBreak/>
               <w:t>L</w:t>
             </w:r>
           </w:p>

</xml_diff>

<commit_message>
predicted flow might work
</commit_message>
<xml_diff>
--- a/writing/Purdue_RC.docx
+++ b/writing/Purdue_RC.docx
@@ -310,7 +310,15 @@
         <w:t>15</w:t>
       </w:r>
       <w:r>
-        <w:t xml:space="preserve">%, a coefficient of variation of root mean square error (CVRMSE) of </w:t>
+        <w:t xml:space="preserve">%, a coefficient of variation of root </w:t>
+      </w:r>
+      <w:proofErr w:type="gramStart"/>
+      <w:r>
+        <w:t>mean</w:t>
+      </w:r>
+      <w:proofErr w:type="gramEnd"/>
+      <w:r>
+        <w:t xml:space="preserve"> square error (CVRMSE) of </w:t>
       </w:r>
       <w:r>
         <w:t>21.31%</w:t>
@@ -422,7 +430,15 @@
         <w:t xml:space="preserve">reduced </w:t>
       </w:r>
       <w:r>
-        <w:t>order method (e.g. thermal resistor-capacitor (RC) network) models. Creating</w:t>
+        <w:t>order method (</w:t>
+      </w:r>
+      <w:proofErr w:type="gramStart"/>
+      <w:r>
+        <w:t>e.g.</w:t>
+      </w:r>
+      <w:proofErr w:type="gramEnd"/>
+      <w:r>
+        <w:t xml:space="preserve"> thermal resistor-capacitor (RC) network) models. Creating</w:t>
       </w:r>
       <w:r>
         <w:t xml:space="preserve"> and calibrating</w:t>
@@ -431,10 +447,26 @@
         <w:t xml:space="preserve"> such models </w:t>
       </w:r>
       <w:r>
-        <w:t xml:space="preserve">require substantial model development efforts. Apart from the physics based methods, data-driven methods have been proved as simpler but efficient models that can be readily trained using in-site measurements. </w:t>
-      </w:r>
-      <w:r>
-        <w:t xml:space="preserve">For example, Wang et al. researched the hourly energy consumption prediction using Gaussian Mixer Model Regression. And Karami used </w:t>
+        <w:t xml:space="preserve">require substantial model development efforts. Apart from the </w:t>
+      </w:r>
+      <w:proofErr w:type="gramStart"/>
+      <w:r>
+        <w:t>physics based</w:t>
+      </w:r>
+      <w:proofErr w:type="gramEnd"/>
+      <w:r>
+        <w:t xml:space="preserve"> methods, data-driven methods have been proved as simpler but efficient models that can be readily trained using in-site measurements. </w:t>
+      </w:r>
+      <w:r>
+        <w:t xml:space="preserve">For example, Wang et al. researched the hourly energy consumption prediction using Gaussian Mixer Model Regression. And </w:t>
+      </w:r>
+      <w:proofErr w:type="spellStart"/>
+      <w:r>
+        <w:t>Karami</w:t>
+      </w:r>
+      <w:proofErr w:type="spellEnd"/>
+      <w:r>
+        <w:t xml:space="preserve"> used </w:t>
       </w:r>
       <w:r>
         <w:t>Unscented Kalman filter to construct a novel adaptive Gaussian mixture model (AGMM).</w:t>
@@ -484,7 +516,23 @@
           <w:rFonts w:eastAsiaTheme="minorEastAsia"/>
           <w:lang w:eastAsia="zh-CN"/>
         </w:rPr>
-        <w:t xml:space="preserve">performance from a hybrid approach, where we used the prediction from an RC network to enhance the algorithm performance for Growing Gaussian Mixture Model from Bouchachia et al. </w:t>
+        <w:t xml:space="preserve">performance from a hybrid approach, where we used the prediction from an RC network to enhance the algorithm performance for Growing Gaussian Mixture Model from </w:t>
+      </w:r>
+      <w:proofErr w:type="spellStart"/>
+      <w:r>
+        <w:rPr>
+          <w:rFonts w:eastAsiaTheme="minorEastAsia"/>
+          <w:lang w:eastAsia="zh-CN"/>
+        </w:rPr>
+        <w:t>Bouchachia</w:t>
+      </w:r>
+      <w:proofErr w:type="spellEnd"/>
+      <w:r>
+        <w:rPr>
+          <w:rFonts w:eastAsiaTheme="minorEastAsia"/>
+          <w:lang w:eastAsia="zh-CN"/>
+        </w:rPr>
+        <w:t xml:space="preserve"> et al. </w:t>
       </w:r>
       <w:r>
         <w:rPr>
@@ -870,14 +918,27 @@
             <w:r>
               <w:t>(</w:t>
             </w:r>
-            <w:fldSimple w:instr=" SEQ Eq \* MERGEFORMAT ">
-              <w:r>
-                <w:rPr>
-                  <w:noProof/>
-                </w:rPr>
-                <w:t>1</w:t>
-              </w:r>
-            </w:fldSimple>
+            <w:r>
+              <w:fldChar w:fldCharType="begin"/>
+            </w:r>
+            <w:r>
+              <w:instrText xml:space="preserve"> SEQ Eq \* MERGEFORMAT </w:instrText>
+            </w:r>
+            <w:r>
+              <w:fldChar w:fldCharType="separate"/>
+            </w:r>
+            <w:r>
+              <w:rPr>
+                <w:noProof/>
+              </w:rPr>
+              <w:t>1</w:t>
+            </w:r>
+            <w:r>
+              <w:rPr>
+                <w:noProof/>
+              </w:rPr>
+              <w:fldChar w:fldCharType="end"/>
+            </w:r>
             <w:r>
               <w:t>)</w:t>
             </w:r>
@@ -997,14 +1058,27 @@
             <w:r>
               <w:t>(</w:t>
             </w:r>
-            <w:fldSimple w:instr=" SEQ Eq \* MERGEFORMAT ">
-              <w:r>
-                <w:rPr>
-                  <w:noProof/>
-                </w:rPr>
-                <w:t>2</w:t>
-              </w:r>
-            </w:fldSimple>
+            <w:r>
+              <w:fldChar w:fldCharType="begin"/>
+            </w:r>
+            <w:r>
+              <w:instrText xml:space="preserve"> SEQ Eq \* MERGEFORMAT </w:instrText>
+            </w:r>
+            <w:r>
+              <w:fldChar w:fldCharType="separate"/>
+            </w:r>
+            <w:r>
+              <w:rPr>
+                <w:noProof/>
+              </w:rPr>
+              <w:t>2</w:t>
+            </w:r>
+            <w:r>
+              <w:rPr>
+                <w:noProof/>
+              </w:rPr>
+              <w:fldChar w:fldCharType="end"/>
+            </w:r>
             <w:r>
               <w:t>)</w:t>
             </w:r>
@@ -1123,14 +1197,27 @@
             <w:r>
               <w:t>(</w:t>
             </w:r>
-            <w:fldSimple w:instr=" SEQ Eq \* MERGEFORMAT ">
-              <w:r>
-                <w:rPr>
-                  <w:noProof/>
-                </w:rPr>
-                <w:t>3</w:t>
-              </w:r>
-            </w:fldSimple>
+            <w:r>
+              <w:fldChar w:fldCharType="begin"/>
+            </w:r>
+            <w:r>
+              <w:instrText xml:space="preserve"> SEQ Eq \* MERGEFORMAT </w:instrText>
+            </w:r>
+            <w:r>
+              <w:fldChar w:fldCharType="separate"/>
+            </w:r>
+            <w:r>
+              <w:rPr>
+                <w:noProof/>
+              </w:rPr>
+              <w:t>3</w:t>
+            </w:r>
+            <w:r>
+              <w:rPr>
+                <w:noProof/>
+              </w:rPr>
+              <w:fldChar w:fldCharType="end"/>
+            </w:r>
             <w:r>
               <w:t>)</w:t>
             </w:r>
@@ -1321,14 +1408,27 @@
             <w:r>
               <w:t>(</w:t>
             </w:r>
-            <w:fldSimple w:instr=" SEQ Eq \* MERGEFORMAT ">
-              <w:r>
-                <w:rPr>
-                  <w:noProof/>
-                </w:rPr>
-                <w:t>4</w:t>
-              </w:r>
-            </w:fldSimple>
+            <w:r>
+              <w:fldChar w:fldCharType="begin"/>
+            </w:r>
+            <w:r>
+              <w:instrText xml:space="preserve"> SEQ Eq \* MERGEFORMAT </w:instrText>
+            </w:r>
+            <w:r>
+              <w:fldChar w:fldCharType="separate"/>
+            </w:r>
+            <w:r>
+              <w:rPr>
+                <w:noProof/>
+              </w:rPr>
+              <w:t>4</w:t>
+            </w:r>
+            <w:r>
+              <w:rPr>
+                <w:noProof/>
+              </w:rPr>
+              <w:fldChar w:fldCharType="end"/>
+            </w:r>
             <w:r>
               <w:t>)</w:t>
             </w:r>
@@ -1577,14 +1677,27 @@
             <w:r>
               <w:t>(</w:t>
             </w:r>
-            <w:fldSimple w:instr=" SEQ Eq \* MERGEFORMAT ">
-              <w:r>
-                <w:rPr>
-                  <w:noProof/>
-                </w:rPr>
-                <w:t>5</w:t>
-              </w:r>
-            </w:fldSimple>
+            <w:r>
+              <w:fldChar w:fldCharType="begin"/>
+            </w:r>
+            <w:r>
+              <w:instrText xml:space="preserve"> SEQ Eq \* MERGEFORMAT </w:instrText>
+            </w:r>
+            <w:r>
+              <w:fldChar w:fldCharType="separate"/>
+            </w:r>
+            <w:r>
+              <w:rPr>
+                <w:noProof/>
+              </w:rPr>
+              <w:t>5</w:t>
+            </w:r>
+            <w:r>
+              <w:rPr>
+                <w:noProof/>
+              </w:rPr>
+              <w:fldChar w:fldCharType="end"/>
+            </w:r>
             <w:r>
               <w:t>)</w:t>
             </w:r>
@@ -2146,14 +2259,30 @@
             <w:r>
               <w:t>(</w:t>
             </w:r>
-            <w:fldSimple w:instr=" SEQ Eq \* MERGEFORMAT ">
-              <w:r>
-                <w:rPr>
-                  <w:noProof/>
-                </w:rPr>
-                <w:t>6</w:t>
-              </w:r>
-            </w:fldSimple>
+            <w:r>
+              <w:fldChar w:fldCharType="begin"/>
+            </w:r>
+            <w:r>
+              <w:instrText xml:space="preserve"> SEQ </w:instrText>
+            </w:r>
+            <w:r>
+              <w:instrText xml:space="preserve">Eq \* MERGEFORMAT </w:instrText>
+            </w:r>
+            <w:r>
+              <w:fldChar w:fldCharType="separate"/>
+            </w:r>
+            <w:r>
+              <w:rPr>
+                <w:noProof/>
+              </w:rPr>
+              <w:t>6</w:t>
+            </w:r>
+            <w:r>
+              <w:rPr>
+                <w:noProof/>
+              </w:rPr>
+              <w:fldChar w:fldCharType="end"/>
+            </w:r>
             <w:r>
               <w:t>)</w:t>
             </w:r>
@@ -2677,14 +2806,27 @@
             <w:r>
               <w:t>(</w:t>
             </w:r>
-            <w:fldSimple w:instr=" SEQ Eq \* MERGEFORMAT ">
-              <w:r>
-                <w:rPr>
-                  <w:noProof/>
-                </w:rPr>
-                <w:t>8</w:t>
-              </w:r>
-            </w:fldSimple>
+            <w:r>
+              <w:fldChar w:fldCharType="begin"/>
+            </w:r>
+            <w:r>
+              <w:instrText xml:space="preserve"> SEQ Eq \* MERGEFORMAT </w:instrText>
+            </w:r>
+            <w:r>
+              <w:fldChar w:fldCharType="separate"/>
+            </w:r>
+            <w:r>
+              <w:rPr>
+                <w:noProof/>
+              </w:rPr>
+              <w:t>8</w:t>
+            </w:r>
+            <w:r>
+              <w:rPr>
+                <w:noProof/>
+              </w:rPr>
+              <w:fldChar w:fldCharType="end"/>
+            </w:r>
             <w:r>
               <w:t>)</w:t>
             </w:r>
@@ -2902,14 +3044,27 @@
             <w:r>
               <w:t>(</w:t>
             </w:r>
-            <w:fldSimple w:instr=" SEQ Eq \* MERGEFORMAT ">
-              <w:r>
-                <w:rPr>
-                  <w:noProof/>
-                </w:rPr>
-                <w:t>9</w:t>
-              </w:r>
-            </w:fldSimple>
+            <w:r>
+              <w:fldChar w:fldCharType="begin"/>
+            </w:r>
+            <w:r>
+              <w:instrText xml:space="preserve"> SEQ Eq \* MERGEFORMAT </w:instrText>
+            </w:r>
+            <w:r>
+              <w:fldChar w:fldCharType="separate"/>
+            </w:r>
+            <w:r>
+              <w:rPr>
+                <w:noProof/>
+              </w:rPr>
+              <w:t>9</w:t>
+            </w:r>
+            <w:r>
+              <w:rPr>
+                <w:noProof/>
+              </w:rPr>
+              <w:fldChar w:fldCharType="end"/>
+            </w:r>
             <w:r>
               <w:t>)</w:t>
             </w:r>
@@ -3183,14 +3338,27 @@
             <w:r>
               <w:t>(</w:t>
             </w:r>
-            <w:fldSimple w:instr=" SEQ Eq \* MERGEFORMAT ">
-              <w:r>
-                <w:rPr>
-                  <w:noProof/>
-                </w:rPr>
-                <w:t>10</w:t>
-              </w:r>
-            </w:fldSimple>
+            <w:r>
+              <w:fldChar w:fldCharType="begin"/>
+            </w:r>
+            <w:r>
+              <w:instrText xml:space="preserve"> SEQ Eq \* MERGEFORMAT </w:instrText>
+            </w:r>
+            <w:r>
+              <w:fldChar w:fldCharType="separate"/>
+            </w:r>
+            <w:r>
+              <w:rPr>
+                <w:noProof/>
+              </w:rPr>
+              <w:t>10</w:t>
+            </w:r>
+            <w:r>
+              <w:rPr>
+                <w:noProof/>
+              </w:rPr>
+              <w:fldChar w:fldCharType="end"/>
+            </w:r>
             <w:r>
               <w:t>)</w:t>
             </w:r>
@@ -3203,8 +3371,13 @@
         <w:t xml:space="preserve">In terms of the estimate parameter and output variable trajectory, the above gray-box RC model optimization issue is neither linear nor convex. </w:t>
       </w:r>
       <w:r>
-        <w:t>Particle swarm optimization (PSO) from python package (pyswarms</w:t>
-      </w:r>
+        <w:t>Particle swarm optimization (PSO) from python package (</w:t>
+      </w:r>
+      <w:proofErr w:type="spellStart"/>
+      <w:r>
+        <w:t>pyswarms</w:t>
+      </w:r>
+      <w:proofErr w:type="spellEnd"/>
       <w:r>
         <w:t xml:space="preserve"> </w:t>
       </w:r>
@@ -3261,7 +3434,15 @@
         <w:t xml:space="preserve"> 1</w:t>
       </w:r>
       <w:r>
-        <w:t>, including 4-states Model 1, 6-states Model 2 and 5-states Model 3. In Model 1, the detailed structure of radiant flow has been neglected. And Model 2 has higher order than Model 3 to incorporate the temperature state of thermal insulation beneath pipes. Figure</w:t>
+        <w:t xml:space="preserve">, including 4-states Model 1, 6-states Model </w:t>
+      </w:r>
+      <w:proofErr w:type="gramStart"/>
+      <w:r>
+        <w:t>2</w:t>
+      </w:r>
+      <w:proofErr w:type="gramEnd"/>
+      <w:r>
+        <w:t xml:space="preserve"> and 5-states Model 3. In Model 1, the detailed structure of radiant flow has been neglected. And Model 2 has higher order than Model 3 to incorporate the temperature state of thermal insulation beneath pipes. Figure</w:t>
       </w:r>
       <w:r>
         <w:rPr>
@@ -3305,13 +3486,21 @@
         <w:fldChar w:fldCharType="separate"/>
       </w:r>
       <w:r>
-        <w:t>Error! Reference source not found.</w:t>
+        <w:t xml:space="preserve">Error! Reference source not </w:t>
+      </w:r>
+      <w:proofErr w:type="spellStart"/>
+      <w:r>
+        <w:t>found.</w:t>
       </w:r>
       <w:r>
         <w:fldChar w:fldCharType="end"/>
       </w:r>
       <w:r>
-        <w:t xml:space="preserve">shows those distinct electrical analogs for the radiant slab systems RC networks, in which  </w:t>
+        <w:t>shows</w:t>
+      </w:r>
+      <w:proofErr w:type="spellEnd"/>
+      <w:r>
+        <w:t xml:space="preserve"> those distinct electrical analogs for the radiant slab systems RC networks, in which  </w:t>
       </w:r>
       <m:oMath>
         <m:r>
@@ -3644,27 +3833,14 @@
             <w:r>
               <w:t>(</w:t>
             </w:r>
-            <w:r>
-              <w:fldChar w:fldCharType="begin"/>
-            </w:r>
-            <w:r>
-              <w:instrText xml:space="preserve"> SEQ Eq \* MERGEFORMAT </w:instrText>
-            </w:r>
-            <w:r>
-              <w:fldChar w:fldCharType="separate"/>
-            </w:r>
-            <w:r>
-              <w:rPr>
-                <w:noProof/>
-              </w:rPr>
-              <w:t>11</w:t>
-            </w:r>
-            <w:r>
-              <w:rPr>
-                <w:noProof/>
-              </w:rPr>
-              <w:fldChar w:fldCharType="end"/>
-            </w:r>
+            <w:fldSimple w:instr=" SEQ Eq \* MERGEFORMAT ">
+              <w:r>
+                <w:rPr>
+                  <w:noProof/>
+                </w:rPr>
+                <w:t>11</w:t>
+              </w:r>
+            </w:fldSimple>
             <w:r>
               <w:t>)</w:t>
             </w:r>
@@ -4127,27 +4303,14 @@
             <w:r>
               <w:t>(</w:t>
             </w:r>
-            <w:r>
-              <w:fldChar w:fldCharType="begin"/>
-            </w:r>
-            <w:r>
-              <w:instrText xml:space="preserve"> SEQ Eq \* MERGEFORMAT </w:instrText>
-            </w:r>
-            <w:r>
-              <w:fldChar w:fldCharType="separate"/>
-            </w:r>
-            <w:r>
-              <w:rPr>
-                <w:noProof/>
-              </w:rPr>
-              <w:t>12</w:t>
-            </w:r>
-            <w:r>
-              <w:rPr>
-                <w:noProof/>
-              </w:rPr>
-              <w:fldChar w:fldCharType="end"/>
-            </w:r>
+            <w:fldSimple w:instr=" SEQ Eq \* MERGEFORMAT ">
+              <w:r>
+                <w:rPr>
+                  <w:noProof/>
+                </w:rPr>
+                <w:t>12</w:t>
+              </w:r>
+            </w:fldSimple>
             <w:r>
               <w:t>)</w:t>
             </w:r>
@@ -4551,27 +4714,14 @@
             <w:r>
               <w:t>(</w:t>
             </w:r>
-            <w:r>
-              <w:fldChar w:fldCharType="begin"/>
-            </w:r>
-            <w:r>
-              <w:instrText xml:space="preserve"> SEQ Eq \* MERGEFORMAT </w:instrText>
-            </w:r>
-            <w:r>
-              <w:fldChar w:fldCharType="separate"/>
-            </w:r>
-            <w:r>
-              <w:rPr>
-                <w:noProof/>
-              </w:rPr>
-              <w:t>13</w:t>
-            </w:r>
-            <w:r>
-              <w:rPr>
-                <w:noProof/>
-              </w:rPr>
-              <w:fldChar w:fldCharType="end"/>
-            </w:r>
+            <w:fldSimple w:instr=" SEQ Eq \* MERGEFORMAT ">
+              <w:r>
+                <w:rPr>
+                  <w:noProof/>
+                </w:rPr>
+                <w:t>13</w:t>
+              </w:r>
+            </w:fldSimple>
             <w:r>
               <w:t>)</w:t>
             </w:r>
@@ -4786,27 +4936,14 @@
             <w:r>
               <w:t>(</w:t>
             </w:r>
-            <w:r>
-              <w:fldChar w:fldCharType="begin"/>
-            </w:r>
-            <w:r>
-              <w:instrText xml:space="preserve"> SEQ Eq \* MERGEFORMAT </w:instrText>
-            </w:r>
-            <w:r>
-              <w:fldChar w:fldCharType="separate"/>
-            </w:r>
-            <w:r>
-              <w:rPr>
-                <w:noProof/>
-              </w:rPr>
-              <w:t>14</w:t>
-            </w:r>
-            <w:r>
-              <w:rPr>
-                <w:noProof/>
-              </w:rPr>
-              <w:fldChar w:fldCharType="end"/>
-            </w:r>
+            <w:fldSimple w:instr=" SEQ Eq \* MERGEFORMAT ">
+              <w:r>
+                <w:rPr>
+                  <w:noProof/>
+                </w:rPr>
+                <w:t>14</w:t>
+              </w:r>
+            </w:fldSimple>
             <w:r>
               <w:t>)</w:t>
             </w:r>
@@ -4999,27 +5136,14 @@
             <w:r>
               <w:t>(</w:t>
             </w:r>
-            <w:r>
-              <w:fldChar w:fldCharType="begin"/>
-            </w:r>
-            <w:r>
-              <w:instrText xml:space="preserve"> SEQ Eq \* MERGEFORMAT </w:instrText>
-            </w:r>
-            <w:r>
-              <w:fldChar w:fldCharType="separate"/>
-            </w:r>
-            <w:r>
-              <w:rPr>
-                <w:noProof/>
-              </w:rPr>
-              <w:t>15</w:t>
-            </w:r>
-            <w:r>
-              <w:rPr>
-                <w:noProof/>
-              </w:rPr>
-              <w:fldChar w:fldCharType="end"/>
-            </w:r>
+            <w:fldSimple w:instr=" SEQ Eq \* MERGEFORMAT ">
+              <w:r>
+                <w:rPr>
+                  <w:noProof/>
+                </w:rPr>
+                <w:t>15</w:t>
+              </w:r>
+            </w:fldSimple>
             <w:r>
               <w:t>)</w:t>
             </w:r>
@@ -6405,7 +6529,24 @@
         <w:fldChar w:fldCharType="end"/>
       </w:r>
       <w:r>
-        <w:t xml:space="preserve"> Structure of RC network. Left: Model 1 with 4 states; Middle: Model 2 with 6 states; Middle: Model 3 with 5 states.</w:t>
+        <w:t xml:space="preserve"> </w:t>
+      </w:r>
+      <w:commentRangeStart w:id="1"/>
+      <w:r>
+        <w:t>Structure of RC network</w:t>
+      </w:r>
+      <w:commentRangeEnd w:id="1"/>
+      <w:r>
+        <w:rPr>
+          <w:rStyle w:val="CommentReference"/>
+          <w:rFonts w:eastAsia="Times New Roman" w:cs="Times New Roman"/>
+          <w:iCs w:val="0"/>
+          <w:lang w:eastAsia="en-US"/>
+        </w:rPr>
+        <w:commentReference w:id="1"/>
+      </w:r>
+      <w:r>
+        <w:t>. Left: Model 1 with 4 states; Middle: Model 2 with 6 states; Middle: Model 3 with 5 states.</w:t>
       </w:r>
     </w:p>
     <w:p>
@@ -6442,7 +6583,7 @@
                     <pic:cNvPicPr/>
                   </pic:nvPicPr>
                   <pic:blipFill>
-                    <a:blip r:embed="rId9">
+                    <a:blip r:embed="rId13">
                       <a:extLst>
                         <a:ext uri="{28A0092B-C50C-407E-A947-70E740481C1C}">
                           <a14:useLocalDpi xmlns:a14="http://schemas.microsoft.com/office/drawing/2010/main" val="0"/>
@@ -6522,7 +6663,15 @@
         <w:fldChar w:fldCharType="end"/>
       </w:r>
       <w:r>
-        <w:t xml:space="preserve"> Testing results for Model 1, Model 2 and Model 3</w:t>
+        <w:t xml:space="preserve"> Testing results for Model 1, Model </w:t>
+      </w:r>
+      <w:proofErr w:type="gramStart"/>
+      <w:r>
+        <w:t>2</w:t>
+      </w:r>
+      <w:proofErr w:type="gramEnd"/>
+      <w:r>
+        <w:t xml:space="preserve"> and Model 3</w:t>
       </w:r>
     </w:p>
     <w:p>
@@ -7611,14 +7760,27 @@
             <w:r>
               <w:t>(</w:t>
             </w:r>
-            <w:fldSimple w:instr=" SEQ Eq \* MERGEFORMAT ">
-              <w:r>
-                <w:rPr>
-                  <w:noProof/>
-                </w:rPr>
-                <w:t>16</w:t>
-              </w:r>
-            </w:fldSimple>
+            <w:r>
+              <w:fldChar w:fldCharType="begin"/>
+            </w:r>
+            <w:r>
+              <w:instrText xml:space="preserve"> SEQ Eq \* MERGEFORMAT </w:instrText>
+            </w:r>
+            <w:r>
+              <w:fldChar w:fldCharType="separate"/>
+            </w:r>
+            <w:r>
+              <w:rPr>
+                <w:noProof/>
+              </w:rPr>
+              <w:t>16</w:t>
+            </w:r>
+            <w:r>
+              <w:rPr>
+                <w:noProof/>
+              </w:rPr>
+              <w:fldChar w:fldCharType="end"/>
+            </w:r>
             <w:r>
               <w:t>)</w:t>
             </w:r>
@@ -9064,14 +9226,27 @@
             <w:r>
               <w:t>(</w:t>
             </w:r>
-            <w:fldSimple w:instr=" SEQ Eq \* MERGEFORMAT ">
-              <w:r>
-                <w:rPr>
-                  <w:noProof/>
-                </w:rPr>
-                <w:t>17</w:t>
-              </w:r>
-            </w:fldSimple>
+            <w:r>
+              <w:fldChar w:fldCharType="begin"/>
+            </w:r>
+            <w:r>
+              <w:instrText xml:space="preserve"> SEQ Eq \* MERGEFORMAT </w:instrText>
+            </w:r>
+            <w:r>
+              <w:fldChar w:fldCharType="separate"/>
+            </w:r>
+            <w:r>
+              <w:rPr>
+                <w:noProof/>
+              </w:rPr>
+              <w:t>17</w:t>
+            </w:r>
+            <w:r>
+              <w:rPr>
+                <w:noProof/>
+              </w:rPr>
+              <w:fldChar w:fldCharType="end"/>
+            </w:r>
             <w:r>
               <w:t>)</w:t>
             </w:r>
@@ -9320,14 +9495,27 @@
             <w:r>
               <w:t>(</w:t>
             </w:r>
-            <w:fldSimple w:instr=" SEQ Eq \* MERGEFORMAT ">
-              <w:r>
-                <w:rPr>
-                  <w:noProof/>
-                </w:rPr>
-                <w:t>18</w:t>
-              </w:r>
-            </w:fldSimple>
+            <w:r>
+              <w:fldChar w:fldCharType="begin"/>
+            </w:r>
+            <w:r>
+              <w:instrText xml:space="preserve"> SEQ Eq \* MERGEFORMAT </w:instrText>
+            </w:r>
+            <w:r>
+              <w:fldChar w:fldCharType="separate"/>
+            </w:r>
+            <w:r>
+              <w:rPr>
+                <w:noProof/>
+              </w:rPr>
+              <w:t>18</w:t>
+            </w:r>
+            <w:r>
+              <w:rPr>
+                <w:noProof/>
+              </w:rPr>
+              <w:fldChar w:fldCharType="end"/>
+            </w:r>
             <w:r>
               <w:t>)</w:t>
             </w:r>
@@ -9804,14 +9992,27 @@
             <w:r>
               <w:t>(</w:t>
             </w:r>
-            <w:fldSimple w:instr=" SEQ Eq \* MERGEFORMAT ">
-              <w:r>
-                <w:rPr>
-                  <w:noProof/>
-                </w:rPr>
-                <w:t>19</w:t>
-              </w:r>
-            </w:fldSimple>
+            <w:r>
+              <w:fldChar w:fldCharType="begin"/>
+            </w:r>
+            <w:r>
+              <w:instrText xml:space="preserve"> SEQ Eq \* MERGEFORMAT </w:instrText>
+            </w:r>
+            <w:r>
+              <w:fldChar w:fldCharType="separate"/>
+            </w:r>
+            <w:r>
+              <w:rPr>
+                <w:noProof/>
+              </w:rPr>
+              <w:t>19</w:t>
+            </w:r>
+            <w:r>
+              <w:rPr>
+                <w:noProof/>
+              </w:rPr>
+              <w:fldChar w:fldCharType="end"/>
+            </w:r>
             <w:r>
               <w:t>)</w:t>
             </w:r>
@@ -9825,11 +10026,19 @@
           <w:iCs/>
         </w:rPr>
       </w:pPr>
+      <w:proofErr w:type="gramStart"/>
       <w:r>
         <w:rPr>
           <w:iCs/>
         </w:rPr>
-        <w:t>Thus we can obtain the conditional distribution</w:t>
+        <w:t>Thus</w:t>
+      </w:r>
+      <w:proofErr w:type="gramEnd"/>
+      <w:r>
+        <w:rPr>
+          <w:iCs/>
+        </w:rPr>
+        <w:t xml:space="preserve"> we can obtain the conditional distribution</w:t>
       </w:r>
     </w:p>
     <w:tbl>
@@ -10228,14 +10437,27 @@
             <w:r>
               <w:t>(</w:t>
             </w:r>
-            <w:fldSimple w:instr=" SEQ Eq \* MERGEFORMAT ">
-              <w:r>
-                <w:rPr>
-                  <w:noProof/>
-                </w:rPr>
-                <w:t>20</w:t>
-              </w:r>
-            </w:fldSimple>
+            <w:r>
+              <w:fldChar w:fldCharType="begin"/>
+            </w:r>
+            <w:r>
+              <w:instrText xml:space="preserve"> SEQ Eq \* MERGEFORMAT </w:instrText>
+            </w:r>
+            <w:r>
+              <w:fldChar w:fldCharType="separate"/>
+            </w:r>
+            <w:r>
+              <w:rPr>
+                <w:noProof/>
+              </w:rPr>
+              <w:t>20</w:t>
+            </w:r>
+            <w:r>
+              <w:rPr>
+                <w:noProof/>
+              </w:rPr>
+              <w:fldChar w:fldCharType="end"/>
+            </w:r>
             <w:r>
               <w:t>)</w:t>
             </w:r>
@@ -10572,14 +10794,27 @@
             <w:r>
               <w:t>(</w:t>
             </w:r>
-            <w:fldSimple w:instr=" SEQ Eq \* MERGEFORMAT ">
-              <w:r>
-                <w:rPr>
-                  <w:noProof/>
-                </w:rPr>
-                <w:t>21</w:t>
-              </w:r>
-            </w:fldSimple>
+            <w:r>
+              <w:fldChar w:fldCharType="begin"/>
+            </w:r>
+            <w:r>
+              <w:instrText xml:space="preserve"> SEQ Eq \* MERGEFORMAT </w:instrText>
+            </w:r>
+            <w:r>
+              <w:fldChar w:fldCharType="separate"/>
+            </w:r>
+            <w:r>
+              <w:rPr>
+                <w:noProof/>
+              </w:rPr>
+              <w:t>21</w:t>
+            </w:r>
+            <w:r>
+              <w:rPr>
+                <w:noProof/>
+              </w:rPr>
+              <w:fldChar w:fldCharType="end"/>
+            </w:r>
             <w:r>
               <w:t>)</w:t>
             </w:r>
@@ -10610,7 +10845,25 @@
           <w:iCs/>
           <w:lang w:eastAsia="zh-CN"/>
         </w:rPr>
-        <w:t>According to Bouchachia et al., an advanced version of GMR, Growing Gaussian Mixture Model, enabled by incremental learning has been proposed.</w:t>
+        <w:t xml:space="preserve">According to </w:t>
+      </w:r>
+      <w:proofErr w:type="spellStart"/>
+      <w:r>
+        <w:rPr>
+          <w:rFonts w:eastAsiaTheme="minorEastAsia"/>
+          <w:iCs/>
+          <w:lang w:eastAsia="zh-CN"/>
+        </w:rPr>
+        <w:t>Bouchachia</w:t>
+      </w:r>
+      <w:proofErr w:type="spellEnd"/>
+      <w:r>
+        <w:rPr>
+          <w:rFonts w:eastAsiaTheme="minorEastAsia"/>
+          <w:iCs/>
+          <w:lang w:eastAsia="zh-CN"/>
+        </w:rPr>
+        <w:t xml:space="preserve"> et al., an advanced version of GMR, Growing Gaussian Mixture Model, enabled by incremental learning has been proposed.</w:t>
       </w:r>
       <w:r>
         <w:rPr>
@@ -10646,13 +10899,23 @@
         </w:rPr>
         <w:t xml:space="preserve">posteriors after filtering with </w:t>
       </w:r>
+      <w:proofErr w:type="spellStart"/>
       <w:r>
         <w:rPr>
           <w:rFonts w:eastAsiaTheme="minorEastAsia"/>
           <w:iCs/>
           <w:lang w:eastAsia="zh-CN"/>
         </w:rPr>
-        <w:t>Mahalanobis distance</w:t>
+        <w:t>Mahalanobis</w:t>
+      </w:r>
+      <w:proofErr w:type="spellEnd"/>
+      <w:r>
+        <w:rPr>
+          <w:rFonts w:eastAsiaTheme="minorEastAsia"/>
+          <w:iCs/>
+          <w:lang w:eastAsia="zh-CN"/>
+        </w:rPr>
+        <w:t xml:space="preserve"> distance</w:t>
       </w:r>
       <w:r>
         <w:rPr>
@@ -10721,7 +10984,31 @@
           <w:iCs/>
           <w:lang w:eastAsia="zh-CN"/>
         </w:rPr>
-        <w:t>B. Accommodating New Data. Depending</w:t>
+        <w:t xml:space="preserve">B. </w:t>
+      </w:r>
+      <w:commentRangeStart w:id="2"/>
+      <w:r>
+        <w:rPr>
+          <w:rFonts w:eastAsiaTheme="minorEastAsia"/>
+          <w:iCs/>
+          <w:lang w:eastAsia="zh-CN"/>
+        </w:rPr>
+        <w:t xml:space="preserve">Accommodating </w:t>
+      </w:r>
+      <w:commentRangeEnd w:id="2"/>
+      <w:r>
+        <w:rPr>
+          <w:rStyle w:val="CommentReference"/>
+        </w:rPr>
+        <w:commentReference w:id="2"/>
+      </w:r>
+      <w:r>
+        <w:rPr>
+          <w:rFonts w:eastAsiaTheme="minorEastAsia"/>
+          <w:iCs/>
+          <w:lang w:eastAsia="zh-CN"/>
+        </w:rPr>
+        <w:t>New Data. Depending</w:t>
       </w:r>
       <w:r>
         <w:rPr>
@@ -10763,8 +11050,27 @@
           <w:iCs/>
           <w:lang w:eastAsia="zh-CN"/>
         </w:rPr>
-        <w:t>C. Refinement of the Model. Depending on the calculated volumes and Kullback-Leiber divergence (</w:t>
-      </w:r>
+        <w:t xml:space="preserve">C. Refinement of the Model. Depending on the calculated volumes and </w:t>
+      </w:r>
+      <w:proofErr w:type="spellStart"/>
+      <w:r>
+        <w:rPr>
+          <w:rFonts w:eastAsiaTheme="minorEastAsia"/>
+          <w:iCs/>
+          <w:lang w:eastAsia="zh-CN"/>
+        </w:rPr>
+        <w:t>Kullback-Leiber</w:t>
+      </w:r>
+      <w:proofErr w:type="spellEnd"/>
+      <w:r>
+        <w:rPr>
+          <w:rFonts w:eastAsiaTheme="minorEastAsia"/>
+          <w:iCs/>
+          <w:lang w:eastAsia="zh-CN"/>
+        </w:rPr>
+        <w:t xml:space="preserve"> divergence (</w:t>
+      </w:r>
+      <w:proofErr w:type="spellStart"/>
       <w:r>
         <w:rPr>
           <w:rFonts w:eastAsiaTheme="minorEastAsia"/>
@@ -10773,6 +11079,7 @@
         </w:rPr>
         <w:t>kld</w:t>
       </w:r>
+      <w:proofErr w:type="spellEnd"/>
       <w:r>
         <w:rPr>
           <w:rFonts w:eastAsiaTheme="minorEastAsia"/>
@@ -10796,7 +11103,25 @@
           <w:iCs/>
           <w:lang w:eastAsia="zh-CN"/>
         </w:rPr>
-        <w:t xml:space="preserve">The Mahalanobis distance between an input </w:t>
+        <w:t xml:space="preserve">The </w:t>
+      </w:r>
+      <w:proofErr w:type="spellStart"/>
+      <w:r>
+        <w:rPr>
+          <w:rFonts w:eastAsiaTheme="minorEastAsia"/>
+          <w:iCs/>
+          <w:lang w:eastAsia="zh-CN"/>
+        </w:rPr>
+        <w:t>Mahalanobis</w:t>
+      </w:r>
+      <w:proofErr w:type="spellEnd"/>
+      <w:r>
+        <w:rPr>
+          <w:rFonts w:eastAsiaTheme="minorEastAsia"/>
+          <w:iCs/>
+          <w:lang w:eastAsia="zh-CN"/>
+        </w:rPr>
+        <w:t xml:space="preserve"> distance between an input </w:t>
       </w:r>
       <m:oMath>
         <m:sSub>
@@ -11351,14 +11676,27 @@
             <w:r>
               <w:t>(</w:t>
             </w:r>
-            <w:fldSimple w:instr=" SEQ Eq \* MERGEFORMAT ">
-              <w:r>
-                <w:rPr>
-                  <w:noProof/>
-                </w:rPr>
-                <w:t>22</w:t>
-              </w:r>
-            </w:fldSimple>
+            <w:r>
+              <w:fldChar w:fldCharType="begin"/>
+            </w:r>
+            <w:r>
+              <w:instrText xml:space="preserve"> SEQ Eq \* MERGEFORMAT </w:instrText>
+            </w:r>
+            <w:r>
+              <w:fldChar w:fldCharType="separate"/>
+            </w:r>
+            <w:r>
+              <w:rPr>
+                <w:noProof/>
+              </w:rPr>
+              <w:t>22</w:t>
+            </w:r>
+            <w:r>
+              <w:rPr>
+                <w:noProof/>
+              </w:rPr>
+              <w:fldChar w:fldCharType="end"/>
+            </w:r>
             <w:r>
               <w:t>)</w:t>
             </w:r>
@@ -11795,14 +12133,27 @@
             <w:r>
               <w:t>(</w:t>
             </w:r>
-            <w:fldSimple w:instr=" SEQ Eq \* MERGEFORMAT ">
-              <w:r>
-                <w:rPr>
-                  <w:noProof/>
-                </w:rPr>
-                <w:t>23</w:t>
-              </w:r>
-            </w:fldSimple>
+            <w:r>
+              <w:fldChar w:fldCharType="begin"/>
+            </w:r>
+            <w:r>
+              <w:instrText xml:space="preserve"> SEQ Eq \* MERGEFORMAT </w:instrText>
+            </w:r>
+            <w:r>
+              <w:fldChar w:fldCharType="separate"/>
+            </w:r>
+            <w:r>
+              <w:rPr>
+                <w:noProof/>
+              </w:rPr>
+              <w:t>23</w:t>
+            </w:r>
+            <w:r>
+              <w:rPr>
+                <w:noProof/>
+              </w:rPr>
+              <w:fldChar w:fldCharType="end"/>
+            </w:r>
             <w:r>
               <w:t>)</w:t>
             </w:r>
@@ -11994,14 +12345,27 @@
             <w:r>
               <w:t>(</w:t>
             </w:r>
-            <w:fldSimple w:instr=" SEQ Eq \* MERGEFORMAT ">
-              <w:r>
-                <w:rPr>
-                  <w:noProof/>
-                </w:rPr>
-                <w:t>24</w:t>
-              </w:r>
-            </w:fldSimple>
+            <w:r>
+              <w:fldChar w:fldCharType="begin"/>
+            </w:r>
+            <w:r>
+              <w:instrText xml:space="preserve"> SEQ Eq \* MERGEFORMAT </w:instrText>
+            </w:r>
+            <w:r>
+              <w:fldChar w:fldCharType="separate"/>
+            </w:r>
+            <w:r>
+              <w:rPr>
+                <w:noProof/>
+              </w:rPr>
+              <w:t>24</w:t>
+            </w:r>
+            <w:r>
+              <w:rPr>
+                <w:noProof/>
+              </w:rPr>
+              <w:fldChar w:fldCharType="end"/>
+            </w:r>
             <w:r>
               <w:t>)</w:t>
             </w:r>
@@ -12169,14 +12533,27 @@
             <w:r>
               <w:t>(</w:t>
             </w:r>
-            <w:fldSimple w:instr=" SEQ Eq \* MERGEFORMAT ">
-              <w:r>
-                <w:rPr>
-                  <w:noProof/>
-                </w:rPr>
-                <w:t>25</w:t>
-              </w:r>
-            </w:fldSimple>
+            <w:r>
+              <w:fldChar w:fldCharType="begin"/>
+            </w:r>
+            <w:r>
+              <w:instrText xml:space="preserve"> SEQ Eq \* MERGEFORMAT </w:instrText>
+            </w:r>
+            <w:r>
+              <w:fldChar w:fldCharType="separate"/>
+            </w:r>
+            <w:r>
+              <w:rPr>
+                <w:noProof/>
+              </w:rPr>
+              <w:t>25</w:t>
+            </w:r>
+            <w:r>
+              <w:rPr>
+                <w:noProof/>
+              </w:rPr>
+              <w:fldChar w:fldCharType="end"/>
+            </w:r>
             <w:r>
               <w:t>)</w:t>
             </w:r>
@@ -12396,14 +12773,27 @@
             <w:r>
               <w:t>(</w:t>
             </w:r>
-            <w:fldSimple w:instr=" SEQ Eq \* MERGEFORMAT ">
-              <w:r>
-                <w:rPr>
-                  <w:noProof/>
-                </w:rPr>
-                <w:t>26</w:t>
-              </w:r>
-            </w:fldSimple>
+            <w:r>
+              <w:fldChar w:fldCharType="begin"/>
+            </w:r>
+            <w:r>
+              <w:instrText xml:space="preserve"> SEQ Eq \* MERGEFORMAT </w:instrText>
+            </w:r>
+            <w:r>
+              <w:fldChar w:fldCharType="separate"/>
+            </w:r>
+            <w:r>
+              <w:rPr>
+                <w:noProof/>
+              </w:rPr>
+              <w:t>26</w:t>
+            </w:r>
+            <w:r>
+              <w:rPr>
+                <w:noProof/>
+              </w:rPr>
+              <w:fldChar w:fldCharType="end"/>
+            </w:r>
             <w:r>
               <w:t>)</w:t>
             </w:r>
@@ -12609,14 +12999,27 @@
             <w:r>
               <w:t>(</w:t>
             </w:r>
-            <w:fldSimple w:instr=" SEQ Eq \* MERGEFORMAT ">
-              <w:r>
-                <w:rPr>
-                  <w:noProof/>
-                </w:rPr>
-                <w:t>27</w:t>
-              </w:r>
-            </w:fldSimple>
+            <w:r>
+              <w:fldChar w:fldCharType="begin"/>
+            </w:r>
+            <w:r>
+              <w:instrText xml:space="preserve"> SEQ Eq \* MERGEFORMAT </w:instrText>
+            </w:r>
+            <w:r>
+              <w:fldChar w:fldCharType="separate"/>
+            </w:r>
+            <w:r>
+              <w:rPr>
+                <w:noProof/>
+              </w:rPr>
+              <w:t>27</w:t>
+            </w:r>
+            <w:r>
+              <w:rPr>
+                <w:noProof/>
+              </w:rPr>
+              <w:fldChar w:fldCharType="end"/>
+            </w:r>
             <w:r>
               <w:t>)</w:t>
             </w:r>
@@ -12876,14 +13279,27 @@
             <w:r>
               <w:t>(</w:t>
             </w:r>
-            <w:fldSimple w:instr=" SEQ Eq \* MERGEFORMAT ">
-              <w:r>
-                <w:rPr>
-                  <w:noProof/>
-                </w:rPr>
-                <w:t>28</w:t>
-              </w:r>
-            </w:fldSimple>
+            <w:r>
+              <w:fldChar w:fldCharType="begin"/>
+            </w:r>
+            <w:r>
+              <w:instrText xml:space="preserve"> SEQ Eq \* MERGEFORMAT </w:instrText>
+            </w:r>
+            <w:r>
+              <w:fldChar w:fldCharType="separate"/>
+            </w:r>
+            <w:r>
+              <w:rPr>
+                <w:noProof/>
+              </w:rPr>
+              <w:t>28</w:t>
+            </w:r>
+            <w:r>
+              <w:rPr>
+                <w:noProof/>
+              </w:rPr>
+              <w:fldChar w:fldCharType="end"/>
+            </w:r>
             <w:r>
               <w:t>)</w:t>
             </w:r>
@@ -13225,14 +13641,27 @@
             <w:r>
               <w:t>(</w:t>
             </w:r>
-            <w:fldSimple w:instr=" SEQ Eq \* MERGEFORMAT ">
-              <w:r>
-                <w:rPr>
-                  <w:noProof/>
-                </w:rPr>
-                <w:t>29</w:t>
-              </w:r>
-            </w:fldSimple>
+            <w:r>
+              <w:fldChar w:fldCharType="begin"/>
+            </w:r>
+            <w:r>
+              <w:instrText xml:space="preserve"> SEQ Eq \* MERGEFORMAT </w:instrText>
+            </w:r>
+            <w:r>
+              <w:fldChar w:fldCharType="separate"/>
+            </w:r>
+            <w:r>
+              <w:rPr>
+                <w:noProof/>
+              </w:rPr>
+              <w:t>29</w:t>
+            </w:r>
+            <w:r>
+              <w:rPr>
+                <w:noProof/>
+              </w:rPr>
+              <w:fldChar w:fldCharType="end"/>
+            </w:r>
             <w:r>
               <w:t>)</w:t>
             </w:r>
@@ -13364,27 +13793,14 @@
             <w:r>
               <w:t>(</w:t>
             </w:r>
-            <w:r>
-              <w:fldChar w:fldCharType="begin"/>
-            </w:r>
-            <w:r>
-              <w:instrText xml:space="preserve"> SEQ Eq \* MERGEFORMAT </w:instrText>
-            </w:r>
-            <w:r>
-              <w:fldChar w:fldCharType="separate"/>
-            </w:r>
-            <w:r>
-              <w:rPr>
-                <w:noProof/>
-              </w:rPr>
-              <w:t>30</w:t>
-            </w:r>
-            <w:r>
-              <w:rPr>
-                <w:noProof/>
-              </w:rPr>
-              <w:fldChar w:fldCharType="end"/>
-            </w:r>
+            <w:fldSimple w:instr=" SEQ Eq \* MERGEFORMAT ">
+              <w:r>
+                <w:rPr>
+                  <w:noProof/>
+                </w:rPr>
+                <w:t>30</w:t>
+              </w:r>
+            </w:fldSimple>
             <w:r>
               <w:t>)</w:t>
             </w:r>
@@ -13903,27 +14319,14 @@
             <w:r>
               <w:t>(</w:t>
             </w:r>
-            <w:r>
-              <w:fldChar w:fldCharType="begin"/>
-            </w:r>
-            <w:r>
-              <w:instrText xml:space="preserve"> SEQ Eq \* MERGEFORMAT </w:instrText>
-            </w:r>
-            <w:r>
-              <w:fldChar w:fldCharType="separate"/>
-            </w:r>
-            <w:r>
-              <w:rPr>
-                <w:noProof/>
-              </w:rPr>
-              <w:t>31</w:t>
-            </w:r>
-            <w:r>
-              <w:rPr>
-                <w:noProof/>
-              </w:rPr>
-              <w:fldChar w:fldCharType="end"/>
-            </w:r>
+            <w:fldSimple w:instr=" SEQ Eq \* MERGEFORMAT ">
+              <w:r>
+                <w:rPr>
+                  <w:noProof/>
+                </w:rPr>
+                <w:t>31</w:t>
+              </w:r>
+            </w:fldSimple>
             <w:r>
               <w:t>)</w:t>
             </w:r>
@@ -14536,27 +14939,14 @@
             <w:r>
               <w:t>(</w:t>
             </w:r>
-            <w:r>
-              <w:fldChar w:fldCharType="begin"/>
-            </w:r>
-            <w:r>
-              <w:instrText xml:space="preserve"> SEQ Eq \* MERGEFORMAT </w:instrText>
-            </w:r>
-            <w:r>
-              <w:fldChar w:fldCharType="separate"/>
-            </w:r>
-            <w:r>
-              <w:rPr>
-                <w:noProof/>
-              </w:rPr>
-              <w:t>32</w:t>
-            </w:r>
-            <w:r>
-              <w:rPr>
-                <w:noProof/>
-              </w:rPr>
-              <w:fldChar w:fldCharType="end"/>
-            </w:r>
+            <w:fldSimple w:instr=" SEQ Eq \* MERGEFORMAT ">
+              <w:r>
+                <w:rPr>
+                  <w:noProof/>
+                </w:rPr>
+                <w:t>32</w:t>
+              </w:r>
+            </w:fldSimple>
             <w:r>
               <w:t>)</w:t>
             </w:r>
@@ -14899,27 +15289,14 @@
             <w:r>
               <w:t>(</w:t>
             </w:r>
-            <w:r>
-              <w:fldChar w:fldCharType="begin"/>
-            </w:r>
-            <w:r>
-              <w:instrText xml:space="preserve"> SEQ Eq \* MERGEFORMAT </w:instrText>
-            </w:r>
-            <w:r>
-              <w:fldChar w:fldCharType="separate"/>
-            </w:r>
-            <w:r>
-              <w:rPr>
-                <w:noProof/>
-              </w:rPr>
-              <w:t>33</w:t>
-            </w:r>
-            <w:r>
-              <w:rPr>
-                <w:noProof/>
-              </w:rPr>
-              <w:fldChar w:fldCharType="end"/>
-            </w:r>
+            <w:fldSimple w:instr=" SEQ Eq \* MERGEFORMAT ">
+              <w:r>
+                <w:rPr>
+                  <w:noProof/>
+                </w:rPr>
+                <w:t>33</w:t>
+              </w:r>
+            </w:fldSimple>
             <w:r>
               <w:t>)</w:t>
             </w:r>
@@ -15887,27 +16264,14 @@
             <w:r>
               <w:t>(</w:t>
             </w:r>
-            <w:r>
-              <w:fldChar w:fldCharType="begin"/>
-            </w:r>
-            <w:r>
-              <w:instrText xml:space="preserve"> SEQ Eq \* MERGEFORMAT </w:instrText>
-            </w:r>
-            <w:r>
-              <w:fldChar w:fldCharType="separate"/>
-            </w:r>
-            <w:r>
-              <w:rPr>
-                <w:noProof/>
-              </w:rPr>
-              <w:t>34</w:t>
-            </w:r>
-            <w:r>
-              <w:rPr>
-                <w:noProof/>
-              </w:rPr>
-              <w:fldChar w:fldCharType="end"/>
-            </w:r>
+            <w:fldSimple w:instr=" SEQ Eq \* MERGEFORMAT ">
+              <w:r>
+                <w:rPr>
+                  <w:noProof/>
+                </w:rPr>
+                <w:t>34</w:t>
+              </w:r>
+            </w:fldSimple>
             <w:r>
               <w:t>)</w:t>
             </w:r>
@@ -16029,7 +16393,7 @@
                     <pic:cNvPicPr/>
                   </pic:nvPicPr>
                   <pic:blipFill>
-                    <a:blip r:embed="rId10"/>
+                    <a:blip r:embed="rId14"/>
                     <a:stretch>
                       <a:fillRect/>
                     </a:stretch>
@@ -16062,29 +16426,30 @@
       <w:r>
         <w:t xml:space="preserve">Figure </w:t>
       </w:r>
-      <w:r>
-        <w:fldChar w:fldCharType="begin"/>
-      </w:r>
-      <w:r>
-        <w:instrText xml:space="preserve"> SEQ Figure \* ARABIC </w:instrText>
-      </w:r>
-      <w:r>
-        <w:fldChar w:fldCharType="separate"/>
-      </w:r>
+      <w:fldSimple w:instr=" SEQ Figure \* ARABIC ">
+        <w:r>
+          <w:rPr>
+            <w:noProof/>
+          </w:rPr>
+          <w:t>3</w:t>
+        </w:r>
+      </w:fldSimple>
+      <w:r>
+        <w:t xml:space="preserve"> The </w:t>
+      </w:r>
+      <w:commentRangeStart w:id="3"/>
+      <w:r>
+        <w:t xml:space="preserve">underlying </w:t>
+      </w:r>
+      <w:commentRangeEnd w:id="3"/>
       <w:r>
         <w:rPr>
-          <w:noProof/>
+          <w:rStyle w:val="CommentReference"/>
+          <w:rFonts w:eastAsia="Times New Roman" w:cs="Times New Roman"/>
+          <w:iCs w:val="0"/>
+          <w:lang w:eastAsia="en-US"/>
         </w:rPr>
-        <w:t>3</w:t>
-      </w:r>
-      <w:r>
-        <w:rPr>
-          <w:noProof/>
-        </w:rPr>
-        <w:fldChar w:fldCharType="end"/>
-      </w:r>
-      <w:r>
-        <w:t xml:space="preserve"> The underlying </w:t>
+        <w:commentReference w:id="3"/>
       </w:r>
       <w:r>
         <w:t>communication</w:t>
@@ -16574,7 +16939,7 @@
                     </pic:cNvPicPr>
                   </pic:nvPicPr>
                   <pic:blipFill>
-                    <a:blip r:embed="rId11">
+                    <a:blip r:embed="rId15">
                       <a:extLst>
                         <a:ext uri="{28A0092B-C50C-407E-A947-70E740481C1C}">
                           <a14:useLocalDpi xmlns:a14="http://schemas.microsoft.com/office/drawing/2010/main" val="0"/>
@@ -16634,7 +16999,7 @@
                     <pic:cNvPicPr/>
                   </pic:nvPicPr>
                   <pic:blipFill>
-                    <a:blip r:embed="rId12">
+                    <a:blip r:embed="rId16">
                       <a:extLst>
                         <a:ext uri="{28A0092B-C50C-407E-A947-70E740481C1C}">
                           <a14:useLocalDpi xmlns:a14="http://schemas.microsoft.com/office/drawing/2010/main" val="0"/>
@@ -17245,7 +17610,15 @@
               <w:jc w:val="center"/>
             </w:pPr>
             <w:r>
-              <w:t>GMR:17.23~21.51% ; GGMR 13.72 ~ 14.56 %</w:t>
+              <w:t>GMR:17.23~21.51</w:t>
+            </w:r>
+            <w:proofErr w:type="gramStart"/>
+            <w:r>
+              <w:t>% ;</w:t>
+            </w:r>
+            <w:proofErr w:type="gramEnd"/>
+            <w:r>
+              <w:t xml:space="preserve"> GGMR 13.72 ~ 14.56 %</w:t>
             </w:r>
           </w:p>
         </w:tc>
@@ -17980,13 +18353,7 @@
         <w:t>5</w:t>
       </w:r>
       <w:r>
-        <w:t xml:space="preserve"> </w:t>
-      </w:r>
-      <w:r>
-        <w:t>Hourly</w:t>
-      </w:r>
-      <w:r>
-        <w:t xml:space="preserve"> prediction performance comparison of proposed models</w:t>
+        <w:t xml:space="preserve"> Hourly prediction performance comparison of proposed models</w:t>
       </w:r>
     </w:p>
     <w:tbl>
@@ -18250,25 +18617,7 @@
               <w:rPr>
                 <w:lang w:eastAsia="zh-CN"/>
               </w:rPr>
-              <w:t>1</w:t>
-            </w:r>
-            <w:r>
-              <w:rPr>
-                <w:lang w:eastAsia="zh-CN"/>
-              </w:rPr>
-              <w:t>3</w:t>
-            </w:r>
-            <w:r>
-              <w:rPr>
-                <w:lang w:eastAsia="zh-CN"/>
-              </w:rPr>
-              <w:t>.</w:t>
-            </w:r>
-            <w:r>
-              <w:rPr>
-                <w:lang w:eastAsia="zh-CN"/>
-              </w:rPr>
-              <w:t>56</w:t>
+              <w:t>13.56</w:t>
             </w:r>
           </w:p>
         </w:tc>
@@ -18291,25 +18640,7 @@
               <w:rPr>
                 <w:lang w:eastAsia="zh-CN"/>
               </w:rPr>
-              <w:t>1</w:t>
-            </w:r>
-            <w:r>
-              <w:rPr>
-                <w:lang w:eastAsia="zh-CN"/>
-              </w:rPr>
-              <w:t>5</w:t>
-            </w:r>
-            <w:r>
-              <w:rPr>
-                <w:lang w:eastAsia="zh-CN"/>
-              </w:rPr>
-              <w:t>.</w:t>
-            </w:r>
-            <w:r>
-              <w:rPr>
-                <w:lang w:eastAsia="zh-CN"/>
-              </w:rPr>
-              <w:t>59</w:t>
+              <w:t>15.59</w:t>
             </w:r>
           </w:p>
         </w:tc>
@@ -18650,7 +18981,23 @@
           <w:rFonts w:eastAsiaTheme="minorEastAsia"/>
           <w:lang w:eastAsia="zh-CN"/>
         </w:rPr>
-        <w:t>In the present paper, we explored the thermal load prediction performance from a hybrid approach, where we used the prediction from an RC network to enhance the algorithm performance for Growing Gaussian Mixture Model from Bouchachia et al. The performance of hybrid approach has shown less development efforts improved prediction accuracy.</w:t>
+        <w:t xml:space="preserve">In the present paper, we explored the thermal load prediction performance from a hybrid approach, where we used the prediction from an RC network to enhance the algorithm performance for Growing Gaussian Mixture Model from </w:t>
+      </w:r>
+      <w:proofErr w:type="spellStart"/>
+      <w:r>
+        <w:rPr>
+          <w:rFonts w:eastAsiaTheme="minorEastAsia"/>
+          <w:lang w:eastAsia="zh-CN"/>
+        </w:rPr>
+        <w:t>Bouchachia</w:t>
+      </w:r>
+      <w:proofErr w:type="spellEnd"/>
+      <w:r>
+        <w:rPr>
+          <w:rFonts w:eastAsiaTheme="minorEastAsia"/>
+          <w:lang w:eastAsia="zh-CN"/>
+        </w:rPr>
+        <w:t xml:space="preserve"> et al. The performance of hybrid approach has shown less development efforts improved prediction accuracy.</w:t>
       </w:r>
     </w:p>
     <w:p>
@@ -19965,6 +20312,7 @@
                 <w:iCs/>
               </w:rPr>
             </w:pPr>
+            <w:proofErr w:type="spellStart"/>
             <w:r>
               <w:rPr>
                 <w:i/>
@@ -19972,6 +20320,7 @@
               </w:rPr>
               <w:t>intwall</w:t>
             </w:r>
+            <w:proofErr w:type="spellEnd"/>
           </w:p>
         </w:tc>
         <w:tc>
@@ -20171,6 +20520,7 @@
                 <w:iCs/>
               </w:rPr>
             </w:pPr>
+            <w:proofErr w:type="spellStart"/>
             <w:r>
               <w:rPr>
                 <w:i/>
@@ -20185,6 +20535,7 @@
               </w:rPr>
               <w:t>av</w:t>
             </w:r>
+            <w:proofErr w:type="spellEnd"/>
           </w:p>
         </w:tc>
         <w:tc>
@@ -20590,9 +20941,9 @@
       </w:pPr>
     </w:p>
     <w:sectPr>
-      <w:headerReference w:type="even" r:id="rId13"/>
-      <w:headerReference w:type="default" r:id="rId14"/>
-      <w:footerReference w:type="default" r:id="rId15"/>
+      <w:headerReference w:type="even" r:id="rId17"/>
+      <w:headerReference w:type="default" r:id="rId18"/>
+      <w:footerReference w:type="default" r:id="rId19"/>
       <w:pgSz w:w="12240" w:h="15840" w:code="1"/>
       <w:pgMar w:top="1440" w:right="1440" w:bottom="1440" w:left="1440" w:header="720" w:footer="720" w:gutter="0"/>
       <w:pgNumType w:start="1"/>
@@ -20601,6 +20952,101 @@
     </w:sectPr>
   </w:body>
 </w:document>
+</file>
+
+<file path=word/comments.xml><?xml version="1.0" encoding="utf-8"?>
+<w:comments xmlns:wpc="http://schemas.microsoft.com/office/word/2010/wordprocessingCanvas" xmlns:cx="http://schemas.microsoft.com/office/drawing/2014/chartex" xmlns:cx1="http://schemas.microsoft.com/office/drawing/2015/9/8/chartex" xmlns:cx2="http://schemas.microsoft.com/office/drawing/2015/10/21/chartex" xmlns:cx3="http://schemas.microsoft.com/office/drawing/2016/5/9/chartex" xmlns:cx4="http://schemas.microsoft.com/office/drawing/2016/5/10/chartex" xmlns:cx5="http://schemas.microsoft.com/office/drawing/2016/5/11/chartex" xmlns:cx6="http://schemas.microsoft.com/office/drawing/2016/5/12/chartex" xmlns:cx7="http://schemas.microsoft.com/office/drawing/2016/5/13/chartex" xmlns:cx8="http://schemas.microsoft.com/office/drawing/2016/5/14/chartex" xmlns:mc="http://schemas.openxmlformats.org/markup-compatibility/2006" xmlns:aink="http://schemas.microsoft.com/office/drawing/2016/ink" xmlns:am3d="http://schemas.microsoft.com/office/drawing/2017/model3d" xmlns:o="urn:schemas-microsoft-com:office:office" xmlns:r="http://schemas.openxmlformats.org/officeDocument/2006/relationships" xmlns:m="http://schemas.openxmlformats.org/officeDocument/2006/math" xmlns:v="urn:schemas-microsoft-com:vml" xmlns:wp14="http://schemas.microsoft.com/office/word/2010/wordprocessingDrawing" xmlns:wp="http://schemas.openxmlformats.org/drawingml/2006/wordprocessingDrawing" xmlns:w10="urn:schemas-microsoft-com:office:word" xmlns:w="http://schemas.openxmlformats.org/wordprocessingml/2006/main" xmlns:w14="http://schemas.microsoft.com/office/word/2010/wordml" xmlns:w15="http://schemas.microsoft.com/office/word/2012/wordml" xmlns:w16cex="http://schemas.microsoft.com/office/word/2018/wordml/cex" xmlns:w16cid="http://schemas.microsoft.com/office/word/2016/wordml/cid" xmlns:w16="http://schemas.microsoft.com/office/word/2018/wordml" xmlns:w16sdtdh="http://schemas.microsoft.com/office/word/2020/wordml/sdtdatahash" xmlns:w16se="http://schemas.microsoft.com/office/word/2015/wordml/symex" xmlns:wpg="http://schemas.microsoft.com/office/word/2010/wordprocessingGroup" xmlns:wpi="http://schemas.microsoft.com/office/word/2010/wordprocessingInk" xmlns:wne="http://schemas.microsoft.com/office/word/2006/wordml" xmlns:wps="http://schemas.microsoft.com/office/word/2010/wordprocessingShape" mc:Ignorable="w14 w15 w16se w16cid w16 w16cex w16sdtdh wp14">
+  <w:comment w:id="1" w:author="Lichen Wu" w:date="2022-04-07T14:28:00Z" w:initials="LW">
+    <w:p>
+      <w:pPr>
+        <w:pStyle w:val="CommentText"/>
+      </w:pPr>
+      <w:r>
+        <w:rPr>
+          <w:rStyle w:val="CommentReference"/>
+        </w:rPr>
+        <w:annotationRef/>
+      </w:r>
+      <w:r>
+        <w:t>Physical meanings</w:t>
+      </w:r>
+    </w:p>
+  </w:comment>
+  <w:comment w:id="2" w:author="Lichen Wu" w:date="2022-04-07T13:20:00Z" w:initials="LW">
+    <w:p>
+      <w:pPr>
+        <w:pStyle w:val="CommentText"/>
+      </w:pPr>
+      <w:r>
+        <w:rPr>
+          <w:rStyle w:val="CommentReference"/>
+        </w:rPr>
+        <w:annotationRef/>
+      </w:r>
+      <w:r>
+        <w:rPr>
+          <w:rFonts w:asciiTheme="minorEastAsia" w:eastAsiaTheme="minorEastAsia" w:hAnsiTheme="minorEastAsia"/>
+          <w:lang w:eastAsia="zh-CN"/>
+        </w:rPr>
+        <w:t>U</w:t>
+      </w:r>
+      <w:r>
+        <w:rPr>
+          <w:rFonts w:asciiTheme="minorEastAsia" w:eastAsiaTheme="minorEastAsia" w:hAnsiTheme="minorEastAsia" w:hint="eastAsia"/>
+          <w:lang w:eastAsia="zh-CN"/>
+        </w:rPr>
+        <w:t>pdate</w:t>
+      </w:r>
+    </w:p>
+  </w:comment>
+  <w:comment w:id="3" w:author="Lichen Wu" w:date="2022-04-07T15:33:00Z" w:initials="LW">
+    <w:p>
+      <w:pPr>
+        <w:pStyle w:val="CommentText"/>
+      </w:pPr>
+      <w:r>
+        <w:rPr>
+          <w:rStyle w:val="CommentReference"/>
+          <w:rFonts w:asciiTheme="minorEastAsia" w:eastAsiaTheme="minorEastAsia" w:hAnsiTheme="minorEastAsia"/>
+          <w:lang w:eastAsia="zh-CN"/>
+        </w:rPr>
+        <w:t>P</w:t>
+      </w:r>
+      <w:r>
+        <w:rPr>
+          <w:rStyle w:val="CommentReference"/>
+          <w:rFonts w:asciiTheme="minorEastAsia" w:eastAsiaTheme="minorEastAsia" w:hAnsiTheme="minorEastAsia" w:hint="eastAsia"/>
+          <w:lang w:eastAsia="zh-CN"/>
+        </w:rPr>
+        <w:t>pt</w:t>
+      </w:r>
+    </w:p>
+  </w:comment>
+</w:comments>
+</file>
+
+<file path=word/commentsExtended.xml><?xml version="1.0" encoding="utf-8"?>
+<w15:commentsEx xmlns:wpc="http://schemas.microsoft.com/office/word/2010/wordprocessingCanvas" xmlns:cx="http://schemas.microsoft.com/office/drawing/2014/chartex" xmlns:cx1="http://schemas.microsoft.com/office/drawing/2015/9/8/chartex" xmlns:cx2="http://schemas.microsoft.com/office/drawing/2015/10/21/chartex" xmlns:cx3="http://schemas.microsoft.com/office/drawing/2016/5/9/chartex" xmlns:cx4="http://schemas.microsoft.com/office/drawing/2016/5/10/chartex" xmlns:cx5="http://schemas.microsoft.com/office/drawing/2016/5/11/chartex" xmlns:cx6="http://schemas.microsoft.com/office/drawing/2016/5/12/chartex" xmlns:cx7="http://schemas.microsoft.com/office/drawing/2016/5/13/chartex" xmlns:cx8="http://schemas.microsoft.com/office/drawing/2016/5/14/chartex" xmlns:mc="http://schemas.openxmlformats.org/markup-compatibility/2006" xmlns:aink="http://schemas.microsoft.com/office/drawing/2016/ink" xmlns:am3d="http://schemas.microsoft.com/office/drawing/2017/model3d" xmlns:o="urn:schemas-microsoft-com:office:office" xmlns:r="http://schemas.openxmlformats.org/officeDocument/2006/relationships" xmlns:m="http://schemas.openxmlformats.org/officeDocument/2006/math" xmlns:v="urn:schemas-microsoft-com:vml" xmlns:wp14="http://schemas.microsoft.com/office/word/2010/wordprocessingDrawing" xmlns:wp="http://schemas.openxmlformats.org/drawingml/2006/wordprocessingDrawing" xmlns:w10="urn:schemas-microsoft-com:office:word" xmlns:w="http://schemas.openxmlformats.org/wordprocessingml/2006/main" xmlns:w14="http://schemas.microsoft.com/office/word/2010/wordml" xmlns:w15="http://schemas.microsoft.com/office/word/2012/wordml" xmlns:w16cex="http://schemas.microsoft.com/office/word/2018/wordml/cex" xmlns:w16cid="http://schemas.microsoft.com/office/word/2016/wordml/cid" xmlns:w16="http://schemas.microsoft.com/office/word/2018/wordml" xmlns:w16sdtdh="http://schemas.microsoft.com/office/word/2020/wordml/sdtdatahash" xmlns:w16se="http://schemas.microsoft.com/office/word/2015/wordml/symex" xmlns:wpg="http://schemas.microsoft.com/office/word/2010/wordprocessingGroup" xmlns:wpi="http://schemas.microsoft.com/office/word/2010/wordprocessingInk" xmlns:wne="http://schemas.microsoft.com/office/word/2006/wordml" xmlns:wps="http://schemas.microsoft.com/office/word/2010/wordprocessingShape" mc:Ignorable="w14 w15 w16se w16cid w16 w16cex w16sdtdh wp14">
+  <w15:commentEx w15:paraId="4D207C98" w15:done="0"/>
+  <w15:commentEx w15:paraId="65C741BE" w15:done="0"/>
+  <w15:commentEx w15:paraId="6D491E75" w15:done="0"/>
+</w15:commentsEx>
+</file>
+
+<file path=word/commentsExtensible.xml><?xml version="1.0" encoding="utf-8"?>
+<w16cex:commentsExtensible xmlns:wpc="http://schemas.microsoft.com/office/word/2010/wordprocessingCanvas" xmlns:cx="http://schemas.microsoft.com/office/drawing/2014/chartex" xmlns:cx1="http://schemas.microsoft.com/office/drawing/2015/9/8/chartex" xmlns:cx2="http://schemas.microsoft.com/office/drawing/2015/10/21/chartex" xmlns:cx3="http://schemas.microsoft.com/office/drawing/2016/5/9/chartex" xmlns:cx4="http://schemas.microsoft.com/office/drawing/2016/5/10/chartex" xmlns:cx5="http://schemas.microsoft.com/office/drawing/2016/5/11/chartex" xmlns:cx6="http://schemas.microsoft.com/office/drawing/2016/5/12/chartex" xmlns:cx7="http://schemas.microsoft.com/office/drawing/2016/5/13/chartex" xmlns:cx8="http://schemas.microsoft.com/office/drawing/2016/5/14/chartex" xmlns:mc="http://schemas.openxmlformats.org/markup-compatibility/2006" xmlns:aink="http://schemas.microsoft.com/office/drawing/2016/ink" xmlns:am3d="http://schemas.microsoft.com/office/drawing/2017/model3d" xmlns:o="urn:schemas-microsoft-com:office:office" xmlns:r="http://schemas.openxmlformats.org/officeDocument/2006/relationships" xmlns:m="http://schemas.openxmlformats.org/officeDocument/2006/math" xmlns:v="urn:schemas-microsoft-com:vml" xmlns:wp14="http://schemas.microsoft.com/office/word/2010/wordprocessingDrawing" xmlns:wp="http://schemas.openxmlformats.org/drawingml/2006/wordprocessingDrawing" xmlns:w10="urn:schemas-microsoft-com:office:word" xmlns:w="http://schemas.openxmlformats.org/wordprocessingml/2006/main" xmlns:w14="http://schemas.microsoft.com/office/word/2010/wordml" xmlns:w15="http://schemas.microsoft.com/office/word/2012/wordml" xmlns:w16cex="http://schemas.microsoft.com/office/word/2018/wordml/cex" xmlns:w16cid="http://schemas.microsoft.com/office/word/2016/wordml/cid" xmlns:w16="http://schemas.microsoft.com/office/word/2018/wordml" xmlns:w16sdtdh="http://schemas.microsoft.com/office/word/2020/wordml/sdtdatahash" xmlns:w16se="http://schemas.microsoft.com/office/word/2015/wordml/symex" xmlns:wpg="http://schemas.microsoft.com/office/word/2010/wordprocessingGroup" xmlns:wpi="http://schemas.microsoft.com/office/word/2010/wordprocessingInk" xmlns:wne="http://schemas.microsoft.com/office/word/2006/wordml" xmlns:wps="http://schemas.microsoft.com/office/word/2010/wordprocessingShape" mc:Ignorable="w14 w15 w16se w16cid w16 w16cex w16sdtdh wp14">
+  <w16cex:commentExtensible w16cex:durableId="25F97387" w16cex:dateUtc="2022-04-07T20:28:00Z"/>
+  <w16cex:commentExtensible w16cex:durableId="25F96396" w16cex:dateUtc="2022-04-07T19:20:00Z"/>
+  <w16cex:commentExtensible w16cex:durableId="25F982CF" w16cex:dateUtc="2022-04-07T21:33:00Z"/>
+</w16cex:commentsExtensible>
+</file>
+
+<file path=word/commentsIds.xml><?xml version="1.0" encoding="utf-8"?>
+<w16cid:commentsIds xmlns:wpc="http://schemas.microsoft.com/office/word/2010/wordprocessingCanvas" xmlns:cx="http://schemas.microsoft.com/office/drawing/2014/chartex" xmlns:cx1="http://schemas.microsoft.com/office/drawing/2015/9/8/chartex" xmlns:cx2="http://schemas.microsoft.com/office/drawing/2015/10/21/chartex" xmlns:cx3="http://schemas.microsoft.com/office/drawing/2016/5/9/chartex" xmlns:cx4="http://schemas.microsoft.com/office/drawing/2016/5/10/chartex" xmlns:cx5="http://schemas.microsoft.com/office/drawing/2016/5/11/chartex" xmlns:cx6="http://schemas.microsoft.com/office/drawing/2016/5/12/chartex" xmlns:cx7="http://schemas.microsoft.com/office/drawing/2016/5/13/chartex" xmlns:cx8="http://schemas.microsoft.com/office/drawing/2016/5/14/chartex" xmlns:mc="http://schemas.openxmlformats.org/markup-compatibility/2006" xmlns:aink="http://schemas.microsoft.com/office/drawing/2016/ink" xmlns:am3d="http://schemas.microsoft.com/office/drawing/2017/model3d" xmlns:o="urn:schemas-microsoft-com:office:office" xmlns:r="http://schemas.openxmlformats.org/officeDocument/2006/relationships" xmlns:m="http://schemas.openxmlformats.org/officeDocument/2006/math" xmlns:v="urn:schemas-microsoft-com:vml" xmlns:wp14="http://schemas.microsoft.com/office/word/2010/wordprocessingDrawing" xmlns:wp="http://schemas.openxmlformats.org/drawingml/2006/wordprocessingDrawing" xmlns:w10="urn:schemas-microsoft-com:office:word" xmlns:w="http://schemas.openxmlformats.org/wordprocessingml/2006/main" xmlns:w14="http://schemas.microsoft.com/office/word/2010/wordml" xmlns:w15="http://schemas.microsoft.com/office/word/2012/wordml" xmlns:w16cex="http://schemas.microsoft.com/office/word/2018/wordml/cex" xmlns:w16cid="http://schemas.microsoft.com/office/word/2016/wordml/cid" xmlns:w16="http://schemas.microsoft.com/office/word/2018/wordml" xmlns:w16sdtdh="http://schemas.microsoft.com/office/word/2020/wordml/sdtdatahash" xmlns:w16se="http://schemas.microsoft.com/office/word/2015/wordml/symex" xmlns:wpg="http://schemas.microsoft.com/office/word/2010/wordprocessingGroup" xmlns:wpi="http://schemas.microsoft.com/office/word/2010/wordprocessingInk" xmlns:wne="http://schemas.microsoft.com/office/word/2006/wordml" xmlns:wps="http://schemas.microsoft.com/office/word/2010/wordprocessingShape" mc:Ignorable="w14 w15 w16se w16cid w16 w16cex w16sdtdh wp14">
+  <w16cid:commentId w16cid:paraId="4D207C98" w16cid:durableId="25F97387"/>
+  <w16cid:commentId w16cid:paraId="65C741BE" w16cid:durableId="25F96396"/>
+  <w16cid:commentId w16cid:paraId="6D491E75" w16cid:durableId="25F982CF"/>
+</w16cid:commentsIds>
 </file>
 
 <file path=word/endnotes.xml><?xml version="1.0" encoding="utf-8"?>
@@ -21082,6 +21528,14 @@
     <w:abstractNumId w:val="2"/>
   </w:num>
 </w:numbering>
+</file>
+
+<file path=word/people.xml><?xml version="1.0" encoding="utf-8"?>
+<w15:people xmlns:wpc="http://schemas.microsoft.com/office/word/2010/wordprocessingCanvas" xmlns:cx="http://schemas.microsoft.com/office/drawing/2014/chartex" xmlns:cx1="http://schemas.microsoft.com/office/drawing/2015/9/8/chartex" xmlns:cx2="http://schemas.microsoft.com/office/drawing/2015/10/21/chartex" xmlns:cx3="http://schemas.microsoft.com/office/drawing/2016/5/9/chartex" xmlns:cx4="http://schemas.microsoft.com/office/drawing/2016/5/10/chartex" xmlns:cx5="http://schemas.microsoft.com/office/drawing/2016/5/11/chartex" xmlns:cx6="http://schemas.microsoft.com/office/drawing/2016/5/12/chartex" xmlns:cx7="http://schemas.microsoft.com/office/drawing/2016/5/13/chartex" xmlns:cx8="http://schemas.microsoft.com/office/drawing/2016/5/14/chartex" xmlns:mc="http://schemas.openxmlformats.org/markup-compatibility/2006" xmlns:aink="http://schemas.microsoft.com/office/drawing/2016/ink" xmlns:am3d="http://schemas.microsoft.com/office/drawing/2017/model3d" xmlns:o="urn:schemas-microsoft-com:office:office" xmlns:r="http://schemas.openxmlformats.org/officeDocument/2006/relationships" xmlns:m="http://schemas.openxmlformats.org/officeDocument/2006/math" xmlns:v="urn:schemas-microsoft-com:vml" xmlns:wp14="http://schemas.microsoft.com/office/word/2010/wordprocessingDrawing" xmlns:wp="http://schemas.openxmlformats.org/drawingml/2006/wordprocessingDrawing" xmlns:w10="urn:schemas-microsoft-com:office:word" xmlns:w="http://schemas.openxmlformats.org/wordprocessingml/2006/main" xmlns:w14="http://schemas.microsoft.com/office/word/2010/wordml" xmlns:w15="http://schemas.microsoft.com/office/word/2012/wordml" xmlns:w16cex="http://schemas.microsoft.com/office/word/2018/wordml/cex" xmlns:w16cid="http://schemas.microsoft.com/office/word/2016/wordml/cid" xmlns:w16="http://schemas.microsoft.com/office/word/2018/wordml" xmlns:w16sdtdh="http://schemas.microsoft.com/office/word/2020/wordml/sdtdatahash" xmlns:w16se="http://schemas.microsoft.com/office/word/2015/wordml/symex" xmlns:wpg="http://schemas.microsoft.com/office/word/2010/wordprocessingGroup" xmlns:wpi="http://schemas.microsoft.com/office/word/2010/wordprocessingInk" xmlns:wne="http://schemas.microsoft.com/office/word/2006/wordml" xmlns:wps="http://schemas.microsoft.com/office/word/2010/wordprocessingShape" mc:Ignorable="w14 w15 w16se w16cid w16 w16cex w16sdtdh wp14">
+  <w15:person w15:author="Lichen Wu">
+    <w15:presenceInfo w15:providerId="None" w15:userId="Lichen Wu"/>
+  </w15:person>
+</w15:people>
 </file>
 
 <file path=word/styles.xml><?xml version="1.0" encoding="utf-8"?>

</xml_diff>

<commit_message>
with rc_y -> flow. predicted flow boost energy consumption
</commit_message>
<xml_diff>
--- a/writing/Purdue_RC.docx
+++ b/writing/Purdue_RC.docx
@@ -310,15 +310,7 @@
         <w:t>15</w:t>
       </w:r>
       <w:r>
-        <w:t xml:space="preserve">%, a coefficient of variation of root </w:t>
-      </w:r>
-      <w:proofErr w:type="gramStart"/>
-      <w:r>
-        <w:t>mean</w:t>
-      </w:r>
-      <w:proofErr w:type="gramEnd"/>
-      <w:r>
-        <w:t xml:space="preserve"> square error (CVRMSE) of </w:t>
+        <w:t xml:space="preserve">%, a coefficient of variation of root mean square error (CVRMSE) of </w:t>
       </w:r>
       <w:r>
         <w:t>21.31%</w:t>
@@ -430,15 +422,7 @@
         <w:t xml:space="preserve">reduced </w:t>
       </w:r>
       <w:r>
-        <w:t>order method (</w:t>
-      </w:r>
-      <w:proofErr w:type="gramStart"/>
-      <w:r>
-        <w:t>e.g.</w:t>
-      </w:r>
-      <w:proofErr w:type="gramEnd"/>
-      <w:r>
-        <w:t xml:space="preserve"> thermal resistor-capacitor (RC) network) models. Creating</w:t>
+        <w:t>order method (e.g. thermal resistor-capacitor (RC) network) models. Creating</w:t>
       </w:r>
       <w:r>
         <w:t xml:space="preserve"> and calibrating</w:t>
@@ -447,26 +431,10 @@
         <w:t xml:space="preserve"> such models </w:t>
       </w:r>
       <w:r>
-        <w:t xml:space="preserve">require substantial model development efforts. Apart from the </w:t>
-      </w:r>
-      <w:proofErr w:type="gramStart"/>
-      <w:r>
-        <w:t>physics based</w:t>
-      </w:r>
-      <w:proofErr w:type="gramEnd"/>
-      <w:r>
-        <w:t xml:space="preserve"> methods, data-driven methods have been proved as simpler but efficient models that can be readily trained using in-site measurements. </w:t>
-      </w:r>
-      <w:r>
-        <w:t xml:space="preserve">For example, Wang et al. researched the hourly energy consumption prediction using Gaussian Mixer Model Regression. And </w:t>
-      </w:r>
-      <w:proofErr w:type="spellStart"/>
-      <w:r>
-        <w:t>Karami</w:t>
-      </w:r>
-      <w:proofErr w:type="spellEnd"/>
-      <w:r>
-        <w:t xml:space="preserve"> used </w:t>
+        <w:t xml:space="preserve">require substantial model development efforts. Apart from the physics based methods, data-driven methods have been proved as simpler but efficient models that can be readily trained using in-site measurements. </w:t>
+      </w:r>
+      <w:r>
+        <w:t xml:space="preserve">For example, Wang et al. researched the hourly energy consumption prediction using Gaussian Mixer Model Regression. And Karami used </w:t>
       </w:r>
       <w:r>
         <w:t>Unscented Kalman filter to construct a novel adaptive Gaussian mixture model (AGMM).</w:t>
@@ -516,23 +484,7 @@
           <w:rFonts w:eastAsiaTheme="minorEastAsia"/>
           <w:lang w:eastAsia="zh-CN"/>
         </w:rPr>
-        <w:t xml:space="preserve">performance from a hybrid approach, where we used the prediction from an RC network to enhance the algorithm performance for Growing Gaussian Mixture Model from </w:t>
-      </w:r>
-      <w:proofErr w:type="spellStart"/>
-      <w:r>
-        <w:rPr>
-          <w:rFonts w:eastAsiaTheme="minorEastAsia"/>
-          <w:lang w:eastAsia="zh-CN"/>
-        </w:rPr>
-        <w:t>Bouchachia</w:t>
-      </w:r>
-      <w:proofErr w:type="spellEnd"/>
-      <w:r>
-        <w:rPr>
-          <w:rFonts w:eastAsiaTheme="minorEastAsia"/>
-          <w:lang w:eastAsia="zh-CN"/>
-        </w:rPr>
-        <w:t xml:space="preserve"> et al. </w:t>
+        <w:t xml:space="preserve">performance from a hybrid approach, where we used the prediction from an RC network to enhance the algorithm performance for Growing Gaussian Mixture Model from Bouchachia et al. </w:t>
       </w:r>
       <w:r>
         <w:rPr>
@@ -918,27 +870,14 @@
             <w:r>
               <w:t>(</w:t>
             </w:r>
-            <w:r>
-              <w:fldChar w:fldCharType="begin"/>
-            </w:r>
-            <w:r>
-              <w:instrText xml:space="preserve"> SEQ Eq \* MERGEFORMAT </w:instrText>
-            </w:r>
-            <w:r>
-              <w:fldChar w:fldCharType="separate"/>
-            </w:r>
-            <w:r>
-              <w:rPr>
-                <w:noProof/>
-              </w:rPr>
-              <w:t>1</w:t>
-            </w:r>
-            <w:r>
-              <w:rPr>
-                <w:noProof/>
-              </w:rPr>
-              <w:fldChar w:fldCharType="end"/>
-            </w:r>
+            <w:fldSimple w:instr=" SEQ Eq \* MERGEFORMAT ">
+              <w:r>
+                <w:rPr>
+                  <w:noProof/>
+                </w:rPr>
+                <w:t>1</w:t>
+              </w:r>
+            </w:fldSimple>
             <w:r>
               <w:t>)</w:t>
             </w:r>
@@ -1058,27 +997,14 @@
             <w:r>
               <w:t>(</w:t>
             </w:r>
-            <w:r>
-              <w:fldChar w:fldCharType="begin"/>
-            </w:r>
-            <w:r>
-              <w:instrText xml:space="preserve"> SEQ Eq \* MERGEFORMAT </w:instrText>
-            </w:r>
-            <w:r>
-              <w:fldChar w:fldCharType="separate"/>
-            </w:r>
-            <w:r>
-              <w:rPr>
-                <w:noProof/>
-              </w:rPr>
-              <w:t>2</w:t>
-            </w:r>
-            <w:r>
-              <w:rPr>
-                <w:noProof/>
-              </w:rPr>
-              <w:fldChar w:fldCharType="end"/>
-            </w:r>
+            <w:fldSimple w:instr=" SEQ Eq \* MERGEFORMAT ">
+              <w:r>
+                <w:rPr>
+                  <w:noProof/>
+                </w:rPr>
+                <w:t>2</w:t>
+              </w:r>
+            </w:fldSimple>
             <w:r>
               <w:t>)</w:t>
             </w:r>
@@ -1197,27 +1123,14 @@
             <w:r>
               <w:t>(</w:t>
             </w:r>
-            <w:r>
-              <w:fldChar w:fldCharType="begin"/>
-            </w:r>
-            <w:r>
-              <w:instrText xml:space="preserve"> SEQ Eq \* MERGEFORMAT </w:instrText>
-            </w:r>
-            <w:r>
-              <w:fldChar w:fldCharType="separate"/>
-            </w:r>
-            <w:r>
-              <w:rPr>
-                <w:noProof/>
-              </w:rPr>
-              <w:t>3</w:t>
-            </w:r>
-            <w:r>
-              <w:rPr>
-                <w:noProof/>
-              </w:rPr>
-              <w:fldChar w:fldCharType="end"/>
-            </w:r>
+            <w:fldSimple w:instr=" SEQ Eq \* MERGEFORMAT ">
+              <w:r>
+                <w:rPr>
+                  <w:noProof/>
+                </w:rPr>
+                <w:t>3</w:t>
+              </w:r>
+            </w:fldSimple>
             <w:r>
               <w:t>)</w:t>
             </w:r>
@@ -1408,27 +1321,14 @@
             <w:r>
               <w:t>(</w:t>
             </w:r>
-            <w:r>
-              <w:fldChar w:fldCharType="begin"/>
-            </w:r>
-            <w:r>
-              <w:instrText xml:space="preserve"> SEQ Eq \* MERGEFORMAT </w:instrText>
-            </w:r>
-            <w:r>
-              <w:fldChar w:fldCharType="separate"/>
-            </w:r>
-            <w:r>
-              <w:rPr>
-                <w:noProof/>
-              </w:rPr>
-              <w:t>4</w:t>
-            </w:r>
-            <w:r>
-              <w:rPr>
-                <w:noProof/>
-              </w:rPr>
-              <w:fldChar w:fldCharType="end"/>
-            </w:r>
+            <w:fldSimple w:instr=" SEQ Eq \* MERGEFORMAT ">
+              <w:r>
+                <w:rPr>
+                  <w:noProof/>
+                </w:rPr>
+                <w:t>4</w:t>
+              </w:r>
+            </w:fldSimple>
             <w:r>
               <w:t>)</w:t>
             </w:r>
@@ -1677,27 +1577,14 @@
             <w:r>
               <w:t>(</w:t>
             </w:r>
-            <w:r>
-              <w:fldChar w:fldCharType="begin"/>
-            </w:r>
-            <w:r>
-              <w:instrText xml:space="preserve"> SEQ Eq \* MERGEFORMAT </w:instrText>
-            </w:r>
-            <w:r>
-              <w:fldChar w:fldCharType="separate"/>
-            </w:r>
-            <w:r>
-              <w:rPr>
-                <w:noProof/>
-              </w:rPr>
-              <w:t>5</w:t>
-            </w:r>
-            <w:r>
-              <w:rPr>
-                <w:noProof/>
-              </w:rPr>
-              <w:fldChar w:fldCharType="end"/>
-            </w:r>
+            <w:fldSimple w:instr=" SEQ Eq \* MERGEFORMAT ">
+              <w:r>
+                <w:rPr>
+                  <w:noProof/>
+                </w:rPr>
+                <w:t>5</w:t>
+              </w:r>
+            </w:fldSimple>
             <w:r>
               <w:t>)</w:t>
             </w:r>
@@ -2259,30 +2146,14 @@
             <w:r>
               <w:t>(</w:t>
             </w:r>
-            <w:r>
-              <w:fldChar w:fldCharType="begin"/>
-            </w:r>
-            <w:r>
-              <w:instrText xml:space="preserve"> SEQ </w:instrText>
-            </w:r>
-            <w:r>
-              <w:instrText xml:space="preserve">Eq \* MERGEFORMAT </w:instrText>
-            </w:r>
-            <w:r>
-              <w:fldChar w:fldCharType="separate"/>
-            </w:r>
-            <w:r>
-              <w:rPr>
-                <w:noProof/>
-              </w:rPr>
-              <w:t>6</w:t>
-            </w:r>
-            <w:r>
-              <w:rPr>
-                <w:noProof/>
-              </w:rPr>
-              <w:fldChar w:fldCharType="end"/>
-            </w:r>
+            <w:fldSimple w:instr=" SEQ Eq \* MERGEFORMAT ">
+              <w:r>
+                <w:rPr>
+                  <w:noProof/>
+                </w:rPr>
+                <w:t>6</w:t>
+              </w:r>
+            </w:fldSimple>
             <w:r>
               <w:t>)</w:t>
             </w:r>
@@ -2806,27 +2677,14 @@
             <w:r>
               <w:t>(</w:t>
             </w:r>
-            <w:r>
-              <w:fldChar w:fldCharType="begin"/>
-            </w:r>
-            <w:r>
-              <w:instrText xml:space="preserve"> SEQ Eq \* MERGEFORMAT </w:instrText>
-            </w:r>
-            <w:r>
-              <w:fldChar w:fldCharType="separate"/>
-            </w:r>
-            <w:r>
-              <w:rPr>
-                <w:noProof/>
-              </w:rPr>
-              <w:t>8</w:t>
-            </w:r>
-            <w:r>
-              <w:rPr>
-                <w:noProof/>
-              </w:rPr>
-              <w:fldChar w:fldCharType="end"/>
-            </w:r>
+            <w:fldSimple w:instr=" SEQ Eq \* MERGEFORMAT ">
+              <w:r>
+                <w:rPr>
+                  <w:noProof/>
+                </w:rPr>
+                <w:t>8</w:t>
+              </w:r>
+            </w:fldSimple>
             <w:r>
               <w:t>)</w:t>
             </w:r>
@@ -3044,27 +2902,14 @@
             <w:r>
               <w:t>(</w:t>
             </w:r>
-            <w:r>
-              <w:fldChar w:fldCharType="begin"/>
-            </w:r>
-            <w:r>
-              <w:instrText xml:space="preserve"> SEQ Eq \* MERGEFORMAT </w:instrText>
-            </w:r>
-            <w:r>
-              <w:fldChar w:fldCharType="separate"/>
-            </w:r>
-            <w:r>
-              <w:rPr>
-                <w:noProof/>
-              </w:rPr>
-              <w:t>9</w:t>
-            </w:r>
-            <w:r>
-              <w:rPr>
-                <w:noProof/>
-              </w:rPr>
-              <w:fldChar w:fldCharType="end"/>
-            </w:r>
+            <w:fldSimple w:instr=" SEQ Eq \* MERGEFORMAT ">
+              <w:r>
+                <w:rPr>
+                  <w:noProof/>
+                </w:rPr>
+                <w:t>9</w:t>
+              </w:r>
+            </w:fldSimple>
             <w:r>
               <w:t>)</w:t>
             </w:r>
@@ -3338,27 +3183,14 @@
             <w:r>
               <w:t>(</w:t>
             </w:r>
-            <w:r>
-              <w:fldChar w:fldCharType="begin"/>
-            </w:r>
-            <w:r>
-              <w:instrText xml:space="preserve"> SEQ Eq \* MERGEFORMAT </w:instrText>
-            </w:r>
-            <w:r>
-              <w:fldChar w:fldCharType="separate"/>
-            </w:r>
-            <w:r>
-              <w:rPr>
-                <w:noProof/>
-              </w:rPr>
-              <w:t>10</w:t>
-            </w:r>
-            <w:r>
-              <w:rPr>
-                <w:noProof/>
-              </w:rPr>
-              <w:fldChar w:fldCharType="end"/>
-            </w:r>
+            <w:fldSimple w:instr=" SEQ Eq \* MERGEFORMAT ">
+              <w:r>
+                <w:rPr>
+                  <w:noProof/>
+                </w:rPr>
+                <w:t>10</w:t>
+              </w:r>
+            </w:fldSimple>
             <w:r>
               <w:t>)</w:t>
             </w:r>
@@ -3371,13 +3203,8 @@
         <w:t xml:space="preserve">In terms of the estimate parameter and output variable trajectory, the above gray-box RC model optimization issue is neither linear nor convex. </w:t>
       </w:r>
       <w:r>
-        <w:t>Particle swarm optimization (PSO) from python package (</w:t>
-      </w:r>
-      <w:proofErr w:type="spellStart"/>
-      <w:r>
-        <w:t>pyswarms</w:t>
-      </w:r>
-      <w:proofErr w:type="spellEnd"/>
+        <w:t>Particle swarm optimization (PSO) from python package (pyswarms</w:t>
+      </w:r>
       <w:r>
         <w:t xml:space="preserve"> </w:t>
       </w:r>
@@ -3434,15 +3261,7 @@
         <w:t xml:space="preserve"> 1</w:t>
       </w:r>
       <w:r>
-        <w:t xml:space="preserve">, including 4-states Model 1, 6-states Model </w:t>
-      </w:r>
-      <w:proofErr w:type="gramStart"/>
-      <w:r>
-        <w:t>2</w:t>
-      </w:r>
-      <w:proofErr w:type="gramEnd"/>
-      <w:r>
-        <w:t xml:space="preserve"> and 5-states Model 3. In Model 1, the detailed structure of radiant flow has been neglected. And Model 2 has higher order than Model 3 to incorporate the temperature state of thermal insulation beneath pipes. Figure</w:t>
+        <w:t>, including 4-states Model 1, 6-states Model 2 and 5-states Model 3. In Model 1, the detailed structure of radiant flow has been neglected. And Model 2 has higher order than Model 3 to incorporate the temperature state of thermal insulation beneath pipes. Figure</w:t>
       </w:r>
       <w:r>
         <w:rPr>
@@ -3486,21 +3305,13 @@
         <w:fldChar w:fldCharType="separate"/>
       </w:r>
       <w:r>
-        <w:t xml:space="preserve">Error! Reference source not </w:t>
-      </w:r>
-      <w:proofErr w:type="spellStart"/>
-      <w:r>
-        <w:t>found.</w:t>
+        <w:t>Error! Reference source not found.</w:t>
       </w:r>
       <w:r>
         <w:fldChar w:fldCharType="end"/>
       </w:r>
       <w:r>
-        <w:t>shows</w:t>
-      </w:r>
-      <w:proofErr w:type="spellEnd"/>
-      <w:r>
-        <w:t xml:space="preserve"> those distinct electrical analogs for the radiant slab systems RC networks, in which  </w:t>
+        <w:t xml:space="preserve">shows those distinct electrical analogs for the radiant slab systems RC networks, in which  </w:t>
       </w:r>
       <m:oMath>
         <m:r>
@@ -3833,14 +3644,27 @@
             <w:r>
               <w:t>(</w:t>
             </w:r>
-            <w:fldSimple w:instr=" SEQ Eq \* MERGEFORMAT ">
-              <w:r>
-                <w:rPr>
-                  <w:noProof/>
-                </w:rPr>
-                <w:t>11</w:t>
-              </w:r>
-            </w:fldSimple>
+            <w:r>
+              <w:fldChar w:fldCharType="begin"/>
+            </w:r>
+            <w:r>
+              <w:instrText xml:space="preserve"> SEQ Eq \* MERGEFORMAT </w:instrText>
+            </w:r>
+            <w:r>
+              <w:fldChar w:fldCharType="separate"/>
+            </w:r>
+            <w:r>
+              <w:rPr>
+                <w:noProof/>
+              </w:rPr>
+              <w:t>11</w:t>
+            </w:r>
+            <w:r>
+              <w:rPr>
+                <w:noProof/>
+              </w:rPr>
+              <w:fldChar w:fldCharType="end"/>
+            </w:r>
             <w:r>
               <w:t>)</w:t>
             </w:r>
@@ -4303,14 +4127,27 @@
             <w:r>
               <w:t>(</w:t>
             </w:r>
-            <w:fldSimple w:instr=" SEQ Eq \* MERGEFORMAT ">
-              <w:r>
-                <w:rPr>
-                  <w:noProof/>
-                </w:rPr>
-                <w:t>12</w:t>
-              </w:r>
-            </w:fldSimple>
+            <w:r>
+              <w:fldChar w:fldCharType="begin"/>
+            </w:r>
+            <w:r>
+              <w:instrText xml:space="preserve"> SEQ Eq \* MERGEFORMAT </w:instrText>
+            </w:r>
+            <w:r>
+              <w:fldChar w:fldCharType="separate"/>
+            </w:r>
+            <w:r>
+              <w:rPr>
+                <w:noProof/>
+              </w:rPr>
+              <w:t>12</w:t>
+            </w:r>
+            <w:r>
+              <w:rPr>
+                <w:noProof/>
+              </w:rPr>
+              <w:fldChar w:fldCharType="end"/>
+            </w:r>
             <w:r>
               <w:t>)</w:t>
             </w:r>
@@ -4714,14 +4551,27 @@
             <w:r>
               <w:t>(</w:t>
             </w:r>
-            <w:fldSimple w:instr=" SEQ Eq \* MERGEFORMAT ">
-              <w:r>
-                <w:rPr>
-                  <w:noProof/>
-                </w:rPr>
-                <w:t>13</w:t>
-              </w:r>
-            </w:fldSimple>
+            <w:r>
+              <w:fldChar w:fldCharType="begin"/>
+            </w:r>
+            <w:r>
+              <w:instrText xml:space="preserve"> SEQ Eq \* MERGEFORMAT </w:instrText>
+            </w:r>
+            <w:r>
+              <w:fldChar w:fldCharType="separate"/>
+            </w:r>
+            <w:r>
+              <w:rPr>
+                <w:noProof/>
+              </w:rPr>
+              <w:t>13</w:t>
+            </w:r>
+            <w:r>
+              <w:rPr>
+                <w:noProof/>
+              </w:rPr>
+              <w:fldChar w:fldCharType="end"/>
+            </w:r>
             <w:r>
               <w:t>)</w:t>
             </w:r>
@@ -4936,14 +4786,27 @@
             <w:r>
               <w:t>(</w:t>
             </w:r>
-            <w:fldSimple w:instr=" SEQ Eq \* MERGEFORMAT ">
-              <w:r>
-                <w:rPr>
-                  <w:noProof/>
-                </w:rPr>
-                <w:t>14</w:t>
-              </w:r>
-            </w:fldSimple>
+            <w:r>
+              <w:fldChar w:fldCharType="begin"/>
+            </w:r>
+            <w:r>
+              <w:instrText xml:space="preserve"> SEQ Eq \* MERGEFORMAT </w:instrText>
+            </w:r>
+            <w:r>
+              <w:fldChar w:fldCharType="separate"/>
+            </w:r>
+            <w:r>
+              <w:rPr>
+                <w:noProof/>
+              </w:rPr>
+              <w:t>14</w:t>
+            </w:r>
+            <w:r>
+              <w:rPr>
+                <w:noProof/>
+              </w:rPr>
+              <w:fldChar w:fldCharType="end"/>
+            </w:r>
             <w:r>
               <w:t>)</w:t>
             </w:r>
@@ -5136,14 +4999,27 @@
             <w:r>
               <w:t>(</w:t>
             </w:r>
-            <w:fldSimple w:instr=" SEQ Eq \* MERGEFORMAT ">
-              <w:r>
-                <w:rPr>
-                  <w:noProof/>
-                </w:rPr>
-                <w:t>15</w:t>
-              </w:r>
-            </w:fldSimple>
+            <w:r>
+              <w:fldChar w:fldCharType="begin"/>
+            </w:r>
+            <w:r>
+              <w:instrText xml:space="preserve"> SEQ Eq \* MERGEFORMAT </w:instrText>
+            </w:r>
+            <w:r>
+              <w:fldChar w:fldCharType="separate"/>
+            </w:r>
+            <w:r>
+              <w:rPr>
+                <w:noProof/>
+              </w:rPr>
+              <w:t>15</w:t>
+            </w:r>
+            <w:r>
+              <w:rPr>
+                <w:noProof/>
+              </w:rPr>
+              <w:fldChar w:fldCharType="end"/>
+            </w:r>
             <w:r>
               <w:t>)</w:t>
             </w:r>
@@ -6663,15 +6539,7 @@
         <w:fldChar w:fldCharType="end"/>
       </w:r>
       <w:r>
-        <w:t xml:space="preserve"> Testing results for Model 1, Model </w:t>
-      </w:r>
-      <w:proofErr w:type="gramStart"/>
-      <w:r>
-        <w:t>2</w:t>
-      </w:r>
-      <w:proofErr w:type="gramEnd"/>
-      <w:r>
-        <w:t xml:space="preserve"> and Model 3</w:t>
+        <w:t xml:space="preserve"> Testing results for Model 1, Model 2 and Model 3</w:t>
       </w:r>
     </w:p>
     <w:p>
@@ -7760,27 +7628,14 @@
             <w:r>
               <w:t>(</w:t>
             </w:r>
-            <w:r>
-              <w:fldChar w:fldCharType="begin"/>
-            </w:r>
-            <w:r>
-              <w:instrText xml:space="preserve"> SEQ Eq \* MERGEFORMAT </w:instrText>
-            </w:r>
-            <w:r>
-              <w:fldChar w:fldCharType="separate"/>
-            </w:r>
-            <w:r>
-              <w:rPr>
-                <w:noProof/>
-              </w:rPr>
-              <w:t>16</w:t>
-            </w:r>
-            <w:r>
-              <w:rPr>
-                <w:noProof/>
-              </w:rPr>
-              <w:fldChar w:fldCharType="end"/>
-            </w:r>
+            <w:fldSimple w:instr=" SEQ Eq \* MERGEFORMAT ">
+              <w:r>
+                <w:rPr>
+                  <w:noProof/>
+                </w:rPr>
+                <w:t>16</w:t>
+              </w:r>
+            </w:fldSimple>
             <w:r>
               <w:t>)</w:t>
             </w:r>
@@ -9226,27 +9081,14 @@
             <w:r>
               <w:t>(</w:t>
             </w:r>
-            <w:r>
-              <w:fldChar w:fldCharType="begin"/>
-            </w:r>
-            <w:r>
-              <w:instrText xml:space="preserve"> SEQ Eq \* MERGEFORMAT </w:instrText>
-            </w:r>
-            <w:r>
-              <w:fldChar w:fldCharType="separate"/>
-            </w:r>
-            <w:r>
-              <w:rPr>
-                <w:noProof/>
-              </w:rPr>
-              <w:t>17</w:t>
-            </w:r>
-            <w:r>
-              <w:rPr>
-                <w:noProof/>
-              </w:rPr>
-              <w:fldChar w:fldCharType="end"/>
-            </w:r>
+            <w:fldSimple w:instr=" SEQ Eq \* MERGEFORMAT ">
+              <w:r>
+                <w:rPr>
+                  <w:noProof/>
+                </w:rPr>
+                <w:t>17</w:t>
+              </w:r>
+            </w:fldSimple>
             <w:r>
               <w:t>)</w:t>
             </w:r>
@@ -9495,27 +9337,14 @@
             <w:r>
               <w:t>(</w:t>
             </w:r>
-            <w:r>
-              <w:fldChar w:fldCharType="begin"/>
-            </w:r>
-            <w:r>
-              <w:instrText xml:space="preserve"> SEQ Eq \* MERGEFORMAT </w:instrText>
-            </w:r>
-            <w:r>
-              <w:fldChar w:fldCharType="separate"/>
-            </w:r>
-            <w:r>
-              <w:rPr>
-                <w:noProof/>
-              </w:rPr>
-              <w:t>18</w:t>
-            </w:r>
-            <w:r>
-              <w:rPr>
-                <w:noProof/>
-              </w:rPr>
-              <w:fldChar w:fldCharType="end"/>
-            </w:r>
+            <w:fldSimple w:instr=" SEQ Eq \* MERGEFORMAT ">
+              <w:r>
+                <w:rPr>
+                  <w:noProof/>
+                </w:rPr>
+                <w:t>18</w:t>
+              </w:r>
+            </w:fldSimple>
             <w:r>
               <w:t>)</w:t>
             </w:r>
@@ -9992,27 +9821,14 @@
             <w:r>
               <w:t>(</w:t>
             </w:r>
-            <w:r>
-              <w:fldChar w:fldCharType="begin"/>
-            </w:r>
-            <w:r>
-              <w:instrText xml:space="preserve"> SEQ Eq \* MERGEFORMAT </w:instrText>
-            </w:r>
-            <w:r>
-              <w:fldChar w:fldCharType="separate"/>
-            </w:r>
-            <w:r>
-              <w:rPr>
-                <w:noProof/>
-              </w:rPr>
-              <w:t>19</w:t>
-            </w:r>
-            <w:r>
-              <w:rPr>
-                <w:noProof/>
-              </w:rPr>
-              <w:fldChar w:fldCharType="end"/>
-            </w:r>
+            <w:fldSimple w:instr=" SEQ Eq \* MERGEFORMAT ">
+              <w:r>
+                <w:rPr>
+                  <w:noProof/>
+                </w:rPr>
+                <w:t>19</w:t>
+              </w:r>
+            </w:fldSimple>
             <w:r>
               <w:t>)</w:t>
             </w:r>
@@ -10026,19 +9842,11 @@
           <w:iCs/>
         </w:rPr>
       </w:pPr>
-      <w:proofErr w:type="gramStart"/>
       <w:r>
         <w:rPr>
           <w:iCs/>
         </w:rPr>
-        <w:t>Thus</w:t>
-      </w:r>
-      <w:proofErr w:type="gramEnd"/>
-      <w:r>
-        <w:rPr>
-          <w:iCs/>
-        </w:rPr>
-        <w:t xml:space="preserve"> we can obtain the conditional distribution</w:t>
+        <w:t>Thus we can obtain the conditional distribution</w:t>
       </w:r>
     </w:p>
     <w:tbl>
@@ -10437,27 +10245,14 @@
             <w:r>
               <w:t>(</w:t>
             </w:r>
-            <w:r>
-              <w:fldChar w:fldCharType="begin"/>
-            </w:r>
-            <w:r>
-              <w:instrText xml:space="preserve"> SEQ Eq \* MERGEFORMAT </w:instrText>
-            </w:r>
-            <w:r>
-              <w:fldChar w:fldCharType="separate"/>
-            </w:r>
-            <w:r>
-              <w:rPr>
-                <w:noProof/>
-              </w:rPr>
-              <w:t>20</w:t>
-            </w:r>
-            <w:r>
-              <w:rPr>
-                <w:noProof/>
-              </w:rPr>
-              <w:fldChar w:fldCharType="end"/>
-            </w:r>
+            <w:fldSimple w:instr=" SEQ Eq \* MERGEFORMAT ">
+              <w:r>
+                <w:rPr>
+                  <w:noProof/>
+                </w:rPr>
+                <w:t>20</w:t>
+              </w:r>
+            </w:fldSimple>
             <w:r>
               <w:t>)</w:t>
             </w:r>
@@ -10794,27 +10589,14 @@
             <w:r>
               <w:t>(</w:t>
             </w:r>
-            <w:r>
-              <w:fldChar w:fldCharType="begin"/>
-            </w:r>
-            <w:r>
-              <w:instrText xml:space="preserve"> SEQ Eq \* MERGEFORMAT </w:instrText>
-            </w:r>
-            <w:r>
-              <w:fldChar w:fldCharType="separate"/>
-            </w:r>
-            <w:r>
-              <w:rPr>
-                <w:noProof/>
-              </w:rPr>
-              <w:t>21</w:t>
-            </w:r>
-            <w:r>
-              <w:rPr>
-                <w:noProof/>
-              </w:rPr>
-              <w:fldChar w:fldCharType="end"/>
-            </w:r>
+            <w:fldSimple w:instr=" SEQ Eq \* MERGEFORMAT ">
+              <w:r>
+                <w:rPr>
+                  <w:noProof/>
+                </w:rPr>
+                <w:t>21</w:t>
+              </w:r>
+            </w:fldSimple>
             <w:r>
               <w:t>)</w:t>
             </w:r>
@@ -10845,25 +10627,7 @@
           <w:iCs/>
           <w:lang w:eastAsia="zh-CN"/>
         </w:rPr>
-        <w:t xml:space="preserve">According to </w:t>
-      </w:r>
-      <w:proofErr w:type="spellStart"/>
-      <w:r>
-        <w:rPr>
-          <w:rFonts w:eastAsiaTheme="minorEastAsia"/>
-          <w:iCs/>
-          <w:lang w:eastAsia="zh-CN"/>
-        </w:rPr>
-        <w:t>Bouchachia</w:t>
-      </w:r>
-      <w:proofErr w:type="spellEnd"/>
-      <w:r>
-        <w:rPr>
-          <w:rFonts w:eastAsiaTheme="minorEastAsia"/>
-          <w:iCs/>
-          <w:lang w:eastAsia="zh-CN"/>
-        </w:rPr>
-        <w:t xml:space="preserve"> et al., an advanced version of GMR, Growing Gaussian Mixture Model, enabled by incremental learning has been proposed.</w:t>
+        <w:t>According to Bouchachia et al., an advanced version of GMR, Growing Gaussian Mixture Model, enabled by incremental learning has been proposed.</w:t>
       </w:r>
       <w:r>
         <w:rPr>
@@ -10899,23 +10663,13 @@
         </w:rPr>
         <w:t xml:space="preserve">posteriors after filtering with </w:t>
       </w:r>
-      <w:proofErr w:type="spellStart"/>
       <w:r>
         <w:rPr>
           <w:rFonts w:eastAsiaTheme="minorEastAsia"/>
           <w:iCs/>
           <w:lang w:eastAsia="zh-CN"/>
         </w:rPr>
-        <w:t>Mahalanobis</w:t>
-      </w:r>
-      <w:proofErr w:type="spellEnd"/>
-      <w:r>
-        <w:rPr>
-          <w:rFonts w:eastAsiaTheme="minorEastAsia"/>
-          <w:iCs/>
-          <w:lang w:eastAsia="zh-CN"/>
-        </w:rPr>
-        <w:t xml:space="preserve"> distance</w:t>
+        <w:t>Mahalanobis distance</w:t>
       </w:r>
       <w:r>
         <w:rPr>
@@ -11050,27 +10804,8 @@
           <w:iCs/>
           <w:lang w:eastAsia="zh-CN"/>
         </w:rPr>
-        <w:t xml:space="preserve">C. Refinement of the Model. Depending on the calculated volumes and </w:t>
-      </w:r>
-      <w:proofErr w:type="spellStart"/>
-      <w:r>
-        <w:rPr>
-          <w:rFonts w:eastAsiaTheme="minorEastAsia"/>
-          <w:iCs/>
-          <w:lang w:eastAsia="zh-CN"/>
-        </w:rPr>
-        <w:t>Kullback-Leiber</w:t>
-      </w:r>
-      <w:proofErr w:type="spellEnd"/>
-      <w:r>
-        <w:rPr>
-          <w:rFonts w:eastAsiaTheme="minorEastAsia"/>
-          <w:iCs/>
-          <w:lang w:eastAsia="zh-CN"/>
-        </w:rPr>
-        <w:t xml:space="preserve"> divergence (</w:t>
-      </w:r>
-      <w:proofErr w:type="spellStart"/>
+        <w:t>C. Refinement of the Model. Depending on the calculated volumes and Kullback-Leiber divergence (</w:t>
+      </w:r>
       <w:r>
         <w:rPr>
           <w:rFonts w:eastAsiaTheme="minorEastAsia"/>
@@ -11079,7 +10814,6 @@
         </w:rPr>
         <w:t>kld</w:t>
       </w:r>
-      <w:proofErr w:type="spellEnd"/>
       <w:r>
         <w:rPr>
           <w:rFonts w:eastAsiaTheme="minorEastAsia"/>
@@ -11103,25 +10837,7 @@
           <w:iCs/>
           <w:lang w:eastAsia="zh-CN"/>
         </w:rPr>
-        <w:t xml:space="preserve">The </w:t>
-      </w:r>
-      <w:proofErr w:type="spellStart"/>
-      <w:r>
-        <w:rPr>
-          <w:rFonts w:eastAsiaTheme="minorEastAsia"/>
-          <w:iCs/>
-          <w:lang w:eastAsia="zh-CN"/>
-        </w:rPr>
-        <w:t>Mahalanobis</w:t>
-      </w:r>
-      <w:proofErr w:type="spellEnd"/>
-      <w:r>
-        <w:rPr>
-          <w:rFonts w:eastAsiaTheme="minorEastAsia"/>
-          <w:iCs/>
-          <w:lang w:eastAsia="zh-CN"/>
-        </w:rPr>
-        <w:t xml:space="preserve"> distance between an input </w:t>
+        <w:t xml:space="preserve">The Mahalanobis distance between an input </w:t>
       </w:r>
       <m:oMath>
         <m:sSub>
@@ -11676,27 +11392,14 @@
             <w:r>
               <w:t>(</w:t>
             </w:r>
-            <w:r>
-              <w:fldChar w:fldCharType="begin"/>
-            </w:r>
-            <w:r>
-              <w:instrText xml:space="preserve"> SEQ Eq \* MERGEFORMAT </w:instrText>
-            </w:r>
-            <w:r>
-              <w:fldChar w:fldCharType="separate"/>
-            </w:r>
-            <w:r>
-              <w:rPr>
-                <w:noProof/>
-              </w:rPr>
-              <w:t>22</w:t>
-            </w:r>
-            <w:r>
-              <w:rPr>
-                <w:noProof/>
-              </w:rPr>
-              <w:fldChar w:fldCharType="end"/>
-            </w:r>
+            <w:fldSimple w:instr=" SEQ Eq \* MERGEFORMAT ">
+              <w:r>
+                <w:rPr>
+                  <w:noProof/>
+                </w:rPr>
+                <w:t>22</w:t>
+              </w:r>
+            </w:fldSimple>
             <w:r>
               <w:t>)</w:t>
             </w:r>
@@ -12133,27 +11836,14 @@
             <w:r>
               <w:t>(</w:t>
             </w:r>
-            <w:r>
-              <w:fldChar w:fldCharType="begin"/>
-            </w:r>
-            <w:r>
-              <w:instrText xml:space="preserve"> SEQ Eq \* MERGEFORMAT </w:instrText>
-            </w:r>
-            <w:r>
-              <w:fldChar w:fldCharType="separate"/>
-            </w:r>
-            <w:r>
-              <w:rPr>
-                <w:noProof/>
-              </w:rPr>
-              <w:t>23</w:t>
-            </w:r>
-            <w:r>
-              <w:rPr>
-                <w:noProof/>
-              </w:rPr>
-              <w:fldChar w:fldCharType="end"/>
-            </w:r>
+            <w:fldSimple w:instr=" SEQ Eq \* MERGEFORMAT ">
+              <w:r>
+                <w:rPr>
+                  <w:noProof/>
+                </w:rPr>
+                <w:t>23</w:t>
+              </w:r>
+            </w:fldSimple>
             <w:r>
               <w:t>)</w:t>
             </w:r>
@@ -12345,27 +12035,14 @@
             <w:r>
               <w:t>(</w:t>
             </w:r>
-            <w:r>
-              <w:fldChar w:fldCharType="begin"/>
-            </w:r>
-            <w:r>
-              <w:instrText xml:space="preserve"> SEQ Eq \* MERGEFORMAT </w:instrText>
-            </w:r>
-            <w:r>
-              <w:fldChar w:fldCharType="separate"/>
-            </w:r>
-            <w:r>
-              <w:rPr>
-                <w:noProof/>
-              </w:rPr>
-              <w:t>24</w:t>
-            </w:r>
-            <w:r>
-              <w:rPr>
-                <w:noProof/>
-              </w:rPr>
-              <w:fldChar w:fldCharType="end"/>
-            </w:r>
+            <w:fldSimple w:instr=" SEQ Eq \* MERGEFORMAT ">
+              <w:r>
+                <w:rPr>
+                  <w:noProof/>
+                </w:rPr>
+                <w:t>24</w:t>
+              </w:r>
+            </w:fldSimple>
             <w:r>
               <w:t>)</w:t>
             </w:r>
@@ -12533,27 +12210,14 @@
             <w:r>
               <w:t>(</w:t>
             </w:r>
-            <w:r>
-              <w:fldChar w:fldCharType="begin"/>
-            </w:r>
-            <w:r>
-              <w:instrText xml:space="preserve"> SEQ Eq \* MERGEFORMAT </w:instrText>
-            </w:r>
-            <w:r>
-              <w:fldChar w:fldCharType="separate"/>
-            </w:r>
-            <w:r>
-              <w:rPr>
-                <w:noProof/>
-              </w:rPr>
-              <w:t>25</w:t>
-            </w:r>
-            <w:r>
-              <w:rPr>
-                <w:noProof/>
-              </w:rPr>
-              <w:fldChar w:fldCharType="end"/>
-            </w:r>
+            <w:fldSimple w:instr=" SEQ Eq \* MERGEFORMAT ">
+              <w:r>
+                <w:rPr>
+                  <w:noProof/>
+                </w:rPr>
+                <w:t>25</w:t>
+              </w:r>
+            </w:fldSimple>
             <w:r>
               <w:t>)</w:t>
             </w:r>
@@ -12773,27 +12437,14 @@
             <w:r>
               <w:t>(</w:t>
             </w:r>
-            <w:r>
-              <w:fldChar w:fldCharType="begin"/>
-            </w:r>
-            <w:r>
-              <w:instrText xml:space="preserve"> SEQ Eq \* MERGEFORMAT </w:instrText>
-            </w:r>
-            <w:r>
-              <w:fldChar w:fldCharType="separate"/>
-            </w:r>
-            <w:r>
-              <w:rPr>
-                <w:noProof/>
-              </w:rPr>
-              <w:t>26</w:t>
-            </w:r>
-            <w:r>
-              <w:rPr>
-                <w:noProof/>
-              </w:rPr>
-              <w:fldChar w:fldCharType="end"/>
-            </w:r>
+            <w:fldSimple w:instr=" SEQ Eq \* MERGEFORMAT ">
+              <w:r>
+                <w:rPr>
+                  <w:noProof/>
+                </w:rPr>
+                <w:t>26</w:t>
+              </w:r>
+            </w:fldSimple>
             <w:r>
               <w:t>)</w:t>
             </w:r>
@@ -12999,27 +12650,14 @@
             <w:r>
               <w:t>(</w:t>
             </w:r>
-            <w:r>
-              <w:fldChar w:fldCharType="begin"/>
-            </w:r>
-            <w:r>
-              <w:instrText xml:space="preserve"> SEQ Eq \* MERGEFORMAT </w:instrText>
-            </w:r>
-            <w:r>
-              <w:fldChar w:fldCharType="separate"/>
-            </w:r>
-            <w:r>
-              <w:rPr>
-                <w:noProof/>
-              </w:rPr>
-              <w:t>27</w:t>
-            </w:r>
-            <w:r>
-              <w:rPr>
-                <w:noProof/>
-              </w:rPr>
-              <w:fldChar w:fldCharType="end"/>
-            </w:r>
+            <w:fldSimple w:instr=" SEQ Eq \* MERGEFORMAT ">
+              <w:r>
+                <w:rPr>
+                  <w:noProof/>
+                </w:rPr>
+                <w:t>27</w:t>
+              </w:r>
+            </w:fldSimple>
             <w:r>
               <w:t>)</w:t>
             </w:r>
@@ -13279,27 +12917,14 @@
             <w:r>
               <w:t>(</w:t>
             </w:r>
-            <w:r>
-              <w:fldChar w:fldCharType="begin"/>
-            </w:r>
-            <w:r>
-              <w:instrText xml:space="preserve"> SEQ Eq \* MERGEFORMAT </w:instrText>
-            </w:r>
-            <w:r>
-              <w:fldChar w:fldCharType="separate"/>
-            </w:r>
-            <w:r>
-              <w:rPr>
-                <w:noProof/>
-              </w:rPr>
-              <w:t>28</w:t>
-            </w:r>
-            <w:r>
-              <w:rPr>
-                <w:noProof/>
-              </w:rPr>
-              <w:fldChar w:fldCharType="end"/>
-            </w:r>
+            <w:fldSimple w:instr=" SEQ Eq \* MERGEFORMAT ">
+              <w:r>
+                <w:rPr>
+                  <w:noProof/>
+                </w:rPr>
+                <w:t>28</w:t>
+              </w:r>
+            </w:fldSimple>
             <w:r>
               <w:t>)</w:t>
             </w:r>
@@ -13641,27 +13266,14 @@
             <w:r>
               <w:t>(</w:t>
             </w:r>
-            <w:r>
-              <w:fldChar w:fldCharType="begin"/>
-            </w:r>
-            <w:r>
-              <w:instrText xml:space="preserve"> SEQ Eq \* MERGEFORMAT </w:instrText>
-            </w:r>
-            <w:r>
-              <w:fldChar w:fldCharType="separate"/>
-            </w:r>
-            <w:r>
-              <w:rPr>
-                <w:noProof/>
-              </w:rPr>
-              <w:t>29</w:t>
-            </w:r>
-            <w:r>
-              <w:rPr>
-                <w:noProof/>
-              </w:rPr>
-              <w:fldChar w:fldCharType="end"/>
-            </w:r>
+            <w:fldSimple w:instr=" SEQ Eq \* MERGEFORMAT ">
+              <w:r>
+                <w:rPr>
+                  <w:noProof/>
+                </w:rPr>
+                <w:t>29</w:t>
+              </w:r>
+            </w:fldSimple>
             <w:r>
               <w:t>)</w:t>
             </w:r>
@@ -13793,14 +13405,27 @@
             <w:r>
               <w:t>(</w:t>
             </w:r>
-            <w:fldSimple w:instr=" SEQ Eq \* MERGEFORMAT ">
-              <w:r>
-                <w:rPr>
-                  <w:noProof/>
-                </w:rPr>
-                <w:t>30</w:t>
-              </w:r>
-            </w:fldSimple>
+            <w:r>
+              <w:fldChar w:fldCharType="begin"/>
+            </w:r>
+            <w:r>
+              <w:instrText xml:space="preserve"> SEQ Eq \* MERGEFORMAT </w:instrText>
+            </w:r>
+            <w:r>
+              <w:fldChar w:fldCharType="separate"/>
+            </w:r>
+            <w:r>
+              <w:rPr>
+                <w:noProof/>
+              </w:rPr>
+              <w:t>30</w:t>
+            </w:r>
+            <w:r>
+              <w:rPr>
+                <w:noProof/>
+              </w:rPr>
+              <w:fldChar w:fldCharType="end"/>
+            </w:r>
             <w:r>
               <w:t>)</w:t>
             </w:r>
@@ -14319,14 +13944,27 @@
             <w:r>
               <w:t>(</w:t>
             </w:r>
-            <w:fldSimple w:instr=" SEQ Eq \* MERGEFORMAT ">
-              <w:r>
-                <w:rPr>
-                  <w:noProof/>
-                </w:rPr>
-                <w:t>31</w:t>
-              </w:r>
-            </w:fldSimple>
+            <w:r>
+              <w:fldChar w:fldCharType="begin"/>
+            </w:r>
+            <w:r>
+              <w:instrText xml:space="preserve"> SEQ Eq \* MERGEFORMAT </w:instrText>
+            </w:r>
+            <w:r>
+              <w:fldChar w:fldCharType="separate"/>
+            </w:r>
+            <w:r>
+              <w:rPr>
+                <w:noProof/>
+              </w:rPr>
+              <w:t>31</w:t>
+            </w:r>
+            <w:r>
+              <w:rPr>
+                <w:noProof/>
+              </w:rPr>
+              <w:fldChar w:fldCharType="end"/>
+            </w:r>
             <w:r>
               <w:t>)</w:t>
             </w:r>
@@ -14939,14 +14577,27 @@
             <w:r>
               <w:t>(</w:t>
             </w:r>
-            <w:fldSimple w:instr=" SEQ Eq \* MERGEFORMAT ">
-              <w:r>
-                <w:rPr>
-                  <w:noProof/>
-                </w:rPr>
-                <w:t>32</w:t>
-              </w:r>
-            </w:fldSimple>
+            <w:r>
+              <w:fldChar w:fldCharType="begin"/>
+            </w:r>
+            <w:r>
+              <w:instrText xml:space="preserve"> SEQ Eq \* MERGEFORMAT </w:instrText>
+            </w:r>
+            <w:r>
+              <w:fldChar w:fldCharType="separate"/>
+            </w:r>
+            <w:r>
+              <w:rPr>
+                <w:noProof/>
+              </w:rPr>
+              <w:t>32</w:t>
+            </w:r>
+            <w:r>
+              <w:rPr>
+                <w:noProof/>
+              </w:rPr>
+              <w:fldChar w:fldCharType="end"/>
+            </w:r>
             <w:r>
               <w:t>)</w:t>
             </w:r>
@@ -15289,14 +14940,27 @@
             <w:r>
               <w:t>(</w:t>
             </w:r>
-            <w:fldSimple w:instr=" SEQ Eq \* MERGEFORMAT ">
-              <w:r>
-                <w:rPr>
-                  <w:noProof/>
-                </w:rPr>
-                <w:t>33</w:t>
-              </w:r>
-            </w:fldSimple>
+            <w:r>
+              <w:fldChar w:fldCharType="begin"/>
+            </w:r>
+            <w:r>
+              <w:instrText xml:space="preserve"> SEQ Eq \* MERGEFORMAT </w:instrText>
+            </w:r>
+            <w:r>
+              <w:fldChar w:fldCharType="separate"/>
+            </w:r>
+            <w:r>
+              <w:rPr>
+                <w:noProof/>
+              </w:rPr>
+              <w:t>33</w:t>
+            </w:r>
+            <w:r>
+              <w:rPr>
+                <w:noProof/>
+              </w:rPr>
+              <w:fldChar w:fldCharType="end"/>
+            </w:r>
             <w:r>
               <w:t>)</w:t>
             </w:r>
@@ -16264,14 +15928,27 @@
             <w:r>
               <w:t>(</w:t>
             </w:r>
-            <w:fldSimple w:instr=" SEQ Eq \* MERGEFORMAT ">
-              <w:r>
-                <w:rPr>
-                  <w:noProof/>
-                </w:rPr>
-                <w:t>34</w:t>
-              </w:r>
-            </w:fldSimple>
+            <w:r>
+              <w:fldChar w:fldCharType="begin"/>
+            </w:r>
+            <w:r>
+              <w:instrText xml:space="preserve"> SEQ Eq \* MERGEFORMAT </w:instrText>
+            </w:r>
+            <w:r>
+              <w:fldChar w:fldCharType="separate"/>
+            </w:r>
+            <w:r>
+              <w:rPr>
+                <w:noProof/>
+              </w:rPr>
+              <w:t>34</w:t>
+            </w:r>
+            <w:r>
+              <w:rPr>
+                <w:noProof/>
+              </w:rPr>
+              <w:fldChar w:fldCharType="end"/>
+            </w:r>
             <w:r>
               <w:t>)</w:t>
             </w:r>
@@ -16426,14 +16103,27 @@
       <w:r>
         <w:t xml:space="preserve">Figure </w:t>
       </w:r>
-      <w:fldSimple w:instr=" SEQ Figure \* ARABIC ">
-        <w:r>
-          <w:rPr>
-            <w:noProof/>
-          </w:rPr>
-          <w:t>3</w:t>
-        </w:r>
-      </w:fldSimple>
+      <w:r>
+        <w:fldChar w:fldCharType="begin"/>
+      </w:r>
+      <w:r>
+        <w:instrText xml:space="preserve"> SEQ Figure \* ARABIC </w:instrText>
+      </w:r>
+      <w:r>
+        <w:fldChar w:fldCharType="separate"/>
+      </w:r>
+      <w:r>
+        <w:rPr>
+          <w:noProof/>
+        </w:rPr>
+        <w:t>3</w:t>
+      </w:r>
+      <w:r>
+        <w:rPr>
+          <w:noProof/>
+        </w:rPr>
+        <w:fldChar w:fldCharType="end"/>
+      </w:r>
       <w:r>
         <w:t xml:space="preserve"> The </w:t>
       </w:r>
@@ -17610,15 +17300,7 @@
               <w:jc w:val="center"/>
             </w:pPr>
             <w:r>
-              <w:t>GMR:17.23~21.51</w:t>
-            </w:r>
-            <w:proofErr w:type="gramStart"/>
-            <w:r>
-              <w:t>% ;</w:t>
-            </w:r>
-            <w:proofErr w:type="gramEnd"/>
-            <w:r>
-              <w:t xml:space="preserve"> GGMR 13.72 ~ 14.56 %</w:t>
+              <w:t>GMR:17.23~21.51% ; GGMR 13.72 ~ 14.56 %</w:t>
             </w:r>
           </w:p>
         </w:tc>
@@ -18731,13 +18413,7 @@
               <w:rPr>
                 <w:lang w:eastAsia="zh-CN"/>
               </w:rPr>
-              <w:t>2</w:t>
-            </w:r>
-            <w:r>
-              <w:rPr>
-                <w:lang w:eastAsia="zh-CN"/>
-              </w:rPr>
-              <w:t>2.18</w:t>
+              <w:t>20.11</w:t>
             </w:r>
           </w:p>
         </w:tc>
@@ -18757,7 +18433,7 @@
               <w:rPr>
                 <w:lang w:eastAsia="zh-CN"/>
               </w:rPr>
-              <w:t>24.40</w:t>
+              <w:t>22.41</w:t>
             </w:r>
           </w:p>
         </w:tc>
@@ -18777,7 +18453,7 @@
               <w:rPr>
                 <w:lang w:eastAsia="zh-CN"/>
               </w:rPr>
-              <w:t>8.20</w:t>
+              <w:t>7.41</w:t>
             </w:r>
           </w:p>
         </w:tc>
@@ -18797,7 +18473,7 @@
               <w:rPr>
                 <w:lang w:eastAsia="zh-CN"/>
               </w:rPr>
-              <w:t>29.304</w:t>
+              <w:t>28.54</w:t>
             </w:r>
           </w:p>
         </w:tc>
@@ -18981,23 +18657,7 @@
           <w:rFonts w:eastAsiaTheme="minorEastAsia"/>
           <w:lang w:eastAsia="zh-CN"/>
         </w:rPr>
-        <w:t xml:space="preserve">In the present paper, we explored the thermal load prediction performance from a hybrid approach, where we used the prediction from an RC network to enhance the algorithm performance for Growing Gaussian Mixture Model from </w:t>
-      </w:r>
-      <w:proofErr w:type="spellStart"/>
-      <w:r>
-        <w:rPr>
-          <w:rFonts w:eastAsiaTheme="minorEastAsia"/>
-          <w:lang w:eastAsia="zh-CN"/>
-        </w:rPr>
-        <w:t>Bouchachia</w:t>
-      </w:r>
-      <w:proofErr w:type="spellEnd"/>
-      <w:r>
-        <w:rPr>
-          <w:rFonts w:eastAsiaTheme="minorEastAsia"/>
-          <w:lang w:eastAsia="zh-CN"/>
-        </w:rPr>
-        <w:t xml:space="preserve"> et al. The performance of hybrid approach has shown less development efforts improved prediction accuracy.</w:t>
+        <w:t>In the present paper, we explored the thermal load prediction performance from a hybrid approach, where we used the prediction from an RC network to enhance the algorithm performance for Growing Gaussian Mixture Model from Bouchachia et al. The performance of hybrid approach has shown less development efforts improved prediction accuracy.</w:t>
       </w:r>
     </w:p>
     <w:p>
@@ -20312,7 +19972,6 @@
                 <w:iCs/>
               </w:rPr>
             </w:pPr>
-            <w:proofErr w:type="spellStart"/>
             <w:r>
               <w:rPr>
                 <w:i/>
@@ -20320,7 +19979,6 @@
               </w:rPr>
               <w:t>intwall</w:t>
             </w:r>
-            <w:proofErr w:type="spellEnd"/>
           </w:p>
         </w:tc>
         <w:tc>
@@ -20520,7 +20178,6 @@
                 <w:iCs/>
               </w:rPr>
             </w:pPr>
-            <w:proofErr w:type="spellStart"/>
             <w:r>
               <w:rPr>
                 <w:i/>
@@ -20535,7 +20192,6 @@
               </w:rPr>
               <w:t>av</w:t>
             </w:r>
-            <w:proofErr w:type="spellEnd"/>
           </w:p>
         </w:tc>
         <w:tc>

</xml_diff>

<commit_message>
GGMR+RC performance is acceptable now
</commit_message>
<xml_diff>
--- a/writing/Purdue_RC.docx
+++ b/writing/Purdue_RC.docx
@@ -17782,7 +17782,7 @@
               <w:rPr>
                 <w:lang w:eastAsia="zh-CN"/>
               </w:rPr>
-              <w:t>28.68</w:t>
+              <w:t>19.55</w:t>
             </w:r>
           </w:p>
         </w:tc>
@@ -17802,7 +17802,7 @@
               <w:rPr>
                 <w:lang w:eastAsia="zh-CN"/>
               </w:rPr>
-              <w:t>35.03</w:t>
+              <w:t>25.02</w:t>
             </w:r>
           </w:p>
         </w:tc>
@@ -17822,25 +17822,7 @@
               <w:rPr>
                 <w:lang w:eastAsia="zh-CN"/>
               </w:rPr>
-              <w:t>1</w:t>
-            </w:r>
-            <w:r>
-              <w:rPr>
-                <w:lang w:eastAsia="zh-CN"/>
-              </w:rPr>
-              <w:t>.</w:t>
-            </w:r>
-            <w:r>
-              <w:rPr>
-                <w:lang w:eastAsia="zh-CN"/>
-              </w:rPr>
-              <w:t>2</w:t>
-            </w:r>
-            <w:r>
-              <w:rPr>
-                <w:lang w:eastAsia="zh-CN"/>
-              </w:rPr>
-              <w:t>3</w:t>
+              <w:t>0.94</w:t>
             </w:r>
           </w:p>
         </w:tc>
@@ -17860,7 +17842,7 @@
               <w:rPr>
                 <w:lang w:eastAsia="zh-CN"/>
               </w:rPr>
-              <w:t>32.31</w:t>
+              <w:t>26.82</w:t>
             </w:r>
           </w:p>
         </w:tc>
@@ -17921,7 +17903,15 @@
                 <w:bCs/>
                 <w:lang w:eastAsia="zh-CN"/>
               </w:rPr>
-              <w:t>12.03</w:t>
+              <w:t>1</w:t>
+            </w:r>
+            <w:r>
+              <w:rPr>
+                <w:b/>
+                <w:bCs/>
+                <w:lang w:eastAsia="zh-CN"/>
+              </w:rPr>
+              <w:t>1.86</w:t>
             </w:r>
           </w:p>
         </w:tc>
@@ -17948,7 +17938,15 @@
                 <w:bCs/>
                 <w:lang w:eastAsia="zh-CN"/>
               </w:rPr>
-              <w:t>15.87</w:t>
+              <w:t>15.</w:t>
+            </w:r>
+            <w:r>
+              <w:rPr>
+                <w:b/>
+                <w:bCs/>
+                <w:lang w:eastAsia="zh-CN"/>
+              </w:rPr>
+              <w:t>75</w:t>
             </w:r>
           </w:p>
         </w:tc>
@@ -17975,7 +17973,15 @@
                 <w:bCs/>
                 <w:lang w:eastAsia="zh-CN"/>
               </w:rPr>
-              <w:t>0.60</w:t>
+              <w:t>0</w:t>
+            </w:r>
+            <w:r>
+              <w:rPr>
+                <w:b/>
+                <w:bCs/>
+                <w:lang w:eastAsia="zh-CN"/>
+              </w:rPr>
+              <w:t>.58</w:t>
             </w:r>
           </w:p>
         </w:tc>
@@ -18002,7 +18008,15 @@
                 <w:bCs/>
                 <w:lang w:eastAsia="zh-CN"/>
               </w:rPr>
-              <w:t>16.65</w:t>
+              <w:t>16.6</w:t>
+            </w:r>
+            <w:r>
+              <w:rPr>
+                <w:b/>
+                <w:bCs/>
+                <w:lang w:eastAsia="zh-CN"/>
+              </w:rPr>
+              <w:t>6</w:t>
             </w:r>
           </w:p>
         </w:tc>
@@ -18413,7 +18427,13 @@
               <w:rPr>
                 <w:lang w:eastAsia="zh-CN"/>
               </w:rPr>
-              <w:t>20.11</w:t>
+              <w:t>1</w:t>
+            </w:r>
+            <w:r>
+              <w:rPr>
+                <w:lang w:eastAsia="zh-CN"/>
+              </w:rPr>
+              <w:t>5.89</w:t>
             </w:r>
           </w:p>
         </w:tc>
@@ -18433,7 +18453,7 @@
               <w:rPr>
                 <w:lang w:eastAsia="zh-CN"/>
               </w:rPr>
-              <w:t>22.41</w:t>
+              <w:t>17.67</w:t>
             </w:r>
           </w:p>
         </w:tc>
@@ -18453,7 +18473,13 @@
               <w:rPr>
                 <w:lang w:eastAsia="zh-CN"/>
               </w:rPr>
-              <w:t>7.41</w:t>
+              <w:t>6.</w:t>
+            </w:r>
+            <w:r>
+              <w:rPr>
+                <w:lang w:eastAsia="zh-CN"/>
+              </w:rPr>
+              <w:t>40</w:t>
             </w:r>
           </w:p>
         </w:tc>
@@ -18473,7 +18499,7 @@
               <w:rPr>
                 <w:lang w:eastAsia="zh-CN"/>
               </w:rPr>
-              <w:t>28.54</w:t>
+              <w:t>27.68</w:t>
             </w:r>
           </w:p>
         </w:tc>
@@ -18517,6 +18543,7 @@
             <w:pPr>
               <w:jc w:val="center"/>
               <w:rPr>
+                <w:rFonts w:eastAsiaTheme="minorEastAsia" w:hint="eastAsia"/>
                 <w:b/>
                 <w:bCs/>
                 <w:lang w:eastAsia="zh-CN"/>
@@ -18528,7 +18555,7 @@
                 <w:bCs/>
                 <w:lang w:eastAsia="zh-CN"/>
               </w:rPr>
-              <w:t>9.20</w:t>
+              <w:t>8.77</w:t>
             </w:r>
           </w:p>
         </w:tc>
@@ -18555,7 +18582,7 @@
                 <w:bCs/>
                 <w:lang w:eastAsia="zh-CN"/>
               </w:rPr>
-              <w:t>10.39</w:t>
+              <w:t>9.95</w:t>
             </w:r>
           </w:p>
         </w:tc>
@@ -18582,7 +18609,15 @@
                 <w:bCs/>
                 <w:lang w:eastAsia="zh-CN"/>
               </w:rPr>
-              <w:t>3.88</w:t>
+              <w:t>3.</w:t>
+            </w:r>
+            <w:r>
+              <w:rPr>
+                <w:b/>
+                <w:bCs/>
+                <w:lang w:eastAsia="zh-CN"/>
+              </w:rPr>
+              <w:t>62</w:t>
             </w:r>
           </w:p>
         </w:tc>
@@ -18609,7 +18644,7 @@
                 <w:bCs/>
                 <w:lang w:eastAsia="zh-CN"/>
               </w:rPr>
-              <w:t>21.11</w:t>
+              <w:t>19.31</w:t>
             </w:r>
           </w:p>
         </w:tc>

</xml_diff>

<commit_message>
writing for submission mianly about performance deliverable
</commit_message>
<xml_diff>
--- a/writing/Purdue_RC.docx
+++ b/writing/Purdue_RC.docx
@@ -310,7 +310,15 @@
         <w:t>15</w:t>
       </w:r>
       <w:r>
-        <w:t xml:space="preserve">%, a coefficient of variation of root mean square error (CVRMSE) of </w:t>
+        <w:t xml:space="preserve">%, a coefficient of variation of root </w:t>
+      </w:r>
+      <w:proofErr w:type="gramStart"/>
+      <w:r>
+        <w:t>mean</w:t>
+      </w:r>
+      <w:proofErr w:type="gramEnd"/>
+      <w:r>
+        <w:t xml:space="preserve"> square error (CVRMSE) of </w:t>
       </w:r>
       <w:r>
         <w:t>21.31%</w:t>
@@ -422,7 +430,15 @@
         <w:t xml:space="preserve">reduced </w:t>
       </w:r>
       <w:r>
-        <w:t>order method (e.g. thermal resistor-capacitor (RC) network) models. Creating</w:t>
+        <w:t>order method (</w:t>
+      </w:r>
+      <w:proofErr w:type="gramStart"/>
+      <w:r>
+        <w:t>e.g.</w:t>
+      </w:r>
+      <w:proofErr w:type="gramEnd"/>
+      <w:r>
+        <w:t xml:space="preserve"> thermal resistor-capacitor (RC) network) models. Creating</w:t>
       </w:r>
       <w:r>
         <w:t xml:space="preserve"> and calibrating</w:t>
@@ -431,10 +447,26 @@
         <w:t xml:space="preserve"> such models </w:t>
       </w:r>
       <w:r>
-        <w:t xml:space="preserve">require substantial model development efforts. Apart from the physics based methods, data-driven methods have been proved as simpler but efficient models that can be readily trained using in-site measurements. </w:t>
-      </w:r>
-      <w:r>
-        <w:t xml:space="preserve">For example, Wang et al. researched the hourly energy consumption prediction using Gaussian Mixer Model Regression. And Karami used </w:t>
+        <w:t xml:space="preserve">require substantial model development efforts. Apart from the </w:t>
+      </w:r>
+      <w:proofErr w:type="gramStart"/>
+      <w:r>
+        <w:t>physics based</w:t>
+      </w:r>
+      <w:proofErr w:type="gramEnd"/>
+      <w:r>
+        <w:t xml:space="preserve"> methods, data-driven methods have been proved as simpler but efficient models that can be readily trained using in-site measurements. </w:t>
+      </w:r>
+      <w:r>
+        <w:t xml:space="preserve">For example, Wang et al. researched the hourly energy consumption prediction using Gaussian Mixer Model Regression. And </w:t>
+      </w:r>
+      <w:proofErr w:type="spellStart"/>
+      <w:r>
+        <w:t>Karami</w:t>
+      </w:r>
+      <w:proofErr w:type="spellEnd"/>
+      <w:r>
+        <w:t xml:space="preserve"> used </w:t>
       </w:r>
       <w:r>
         <w:t>Unscented Kalman filter to construct a novel adaptive Gaussian mixture model (AGMM).</w:t>
@@ -484,7 +516,23 @@
           <w:rFonts w:eastAsiaTheme="minorEastAsia"/>
           <w:lang w:eastAsia="zh-CN"/>
         </w:rPr>
-        <w:t xml:space="preserve">performance from a hybrid approach, where we used the prediction from an RC network to enhance the algorithm performance for Growing Gaussian Mixture Model from Bouchachia et al. </w:t>
+        <w:t xml:space="preserve">performance from a hybrid approach, where we used the prediction from an RC network to enhance the algorithm performance for Growing Gaussian Mixture Model from </w:t>
+      </w:r>
+      <w:proofErr w:type="spellStart"/>
+      <w:r>
+        <w:rPr>
+          <w:rFonts w:eastAsiaTheme="minorEastAsia"/>
+          <w:lang w:eastAsia="zh-CN"/>
+        </w:rPr>
+        <w:t>Bouchachia</w:t>
+      </w:r>
+      <w:proofErr w:type="spellEnd"/>
+      <w:r>
+        <w:rPr>
+          <w:rFonts w:eastAsiaTheme="minorEastAsia"/>
+          <w:lang w:eastAsia="zh-CN"/>
+        </w:rPr>
+        <w:t xml:space="preserve"> et al. </w:t>
       </w:r>
       <w:r>
         <w:rPr>
@@ -3203,8 +3251,13 @@
         <w:t xml:space="preserve">In terms of the estimate parameter and output variable trajectory, the above gray-box RC model optimization issue is neither linear nor convex. </w:t>
       </w:r>
       <w:r>
-        <w:t>Particle swarm optimization (PSO) from python package (pyswarms</w:t>
-      </w:r>
+        <w:t>Particle swarm optimization (PSO) from python package (</w:t>
+      </w:r>
+      <w:proofErr w:type="spellStart"/>
+      <w:r>
+        <w:t>pyswarms</w:t>
+      </w:r>
+      <w:proofErr w:type="spellEnd"/>
       <w:r>
         <w:t xml:space="preserve"> </w:t>
       </w:r>
@@ -3261,7 +3314,15 @@
         <w:t xml:space="preserve"> 1</w:t>
       </w:r>
       <w:r>
-        <w:t>, including 4-states Model 1, 6-states Model 2 and 5-states Model 3. In Model 1, the detailed structure of radiant flow has been neglected. And Model 2 has higher order than Model 3 to incorporate the temperature state of thermal insulation beneath pipes. Figure</w:t>
+        <w:t xml:space="preserve">, including 4-states Model 1, 6-states Model </w:t>
+      </w:r>
+      <w:proofErr w:type="gramStart"/>
+      <w:r>
+        <w:t>2</w:t>
+      </w:r>
+      <w:proofErr w:type="gramEnd"/>
+      <w:r>
+        <w:t xml:space="preserve"> and 5-states Model 3. In Model 1, the detailed structure of radiant flow has been neglected. And Model 2 has higher order than Model 3 to incorporate the temperature state of thermal insulation beneath pipes. Figure</w:t>
       </w:r>
       <w:r>
         <w:rPr>
@@ -3305,13 +3366,21 @@
         <w:fldChar w:fldCharType="separate"/>
       </w:r>
       <w:r>
-        <w:t>Error! Reference source not found.</w:t>
+        <w:t xml:space="preserve">Error! Reference source not </w:t>
+      </w:r>
+      <w:proofErr w:type="spellStart"/>
+      <w:r>
+        <w:t>found.</w:t>
       </w:r>
       <w:r>
         <w:fldChar w:fldCharType="end"/>
       </w:r>
       <w:r>
-        <w:t xml:space="preserve">shows those distinct electrical analogs for the radiant slab systems RC networks, in which  </w:t>
+        <w:t>shows</w:t>
+      </w:r>
+      <w:proofErr w:type="spellEnd"/>
+      <w:r>
+        <w:t xml:space="preserve"> those distinct electrical analogs for the radiant slab systems RC networks, in which  </w:t>
       </w:r>
       <m:oMath>
         <m:r>
@@ -6539,7 +6608,15 @@
         <w:fldChar w:fldCharType="end"/>
       </w:r>
       <w:r>
-        <w:t xml:space="preserve"> Testing results for Model 1, Model 2 and Model 3</w:t>
+        <w:t xml:space="preserve"> Testing results for Model 1, Model </w:t>
+      </w:r>
+      <w:proofErr w:type="gramStart"/>
+      <w:r>
+        <w:t>2</w:t>
+      </w:r>
+      <w:proofErr w:type="gramEnd"/>
+      <w:r>
+        <w:t xml:space="preserve"> and Model 3</w:t>
       </w:r>
     </w:p>
     <w:p>
@@ -6606,6 +6683,9 @@
       </w:r>
       <w:r>
         <w:t xml:space="preserve"> Comparison of proposed RC models</w:t>
+      </w:r>
+      <w:r>
+        <w:t xml:space="preserve"> (5-mins interval)</w:t>
       </w:r>
     </w:p>
     <w:tbl>
@@ -9842,11 +9922,19 @@
           <w:iCs/>
         </w:rPr>
       </w:pPr>
+      <w:proofErr w:type="gramStart"/>
       <w:r>
         <w:rPr>
           <w:iCs/>
         </w:rPr>
-        <w:t>Thus we can obtain the conditional distribution</w:t>
+        <w:t>Thus</w:t>
+      </w:r>
+      <w:proofErr w:type="gramEnd"/>
+      <w:r>
+        <w:rPr>
+          <w:iCs/>
+        </w:rPr>
+        <w:t xml:space="preserve"> we can obtain the conditional distribution</w:t>
       </w:r>
     </w:p>
     <w:tbl>
@@ -10627,7 +10715,25 @@
           <w:iCs/>
           <w:lang w:eastAsia="zh-CN"/>
         </w:rPr>
-        <w:t>According to Bouchachia et al., an advanced version of GMR, Growing Gaussian Mixture Model, enabled by incremental learning has been proposed.</w:t>
+        <w:t xml:space="preserve">According to </w:t>
+      </w:r>
+      <w:proofErr w:type="spellStart"/>
+      <w:r>
+        <w:rPr>
+          <w:rFonts w:eastAsiaTheme="minorEastAsia"/>
+          <w:iCs/>
+          <w:lang w:eastAsia="zh-CN"/>
+        </w:rPr>
+        <w:t>Bouchachia</w:t>
+      </w:r>
+      <w:proofErr w:type="spellEnd"/>
+      <w:r>
+        <w:rPr>
+          <w:rFonts w:eastAsiaTheme="minorEastAsia"/>
+          <w:iCs/>
+          <w:lang w:eastAsia="zh-CN"/>
+        </w:rPr>
+        <w:t xml:space="preserve"> et al., an advanced version of GMR, Growing Gaussian Mixture Model, enabled by incremental learning has been proposed.</w:t>
       </w:r>
       <w:r>
         <w:rPr>
@@ -10663,13 +10769,23 @@
         </w:rPr>
         <w:t xml:space="preserve">posteriors after filtering with </w:t>
       </w:r>
+      <w:proofErr w:type="spellStart"/>
       <w:r>
         <w:rPr>
           <w:rFonts w:eastAsiaTheme="minorEastAsia"/>
           <w:iCs/>
           <w:lang w:eastAsia="zh-CN"/>
         </w:rPr>
-        <w:t>Mahalanobis distance</w:t>
+        <w:t>Mahalanobis</w:t>
+      </w:r>
+      <w:proofErr w:type="spellEnd"/>
+      <w:r>
+        <w:rPr>
+          <w:rFonts w:eastAsiaTheme="minorEastAsia"/>
+          <w:iCs/>
+          <w:lang w:eastAsia="zh-CN"/>
+        </w:rPr>
+        <w:t xml:space="preserve"> distance</w:t>
       </w:r>
       <w:r>
         <w:rPr>
@@ -10804,8 +10920,27 @@
           <w:iCs/>
           <w:lang w:eastAsia="zh-CN"/>
         </w:rPr>
-        <w:t>C. Refinement of the Model. Depending on the calculated volumes and Kullback-Leiber divergence (</w:t>
-      </w:r>
+        <w:t xml:space="preserve">C. Refinement of the Model. Depending on the calculated volumes and </w:t>
+      </w:r>
+      <w:proofErr w:type="spellStart"/>
+      <w:r>
+        <w:rPr>
+          <w:rFonts w:eastAsiaTheme="minorEastAsia"/>
+          <w:iCs/>
+          <w:lang w:eastAsia="zh-CN"/>
+        </w:rPr>
+        <w:t>Kullback-Leiber</w:t>
+      </w:r>
+      <w:proofErr w:type="spellEnd"/>
+      <w:r>
+        <w:rPr>
+          <w:rFonts w:eastAsiaTheme="minorEastAsia"/>
+          <w:iCs/>
+          <w:lang w:eastAsia="zh-CN"/>
+        </w:rPr>
+        <w:t xml:space="preserve"> divergence (</w:t>
+      </w:r>
+      <w:proofErr w:type="spellStart"/>
       <w:r>
         <w:rPr>
           <w:rFonts w:eastAsiaTheme="minorEastAsia"/>
@@ -10814,6 +10949,7 @@
         </w:rPr>
         <w:t>kld</w:t>
       </w:r>
+      <w:proofErr w:type="spellEnd"/>
       <w:r>
         <w:rPr>
           <w:rFonts w:eastAsiaTheme="minorEastAsia"/>
@@ -10837,7 +10973,25 @@
           <w:iCs/>
           <w:lang w:eastAsia="zh-CN"/>
         </w:rPr>
-        <w:t xml:space="preserve">The Mahalanobis distance between an input </w:t>
+        <w:t xml:space="preserve">The </w:t>
+      </w:r>
+      <w:proofErr w:type="spellStart"/>
+      <w:r>
+        <w:rPr>
+          <w:rFonts w:eastAsiaTheme="minorEastAsia"/>
+          <w:iCs/>
+          <w:lang w:eastAsia="zh-CN"/>
+        </w:rPr>
+        <w:t>Mahalanobis</w:t>
+      </w:r>
+      <w:proofErr w:type="spellEnd"/>
+      <w:r>
+        <w:rPr>
+          <w:rFonts w:eastAsiaTheme="minorEastAsia"/>
+          <w:iCs/>
+          <w:lang w:eastAsia="zh-CN"/>
+        </w:rPr>
+        <w:t xml:space="preserve"> distance between an input </w:t>
       </w:r>
       <m:oMath>
         <m:sSub>
@@ -16668,58 +16822,6 @@
         <w:widowControl w:val="0"/>
         <w:jc w:val="both"/>
       </w:pPr>
-      <w:r>
-        <w:rPr>
-          <w:noProof/>
-        </w:rPr>
-        <w:lastRenderedPageBreak/>
-        <w:drawing>
-          <wp:inline distT="0" distB="0" distL="0" distR="0" wp14:anchorId="7524F80B" wp14:editId="76E1380E">
-            <wp:extent cx="5943600" cy="3706495"/>
-            <wp:effectExtent l="19050" t="19050" r="0" b="8255"/>
-            <wp:docPr id="5" name="Picture 5" descr="Chart, line chart&#10;&#10;Description automatically generated"/>
-            <wp:cNvGraphicFramePr>
-              <a:graphicFrameLocks xmlns:a="http://schemas.openxmlformats.org/drawingml/2006/main" noChangeAspect="1"/>
-            </wp:cNvGraphicFramePr>
-            <a:graphic xmlns:a="http://schemas.openxmlformats.org/drawingml/2006/main">
-              <a:graphicData uri="http://schemas.openxmlformats.org/drawingml/2006/picture">
-                <pic:pic xmlns:pic="http://schemas.openxmlformats.org/drawingml/2006/picture">
-                  <pic:nvPicPr>
-                    <pic:cNvPr id="5" name="Picture 5" descr="Chart, line chart&#10;&#10;Description automatically generated"/>
-                    <pic:cNvPicPr/>
-                  </pic:nvPicPr>
-                  <pic:blipFill>
-                    <a:blip r:embed="rId16">
-                      <a:extLst>
-                        <a:ext uri="{28A0092B-C50C-407E-A947-70E740481C1C}">
-                          <a14:useLocalDpi xmlns:a14="http://schemas.microsoft.com/office/drawing/2010/main" val="0"/>
-                        </a:ext>
-                      </a:extLst>
-                    </a:blip>
-                    <a:stretch>
-                      <a:fillRect/>
-                    </a:stretch>
-                  </pic:blipFill>
-                  <pic:spPr>
-                    <a:xfrm>
-                      <a:off x="0" y="0"/>
-                      <a:ext cx="5943600" cy="3706495"/>
-                    </a:xfrm>
-                    <a:prstGeom prst="rect">
-                      <a:avLst/>
-                    </a:prstGeom>
-                    <a:ln>
-                      <a:solidFill>
-                        <a:schemeClr val="tx1"/>
-                      </a:solidFill>
-                    </a:ln>
-                  </pic:spPr>
-                </pic:pic>
-              </a:graphicData>
-            </a:graphic>
-          </wp:inline>
-        </w:drawing>
-      </w:r>
     </w:p>
     <w:p>
       <w:pPr>
@@ -17300,7 +17402,15 @@
               <w:jc w:val="center"/>
             </w:pPr>
             <w:r>
-              <w:t>GMR:17.23~21.51% ; GGMR 13.72 ~ 14.56 %</w:t>
+              <w:t>GMR:17.23~21.51</w:t>
+            </w:r>
+            <w:proofErr w:type="gramStart"/>
+            <w:r>
+              <w:t>% ;</w:t>
+            </w:r>
+            <w:proofErr w:type="gramEnd"/>
+            <w:r>
+              <w:t xml:space="preserve"> GGMR 13.72 ~ 14.56 %</w:t>
             </w:r>
           </w:p>
         </w:tc>
@@ -18543,7 +18653,7 @@
             <w:pPr>
               <w:jc w:val="center"/>
               <w:rPr>
-                <w:rFonts w:eastAsiaTheme="minorEastAsia" w:hint="eastAsia"/>
+                <w:rFonts w:eastAsiaTheme="minorEastAsia"/>
                 <w:b/>
                 <w:bCs/>
                 <w:lang w:eastAsia="zh-CN"/>
@@ -18692,7 +18802,23 @@
           <w:rFonts w:eastAsiaTheme="minorEastAsia"/>
           <w:lang w:eastAsia="zh-CN"/>
         </w:rPr>
-        <w:t>In the present paper, we explored the thermal load prediction performance from a hybrid approach, where we used the prediction from an RC network to enhance the algorithm performance for Growing Gaussian Mixture Model from Bouchachia et al. The performance of hybrid approach has shown less development efforts improved prediction accuracy.</w:t>
+        <w:t xml:space="preserve">In the present paper, we explored the thermal load prediction performance from a hybrid approach, where we used the prediction from an RC network to enhance the algorithm performance for Growing Gaussian Mixture Model from </w:t>
+      </w:r>
+      <w:proofErr w:type="spellStart"/>
+      <w:r>
+        <w:rPr>
+          <w:rFonts w:eastAsiaTheme="minorEastAsia"/>
+          <w:lang w:eastAsia="zh-CN"/>
+        </w:rPr>
+        <w:t>Bouchachia</w:t>
+      </w:r>
+      <w:proofErr w:type="spellEnd"/>
+      <w:r>
+        <w:rPr>
+          <w:rFonts w:eastAsiaTheme="minorEastAsia"/>
+          <w:lang w:eastAsia="zh-CN"/>
+        </w:rPr>
+        <w:t xml:space="preserve"> et al. The performance of hybrid approach has shown less development efforts improved prediction accuracy.</w:t>
       </w:r>
     </w:p>
     <w:p>
@@ -20007,6 +20133,7 @@
                 <w:iCs/>
               </w:rPr>
             </w:pPr>
+            <w:proofErr w:type="spellStart"/>
             <w:r>
               <w:rPr>
                 <w:i/>
@@ -20014,6 +20141,7 @@
               </w:rPr>
               <w:t>intwall</w:t>
             </w:r>
+            <w:proofErr w:type="spellEnd"/>
           </w:p>
         </w:tc>
         <w:tc>
@@ -20213,6 +20341,7 @@
                 <w:iCs/>
               </w:rPr>
             </w:pPr>
+            <w:proofErr w:type="spellStart"/>
             <w:r>
               <w:rPr>
                 <w:i/>
@@ -20227,6 +20356,7 @@
               </w:rPr>
               <w:t>av</w:t>
             </w:r>
+            <w:proofErr w:type="spellEnd"/>
           </w:p>
         </w:tc>
         <w:tc>
@@ -20632,9 +20762,9 @@
       </w:pPr>
     </w:p>
     <w:sectPr>
-      <w:headerReference w:type="even" r:id="rId17"/>
-      <w:headerReference w:type="default" r:id="rId18"/>
-      <w:footerReference w:type="default" r:id="rId19"/>
+      <w:headerReference w:type="even" r:id="rId16"/>
+      <w:headerReference w:type="default" r:id="rId17"/>
+      <w:footerReference w:type="default" r:id="rId18"/>
       <w:pgSz w:w="12240" w:h="15840" w:code="1"/>
       <w:pgMar w:top="1440" w:right="1440" w:bottom="1440" w:left="1440" w:header="720" w:footer="720" w:gutter="0"/>
       <w:pgNumType w:start="1"/>

</xml_diff>